<commit_message>
Częściowo wypełniono tabele adresacji (tylko FHRP nie ma)
</commit_message>
<xml_diff>
--- a/Sprawozdanie.docx
+++ b/Sprawozdanie.docx
@@ -2656,7 +2656,11 @@
             <w:tcW w:w="1870" w:type="dxa"/>
             <w:vAlign w:val="center"/>
           </w:tcPr>
-          <w:p/>
+          <w:p>
+            <w:r>
+              <w:t>1.0.0.2</w:t>
+            </w:r>
+          </w:p>
         </w:tc>
         <w:tc>
           <w:tcPr>
@@ -2713,7 +2717,17 @@
             <w:tcW w:w="1870" w:type="dxa"/>
             <w:vAlign w:val="center"/>
           </w:tcPr>
-          <w:p/>
+          <w:p>
+            <w:r>
+              <w:t>3</w:t>
+            </w:r>
+            <w:r>
+              <w:t>.0.0.</w:t>
+            </w:r>
+            <w:r>
+              <w:t>2</w:t>
+            </w:r>
+          </w:p>
         </w:tc>
         <w:tc>
           <w:tcPr>
@@ -2770,7 +2784,11 @@
             <w:tcW w:w="1870" w:type="dxa"/>
             <w:vAlign w:val="center"/>
           </w:tcPr>
-          <w:p/>
+          <w:p>
+            <w:r>
+              <w:t>1.0.0.1</w:t>
+            </w:r>
+          </w:p>
         </w:tc>
         <w:tc>
           <w:tcPr>
@@ -2827,7 +2845,11 @@
             <w:tcW w:w="1870" w:type="dxa"/>
             <w:vAlign w:val="center"/>
           </w:tcPr>
-          <w:p/>
+          <w:p>
+            <w:r>
+              <w:t>2.0.0.1</w:t>
+            </w:r>
+          </w:p>
         </w:tc>
         <w:tc>
           <w:tcPr>
@@ -2883,7 +2905,11 @@
             <w:tcW w:w="1870" w:type="dxa"/>
             <w:vAlign w:val="center"/>
           </w:tcPr>
-          <w:p/>
+          <w:p>
+            <w:r>
+              <w:t>2.0.0.2</w:t>
+            </w:r>
+          </w:p>
         </w:tc>
         <w:tc>
           <w:tcPr>
@@ -2939,7 +2965,11 @@
             <w:tcW w:w="1870" w:type="dxa"/>
             <w:vAlign w:val="center"/>
           </w:tcPr>
-          <w:p/>
+          <w:p>
+            <w:r>
+              <w:t>3.0.0.1</w:t>
+            </w:r>
+          </w:p>
         </w:tc>
         <w:tc>
           <w:tcPr>
@@ -3025,25 +3055,7 @@
                 <w:sz w:val="24"/>
                 <w:szCs w:val="24"/>
               </w:rPr>
-              <w:t xml:space="preserve">DHCP, </w:t>
-            </w:r>
-            <w:r>
-              <w:rPr>
-                <w:b/>
-                <w:bCs/>
-                <w:sz w:val="24"/>
-                <w:szCs w:val="24"/>
-              </w:rPr>
-              <w:t xml:space="preserve">SSH, </w:t>
-            </w:r>
-            <w:r>
-              <w:rPr>
-                <w:b/>
-                <w:bCs/>
-                <w:sz w:val="24"/>
-                <w:szCs w:val="24"/>
-              </w:rPr>
-              <w:t>NTP, CISCO IOS, TACACS+)</w:t>
+              <w:t>DHCP, SSH, NTP, CISCO IOS, TACACS+)</w:t>
             </w:r>
           </w:p>
         </w:tc>
@@ -3207,12 +3219,24 @@
         <w:tc>
           <w:tcPr>
             <w:tcW w:w="1870" w:type="dxa"/>
-          </w:tcPr>
-          <w:p/>
-        </w:tc>
-        <w:tc>
-          <w:tcPr>
-            <w:tcW w:w="1870" w:type="dxa"/>
+            <w:vAlign w:val="center"/>
+          </w:tcPr>
+          <w:p>
+            <w:r>
+              <w:t>19</w:t>
+            </w:r>
+            <w:r>
+              <w:t>1</w:t>
+            </w:r>
+            <w:r>
+              <w:t>.168.1.1</w:t>
+            </w:r>
+          </w:p>
+        </w:tc>
+        <w:tc>
+          <w:tcPr>
+            <w:tcW w:w="1870" w:type="dxa"/>
+            <w:vAlign w:val="center"/>
           </w:tcPr>
           <w:p>
             <w:r>
@@ -3223,6 +3247,7 @@
         <w:tc>
           <w:tcPr>
             <w:tcW w:w="1870" w:type="dxa"/>
+            <w:vAlign w:val="center"/>
           </w:tcPr>
           <w:p>
             <w:r>
@@ -3261,12 +3286,24 @@
         <w:tc>
           <w:tcPr>
             <w:tcW w:w="1870" w:type="dxa"/>
-          </w:tcPr>
-          <w:p/>
-        </w:tc>
-        <w:tc>
-          <w:tcPr>
-            <w:tcW w:w="1870" w:type="dxa"/>
+            <w:vAlign w:val="center"/>
+          </w:tcPr>
+          <w:p>
+            <w:r>
+              <w:t>19</w:t>
+            </w:r>
+            <w:r>
+              <w:t>1</w:t>
+            </w:r>
+            <w:r>
+              <w:t>.168.1.2</w:t>
+            </w:r>
+          </w:p>
+        </w:tc>
+        <w:tc>
+          <w:tcPr>
+            <w:tcW w:w="1870" w:type="dxa"/>
+            <w:vAlign w:val="center"/>
           </w:tcPr>
           <w:p>
             <w:r>
@@ -3277,8 +3314,19 @@
         <w:tc>
           <w:tcPr>
             <w:tcW w:w="1870" w:type="dxa"/>
-          </w:tcPr>
-          <w:p/>
+            <w:vAlign w:val="center"/>
+          </w:tcPr>
+          <w:p>
+            <w:r>
+              <w:t>19</w:t>
+            </w:r>
+            <w:r>
+              <w:t>1</w:t>
+            </w:r>
+            <w:r>
+              <w:t>.168.1.1</w:t>
+            </w:r>
+          </w:p>
         </w:tc>
       </w:tr>
       <w:tr>
@@ -3311,12 +3359,33 @@
         <w:tc>
           <w:tcPr>
             <w:tcW w:w="1870" w:type="dxa"/>
-          </w:tcPr>
-          <w:p/>
-        </w:tc>
-        <w:tc>
-          <w:tcPr>
-            <w:tcW w:w="1870" w:type="dxa"/>
+            <w:vAlign w:val="center"/>
+          </w:tcPr>
+          <w:p>
+            <w:r>
+              <w:t>DHCP</w:t>
+            </w:r>
+            <w:r>
+              <w:t xml:space="preserve"> (</w:t>
+            </w:r>
+            <w:r>
+              <w:t>19</w:t>
+            </w:r>
+            <w:r>
+              <w:t>1</w:t>
+            </w:r>
+            <w:r>
+              <w:t>.168.1.</w:t>
+            </w:r>
+            <w:r>
+              <w:t>5)</w:t>
+            </w:r>
+          </w:p>
+        </w:tc>
+        <w:tc>
+          <w:tcPr>
+            <w:tcW w:w="1870" w:type="dxa"/>
+            <w:vAlign w:val="center"/>
           </w:tcPr>
           <w:p>
             <w:r>
@@ -3327,8 +3396,28 @@
         <w:tc>
           <w:tcPr>
             <w:tcW w:w="1870" w:type="dxa"/>
-          </w:tcPr>
-          <w:p/>
+            <w:vAlign w:val="center"/>
+          </w:tcPr>
+          <w:p>
+            <w:r>
+              <w:t>DHCP</w:t>
+            </w:r>
+            <w:r>
+              <w:t xml:space="preserve"> (</w:t>
+            </w:r>
+            <w:r>
+              <w:t>1</w:t>
+            </w:r>
+            <w:r>
+              <w:t>91</w:t>
+            </w:r>
+            <w:r>
+              <w:t>.168.1.1</w:t>
+            </w:r>
+            <w:r>
+              <w:t>)</w:t>
+            </w:r>
+          </w:p>
         </w:tc>
       </w:tr>
       <w:tr>
@@ -3361,12 +3450,24 @@
         <w:tc>
           <w:tcPr>
             <w:tcW w:w="1870" w:type="dxa"/>
-          </w:tcPr>
-          <w:p/>
-        </w:tc>
-        <w:tc>
-          <w:tcPr>
-            <w:tcW w:w="1870" w:type="dxa"/>
+            <w:vAlign w:val="center"/>
+          </w:tcPr>
+          <w:p>
+            <w:r>
+              <w:t>19</w:t>
+            </w:r>
+            <w:r>
+              <w:t>1</w:t>
+            </w:r>
+            <w:r>
+              <w:t>.168.1.3</w:t>
+            </w:r>
+          </w:p>
+        </w:tc>
+        <w:tc>
+          <w:tcPr>
+            <w:tcW w:w="1870" w:type="dxa"/>
+            <w:vAlign w:val="center"/>
           </w:tcPr>
           <w:p>
             <w:r>
@@ -3377,8 +3478,19 @@
         <w:tc>
           <w:tcPr>
             <w:tcW w:w="1870" w:type="dxa"/>
-          </w:tcPr>
-          <w:p/>
+            <w:vAlign w:val="center"/>
+          </w:tcPr>
+          <w:p>
+            <w:r>
+              <w:t>19</w:t>
+            </w:r>
+            <w:r>
+              <w:t>1</w:t>
+            </w:r>
+            <w:r>
+              <w:t>.168.1.1</w:t>
+            </w:r>
+          </w:p>
         </w:tc>
       </w:tr>
       <w:tr>
@@ -3411,12 +3523,33 @@
         <w:tc>
           <w:tcPr>
             <w:tcW w:w="1870" w:type="dxa"/>
-          </w:tcPr>
-          <w:p/>
-        </w:tc>
-        <w:tc>
-          <w:tcPr>
-            <w:tcW w:w="1870" w:type="dxa"/>
+            <w:vAlign w:val="center"/>
+          </w:tcPr>
+          <w:p>
+            <w:r>
+              <w:t>DHCP</w:t>
+            </w:r>
+            <w:r>
+              <w:t xml:space="preserve"> (</w:t>
+            </w:r>
+            <w:r>
+              <w:t>19</w:t>
+            </w:r>
+            <w:r>
+              <w:t>1</w:t>
+            </w:r>
+            <w:r>
+              <w:t>.168.1.</w:t>
+            </w:r>
+            <w:r>
+              <w:t>4)</w:t>
+            </w:r>
+          </w:p>
+        </w:tc>
+        <w:tc>
+          <w:tcPr>
+            <w:tcW w:w="1870" w:type="dxa"/>
+            <w:vAlign w:val="center"/>
           </w:tcPr>
           <w:p>
             <w:r>
@@ -3427,8 +3560,28 @@
         <w:tc>
           <w:tcPr>
             <w:tcW w:w="1870" w:type="dxa"/>
-          </w:tcPr>
-          <w:p/>
+            <w:vAlign w:val="center"/>
+          </w:tcPr>
+          <w:p>
+            <w:r>
+              <w:t>DHCP</w:t>
+            </w:r>
+            <w:r>
+              <w:t xml:space="preserve"> (</w:t>
+            </w:r>
+            <w:r>
+              <w:t>19</w:t>
+            </w:r>
+            <w:r>
+              <w:t>1</w:t>
+            </w:r>
+            <w:r>
+              <w:t>.168.1.1</w:t>
+            </w:r>
+            <w:r>
+              <w:t>)</w:t>
+            </w:r>
+          </w:p>
         </w:tc>
       </w:tr>
     </w:tbl>
@@ -3704,7 +3857,11 @@
             <w:tcW w:w="1870" w:type="dxa"/>
             <w:vAlign w:val="center"/>
           </w:tcPr>
-          <w:p/>
+          <w:p>
+            <w:r>
+              <w:t>4.0.0.1</w:t>
+            </w:r>
+          </w:p>
         </w:tc>
         <w:tc>
           <w:tcPr>
@@ -3761,7 +3918,11 @@
             <w:tcW w:w="1870" w:type="dxa"/>
             <w:vAlign w:val="center"/>
           </w:tcPr>
-          <w:p/>
+          <w:p>
+            <w:r>
+              <w:t>4.0.0.2</w:t>
+            </w:r>
+          </w:p>
         </w:tc>
         <w:tc>
           <w:tcPr>
@@ -3818,7 +3979,11 @@
           <w:tcPr>
             <w:tcW w:w="1870" w:type="dxa"/>
           </w:tcPr>
-          <w:p/>
+          <w:p>
+            <w:r>
+              <w:t>192.168.10.1</w:t>
+            </w:r>
+          </w:p>
         </w:tc>
         <w:tc>
           <w:tcPr>
@@ -3874,7 +4039,17 @@
           <w:tcPr>
             <w:tcW w:w="1870" w:type="dxa"/>
           </w:tcPr>
-          <w:p/>
+          <w:p>
+            <w:r>
+              <w:t>192.168.</w:t>
+            </w:r>
+            <w:r>
+              <w:t>20</w:t>
+            </w:r>
+            <w:r>
+              <w:t>.1</w:t>
+            </w:r>
+          </w:p>
         </w:tc>
         <w:tc>
           <w:tcPr>
@@ -4030,10 +4205,7 @@
           </w:tcPr>
           <w:p>
             <w:r>
-              <w:t>PC</w:t>
-            </w:r>
-            <w:r>
-              <w:t>2</w:t>
+              <w:t>PC2</w:t>
             </w:r>
           </w:p>
         </w:tc>
@@ -4051,7 +4223,20 @@
           <w:tcPr>
             <w:tcW w:w="1870" w:type="dxa"/>
           </w:tcPr>
-          <w:p/>
+          <w:p>
+            <w:r>
+              <w:t>192.168.</w:t>
+            </w:r>
+            <w:r>
+              <w:t>1</w:t>
+            </w:r>
+            <w:r>
+              <w:t>0.</w:t>
+            </w:r>
+            <w:r>
+              <w:t>10</w:t>
+            </w:r>
+          </w:p>
         </w:tc>
         <w:tc>
           <w:tcPr>
@@ -4067,7 +4252,14 @@
           <w:tcPr>
             <w:tcW w:w="1870" w:type="dxa"/>
           </w:tcPr>
-          <w:p/>
+          <w:p>
+            <w:r>
+              <w:t>192.168.10.</w:t>
+            </w:r>
+            <w:r>
+              <w:t>1</w:t>
+            </w:r>
+          </w:p>
         </w:tc>
       </w:tr>
       <w:tr>
@@ -4082,10 +4274,7 @@
           </w:tcPr>
           <w:p>
             <w:r>
-              <w:t>PC</w:t>
-            </w:r>
-            <w:r>
-              <w:t>3</w:t>
+              <w:t>PC3</w:t>
             </w:r>
           </w:p>
         </w:tc>
@@ -4103,7 +4292,14 @@
           <w:tcPr>
             <w:tcW w:w="1870" w:type="dxa"/>
           </w:tcPr>
-          <w:p/>
+          <w:p>
+            <w:r>
+              <w:t>192.168.20.</w:t>
+            </w:r>
+            <w:r>
+              <w:t>10</w:t>
+            </w:r>
+          </w:p>
         </w:tc>
         <w:tc>
           <w:tcPr>
@@ -4119,7 +4315,20 @@
           <w:tcPr>
             <w:tcW w:w="1870" w:type="dxa"/>
           </w:tcPr>
-          <w:p/>
+          <w:p>
+            <w:r>
+              <w:t>192.168.</w:t>
+            </w:r>
+            <w:r>
+              <w:t>2</w:t>
+            </w:r>
+            <w:r>
+              <w:t>0.</w:t>
+            </w:r>
+            <w:r>
+              <w:t>1</w:t>
+            </w:r>
+          </w:p>
         </w:tc>
       </w:tr>
     </w:tbl>
@@ -4174,25 +4383,7 @@
                 <w:sz w:val="24"/>
                 <w:szCs w:val="24"/>
               </w:rPr>
-              <w:t xml:space="preserve"> </w:t>
-            </w:r>
-            <w:r>
-              <w:rPr>
-                <w:b/>
-                <w:bCs/>
-                <w:sz w:val="24"/>
-                <w:szCs w:val="24"/>
-              </w:rPr>
-              <w:t>3</w:t>
-            </w:r>
-            <w:r>
-              <w:rPr>
-                <w:b/>
-                <w:bCs/>
-                <w:sz w:val="24"/>
-                <w:szCs w:val="24"/>
-              </w:rPr>
-              <w:t xml:space="preserve"> (</w:t>
+              <w:t xml:space="preserve"> 3 (</w:t>
             </w:r>
             <w:proofErr w:type="spellStart"/>
             <w:r>
@@ -4389,10 +4580,7 @@
           </w:tcPr>
           <w:p>
             <w:r>
-              <w:t>Se0/1/</w:t>
-            </w:r>
-            <w:r>
-              <w:t>1</w:t>
+              <w:t>Se0/1/1</w:t>
             </w:r>
           </w:p>
         </w:tc>
@@ -4401,7 +4589,11 @@
             <w:tcW w:w="1870" w:type="dxa"/>
             <w:vAlign w:val="center"/>
           </w:tcPr>
-          <w:p/>
+          <w:p>
+            <w:r>
+              <w:t>5.0.0.1</w:t>
+            </w:r>
+          </w:p>
         </w:tc>
         <w:tc>
           <w:tcPr>
@@ -4438,10 +4630,7 @@
           </w:tcPr>
           <w:p>
             <w:r>
-              <w:t>R</w:t>
-            </w:r>
-            <w:r>
-              <w:t>4</w:t>
+              <w:t>R4</w:t>
             </w:r>
           </w:p>
         </w:tc>
@@ -4461,7 +4650,11 @@
             <w:tcW w:w="1870" w:type="dxa"/>
             <w:vAlign w:val="center"/>
           </w:tcPr>
-          <w:p/>
+          <w:p>
+            <w:r>
+              <w:t>5.0.0.2</w:t>
+            </w:r>
+          </w:p>
         </w:tc>
         <w:tc>
           <w:tcPr>
@@ -4497,10 +4690,7 @@
           </w:tcPr>
           <w:p>
             <w:r>
-              <w:t>R</w:t>
-            </w:r>
-            <w:r>
-              <w:t>4</w:t>
+              <w:t>R4</w:t>
             </w:r>
           </w:p>
         </w:tc>
@@ -4521,7 +4711,17 @@
           <w:tcPr>
             <w:tcW w:w="1870" w:type="dxa"/>
           </w:tcPr>
-          <w:p/>
+          <w:p>
+            <w:r>
+              <w:t>19</w:t>
+            </w:r>
+            <w:r>
+              <w:t>3</w:t>
+            </w:r>
+            <w:r>
+              <w:t>.168.10.1</w:t>
+            </w:r>
+          </w:p>
         </w:tc>
         <w:tc>
           <w:tcPr>
@@ -4556,10 +4756,7 @@
           </w:tcPr>
           <w:p>
             <w:r>
-              <w:t>R</w:t>
-            </w:r>
-            <w:r>
-              <w:t>4</w:t>
+              <w:t>R4</w:t>
             </w:r>
           </w:p>
         </w:tc>
@@ -4580,7 +4777,17 @@
           <w:tcPr>
             <w:tcW w:w="1870" w:type="dxa"/>
           </w:tcPr>
-          <w:p/>
+          <w:p>
+            <w:r>
+              <w:t>19</w:t>
+            </w:r>
+            <w:r>
+              <w:t>3</w:t>
+            </w:r>
+            <w:r>
+              <w:t>.168.20.1</w:t>
+            </w:r>
+          </w:p>
         </w:tc>
         <w:tc>
           <w:tcPr>
@@ -4615,10 +4822,7 @@
           </w:tcPr>
           <w:p>
             <w:r>
-              <w:t>S</w:t>
-            </w:r>
-            <w:r>
-              <w:t>3</w:t>
+              <w:t>S3</w:t>
             </w:r>
           </w:p>
         </w:tc>
@@ -4676,10 +4880,7 @@
           </w:tcPr>
           <w:p>
             <w:r>
-              <w:t>S</w:t>
-            </w:r>
-            <w:r>
-              <w:t>4</w:t>
+              <w:t>S4</w:t>
             </w:r>
           </w:p>
         </w:tc>
@@ -4736,10 +4937,7 @@
           </w:tcPr>
           <w:p>
             <w:r>
-              <w:t>PC</w:t>
-            </w:r>
-            <w:r>
-              <w:t>4</w:t>
+              <w:t>PC4</w:t>
             </w:r>
           </w:p>
         </w:tc>
@@ -4757,7 +4955,20 @@
           <w:tcPr>
             <w:tcW w:w="1870" w:type="dxa"/>
           </w:tcPr>
-          <w:p/>
+          <w:p>
+            <w:r>
+              <w:t>19</w:t>
+            </w:r>
+            <w:r>
+              <w:t>3</w:t>
+            </w:r>
+            <w:r>
+              <w:t>.168.10.</w:t>
+            </w:r>
+            <w:r>
+              <w:t>10</w:t>
+            </w:r>
+          </w:p>
         </w:tc>
         <w:tc>
           <w:tcPr>
@@ -4773,7 +4984,17 @@
           <w:tcPr>
             <w:tcW w:w="1870" w:type="dxa"/>
           </w:tcPr>
-          <w:p/>
+          <w:p>
+            <w:r>
+              <w:t>19</w:t>
+            </w:r>
+            <w:r>
+              <w:t>3</w:t>
+            </w:r>
+            <w:r>
+              <w:t>.168.10.1</w:t>
+            </w:r>
+          </w:p>
         </w:tc>
       </w:tr>
       <w:tr>
@@ -4788,10 +5009,7 @@
           </w:tcPr>
           <w:p>
             <w:r>
-              <w:t>PC</w:t>
-            </w:r>
-            <w:r>
-              <w:t>5</w:t>
+              <w:t>PC5</w:t>
             </w:r>
           </w:p>
         </w:tc>
@@ -4809,7 +5027,20 @@
           <w:tcPr>
             <w:tcW w:w="1870" w:type="dxa"/>
           </w:tcPr>
-          <w:p/>
+          <w:p>
+            <w:r>
+              <w:t>19</w:t>
+            </w:r>
+            <w:r>
+              <w:t>3</w:t>
+            </w:r>
+            <w:r>
+              <w:t>.168.20.</w:t>
+            </w:r>
+            <w:r>
+              <w:t>10</w:t>
+            </w:r>
+          </w:p>
         </w:tc>
         <w:tc>
           <w:tcPr>
@@ -4825,7 +5056,17 @@
           <w:tcPr>
             <w:tcW w:w="1870" w:type="dxa"/>
           </w:tcPr>
-          <w:p/>
+          <w:p>
+            <w:r>
+              <w:t>19</w:t>
+            </w:r>
+            <w:r>
+              <w:t>3</w:t>
+            </w:r>
+            <w:r>
+              <w:t>.168.20.1</w:t>
+            </w:r>
+          </w:p>
         </w:tc>
       </w:tr>
     </w:tbl>
@@ -5097,7 +5338,17 @@
           <w:tcPr>
             <w:tcW w:w="1870" w:type="dxa"/>
           </w:tcPr>
-          <w:p/>
+          <w:p>
+            <w:r>
+              <w:t>19</w:t>
+            </w:r>
+            <w:r>
+              <w:t>4</w:t>
+            </w:r>
+            <w:r>
+              <w:t>.168.1.1</w:t>
+            </w:r>
+          </w:p>
         </w:tc>
         <w:tc>
           <w:tcPr>
@@ -5443,7 +5694,20 @@
           <w:tcPr>
             <w:tcW w:w="1870" w:type="dxa"/>
           </w:tcPr>
-          <w:p/>
+          <w:p>
+            <w:r>
+              <w:t>19</w:t>
+            </w:r>
+            <w:r>
+              <w:t>4</w:t>
+            </w:r>
+            <w:r>
+              <w:t>.168.1.1</w:t>
+            </w:r>
+            <w:r>
+              <w:t>0</w:t>
+            </w:r>
+          </w:p>
         </w:tc>
         <w:tc>
           <w:tcPr>
@@ -5459,7 +5723,17 @@
           <w:tcPr>
             <w:tcW w:w="1870" w:type="dxa"/>
           </w:tcPr>
-          <w:p/>
+          <w:p>
+            <w:r>
+              <w:t>19</w:t>
+            </w:r>
+            <w:r>
+              <w:t>4</w:t>
+            </w:r>
+            <w:r>
+              <w:t>.168.1.1</w:t>
+            </w:r>
+          </w:p>
         </w:tc>
       </w:tr>
       <w:tr>
@@ -5474,10 +5748,7 @@
           </w:tcPr>
           <w:p>
             <w:r>
-              <w:t>PC</w:t>
-            </w:r>
-            <w:r>
-              <w:t>7</w:t>
+              <w:t>PC7</w:t>
             </w:r>
           </w:p>
         </w:tc>
@@ -5495,7 +5766,20 @@
           <w:tcPr>
             <w:tcW w:w="1870" w:type="dxa"/>
           </w:tcPr>
-          <w:p/>
+          <w:p>
+            <w:r>
+              <w:t>19</w:t>
+            </w:r>
+            <w:r>
+              <w:t>4</w:t>
+            </w:r>
+            <w:r>
+              <w:t>.168.1.1</w:t>
+            </w:r>
+            <w:r>
+              <w:t>1</w:t>
+            </w:r>
+          </w:p>
         </w:tc>
         <w:tc>
           <w:tcPr>
@@ -5511,7 +5795,17 @@
           <w:tcPr>
             <w:tcW w:w="1870" w:type="dxa"/>
           </w:tcPr>
-          <w:p/>
+          <w:p>
+            <w:r>
+              <w:t>19</w:t>
+            </w:r>
+            <w:r>
+              <w:t>4</w:t>
+            </w:r>
+            <w:r>
+              <w:t>.168.1.1</w:t>
+            </w:r>
+          </w:p>
         </w:tc>
       </w:tr>
       <w:tr>
@@ -5526,10 +5820,7 @@
           </w:tcPr>
           <w:p>
             <w:r>
-              <w:t>PC</w:t>
-            </w:r>
-            <w:r>
-              <w:t>8</w:t>
+              <w:t>PC8</w:t>
             </w:r>
           </w:p>
         </w:tc>
@@ -5547,7 +5838,20 @@
           <w:tcPr>
             <w:tcW w:w="1870" w:type="dxa"/>
           </w:tcPr>
-          <w:p/>
+          <w:p>
+            <w:r>
+              <w:t>19</w:t>
+            </w:r>
+            <w:r>
+              <w:t>4</w:t>
+            </w:r>
+            <w:r>
+              <w:t>.168.1.</w:t>
+            </w:r>
+            <w:r>
+              <w:t>12</w:t>
+            </w:r>
+          </w:p>
         </w:tc>
         <w:tc>
           <w:tcPr>
@@ -5563,7 +5867,17 @@
           <w:tcPr>
             <w:tcW w:w="1870" w:type="dxa"/>
           </w:tcPr>
-          <w:p/>
+          <w:p>
+            <w:r>
+              <w:t>19</w:t>
+            </w:r>
+            <w:r>
+              <w:t>4</w:t>
+            </w:r>
+            <w:r>
+              <w:t>.168.1.1</w:t>
+            </w:r>
+          </w:p>
         </w:tc>
       </w:tr>
       <w:tr>
@@ -5578,10 +5892,7 @@
           </w:tcPr>
           <w:p>
             <w:r>
-              <w:t>PC</w:t>
-            </w:r>
-            <w:r>
-              <w:t>9</w:t>
+              <w:t>PC9</w:t>
             </w:r>
           </w:p>
         </w:tc>
@@ -5599,7 +5910,20 @@
           <w:tcPr>
             <w:tcW w:w="1870" w:type="dxa"/>
           </w:tcPr>
-          <w:p/>
+          <w:p>
+            <w:r>
+              <w:t>19</w:t>
+            </w:r>
+            <w:r>
+              <w:t>4</w:t>
+            </w:r>
+            <w:r>
+              <w:t>.168.1.1</w:t>
+            </w:r>
+            <w:r>
+              <w:t>3</w:t>
+            </w:r>
+          </w:p>
         </w:tc>
         <w:tc>
           <w:tcPr>
@@ -5615,7 +5939,17 @@
           <w:tcPr>
             <w:tcW w:w="1870" w:type="dxa"/>
           </w:tcPr>
-          <w:p/>
+          <w:p>
+            <w:r>
+              <w:t>19</w:t>
+            </w:r>
+            <w:r>
+              <w:t>4</w:t>
+            </w:r>
+            <w:r>
+              <w:t>.168.1.1</w:t>
+            </w:r>
+          </w:p>
         </w:tc>
       </w:tr>
     </w:tbl>
@@ -5670,43 +6004,7 @@
                 <w:sz w:val="24"/>
                 <w:szCs w:val="24"/>
               </w:rPr>
-              <w:t xml:space="preserve"> </w:t>
-            </w:r>
-            <w:r>
-              <w:rPr>
-                <w:b/>
-                <w:bCs/>
-                <w:sz w:val="24"/>
-                <w:szCs w:val="24"/>
-              </w:rPr>
-              <w:t>5</w:t>
-            </w:r>
-            <w:r>
-              <w:rPr>
-                <w:b/>
-                <w:bCs/>
-                <w:sz w:val="24"/>
-                <w:szCs w:val="24"/>
-              </w:rPr>
-              <w:t xml:space="preserve"> (</w:t>
-            </w:r>
-            <w:r>
-              <w:rPr>
-                <w:b/>
-                <w:bCs/>
-                <w:sz w:val="24"/>
-                <w:szCs w:val="24"/>
-              </w:rPr>
-              <w:t>FHRP - HSRP</w:t>
-            </w:r>
-            <w:r>
-              <w:rPr>
-                <w:b/>
-                <w:bCs/>
-                <w:sz w:val="24"/>
-                <w:szCs w:val="24"/>
-              </w:rPr>
-              <w:t>)</w:t>
+              <w:t xml:space="preserve"> 5 (FHRP - HSRP)</w:t>
             </w:r>
           </w:p>
         </w:tc>
@@ -5852,10 +6150,7 @@
           </w:tcPr>
           <w:p>
             <w:r>
-              <w:t>R</w:t>
-            </w:r>
-            <w:r>
-              <w:t>1</w:t>
+              <w:t>R1</w:t>
             </w:r>
           </w:p>
         </w:tc>
@@ -5912,10 +6207,7 @@
           </w:tcPr>
           <w:p>
             <w:r>
-              <w:t>R</w:t>
-            </w:r>
-            <w:r>
-              <w:t>2</w:t>
+              <w:t>R2</w:t>
             </w:r>
           </w:p>
         </w:tc>
@@ -6239,43 +6531,7 @@
                 <w:sz w:val="24"/>
                 <w:szCs w:val="24"/>
               </w:rPr>
-              <w:t xml:space="preserve"> </w:t>
-            </w:r>
-            <w:r>
-              <w:rPr>
-                <w:b/>
-                <w:bCs/>
-                <w:sz w:val="24"/>
-                <w:szCs w:val="24"/>
-              </w:rPr>
-              <w:t>6</w:t>
-            </w:r>
-            <w:r>
-              <w:rPr>
-                <w:b/>
-                <w:bCs/>
-                <w:sz w:val="24"/>
-                <w:szCs w:val="24"/>
-              </w:rPr>
-              <w:t xml:space="preserve"> (</w:t>
-            </w:r>
-            <w:r>
-              <w:rPr>
-                <w:b/>
-                <w:bCs/>
-                <w:sz w:val="24"/>
-                <w:szCs w:val="24"/>
-              </w:rPr>
-              <w:t>EtherChannel</w:t>
-            </w:r>
-            <w:r>
-              <w:rPr>
-                <w:b/>
-                <w:bCs/>
-                <w:sz w:val="24"/>
-                <w:szCs w:val="24"/>
-              </w:rPr>
-              <w:t>)</w:t>
+              <w:t xml:space="preserve"> 6 (EtherChannel)</w:t>
             </w:r>
           </w:p>
         </w:tc>
@@ -6422,10 +6678,7 @@
           </w:tcPr>
           <w:p>
             <w:r>
-              <w:t>R</w:t>
-            </w:r>
-            <w:r>
-              <w:t>2</w:t>
+              <w:t>R2</w:t>
             </w:r>
           </w:p>
         </w:tc>
@@ -6445,7 +6698,11 @@
             <w:tcW w:w="1870" w:type="dxa"/>
             <w:vAlign w:val="center"/>
           </w:tcPr>
-          <w:p/>
+          <w:p>
+            <w:r>
+              <w:t>196.168.1.1</w:t>
+            </w:r>
+          </w:p>
         </w:tc>
         <w:tc>
           <w:tcPr>
@@ -6482,10 +6739,7 @@
           </w:tcPr>
           <w:p>
             <w:r>
-              <w:t>S1</w:t>
-            </w:r>
-            <w:r>
-              <w:t>1</w:t>
+              <w:t>S11</w:t>
             </w:r>
           </w:p>
         </w:tc>
@@ -6542,10 +6796,7 @@
           </w:tcPr>
           <w:p>
             <w:r>
-              <w:t>S1</w:t>
-            </w:r>
-            <w:r>
-              <w:t>2</w:t>
+              <w:t>S12</w:t>
             </w:r>
           </w:p>
         </w:tc>
@@ -6602,10 +6853,7 @@
           </w:tcPr>
           <w:p>
             <w:r>
-              <w:t>S1</w:t>
-            </w:r>
-            <w:r>
-              <w:t>3</w:t>
+              <w:t>S13</w:t>
             </w:r>
           </w:p>
         </w:tc>
@@ -6662,10 +6910,7 @@
           </w:tcPr>
           <w:p>
             <w:r>
-              <w:t>PC1</w:t>
-            </w:r>
-            <w:r>
-              <w:t>2</w:t>
+              <w:t>PC12</w:t>
             </w:r>
           </w:p>
         </w:tc>
@@ -6683,7 +6928,14 @@
           <w:tcPr>
             <w:tcW w:w="1870" w:type="dxa"/>
           </w:tcPr>
-          <w:p/>
+          <w:p>
+            <w:r>
+              <w:t>196.168.1.1</w:t>
+            </w:r>
+            <w:r>
+              <w:t>0</w:t>
+            </w:r>
+          </w:p>
         </w:tc>
         <w:tc>
           <w:tcPr>
@@ -6699,7 +6951,11 @@
           <w:tcPr>
             <w:tcW w:w="1870" w:type="dxa"/>
           </w:tcPr>
-          <w:p/>
+          <w:p>
+            <w:r>
+              <w:t>196.168.1.1</w:t>
+            </w:r>
+          </w:p>
         </w:tc>
       </w:tr>
       <w:tr>
@@ -6714,10 +6970,7 @@
           </w:tcPr>
           <w:p>
             <w:r>
-              <w:t>PC1</w:t>
-            </w:r>
-            <w:r>
-              <w:t>3</w:t>
+              <w:t>PC13</w:t>
             </w:r>
           </w:p>
         </w:tc>
@@ -6735,7 +6988,14 @@
           <w:tcPr>
             <w:tcW w:w="1870" w:type="dxa"/>
           </w:tcPr>
-          <w:p/>
+          <w:p>
+            <w:r>
+              <w:t>196.168.1.1</w:t>
+            </w:r>
+            <w:r>
+              <w:t>1</w:t>
+            </w:r>
+          </w:p>
         </w:tc>
         <w:tc>
           <w:tcPr>
@@ -6751,7 +7011,11 @@
           <w:tcPr>
             <w:tcW w:w="1870" w:type="dxa"/>
           </w:tcPr>
-          <w:p/>
+          <w:p>
+            <w:r>
+              <w:t>196.168.1.1</w:t>
+            </w:r>
+          </w:p>
         </w:tc>
       </w:tr>
     </w:tbl>
@@ -6806,25 +7070,7 @@
                 <w:sz w:val="24"/>
                 <w:szCs w:val="24"/>
               </w:rPr>
-              <w:t xml:space="preserve"> </w:t>
-            </w:r>
-            <w:r>
-              <w:rPr>
-                <w:b/>
-                <w:bCs/>
-                <w:sz w:val="24"/>
-                <w:szCs w:val="24"/>
-              </w:rPr>
-              <w:t>7</w:t>
-            </w:r>
-            <w:r>
-              <w:rPr>
-                <w:b/>
-                <w:bCs/>
-                <w:sz w:val="24"/>
-                <w:szCs w:val="24"/>
-              </w:rPr>
-              <w:t xml:space="preserve"> (</w:t>
+              <w:t xml:space="preserve"> 7 (</w:t>
             </w:r>
             <w:proofErr w:type="spellStart"/>
             <w:r>
@@ -6990,10 +7236,7 @@
           </w:tcPr>
           <w:p>
             <w:r>
-              <w:t>R</w:t>
-            </w:r>
-            <w:r>
-              <w:t>0</w:t>
+              <w:t>R0</w:t>
             </w:r>
           </w:p>
         </w:tc>
@@ -7002,14 +7245,28 @@
             <w:tcW w:w="1870" w:type="dxa"/>
             <w:vAlign w:val="center"/>
           </w:tcPr>
-          <w:p/>
+          <w:p>
+            <w:r>
+              <w:t>Gig0/0.10</w:t>
+            </w:r>
+          </w:p>
         </w:tc>
         <w:tc>
           <w:tcPr>
             <w:tcW w:w="1870" w:type="dxa"/>
             <w:vAlign w:val="center"/>
           </w:tcPr>
-          <w:p/>
+          <w:p>
+            <w:r>
+              <w:t>19</w:t>
+            </w:r>
+            <w:r>
+              <w:t>7</w:t>
+            </w:r>
+            <w:r>
+              <w:t>.168.1.1</w:t>
+            </w:r>
+          </w:p>
         </w:tc>
         <w:tc>
           <w:tcPr>
@@ -7046,7 +7303,21 @@
           </w:tcPr>
           <w:p>
             <w:r>
-              <w:t>R</w:t>
+              <w:t>R0</w:t>
+            </w:r>
+          </w:p>
+        </w:tc>
+        <w:tc>
+          <w:tcPr>
+            <w:tcW w:w="1870" w:type="dxa"/>
+            <w:vAlign w:val="center"/>
+          </w:tcPr>
+          <w:p>
+            <w:r>
+              <w:t>Gig0/0.</w:t>
+            </w:r>
+            <w:r>
+              <w:t>2</w:t>
             </w:r>
             <w:r>
               <w:t>0</w:t>
@@ -7058,14 +7329,26 @@
             <w:tcW w:w="1870" w:type="dxa"/>
             <w:vAlign w:val="center"/>
           </w:tcPr>
-          <w:p/>
-        </w:tc>
-        <w:tc>
-          <w:tcPr>
-            <w:tcW w:w="1870" w:type="dxa"/>
-            <w:vAlign w:val="center"/>
-          </w:tcPr>
-          <w:p/>
+          <w:p>
+            <w:r>
+              <w:t>1</w:t>
+            </w:r>
+            <w:r>
+              <w:t>97</w:t>
+            </w:r>
+            <w:r>
+              <w:t>.168.</w:t>
+            </w:r>
+            <w:r>
+              <w:t>2</w:t>
+            </w:r>
+            <w:r>
+              <w:t>.</w:t>
+            </w:r>
+            <w:r>
+              <w:t>2</w:t>
+            </w:r>
+          </w:p>
         </w:tc>
         <w:tc>
           <w:tcPr>
@@ -7111,14 +7394,43 @@
             <w:tcW w:w="1870" w:type="dxa"/>
             <w:vAlign w:val="center"/>
           </w:tcPr>
-          <w:p/>
+          <w:p>
+            <w:r>
+              <w:t>Gig0/0.</w:t>
+            </w:r>
+            <w:r>
+              <w:t>3</w:t>
+            </w:r>
+            <w:r>
+              <w:t>0</w:t>
+            </w:r>
+          </w:p>
         </w:tc>
         <w:tc>
           <w:tcPr>
             <w:tcW w:w="1870" w:type="dxa"/>
             <w:vAlign w:val="center"/>
           </w:tcPr>
-          <w:p/>
+          <w:p>
+            <w:r>
+              <w:t>19</w:t>
+            </w:r>
+            <w:r>
+              <w:t>7</w:t>
+            </w:r>
+            <w:r>
+              <w:t>.168.</w:t>
+            </w:r>
+            <w:r>
+              <w:t>3</w:t>
+            </w:r>
+            <w:r>
+              <w:t>.</w:t>
+            </w:r>
+            <w:r>
+              <w:t>3</w:t>
+            </w:r>
+          </w:p>
         </w:tc>
         <w:tc>
           <w:tcPr>
@@ -7216,10 +7528,7 @@
           </w:tcPr>
           <w:p>
             <w:r>
-              <w:t>PC</w:t>
-            </w:r>
-            <w:r>
-              <w:t>14</w:t>
+              <w:t>PC14</w:t>
             </w:r>
           </w:p>
         </w:tc>
@@ -7238,7 +7547,17 @@
             <w:tcW w:w="1870" w:type="dxa"/>
             <w:vAlign w:val="center"/>
           </w:tcPr>
-          <w:p/>
+          <w:p>
+            <w:r>
+              <w:t>19</w:t>
+            </w:r>
+            <w:r>
+              <w:t>7</w:t>
+            </w:r>
+            <w:r>
+              <w:t>.168.1.10</w:t>
+            </w:r>
+          </w:p>
         </w:tc>
         <w:tc>
           <w:tcPr>
@@ -7256,7 +7575,17 @@
             <w:tcW w:w="1870" w:type="dxa"/>
             <w:vAlign w:val="center"/>
           </w:tcPr>
-          <w:p/>
+          <w:p>
+            <w:r>
+              <w:t>19</w:t>
+            </w:r>
+            <w:r>
+              <w:t>7</w:t>
+            </w:r>
+            <w:r>
+              <w:t>.168.1.1</w:t>
+            </w:r>
+          </w:p>
         </w:tc>
       </w:tr>
       <w:tr>
@@ -7271,10 +7600,7 @@
           </w:tcPr>
           <w:p>
             <w:r>
-              <w:t>PC</w:t>
-            </w:r>
-            <w:r>
-              <w:t>15</w:t>
+              <w:t>PC15</w:t>
             </w:r>
           </w:p>
         </w:tc>
@@ -7293,7 +7619,20 @@
             <w:tcW w:w="1870" w:type="dxa"/>
             <w:vAlign w:val="center"/>
           </w:tcPr>
-          <w:p/>
+          <w:p>
+            <w:r>
+              <w:t>19</w:t>
+            </w:r>
+            <w:r>
+              <w:t>7</w:t>
+            </w:r>
+            <w:r>
+              <w:t>.168.1.1</w:t>
+            </w:r>
+            <w:r>
+              <w:t>1</w:t>
+            </w:r>
+          </w:p>
         </w:tc>
         <w:tc>
           <w:tcPr>
@@ -7311,7 +7650,17 @@
             <w:tcW w:w="1870" w:type="dxa"/>
             <w:vAlign w:val="center"/>
           </w:tcPr>
-          <w:p/>
+          <w:p>
+            <w:r>
+              <w:t>19</w:t>
+            </w:r>
+            <w:r>
+              <w:t>7</w:t>
+            </w:r>
+            <w:r>
+              <w:t>.168.1.1</w:t>
+            </w:r>
+          </w:p>
         </w:tc>
       </w:tr>
       <w:tr>
@@ -7326,10 +7675,7 @@
           </w:tcPr>
           <w:p>
             <w:r>
-              <w:t>PC</w:t>
-            </w:r>
-            <w:r>
-              <w:t>16</w:t>
+              <w:t>PC16</w:t>
             </w:r>
           </w:p>
         </w:tc>
@@ -7348,7 +7694,23 @@
             <w:tcW w:w="1870" w:type="dxa"/>
             <w:vAlign w:val="center"/>
           </w:tcPr>
-          <w:p/>
+          <w:p>
+            <w:r>
+              <w:t>19</w:t>
+            </w:r>
+            <w:r>
+              <w:t>7</w:t>
+            </w:r>
+            <w:r>
+              <w:t>.168.</w:t>
+            </w:r>
+            <w:r>
+              <w:t>2</w:t>
+            </w:r>
+            <w:r>
+              <w:t>.10</w:t>
+            </w:r>
+          </w:p>
         </w:tc>
         <w:tc>
           <w:tcPr>
@@ -7366,7 +7728,26 @@
             <w:tcW w:w="1870" w:type="dxa"/>
             <w:vAlign w:val="center"/>
           </w:tcPr>
-          <w:p/>
+          <w:p>
+            <w:r>
+              <w:t>19</w:t>
+            </w:r>
+            <w:r>
+              <w:t>7</w:t>
+            </w:r>
+            <w:r>
+              <w:t>.168.</w:t>
+            </w:r>
+            <w:r>
+              <w:t>2</w:t>
+            </w:r>
+            <w:r>
+              <w:t>.</w:t>
+            </w:r>
+            <w:r>
+              <w:t>2</w:t>
+            </w:r>
+          </w:p>
         </w:tc>
       </w:tr>
       <w:tr>
@@ -7381,10 +7762,7 @@
           </w:tcPr>
           <w:p>
             <w:r>
-              <w:t>PC</w:t>
-            </w:r>
-            <w:r>
-              <w:t>17</w:t>
+              <w:t>PC17</w:t>
             </w:r>
           </w:p>
         </w:tc>
@@ -7403,7 +7781,26 @@
             <w:tcW w:w="1870" w:type="dxa"/>
             <w:vAlign w:val="center"/>
           </w:tcPr>
-          <w:p/>
+          <w:p>
+            <w:r>
+              <w:t>19</w:t>
+            </w:r>
+            <w:r>
+              <w:t>7</w:t>
+            </w:r>
+            <w:r>
+              <w:t>.168.</w:t>
+            </w:r>
+            <w:r>
+              <w:t>2</w:t>
+            </w:r>
+            <w:r>
+              <w:t>.1</w:t>
+            </w:r>
+            <w:r>
+              <w:t>1</w:t>
+            </w:r>
+          </w:p>
         </w:tc>
         <w:tc>
           <w:tcPr>
@@ -7421,7 +7818,26 @@
             <w:tcW w:w="1870" w:type="dxa"/>
             <w:vAlign w:val="center"/>
           </w:tcPr>
-          <w:p/>
+          <w:p>
+            <w:r>
+              <w:t>19</w:t>
+            </w:r>
+            <w:r>
+              <w:t>7</w:t>
+            </w:r>
+            <w:r>
+              <w:t>.168.</w:t>
+            </w:r>
+            <w:r>
+              <w:t>2</w:t>
+            </w:r>
+            <w:r>
+              <w:t>.</w:t>
+            </w:r>
+            <w:r>
+              <w:t>2</w:t>
+            </w:r>
+          </w:p>
         </w:tc>
       </w:tr>
       <w:tr>
@@ -7436,10 +7852,7 @@
           </w:tcPr>
           <w:p>
             <w:r>
-              <w:t>PC</w:t>
-            </w:r>
-            <w:r>
-              <w:t>18</w:t>
+              <w:t>PC18</w:t>
             </w:r>
           </w:p>
         </w:tc>
@@ -7458,7 +7871,23 @@
             <w:tcW w:w="1870" w:type="dxa"/>
             <w:vAlign w:val="center"/>
           </w:tcPr>
-          <w:p/>
+          <w:p>
+            <w:r>
+              <w:t>19</w:t>
+            </w:r>
+            <w:r>
+              <w:t>7</w:t>
+            </w:r>
+            <w:r>
+              <w:t>.168.</w:t>
+            </w:r>
+            <w:r>
+              <w:t>3</w:t>
+            </w:r>
+            <w:r>
+              <w:t>.10</w:t>
+            </w:r>
+          </w:p>
         </w:tc>
         <w:tc>
           <w:tcPr>
@@ -7476,7 +7905,26 @@
             <w:tcW w:w="1870" w:type="dxa"/>
             <w:vAlign w:val="center"/>
           </w:tcPr>
-          <w:p/>
+          <w:p>
+            <w:r>
+              <w:t>19</w:t>
+            </w:r>
+            <w:r>
+              <w:t>7</w:t>
+            </w:r>
+            <w:r>
+              <w:t>.168.</w:t>
+            </w:r>
+            <w:r>
+              <w:t>3</w:t>
+            </w:r>
+            <w:r>
+              <w:t>.</w:t>
+            </w:r>
+            <w:r>
+              <w:t>3</w:t>
+            </w:r>
+          </w:p>
         </w:tc>
       </w:tr>
       <w:tr>
@@ -7491,20 +7939,43 @@
           </w:tcPr>
           <w:p>
             <w:r>
-              <w:t>PC</w:t>
-            </w:r>
+              <w:t>PC19</w:t>
+            </w:r>
+          </w:p>
+        </w:tc>
+        <w:tc>
+          <w:tcPr>
+            <w:tcW w:w="1870" w:type="dxa"/>
+          </w:tcPr>
+          <w:p>
+            <w:r>
+              <w:t>Fa0</w:t>
+            </w:r>
+          </w:p>
+        </w:tc>
+        <w:tc>
+          <w:tcPr>
+            <w:tcW w:w="1870" w:type="dxa"/>
+            <w:vAlign w:val="center"/>
+          </w:tcPr>
+          <w:p>
             <w:r>
               <w:t>19</w:t>
             </w:r>
-          </w:p>
-        </w:tc>
-        <w:tc>
-          <w:tcPr>
-            <w:tcW w:w="1870" w:type="dxa"/>
-          </w:tcPr>
-          <w:p>
-            <w:r>
-              <w:t>Fa0</w:t>
+            <w:r>
+              <w:t>7</w:t>
+            </w:r>
+            <w:r>
+              <w:t>.168.</w:t>
+            </w:r>
+            <w:r>
+              <w:t>3</w:t>
+            </w:r>
+            <w:r>
+              <w:t>.1</w:t>
+            </w:r>
+            <w:r>
+              <w:t>1</w:t>
             </w:r>
           </w:p>
         </w:tc>
@@ -7513,7 +7984,11 @@
             <w:tcW w:w="1870" w:type="dxa"/>
             <w:vAlign w:val="center"/>
           </w:tcPr>
-          <w:p/>
+          <w:p>
+            <w:r>
+              <w:t>255.255.255.0</w:t>
+            </w:r>
+          </w:p>
         </w:tc>
         <w:tc>
           <w:tcPr>
@@ -7522,16 +7997,24 @@
           </w:tcPr>
           <w:p>
             <w:r>
-              <w:t>255.255.255.0</w:t>
-            </w:r>
-          </w:p>
-        </w:tc>
-        <w:tc>
-          <w:tcPr>
-            <w:tcW w:w="1870" w:type="dxa"/>
-            <w:vAlign w:val="center"/>
-          </w:tcPr>
-          <w:p/>
+              <w:t>19</w:t>
+            </w:r>
+            <w:r>
+              <w:t>7</w:t>
+            </w:r>
+            <w:r>
+              <w:t>.168.</w:t>
+            </w:r>
+            <w:r>
+              <w:t>3</w:t>
+            </w:r>
+            <w:r>
+              <w:t>.</w:t>
+            </w:r>
+            <w:r>
+              <w:t>3</w:t>
+            </w:r>
+          </w:p>
         </w:tc>
       </w:tr>
     </w:tbl>

</xml_diff>

<commit_message>
Dodano adresację dla części urządzeń w sieci
</commit_message>
<xml_diff>
--- a/Sprawozdanie.docx
+++ b/Sprawozdanie.docx
@@ -2719,13 +2719,7 @@
           </w:tcPr>
           <w:p>
             <w:r>
-              <w:t>3</w:t>
-            </w:r>
-            <w:r>
-              <w:t>.0.0.</w:t>
-            </w:r>
-            <w:r>
-              <w:t>2</w:t>
+              <w:t>3.0.0.2</w:t>
             </w:r>
           </w:p>
         </w:tc>
@@ -4041,13 +4035,7 @@
           </w:tcPr>
           <w:p>
             <w:r>
-              <w:t>192.168.</w:t>
-            </w:r>
-            <w:r>
-              <w:t>20</w:t>
-            </w:r>
-            <w:r>
-              <w:t>.1</w:t>
+              <w:t>192.168.20.1</w:t>
             </w:r>
           </w:p>
         </w:tc>
@@ -4225,16 +4213,10 @@
           </w:tcPr>
           <w:p>
             <w:r>
-              <w:t>192.168.</w:t>
-            </w:r>
-            <w:r>
-              <w:t>1</w:t>
-            </w:r>
-            <w:r>
-              <w:t>0.</w:t>
-            </w:r>
-            <w:r>
-              <w:t>10</w:t>
+              <w:t>192.168.10.</w:t>
+            </w:r>
+            <w:r>
+              <w:t>2</w:t>
             </w:r>
           </w:p>
         </w:tc>
@@ -4254,10 +4236,7 @@
           </w:tcPr>
           <w:p>
             <w:r>
-              <w:t>192.168.10.</w:t>
-            </w:r>
-            <w:r>
-              <w:t>1</w:t>
+              <w:t>192.168.10.1</w:t>
             </w:r>
           </w:p>
         </w:tc>
@@ -4297,7 +4276,7 @@
               <w:t>192.168.20.</w:t>
             </w:r>
             <w:r>
-              <w:t>10</w:t>
+              <w:t>3</w:t>
             </w:r>
           </w:p>
         </w:tc>
@@ -4317,16 +4296,7 @@
           </w:tcPr>
           <w:p>
             <w:r>
-              <w:t>192.168.</w:t>
-            </w:r>
-            <w:r>
-              <w:t>2</w:t>
-            </w:r>
-            <w:r>
-              <w:t>0.</w:t>
-            </w:r>
-            <w:r>
-              <w:t>1</w:t>
+              <w:t>192.168.20.1</w:t>
             </w:r>
           </w:p>
         </w:tc>
@@ -4713,13 +4683,7 @@
           </w:tcPr>
           <w:p>
             <w:r>
-              <w:t>19</w:t>
-            </w:r>
-            <w:r>
-              <w:t>3</w:t>
-            </w:r>
-            <w:r>
-              <w:t>.168.10.1</w:t>
+              <w:t>193.168.10.1</w:t>
             </w:r>
           </w:p>
         </w:tc>
@@ -4779,13 +4743,7 @@
           </w:tcPr>
           <w:p>
             <w:r>
-              <w:t>19</w:t>
-            </w:r>
-            <w:r>
-              <w:t>3</w:t>
-            </w:r>
-            <w:r>
-              <w:t>.168.20.1</w:t>
+              <w:t>193.168.20.1</w:t>
             </w:r>
           </w:p>
         </w:tc>
@@ -4957,16 +4915,10 @@
           </w:tcPr>
           <w:p>
             <w:r>
-              <w:t>19</w:t>
-            </w:r>
-            <w:r>
-              <w:t>3</w:t>
-            </w:r>
-            <w:r>
-              <w:t>.168.10.</w:t>
-            </w:r>
-            <w:r>
-              <w:t>10</w:t>
+              <w:t>193.168.10.</w:t>
+            </w:r>
+            <w:r>
+              <w:t>4</w:t>
             </w:r>
           </w:p>
         </w:tc>
@@ -4986,13 +4938,7 @@
           </w:tcPr>
           <w:p>
             <w:r>
-              <w:t>19</w:t>
-            </w:r>
-            <w:r>
-              <w:t>3</w:t>
-            </w:r>
-            <w:r>
-              <w:t>.168.10.1</w:t>
+              <w:t>193.168.10.1</w:t>
             </w:r>
           </w:p>
         </w:tc>
@@ -5029,16 +4975,10 @@
           </w:tcPr>
           <w:p>
             <w:r>
-              <w:t>19</w:t>
-            </w:r>
-            <w:r>
-              <w:t>3</w:t>
-            </w:r>
-            <w:r>
-              <w:t>.168.20.</w:t>
-            </w:r>
-            <w:r>
-              <w:t>10</w:t>
+              <w:t>193.168.20.</w:t>
+            </w:r>
+            <w:r>
+              <w:t>5</w:t>
             </w:r>
           </w:p>
         </w:tc>
@@ -5058,13 +4998,7 @@
           </w:tcPr>
           <w:p>
             <w:r>
-              <w:t>19</w:t>
-            </w:r>
-            <w:r>
-              <w:t>3</w:t>
-            </w:r>
-            <w:r>
-              <w:t>.168.20.1</w:t>
+              <w:t>193.168.20.1</w:t>
             </w:r>
           </w:p>
         </w:tc>
@@ -5702,10 +5636,10 @@
               <w:t>4</w:t>
             </w:r>
             <w:r>
-              <w:t>.168.1.1</w:t>
-            </w:r>
-            <w:r>
-              <w:t>0</w:t>
+              <w:t>.168.1.</w:t>
+            </w:r>
+            <w:r>
+              <w:t>6</w:t>
             </w:r>
           </w:p>
         </w:tc>
@@ -5774,10 +5708,10 @@
               <w:t>4</w:t>
             </w:r>
             <w:r>
-              <w:t>.168.1.1</w:t>
-            </w:r>
-            <w:r>
-              <w:t>1</w:t>
+              <w:t>.168.1.</w:t>
+            </w:r>
+            <w:r>
+              <w:t>7</w:t>
             </w:r>
           </w:p>
         </w:tc>
@@ -5849,7 +5783,7 @@
               <w:t>.168.1.</w:t>
             </w:r>
             <w:r>
-              <w:t>12</w:t>
+              <w:t>8</w:t>
             </w:r>
           </w:p>
         </w:tc>
@@ -5918,10 +5852,10 @@
               <w:t>4</w:t>
             </w:r>
             <w:r>
-              <w:t>.168.1.1</w:t>
-            </w:r>
-            <w:r>
-              <w:t>3</w:t>
+              <w:t>.168.1.</w:t>
+            </w:r>
+            <w:r>
+              <w:t>9</w:t>
             </w:r>
           </w:p>
         </w:tc>
@@ -6150,7 +6084,23 @@
           </w:tcPr>
           <w:p>
             <w:r>
-              <w:t>R1</w:t>
+              <w:t>HSRP (</w:t>
+            </w:r>
+            <w:proofErr w:type="spellStart"/>
+            <w:r>
+              <w:t>adres</w:t>
+            </w:r>
+            <w:proofErr w:type="spellEnd"/>
+            <w:r>
+              <w:t xml:space="preserve"> </w:t>
+            </w:r>
+            <w:proofErr w:type="spellStart"/>
+            <w:r>
+              <w:t>wirtualny</w:t>
+            </w:r>
+            <w:proofErr w:type="spellEnd"/>
+            <w:r>
+              <w:t>)</w:t>
             </w:r>
           </w:p>
         </w:tc>
@@ -6161,7 +6111,7 @@
           </w:tcPr>
           <w:p>
             <w:r>
-              <w:t>Gig0/1</w:t>
+              <w:t>--</w:t>
             </w:r>
           </w:p>
         </w:tc>
@@ -6170,7 +6120,11 @@
             <w:tcW w:w="1870" w:type="dxa"/>
             <w:vAlign w:val="center"/>
           </w:tcPr>
-          <w:p/>
+          <w:p>
+            <w:r>
+              <w:t>195.168.1.1</w:t>
+            </w:r>
+          </w:p>
         </w:tc>
         <w:tc>
           <w:tcPr>
@@ -6179,14 +6133,13 @@
           </w:tcPr>
           <w:p>
             <w:r>
-              <w:t>255.255.255.0</w:t>
-            </w:r>
-          </w:p>
-        </w:tc>
-        <w:tc>
-          <w:tcPr>
-            <w:tcW w:w="1870" w:type="dxa"/>
-            <w:vAlign w:val="center"/>
+              <w:t>--</w:t>
+            </w:r>
+          </w:p>
+        </w:tc>
+        <w:tc>
+          <w:tcPr>
+            <w:tcW w:w="1870" w:type="dxa"/>
           </w:tcPr>
           <w:p>
             <w:r>
@@ -6207,7 +6160,26 @@
           </w:tcPr>
           <w:p>
             <w:r>
-              <w:t>R2</w:t>
+              <w:t>R1</w:t>
+            </w:r>
+            <w:r>
+              <w:t xml:space="preserve"> (</w:t>
+            </w:r>
+            <w:proofErr w:type="spellStart"/>
+            <w:r>
+              <w:t>adres</w:t>
+            </w:r>
+            <w:proofErr w:type="spellEnd"/>
+            <w:r>
+              <w:t xml:space="preserve"> </w:t>
+            </w:r>
+            <w:proofErr w:type="spellStart"/>
+            <w:r>
+              <w:t>fizyczny</w:t>
+            </w:r>
+            <w:proofErr w:type="spellEnd"/>
+            <w:r>
+              <w:t>)</w:t>
             </w:r>
           </w:p>
         </w:tc>
@@ -6218,7 +6190,7 @@
           </w:tcPr>
           <w:p>
             <w:r>
-              <w:t>Gig0/0</w:t>
+              <w:t>Gig0/1</w:t>
             </w:r>
           </w:p>
         </w:tc>
@@ -6227,7 +6199,14 @@
             <w:tcW w:w="1870" w:type="dxa"/>
             <w:vAlign w:val="center"/>
           </w:tcPr>
-          <w:p/>
+          <w:p>
+            <w:r>
+              <w:t>195.168.1.</w:t>
+            </w:r>
+            <w:r>
+              <w:t>2</w:t>
+            </w:r>
+          </w:p>
         </w:tc>
         <w:tc>
           <w:tcPr>
@@ -6236,16 +6215,14 @@
           </w:tcPr>
           <w:p>
             <w:r>
-              <w:t>2</w:t>
-            </w:r>
-            <w:r>
-              <w:t>55.255.255.0</w:t>
-            </w:r>
-          </w:p>
-        </w:tc>
-        <w:tc>
-          <w:tcPr>
-            <w:tcW w:w="1870" w:type="dxa"/>
+              <w:t>255.255.255.0</w:t>
+            </w:r>
+          </w:p>
+        </w:tc>
+        <w:tc>
+          <w:tcPr>
+            <w:tcW w:w="1870" w:type="dxa"/>
+            <w:vAlign w:val="center"/>
           </w:tcPr>
           <w:p>
             <w:r>
@@ -6266,10 +6243,29 @@
           </w:tcPr>
           <w:p>
             <w:r>
-              <w:t>S</w:t>
-            </w:r>
-            <w:r>
-              <w:t>9</w:t>
+              <w:t>R2</w:t>
+            </w:r>
+            <w:r>
+              <w:t xml:space="preserve"> </w:t>
+            </w:r>
+            <w:r>
+              <w:t>(</w:t>
+            </w:r>
+            <w:proofErr w:type="spellStart"/>
+            <w:r>
+              <w:t>adres</w:t>
+            </w:r>
+            <w:proofErr w:type="spellEnd"/>
+            <w:r>
+              <w:t xml:space="preserve"> </w:t>
+            </w:r>
+            <w:proofErr w:type="spellStart"/>
+            <w:r>
+              <w:t>fizyczny</w:t>
+            </w:r>
+            <w:proofErr w:type="spellEnd"/>
+            <w:r>
+              <w:t>)</w:t>
             </w:r>
           </w:p>
         </w:tc>
@@ -6280,27 +6276,35 @@
           </w:tcPr>
           <w:p>
             <w:r>
-              <w:t>--</w:t>
-            </w:r>
-          </w:p>
-        </w:tc>
-        <w:tc>
-          <w:tcPr>
-            <w:tcW w:w="1870" w:type="dxa"/>
-          </w:tcPr>
-          <w:p>
-            <w:r>
-              <w:t>--</w:t>
-            </w:r>
-          </w:p>
-        </w:tc>
-        <w:tc>
-          <w:tcPr>
-            <w:tcW w:w="1870" w:type="dxa"/>
-          </w:tcPr>
-          <w:p>
-            <w:r>
-              <w:t>--</w:t>
+              <w:t>Gig0/0</w:t>
+            </w:r>
+          </w:p>
+        </w:tc>
+        <w:tc>
+          <w:tcPr>
+            <w:tcW w:w="1870" w:type="dxa"/>
+            <w:vAlign w:val="center"/>
+          </w:tcPr>
+          <w:p>
+            <w:r>
+              <w:t>195.168.1.</w:t>
+            </w:r>
+            <w:r>
+              <w:t>3</w:t>
+            </w:r>
+          </w:p>
+        </w:tc>
+        <w:tc>
+          <w:tcPr>
+            <w:tcW w:w="1870" w:type="dxa"/>
+            <w:vAlign w:val="center"/>
+          </w:tcPr>
+          <w:p>
+            <w:r>
+              <w:t>2</w:t>
+            </w:r>
+            <w:r>
+              <w:t>55.255.255.0</w:t>
             </w:r>
           </w:p>
         </w:tc>
@@ -6330,13 +6334,14 @@
               <w:t>S</w:t>
             </w:r>
             <w:r>
-              <w:t>10</w:t>
-            </w:r>
-          </w:p>
-        </w:tc>
-        <w:tc>
-          <w:tcPr>
-            <w:tcW w:w="1870" w:type="dxa"/>
+              <w:t>9</w:t>
+            </w:r>
+          </w:p>
+        </w:tc>
+        <w:tc>
+          <w:tcPr>
+            <w:tcW w:w="1870" w:type="dxa"/>
+            <w:vAlign w:val="center"/>
           </w:tcPr>
           <w:p>
             <w:r>
@@ -6387,7 +6392,7 @@
           </w:tcPr>
           <w:p>
             <w:r>
-              <w:t>PC</w:t>
+              <w:t>S</w:t>
             </w:r>
             <w:r>
               <w:t>10</w:t>
@@ -6400,31 +6405,39 @@
           </w:tcPr>
           <w:p>
             <w:r>
-              <w:t>Fa0</w:t>
-            </w:r>
-          </w:p>
-        </w:tc>
-        <w:tc>
-          <w:tcPr>
-            <w:tcW w:w="1870" w:type="dxa"/>
-          </w:tcPr>
-          <w:p/>
-        </w:tc>
-        <w:tc>
-          <w:tcPr>
-            <w:tcW w:w="1870" w:type="dxa"/>
-          </w:tcPr>
-          <w:p>
-            <w:r>
-              <w:t>255.255.255.0</w:t>
-            </w:r>
-          </w:p>
-        </w:tc>
-        <w:tc>
-          <w:tcPr>
-            <w:tcW w:w="1870" w:type="dxa"/>
-          </w:tcPr>
-          <w:p/>
+              <w:t>--</w:t>
+            </w:r>
+          </w:p>
+        </w:tc>
+        <w:tc>
+          <w:tcPr>
+            <w:tcW w:w="1870" w:type="dxa"/>
+          </w:tcPr>
+          <w:p>
+            <w:r>
+              <w:t>--</w:t>
+            </w:r>
+          </w:p>
+        </w:tc>
+        <w:tc>
+          <w:tcPr>
+            <w:tcW w:w="1870" w:type="dxa"/>
+          </w:tcPr>
+          <w:p>
+            <w:r>
+              <w:t>--</w:t>
+            </w:r>
+          </w:p>
+        </w:tc>
+        <w:tc>
+          <w:tcPr>
+            <w:tcW w:w="1870" w:type="dxa"/>
+          </w:tcPr>
+          <w:p>
+            <w:r>
+              <w:t>--</w:t>
+            </w:r>
+          </w:p>
         </w:tc>
       </w:tr>
       <w:tr>
@@ -6439,10 +6452,7 @@
           </w:tcPr>
           <w:p>
             <w:r>
-              <w:t>PC</w:t>
-            </w:r>
-            <w:r>
-              <w:t>11</w:t>
+              <w:t>PC10</w:t>
             </w:r>
           </w:p>
         </w:tc>
@@ -6460,7 +6470,11 @@
           <w:tcPr>
             <w:tcW w:w="1870" w:type="dxa"/>
           </w:tcPr>
-          <w:p/>
+          <w:p>
+            <w:r>
+              <w:t>195.168.1.10</w:t>
+            </w:r>
+          </w:p>
         </w:tc>
         <w:tc>
           <w:tcPr>
@@ -6475,8 +6489,74 @@
         <w:tc>
           <w:tcPr>
             <w:tcW w:w="1870" w:type="dxa"/>
-          </w:tcPr>
-          <w:p/>
+            <w:vAlign w:val="center"/>
+          </w:tcPr>
+          <w:p>
+            <w:r>
+              <w:t>195.168.1.1</w:t>
+            </w:r>
+          </w:p>
+        </w:tc>
+      </w:tr>
+      <w:tr>
+        <w:trPr>
+          <w:trHeight w:val="125"/>
+          <w:jc w:val="center"/>
+        </w:trPr>
+        <w:tc>
+          <w:tcPr>
+            <w:tcW w:w="1870" w:type="dxa"/>
+            <w:vAlign w:val="center"/>
+          </w:tcPr>
+          <w:p>
+            <w:r>
+              <w:t>PC11</w:t>
+            </w:r>
+          </w:p>
+        </w:tc>
+        <w:tc>
+          <w:tcPr>
+            <w:tcW w:w="1870" w:type="dxa"/>
+          </w:tcPr>
+          <w:p>
+            <w:r>
+              <w:t>Fa0</w:t>
+            </w:r>
+          </w:p>
+        </w:tc>
+        <w:tc>
+          <w:tcPr>
+            <w:tcW w:w="1870" w:type="dxa"/>
+          </w:tcPr>
+          <w:p>
+            <w:r>
+              <w:t>195.168.1.1</w:t>
+            </w:r>
+            <w:r>
+              <w:t>1</w:t>
+            </w:r>
+          </w:p>
+        </w:tc>
+        <w:tc>
+          <w:tcPr>
+            <w:tcW w:w="1870" w:type="dxa"/>
+          </w:tcPr>
+          <w:p>
+            <w:r>
+              <w:t>255.255.255.0</w:t>
+            </w:r>
+          </w:p>
+        </w:tc>
+        <w:tc>
+          <w:tcPr>
+            <w:tcW w:w="1870" w:type="dxa"/>
+            <w:vAlign w:val="center"/>
+          </w:tcPr>
+          <w:p>
+            <w:r>
+              <w:t>195.168.1.1</w:t>
+            </w:r>
+          </w:p>
         </w:tc>
       </w:tr>
     </w:tbl>
@@ -6521,6 +6601,7 @@
                 <w:sz w:val="24"/>
                 <w:szCs w:val="24"/>
               </w:rPr>
+              <w:lastRenderedPageBreak/>
               <w:t>Podsieć</w:t>
             </w:r>
             <w:proofErr w:type="spellEnd"/>
@@ -6560,7 +6641,6 @@
                 <w:b/>
                 <w:bCs/>
               </w:rPr>
-              <w:lastRenderedPageBreak/>
               <w:t>Sprzęt</w:t>
             </w:r>
             <w:proofErr w:type="spellEnd"/>
@@ -6933,7 +7013,7 @@
               <w:t>196.168.1.1</w:t>
             </w:r>
             <w:r>
-              <w:t>0</w:t>
+              <w:t>2</w:t>
             </w:r>
           </w:p>
         </w:tc>
@@ -6993,7 +7073,7 @@
               <w:t>196.168.1.1</w:t>
             </w:r>
             <w:r>
-              <w:t>1</w:t>
+              <w:t>3</w:t>
             </w:r>
           </w:p>
         </w:tc>
@@ -7346,7 +7426,7 @@
               <w:t>.</w:t>
             </w:r>
             <w:r>
-              <w:t>2</w:t>
+              <w:t>1</w:t>
             </w:r>
           </w:p>
         </w:tc>
@@ -7428,7 +7508,7 @@
               <w:t>.</w:t>
             </w:r>
             <w:r>
-              <w:t>3</w:t>
+              <w:t>1</w:t>
             </w:r>
           </w:p>
         </w:tc>
@@ -7555,7 +7635,10 @@
               <w:t>7</w:t>
             </w:r>
             <w:r>
-              <w:t>.168.1.10</w:t>
+              <w:t>.168.1.1</w:t>
+            </w:r>
+            <w:r>
+              <w:t>4</w:t>
             </w:r>
           </w:p>
         </w:tc>
@@ -7630,7 +7713,7 @@
               <w:t>.168.1.1</w:t>
             </w:r>
             <w:r>
-              <w:t>1</w:t>
+              <w:t>5</w:t>
             </w:r>
           </w:p>
         </w:tc>
@@ -7708,7 +7791,10 @@
               <w:t>2</w:t>
             </w:r>
             <w:r>
-              <w:t>.10</w:t>
+              <w:t>.1</w:t>
+            </w:r>
+            <w:r>
+              <w:t>6</w:t>
             </w:r>
           </w:p>
         </w:tc>
@@ -7745,7 +7831,7 @@
               <w:t>.</w:t>
             </w:r>
             <w:r>
-              <w:t>2</w:t>
+              <w:t>1</w:t>
             </w:r>
           </w:p>
         </w:tc>
@@ -7798,44 +7884,44 @@
               <w:t>.1</w:t>
             </w:r>
             <w:r>
+              <w:t>7</w:t>
+            </w:r>
+          </w:p>
+        </w:tc>
+        <w:tc>
+          <w:tcPr>
+            <w:tcW w:w="1870" w:type="dxa"/>
+            <w:vAlign w:val="center"/>
+          </w:tcPr>
+          <w:p>
+            <w:r>
+              <w:t>255.255.255.0</w:t>
+            </w:r>
+          </w:p>
+        </w:tc>
+        <w:tc>
+          <w:tcPr>
+            <w:tcW w:w="1870" w:type="dxa"/>
+            <w:vAlign w:val="center"/>
+          </w:tcPr>
+          <w:p>
+            <w:r>
+              <w:t>19</w:t>
+            </w:r>
+            <w:r>
+              <w:t>7</w:t>
+            </w:r>
+            <w:r>
+              <w:t>.168.</w:t>
+            </w:r>
+            <w:r>
+              <w:t>2</w:t>
+            </w:r>
+            <w:r>
+              <w:t>.</w:t>
+            </w:r>
+            <w:r>
               <w:t>1</w:t>
-            </w:r>
-          </w:p>
-        </w:tc>
-        <w:tc>
-          <w:tcPr>
-            <w:tcW w:w="1870" w:type="dxa"/>
-            <w:vAlign w:val="center"/>
-          </w:tcPr>
-          <w:p>
-            <w:r>
-              <w:t>255.255.255.0</w:t>
-            </w:r>
-          </w:p>
-        </w:tc>
-        <w:tc>
-          <w:tcPr>
-            <w:tcW w:w="1870" w:type="dxa"/>
-            <w:vAlign w:val="center"/>
-          </w:tcPr>
-          <w:p>
-            <w:r>
-              <w:t>19</w:t>
-            </w:r>
-            <w:r>
-              <w:t>7</w:t>
-            </w:r>
-            <w:r>
-              <w:t>.168.</w:t>
-            </w:r>
-            <w:r>
-              <w:t>2</w:t>
-            </w:r>
-            <w:r>
-              <w:t>.</w:t>
-            </w:r>
-            <w:r>
-              <w:t>2</w:t>
             </w:r>
           </w:p>
         </w:tc>
@@ -7885,7 +7971,10 @@
               <w:t>3</w:t>
             </w:r>
             <w:r>
-              <w:t>.10</w:t>
+              <w:t>.1</w:t>
+            </w:r>
+            <w:r>
+              <w:t>8</w:t>
             </w:r>
           </w:p>
         </w:tc>
@@ -7922,7 +8011,7 @@
               <w:t>.</w:t>
             </w:r>
             <w:r>
-              <w:t>3</w:t>
+              <w:t>1</w:t>
             </w:r>
           </w:p>
         </w:tc>
@@ -7975,44 +8064,44 @@
               <w:t>.1</w:t>
             </w:r>
             <w:r>
+              <w:t>9</w:t>
+            </w:r>
+          </w:p>
+        </w:tc>
+        <w:tc>
+          <w:tcPr>
+            <w:tcW w:w="1870" w:type="dxa"/>
+            <w:vAlign w:val="center"/>
+          </w:tcPr>
+          <w:p>
+            <w:r>
+              <w:t>255.255.255.0</w:t>
+            </w:r>
+          </w:p>
+        </w:tc>
+        <w:tc>
+          <w:tcPr>
+            <w:tcW w:w="1870" w:type="dxa"/>
+            <w:vAlign w:val="center"/>
+          </w:tcPr>
+          <w:p>
+            <w:r>
+              <w:t>19</w:t>
+            </w:r>
+            <w:r>
+              <w:t>7</w:t>
+            </w:r>
+            <w:r>
+              <w:t>.168.</w:t>
+            </w:r>
+            <w:r>
+              <w:t>3</w:t>
+            </w:r>
+            <w:r>
+              <w:t>.</w:t>
+            </w:r>
+            <w:r>
               <w:t>1</w:t>
-            </w:r>
-          </w:p>
-        </w:tc>
-        <w:tc>
-          <w:tcPr>
-            <w:tcW w:w="1870" w:type="dxa"/>
-            <w:vAlign w:val="center"/>
-          </w:tcPr>
-          <w:p>
-            <w:r>
-              <w:t>255.255.255.0</w:t>
-            </w:r>
-          </w:p>
-        </w:tc>
-        <w:tc>
-          <w:tcPr>
-            <w:tcW w:w="1870" w:type="dxa"/>
-            <w:vAlign w:val="center"/>
-          </w:tcPr>
-          <w:p>
-            <w:r>
-              <w:t>19</w:t>
-            </w:r>
-            <w:r>
-              <w:t>7</w:t>
-            </w:r>
-            <w:r>
-              <w:t>.168.</w:t>
-            </w:r>
-            <w:r>
-              <w:t>3</w:t>
-            </w:r>
-            <w:r>
-              <w:t>.</w:t>
-            </w:r>
-            <w:r>
-              <w:t>3</w:t>
             </w:r>
           </w:p>
         </w:tc>
@@ -24955,7 +25044,6 @@
   <w:style w:type="character" w:default="1" w:styleId="Domylnaczcionkaakapitu">
     <w:name w:val="Default Paragraph Font"/>
     <w:uiPriority w:val="1"/>
-    <w:semiHidden/>
     <w:unhideWhenUsed/>
   </w:style>
   <w:style w:type="table" w:default="1" w:styleId="Standardowy">

</xml_diff>

<commit_message>
Dodano konfigurację podsieci 1 (DHCP, SSH, itd)
</commit_message>
<xml_diff>
--- a/Sprawozdanie.docx
+++ b/Sprawozdanie.docx
@@ -2298,32 +2298,14 @@
         </w:rPr>
       </w:pPr>
       <w:bookmarkStart w:id="1" w:name="_Toc186532072"/>
-      <w:proofErr w:type="spellStart"/>
       <w:r>
         <w:rPr>
           <w:sz w:val="28"/>
           <w:szCs w:val="28"/>
         </w:rPr>
-        <w:t>Struktura</w:t>
-      </w:r>
-      <w:proofErr w:type="spellEnd"/>
-      <w:r>
-        <w:rPr>
-          <w:sz w:val="28"/>
-          <w:szCs w:val="28"/>
-        </w:rPr>
-        <w:t xml:space="preserve"> </w:t>
-      </w:r>
-      <w:proofErr w:type="spellStart"/>
-      <w:r>
-        <w:rPr>
-          <w:sz w:val="28"/>
-          <w:szCs w:val="28"/>
-        </w:rPr>
-        <w:t>sieci</w:t>
+        <w:t>Struktura sieci</w:t>
       </w:r>
       <w:bookmarkEnd w:id="1"/>
-      <w:proofErr w:type="spellEnd"/>
     </w:p>
     <w:p>
       <w:pPr>
@@ -2343,48 +2325,14 @@
         </w:rPr>
       </w:pPr>
       <w:bookmarkStart w:id="2" w:name="_Toc186532073"/>
-      <w:proofErr w:type="spellStart"/>
       <w:r>
         <w:rPr>
           <w:sz w:val="28"/>
           <w:szCs w:val="28"/>
         </w:rPr>
-        <w:t>Podział</w:t>
-      </w:r>
-      <w:proofErr w:type="spellEnd"/>
-      <w:r>
-        <w:rPr>
-          <w:sz w:val="28"/>
-          <w:szCs w:val="28"/>
-        </w:rPr>
-        <w:t xml:space="preserve"> </w:t>
-      </w:r>
-      <w:proofErr w:type="spellStart"/>
-      <w:r>
-        <w:rPr>
-          <w:sz w:val="28"/>
-          <w:szCs w:val="28"/>
-        </w:rPr>
-        <w:t>na</w:t>
-      </w:r>
-      <w:proofErr w:type="spellEnd"/>
-      <w:r>
-        <w:rPr>
-          <w:sz w:val="28"/>
-          <w:szCs w:val="28"/>
-        </w:rPr>
-        <w:t xml:space="preserve"> </w:t>
-      </w:r>
-      <w:proofErr w:type="spellStart"/>
-      <w:r>
-        <w:rPr>
-          <w:sz w:val="28"/>
-          <w:szCs w:val="28"/>
-        </w:rPr>
-        <w:t>podsieci</w:t>
+        <w:t>Podział na podsieci</w:t>
       </w:r>
       <w:bookmarkEnd w:id="2"/>
-      <w:proofErr w:type="spellEnd"/>
     </w:p>
     <w:p>
       <w:pPr>
@@ -2404,7 +2352,6 @@
         </w:rPr>
       </w:pPr>
       <w:bookmarkStart w:id="3" w:name="_Toc186532074"/>
-      <w:proofErr w:type="spellStart"/>
       <w:r>
         <w:rPr>
           <w:sz w:val="28"/>
@@ -2413,7 +2360,6 @@
         <w:t>Adresacja</w:t>
       </w:r>
       <w:bookmarkEnd w:id="3"/>
-      <w:proofErr w:type="spellEnd"/>
     </w:p>
     <w:p>
       <w:pPr>
@@ -2479,19 +2425,8 @@
                 <w:sz w:val="24"/>
                 <w:szCs w:val="24"/>
               </w:rPr>
-              <w:t xml:space="preserve">Centrum </w:t>
-            </w:r>
-            <w:proofErr w:type="spellStart"/>
-            <w:r>
-              <w:rPr>
-                <w:b/>
-                <w:bCs/>
-                <w:sz w:val="24"/>
-                <w:szCs w:val="24"/>
-              </w:rPr>
-              <w:t>sieci</w:t>
-            </w:r>
-            <w:proofErr w:type="spellEnd"/>
+              <w:t>Centrum sieci</w:t>
+            </w:r>
           </w:p>
         </w:tc>
       </w:tr>
@@ -2513,7 +2448,6 @@
                 <w:bCs/>
               </w:rPr>
             </w:pPr>
-            <w:proofErr w:type="spellStart"/>
             <w:r>
               <w:rPr>
                 <w:b/>
@@ -2521,7 +2455,6 @@
               </w:rPr>
               <w:t>Sprzęt</w:t>
             </w:r>
-            <w:proofErr w:type="spellEnd"/>
           </w:p>
         </w:tc>
         <w:tc>
@@ -2537,7 +2470,6 @@
                 <w:bCs/>
               </w:rPr>
             </w:pPr>
-            <w:proofErr w:type="spellStart"/>
             <w:r>
               <w:rPr>
                 <w:b/>
@@ -2545,7 +2477,6 @@
               </w:rPr>
               <w:t>Interfejs</w:t>
             </w:r>
-            <w:proofErr w:type="spellEnd"/>
           </w:p>
         </w:tc>
         <w:tc>
@@ -2610,17 +2541,8 @@
                 <w:b/>
                 <w:bCs/>
               </w:rPr>
-              <w:t xml:space="preserve">Brama </w:t>
-            </w:r>
-            <w:proofErr w:type="spellStart"/>
-            <w:r>
-              <w:rPr>
-                <w:b/>
-                <w:bCs/>
-              </w:rPr>
-              <w:t>wyjściowa</w:t>
-            </w:r>
-            <w:proofErr w:type="spellEnd"/>
+              <w:t>Brama wyjściowa</w:t>
+            </w:r>
           </w:p>
         </w:tc>
       </w:tr>
@@ -3022,7 +2944,6 @@
                 <w:bCs/>
               </w:rPr>
             </w:pPr>
-            <w:proofErr w:type="spellStart"/>
             <w:r>
               <w:rPr>
                 <w:b/>
@@ -3030,17 +2951,7 @@
                 <w:sz w:val="24"/>
                 <w:szCs w:val="24"/>
               </w:rPr>
-              <w:t>Podsieć</w:t>
-            </w:r>
-            <w:proofErr w:type="spellEnd"/>
-            <w:r>
-              <w:rPr>
-                <w:b/>
-                <w:bCs/>
-                <w:sz w:val="24"/>
-                <w:szCs w:val="24"/>
-              </w:rPr>
-              <w:t xml:space="preserve"> 1 (</w:t>
+              <w:t>Podsieć 1 (</w:t>
             </w:r>
             <w:r>
               <w:rPr>
@@ -3072,7 +2983,6 @@
                 <w:bCs/>
               </w:rPr>
             </w:pPr>
-            <w:proofErr w:type="spellStart"/>
             <w:r>
               <w:rPr>
                 <w:b/>
@@ -3080,7 +2990,6 @@
               </w:rPr>
               <w:t>Sprzęt</w:t>
             </w:r>
-            <w:proofErr w:type="spellEnd"/>
           </w:p>
         </w:tc>
         <w:tc>
@@ -3096,7 +3005,6 @@
                 <w:bCs/>
               </w:rPr>
             </w:pPr>
-            <w:proofErr w:type="spellStart"/>
             <w:r>
               <w:rPr>
                 <w:b/>
@@ -3104,7 +3012,6 @@
               </w:rPr>
               <w:t>Interfejs</w:t>
             </w:r>
-            <w:proofErr w:type="spellEnd"/>
           </w:p>
         </w:tc>
         <w:tc>
@@ -3169,17 +3076,8 @@
                 <w:b/>
                 <w:bCs/>
               </w:rPr>
-              <w:t xml:space="preserve">Brama </w:t>
-            </w:r>
-            <w:proofErr w:type="spellStart"/>
-            <w:r>
-              <w:rPr>
-                <w:b/>
-                <w:bCs/>
-              </w:rPr>
-              <w:t>wyjściowa</w:t>
-            </w:r>
-            <w:proofErr w:type="spellEnd"/>
+              <w:t>Brama wyjściowa</w:t>
+            </w:r>
           </w:p>
         </w:tc>
       </w:tr>
@@ -3372,7 +3270,10 @@
               <w:t>.168.1.</w:t>
             </w:r>
             <w:r>
-              <w:t>5)</w:t>
+              <w:t>10</w:t>
+            </w:r>
+            <w:r>
+              <w:t>)</w:t>
             </w:r>
           </w:p>
         </w:tc>
@@ -3536,7 +3437,10 @@
               <w:t>.168.1.</w:t>
             </w:r>
             <w:r>
-              <w:t>4)</w:t>
+              <w:t>11</w:t>
+            </w:r>
+            <w:r>
+              <w:t>)</w:t>
             </w:r>
           </w:p>
         </w:tc>
@@ -3617,7 +3521,6 @@
                 <w:bCs/>
               </w:rPr>
             </w:pPr>
-            <w:proofErr w:type="spellStart"/>
             <w:r>
               <w:rPr>
                 <w:b/>
@@ -3626,9 +3529,8 @@
                 <w:szCs w:val="24"/>
               </w:rPr>
               <w:lastRenderedPageBreak/>
-              <w:t>Podsieć</w:t>
-            </w:r>
-            <w:proofErr w:type="spellEnd"/>
+              <w:t>Podsieć 2 (</w:t>
+            </w:r>
             <w:r>
               <w:rPr>
                 <w:b/>
@@ -3636,47 +3538,7 @@
                 <w:sz w:val="24"/>
                 <w:szCs w:val="24"/>
               </w:rPr>
-              <w:t xml:space="preserve"> 2 (</w:t>
-            </w:r>
-            <w:proofErr w:type="spellStart"/>
-            <w:r>
-              <w:rPr>
-                <w:b/>
-                <w:bCs/>
-                <w:sz w:val="24"/>
-                <w:szCs w:val="24"/>
-              </w:rPr>
-              <w:t>dwie</w:t>
-            </w:r>
-            <w:proofErr w:type="spellEnd"/>
-            <w:r>
-              <w:rPr>
-                <w:b/>
-                <w:bCs/>
-                <w:sz w:val="24"/>
-                <w:szCs w:val="24"/>
-              </w:rPr>
-              <w:t xml:space="preserve"> </w:t>
-            </w:r>
-            <w:proofErr w:type="spellStart"/>
-            <w:r>
-              <w:rPr>
-                <w:b/>
-                <w:bCs/>
-                <w:sz w:val="24"/>
-                <w:szCs w:val="24"/>
-              </w:rPr>
-              <w:t>standardowe</w:t>
-            </w:r>
-            <w:proofErr w:type="spellEnd"/>
-            <w:r>
-              <w:rPr>
-                <w:b/>
-                <w:bCs/>
-                <w:sz w:val="24"/>
-                <w:szCs w:val="24"/>
-              </w:rPr>
-              <w:t xml:space="preserve"> </w:t>
+              <w:t xml:space="preserve">dwie standardowe </w:t>
             </w:r>
             <w:r>
               <w:rPr>
@@ -3708,7 +3570,6 @@
                 <w:bCs/>
               </w:rPr>
             </w:pPr>
-            <w:proofErr w:type="spellStart"/>
             <w:r>
               <w:rPr>
                 <w:b/>
@@ -3716,7 +3577,6 @@
               </w:rPr>
               <w:t>Sprzęt</w:t>
             </w:r>
-            <w:proofErr w:type="spellEnd"/>
           </w:p>
         </w:tc>
         <w:tc>
@@ -3732,7 +3592,6 @@
                 <w:bCs/>
               </w:rPr>
             </w:pPr>
-            <w:proofErr w:type="spellStart"/>
             <w:r>
               <w:rPr>
                 <w:b/>
@@ -3740,7 +3599,6 @@
               </w:rPr>
               <w:t>Interfejs</w:t>
             </w:r>
-            <w:proofErr w:type="spellEnd"/>
           </w:p>
         </w:tc>
         <w:tc>
@@ -3805,17 +3663,8 @@
                 <w:b/>
                 <w:bCs/>
               </w:rPr>
-              <w:t xml:space="preserve">Brama </w:t>
-            </w:r>
-            <w:proofErr w:type="spellStart"/>
-            <w:r>
-              <w:rPr>
-                <w:b/>
-                <w:bCs/>
-              </w:rPr>
-              <w:t>wyjściowa</w:t>
-            </w:r>
-            <w:proofErr w:type="spellEnd"/>
+              <w:t>Brama wyjściowa</w:t>
+            </w:r>
           </w:p>
         </w:tc>
       </w:tr>
@@ -4335,7 +4184,6 @@
                 <w:bCs/>
               </w:rPr>
             </w:pPr>
-            <w:proofErr w:type="spellStart"/>
             <w:r>
               <w:rPr>
                 <w:b/>
@@ -4343,57 +4191,7 @@
                 <w:sz w:val="24"/>
                 <w:szCs w:val="24"/>
               </w:rPr>
-              <w:t>Podsieć</w:t>
-            </w:r>
-            <w:proofErr w:type="spellEnd"/>
-            <w:r>
-              <w:rPr>
-                <w:b/>
-                <w:bCs/>
-                <w:sz w:val="24"/>
-                <w:szCs w:val="24"/>
-              </w:rPr>
-              <w:t xml:space="preserve"> 3 (</w:t>
-            </w:r>
-            <w:proofErr w:type="spellStart"/>
-            <w:r>
-              <w:rPr>
-                <w:b/>
-                <w:bCs/>
-                <w:sz w:val="24"/>
-                <w:szCs w:val="24"/>
-              </w:rPr>
-              <w:t>dwie</w:t>
-            </w:r>
-            <w:proofErr w:type="spellEnd"/>
-            <w:r>
-              <w:rPr>
-                <w:b/>
-                <w:bCs/>
-                <w:sz w:val="24"/>
-                <w:szCs w:val="24"/>
-              </w:rPr>
-              <w:t xml:space="preserve"> </w:t>
-            </w:r>
-            <w:proofErr w:type="spellStart"/>
-            <w:r>
-              <w:rPr>
-                <w:b/>
-                <w:bCs/>
-                <w:sz w:val="24"/>
-                <w:szCs w:val="24"/>
-              </w:rPr>
-              <w:t>rozszerzone</w:t>
-            </w:r>
-            <w:proofErr w:type="spellEnd"/>
-            <w:r>
-              <w:rPr>
-                <w:b/>
-                <w:bCs/>
-                <w:sz w:val="24"/>
-                <w:szCs w:val="24"/>
-              </w:rPr>
-              <w:t xml:space="preserve"> ACL)</w:t>
+              <w:t>Podsieć 3 (dwie rozszerzone ACL)</w:t>
             </w:r>
           </w:p>
         </w:tc>
@@ -4416,7 +4214,6 @@
                 <w:bCs/>
               </w:rPr>
             </w:pPr>
-            <w:proofErr w:type="spellStart"/>
             <w:r>
               <w:rPr>
                 <w:b/>
@@ -4424,7 +4221,6 @@
               </w:rPr>
               <w:t>Sprzęt</w:t>
             </w:r>
-            <w:proofErr w:type="spellEnd"/>
           </w:p>
         </w:tc>
         <w:tc>
@@ -4440,7 +4236,6 @@
                 <w:bCs/>
               </w:rPr>
             </w:pPr>
-            <w:proofErr w:type="spellStart"/>
             <w:r>
               <w:rPr>
                 <w:b/>
@@ -4448,7 +4243,6 @@
               </w:rPr>
               <w:t>Interfejs</w:t>
             </w:r>
-            <w:proofErr w:type="spellEnd"/>
           </w:p>
         </w:tc>
         <w:tc>
@@ -4513,17 +4307,8 @@
                 <w:b/>
                 <w:bCs/>
               </w:rPr>
-              <w:t xml:space="preserve">Brama </w:t>
-            </w:r>
-            <w:proofErr w:type="spellStart"/>
-            <w:r>
-              <w:rPr>
-                <w:b/>
-                <w:bCs/>
-              </w:rPr>
-              <w:t>wyjściowa</w:t>
-            </w:r>
-            <w:proofErr w:type="spellEnd"/>
+              <w:t>Brama wyjściowa</w:t>
+            </w:r>
           </w:p>
         </w:tc>
       </w:tr>
@@ -5037,7 +4822,6 @@
                 <w:bCs/>
               </w:rPr>
             </w:pPr>
-            <w:proofErr w:type="spellStart"/>
             <w:r>
               <w:rPr>
                 <w:b/>
@@ -5045,9 +4829,8 @@
                 <w:sz w:val="24"/>
                 <w:szCs w:val="24"/>
               </w:rPr>
-              <w:t>Podsieć</w:t>
-            </w:r>
-            <w:proofErr w:type="spellEnd"/>
+              <w:t xml:space="preserve">Podsieć </w:t>
+            </w:r>
             <w:r>
               <w:rPr>
                 <w:b/>
@@ -5055,7 +4838,7 @@
                 <w:sz w:val="24"/>
                 <w:szCs w:val="24"/>
               </w:rPr>
-              <w:t xml:space="preserve"> </w:t>
+              <w:t>4</w:t>
             </w:r>
             <w:r>
               <w:rPr>
@@ -5064,7 +4847,7 @@
                 <w:sz w:val="24"/>
                 <w:szCs w:val="24"/>
               </w:rPr>
-              <w:t>4</w:t>
+              <w:t xml:space="preserve"> (</w:t>
             </w:r>
             <w:r>
               <w:rPr>
@@ -5073,27 +4856,7 @@
                 <w:sz w:val="24"/>
                 <w:szCs w:val="24"/>
               </w:rPr>
-              <w:t xml:space="preserve"> (</w:t>
-            </w:r>
-            <w:proofErr w:type="spellStart"/>
-            <w:r>
-              <w:rPr>
-                <w:b/>
-                <w:bCs/>
-                <w:sz w:val="24"/>
-                <w:szCs w:val="24"/>
-              </w:rPr>
-              <w:t>zabezpieczenia</w:t>
-            </w:r>
-            <w:proofErr w:type="spellEnd"/>
-            <w:r>
-              <w:rPr>
-                <w:b/>
-                <w:bCs/>
-                <w:sz w:val="24"/>
-                <w:szCs w:val="24"/>
-              </w:rPr>
-              <w:t xml:space="preserve"> </w:t>
+              <w:t xml:space="preserve">zabezpieczenia </w:t>
             </w:r>
             <w:r>
               <w:rPr>
@@ -5125,7 +4888,6 @@
                 <w:bCs/>
               </w:rPr>
             </w:pPr>
-            <w:proofErr w:type="spellStart"/>
             <w:r>
               <w:rPr>
                 <w:b/>
@@ -5133,7 +4895,6 @@
               </w:rPr>
               <w:t>Sprzęt</w:t>
             </w:r>
-            <w:proofErr w:type="spellEnd"/>
           </w:p>
         </w:tc>
         <w:tc>
@@ -5149,7 +4910,6 @@
                 <w:bCs/>
               </w:rPr>
             </w:pPr>
-            <w:proofErr w:type="spellStart"/>
             <w:r>
               <w:rPr>
                 <w:b/>
@@ -5157,7 +4917,6 @@
               </w:rPr>
               <w:t>Interfejs</w:t>
             </w:r>
-            <w:proofErr w:type="spellEnd"/>
           </w:p>
         </w:tc>
         <w:tc>
@@ -5222,17 +4981,8 @@
                 <w:b/>
                 <w:bCs/>
               </w:rPr>
-              <w:t xml:space="preserve">Brama </w:t>
-            </w:r>
-            <w:proofErr w:type="spellStart"/>
-            <w:r>
-              <w:rPr>
-                <w:b/>
-                <w:bCs/>
-              </w:rPr>
-              <w:t>wyjściowa</w:t>
-            </w:r>
-            <w:proofErr w:type="spellEnd"/>
+              <w:t>Brama wyjściowa</w:t>
+            </w:r>
           </w:p>
         </w:tc>
       </w:tr>
@@ -5316,14 +5066,12 @@
             <w:vAlign w:val="center"/>
           </w:tcPr>
           <w:p>
-            <w:proofErr w:type="spellStart"/>
             <w:r>
               <w:t>S</w:t>
             </w:r>
             <w:r>
               <w:t>Central</w:t>
             </w:r>
-            <w:proofErr w:type="spellEnd"/>
           </w:p>
         </w:tc>
         <w:tc>
@@ -5920,7 +5668,6 @@
                 <w:bCs/>
               </w:rPr>
             </w:pPr>
-            <w:proofErr w:type="spellStart"/>
             <w:r>
               <w:rPr>
                 <w:b/>
@@ -5928,17 +5675,7 @@
                 <w:sz w:val="24"/>
                 <w:szCs w:val="24"/>
               </w:rPr>
-              <w:t>Podsieć</w:t>
-            </w:r>
-            <w:proofErr w:type="spellEnd"/>
-            <w:r>
-              <w:rPr>
-                <w:b/>
-                <w:bCs/>
-                <w:sz w:val="24"/>
-                <w:szCs w:val="24"/>
-              </w:rPr>
-              <w:t xml:space="preserve"> 5 (FHRP - HSRP)</w:t>
+              <w:t>Podsieć 5 (FHRP - HSRP)</w:t>
             </w:r>
           </w:p>
         </w:tc>
@@ -5961,7 +5698,6 @@
                 <w:bCs/>
               </w:rPr>
             </w:pPr>
-            <w:proofErr w:type="spellStart"/>
             <w:r>
               <w:rPr>
                 <w:b/>
@@ -5969,7 +5705,6 @@
               </w:rPr>
               <w:t>Sprzęt</w:t>
             </w:r>
-            <w:proofErr w:type="spellEnd"/>
           </w:p>
         </w:tc>
         <w:tc>
@@ -5985,7 +5720,6 @@
                 <w:bCs/>
               </w:rPr>
             </w:pPr>
-            <w:proofErr w:type="spellStart"/>
             <w:r>
               <w:rPr>
                 <w:b/>
@@ -5993,7 +5727,6 @@
               </w:rPr>
               <w:t>Interfejs</w:t>
             </w:r>
-            <w:proofErr w:type="spellEnd"/>
           </w:p>
         </w:tc>
         <w:tc>
@@ -6058,17 +5791,8 @@
                 <w:b/>
                 <w:bCs/>
               </w:rPr>
-              <w:t xml:space="preserve">Brama </w:t>
-            </w:r>
-            <w:proofErr w:type="spellStart"/>
-            <w:r>
-              <w:rPr>
-                <w:b/>
-                <w:bCs/>
-              </w:rPr>
-              <w:t>wyjściowa</w:t>
-            </w:r>
-            <w:proofErr w:type="spellEnd"/>
+              <w:t>Brama wyjściowa</w:t>
+            </w:r>
           </w:p>
         </w:tc>
       </w:tr>
@@ -6084,23 +5808,7 @@
           </w:tcPr>
           <w:p>
             <w:r>
-              <w:t>HSRP (</w:t>
-            </w:r>
-            <w:proofErr w:type="spellStart"/>
-            <w:r>
-              <w:t>adres</w:t>
-            </w:r>
-            <w:proofErr w:type="spellEnd"/>
-            <w:r>
-              <w:t xml:space="preserve"> </w:t>
-            </w:r>
-            <w:proofErr w:type="spellStart"/>
-            <w:r>
-              <w:t>wirtualny</w:t>
-            </w:r>
-            <w:proofErr w:type="spellEnd"/>
-            <w:r>
-              <w:t>)</w:t>
+              <w:t>HSRP (adres wirtualny)</w:t>
             </w:r>
           </w:p>
         </w:tc>
@@ -6163,23 +5871,7 @@
               <w:t>R1</w:t>
             </w:r>
             <w:r>
-              <w:t xml:space="preserve"> (</w:t>
-            </w:r>
-            <w:proofErr w:type="spellStart"/>
-            <w:r>
-              <w:t>adres</w:t>
-            </w:r>
-            <w:proofErr w:type="spellEnd"/>
-            <w:r>
-              <w:t xml:space="preserve"> </w:t>
-            </w:r>
-            <w:proofErr w:type="spellStart"/>
-            <w:r>
-              <w:t>fizyczny</w:t>
-            </w:r>
-            <w:proofErr w:type="spellEnd"/>
-            <w:r>
-              <w:t>)</w:t>
+              <w:t xml:space="preserve"> (adres fizyczny)</w:t>
             </w:r>
           </w:p>
         </w:tc>
@@ -6249,23 +5941,7 @@
               <w:t xml:space="preserve"> </w:t>
             </w:r>
             <w:r>
-              <w:t>(</w:t>
-            </w:r>
-            <w:proofErr w:type="spellStart"/>
-            <w:r>
-              <w:t>adres</w:t>
-            </w:r>
-            <w:proofErr w:type="spellEnd"/>
-            <w:r>
-              <w:t xml:space="preserve"> </w:t>
-            </w:r>
-            <w:proofErr w:type="spellStart"/>
-            <w:r>
-              <w:t>fizyczny</w:t>
-            </w:r>
-            <w:proofErr w:type="spellEnd"/>
-            <w:r>
-              <w:t>)</w:t>
+              <w:t>(adres fizyczny)</w:t>
             </w:r>
           </w:p>
         </w:tc>
@@ -6593,7 +6269,6 @@
                 <w:bCs/>
               </w:rPr>
             </w:pPr>
-            <w:proofErr w:type="spellStart"/>
             <w:r>
               <w:rPr>
                 <w:b/>
@@ -6602,17 +6277,7 @@
                 <w:szCs w:val="24"/>
               </w:rPr>
               <w:lastRenderedPageBreak/>
-              <w:t>Podsieć</w:t>
-            </w:r>
-            <w:proofErr w:type="spellEnd"/>
-            <w:r>
-              <w:rPr>
-                <w:b/>
-                <w:bCs/>
-                <w:sz w:val="24"/>
-                <w:szCs w:val="24"/>
-              </w:rPr>
-              <w:t xml:space="preserve"> 6 (EtherChannel)</w:t>
+              <w:t>Podsieć 6 (EtherChannel)</w:t>
             </w:r>
           </w:p>
         </w:tc>
@@ -6635,7 +6300,6 @@
                 <w:bCs/>
               </w:rPr>
             </w:pPr>
-            <w:proofErr w:type="spellStart"/>
             <w:r>
               <w:rPr>
                 <w:b/>
@@ -6643,7 +6307,6 @@
               </w:rPr>
               <w:t>Sprzęt</w:t>
             </w:r>
-            <w:proofErr w:type="spellEnd"/>
           </w:p>
         </w:tc>
         <w:tc>
@@ -6659,7 +6322,6 @@
                 <w:bCs/>
               </w:rPr>
             </w:pPr>
-            <w:proofErr w:type="spellStart"/>
             <w:r>
               <w:rPr>
                 <w:b/>
@@ -6667,7 +6329,6 @@
               </w:rPr>
               <w:t>Interfejs</w:t>
             </w:r>
-            <w:proofErr w:type="spellEnd"/>
           </w:p>
         </w:tc>
         <w:tc>
@@ -6732,17 +6393,8 @@
                 <w:b/>
                 <w:bCs/>
               </w:rPr>
-              <w:t xml:space="preserve">Brama </w:t>
-            </w:r>
-            <w:proofErr w:type="spellStart"/>
-            <w:r>
-              <w:rPr>
-                <w:b/>
-                <w:bCs/>
-              </w:rPr>
-              <w:t>wyjściowa</w:t>
-            </w:r>
-            <w:proofErr w:type="spellEnd"/>
+              <w:t>Brama wyjściowa</w:t>
+            </w:r>
           </w:p>
         </w:tc>
       </w:tr>
@@ -7132,7 +6784,6 @@
                 <w:bCs/>
               </w:rPr>
             </w:pPr>
-            <w:proofErr w:type="spellStart"/>
             <w:r>
               <w:rPr>
                 <w:b/>
@@ -7140,37 +6791,7 @@
                 <w:sz w:val="24"/>
                 <w:szCs w:val="24"/>
               </w:rPr>
-              <w:t>Podsieć</w:t>
-            </w:r>
-            <w:proofErr w:type="spellEnd"/>
-            <w:r>
-              <w:rPr>
-                <w:b/>
-                <w:bCs/>
-                <w:sz w:val="24"/>
-                <w:szCs w:val="24"/>
-              </w:rPr>
-              <w:t xml:space="preserve"> 7 (</w:t>
-            </w:r>
-            <w:proofErr w:type="spellStart"/>
-            <w:r>
-              <w:rPr>
-                <w:b/>
-                <w:bCs/>
-                <w:sz w:val="24"/>
-                <w:szCs w:val="24"/>
-              </w:rPr>
-              <w:t>VLANy</w:t>
-            </w:r>
-            <w:proofErr w:type="spellEnd"/>
-            <w:r>
-              <w:rPr>
-                <w:b/>
-                <w:bCs/>
-                <w:sz w:val="24"/>
-                <w:szCs w:val="24"/>
-              </w:rPr>
-              <w:t>)</w:t>
+              <w:t>Podsieć 7 (VLANy)</w:t>
             </w:r>
           </w:p>
         </w:tc>
@@ -7193,7 +6814,6 @@
                 <w:bCs/>
               </w:rPr>
             </w:pPr>
-            <w:proofErr w:type="spellStart"/>
             <w:r>
               <w:rPr>
                 <w:b/>
@@ -7201,7 +6821,6 @@
               </w:rPr>
               <w:t>Sprzęt</w:t>
             </w:r>
-            <w:proofErr w:type="spellEnd"/>
           </w:p>
         </w:tc>
         <w:tc>
@@ -7217,7 +6836,6 @@
                 <w:bCs/>
               </w:rPr>
             </w:pPr>
-            <w:proofErr w:type="spellStart"/>
             <w:r>
               <w:rPr>
                 <w:b/>
@@ -7225,7 +6843,6 @@
               </w:rPr>
               <w:t>Interfejs</w:t>
             </w:r>
-            <w:proofErr w:type="spellEnd"/>
           </w:p>
         </w:tc>
         <w:tc>
@@ -7290,17 +6907,8 @@
                 <w:b/>
                 <w:bCs/>
               </w:rPr>
-              <w:t xml:space="preserve">Brama </w:t>
-            </w:r>
-            <w:proofErr w:type="spellStart"/>
-            <w:r>
-              <w:rPr>
-                <w:b/>
-                <w:bCs/>
-              </w:rPr>
-              <w:t>wyjściowa</w:t>
-            </w:r>
-            <w:proofErr w:type="spellEnd"/>
+              <w:t>Brama wyjściowa</w:t>
+            </w:r>
           </w:p>
         </w:tc>
       </w:tr>
@@ -7558,7 +7166,7 @@
           </w:tcPr>
           <w:p>
             <w:r>
-              <w:t>--</w:t>
+              <w:t>VLAN1</w:t>
             </w:r>
           </w:p>
         </w:tc>
@@ -7568,8 +7176,16 @@
             <w:vAlign w:val="center"/>
           </w:tcPr>
           <w:p>
-            <w:r>
-              <w:t>--</w:t>
+            <w:pPr>
+              <w:rPr>
+                <w:lang w:val="pl-PL"/>
+              </w:rPr>
+            </w:pPr>
+            <w:r>
+              <w:rPr>
+                <w:lang w:val="pl-PL"/>
+              </w:rPr>
+              <w:t>197.168.1.10</w:t>
             </w:r>
           </w:p>
         </w:tc>
@@ -7580,7 +7196,7 @@
           </w:tcPr>
           <w:p>
             <w:r>
-              <w:t>--</w:t>
+              <w:t>255.255.255.0</w:t>
             </w:r>
           </w:p>
         </w:tc>
@@ -7591,7 +7207,13 @@
           </w:tcPr>
           <w:p>
             <w:r>
-              <w:t>--</w:t>
+              <w:t>19</w:t>
+            </w:r>
+            <w:r>
+              <w:t>7</w:t>
+            </w:r>
+            <w:r>
+              <w:t>.168.1.1</w:t>
             </w:r>
           </w:p>
         </w:tc>
@@ -8126,7 +7748,6 @@
         </w:rPr>
       </w:pPr>
       <w:bookmarkStart w:id="4" w:name="_Toc186532075"/>
-      <w:proofErr w:type="spellStart"/>
       <w:r>
         <w:rPr>
           <w:sz w:val="28"/>
@@ -8135,7 +7756,6 @@
         <w:t>Zabezpieczenia</w:t>
       </w:r>
       <w:bookmarkEnd w:id="4"/>
-      <w:proofErr w:type="spellEnd"/>
     </w:p>
     <w:p>
       <w:pPr>
@@ -8174,27 +7794,9 @@
         </w:rPr>
         <w:t xml:space="preserve">Dostęp do urządzenia: </w:t>
       </w:r>
-      <w:proofErr w:type="spellStart"/>
-      <w:r>
-        <w:t>username</w:t>
-      </w:r>
-      <w:proofErr w:type="spellEnd"/>
-      <w:r>
-        <w:t xml:space="preserve">: </w:t>
-      </w:r>
-      <w:proofErr w:type="spellStart"/>
-      <w:r>
-        <w:t>cisco</w:t>
-      </w:r>
-      <w:proofErr w:type="spellEnd"/>
-      <w:r>
-        <w:t xml:space="preserve"> / hasło: </w:t>
-      </w:r>
-      <w:proofErr w:type="spellStart"/>
-      <w:r>
-        <w:t>cisco</w:t>
-      </w:r>
-      <w:proofErr w:type="spellEnd"/>
+      <w:r>
+        <w:t>username: cisco / hasło: cisco</w:t>
+      </w:r>
       <w:r>
         <w:t xml:space="preserve"> </w:t>
       </w:r>
@@ -8212,32 +7814,11 @@
           <w:b/>
           <w:bCs/>
         </w:rPr>
-        <w:t>Tryb uprzywilejowany (</w:t>
-      </w:r>
-      <w:proofErr w:type="spellStart"/>
-      <w:r>
-        <w:rPr>
-          <w:b/>
-          <w:bCs/>
-        </w:rPr>
-        <w:t>enable</w:t>
-      </w:r>
-      <w:proofErr w:type="spellEnd"/>
-      <w:r>
-        <w:rPr>
-          <w:b/>
-          <w:bCs/>
-        </w:rPr>
-        <w:t>):</w:t>
-      </w:r>
-      <w:r>
-        <w:t xml:space="preserve"> hasło: </w:t>
-      </w:r>
-      <w:proofErr w:type="spellStart"/>
-      <w:r>
-        <w:t>class</w:t>
-      </w:r>
-      <w:proofErr w:type="spellEnd"/>
+        <w:t>Tryb uprzywilejowany (enable):</w:t>
+      </w:r>
+      <w:r>
+        <w:t xml:space="preserve"> hasło: class</w:t>
+      </w:r>
     </w:p>
     <w:p>
       <w:pPr>
@@ -8254,27 +7835,9 @@
         </w:rPr>
         <w:t xml:space="preserve">Dane dostępu do routera R0 (TACACS+): </w:t>
       </w:r>
-      <w:proofErr w:type="spellStart"/>
-      <w:r>
-        <w:t>username</w:t>
-      </w:r>
-      <w:proofErr w:type="spellEnd"/>
-      <w:r>
-        <w:t xml:space="preserve">: </w:t>
-      </w:r>
-      <w:proofErr w:type="spellStart"/>
-      <w:r>
-        <w:t>ciscoTACACS</w:t>
-      </w:r>
-      <w:proofErr w:type="spellEnd"/>
-      <w:r>
-        <w:t xml:space="preserve"> / hasło: </w:t>
-      </w:r>
-      <w:proofErr w:type="spellStart"/>
-      <w:r>
-        <w:t>ciscoTACACS</w:t>
-      </w:r>
-      <w:proofErr w:type="spellEnd"/>
+      <w:r>
+        <w:t>username: ciscoTACACS / hasło: ciscoTACACS</w:t>
+      </w:r>
     </w:p>
     <w:p>
       <w:pPr>
@@ -8381,23 +7944,7 @@
         <w:t>W celu umożliwienia routerom przesyłania pakietów między różnymi podsieciami oraz zapewnienia optymalnych tras do docelowych adresów w sieci</w:t>
       </w:r>
       <w:r>
-        <w:t xml:space="preserve">, wykorzystaliśmy protokół RIP (Routing Information </w:t>
-      </w:r>
-      <w:proofErr w:type="spellStart"/>
-      <w:r>
-        <w:t>Protocol</w:t>
-      </w:r>
-      <w:proofErr w:type="spellEnd"/>
-      <w:r>
-        <w:t xml:space="preserve">) do dynamicznego obliczania najlepszych tras przesyłania danych. RIP działa w oparciu o liczbę przeskoków (hop </w:t>
-      </w:r>
-      <w:proofErr w:type="spellStart"/>
-      <w:r>
-        <w:t>count</w:t>
-      </w:r>
-      <w:proofErr w:type="spellEnd"/>
-      <w:r>
-        <w:t>), co czyni go prostym i łatwym w implementacji rozwiązaniem dla małych i średnich sieci. Dzięki automatycznej wymianie tablic routingu między routerami możliwe jest szybkie dostosowanie tras w przypadku zmian topologii, co stanowi istotną przewagę nad routingiem statycznym, który wymaga ręcznej konfiguracji i aktualizacji tras.</w:t>
+        <w:t>, wykorzystaliśmy protokół RIP (Routing Information Protocol) do dynamicznego obliczania najlepszych tras przesyłania danych. RIP działa w oparciu o liczbę przeskoków (hop count), co czyni go prostym i łatwym w implementacji rozwiązaniem dla małych i średnich sieci. Dzięki automatycznej wymianie tablic routingu między routerami możliwe jest szybkie dostosowanie tras w przypadku zmian topologii, co stanowi istotną przewagę nad routingiem statycznym, który wymaga ręcznej konfiguracji i aktualizacji tras.</w:t>
       </w:r>
     </w:p>
     <w:p>
@@ -8490,7 +8037,6 @@
         </w:rPr>
       </w:pPr>
       <w:bookmarkStart w:id="6" w:name="_Toc186532077"/>
-      <w:proofErr w:type="spellStart"/>
       <w:r>
         <w:rPr>
           <w:sz w:val="28"/>
@@ -8500,7 +8046,6 @@
         <w:t>VLANy</w:t>
       </w:r>
       <w:bookmarkEnd w:id="6"/>
-      <w:proofErr w:type="spellEnd"/>
     </w:p>
     <w:p>
       <w:pPr>
@@ -8545,32 +8090,14 @@
         <w:t>jeden komputer</w:t>
       </w:r>
       <w:r>
-        <w:t xml:space="preserve"> o adresie IP 192.168.1.10 do VLAN-u 10, a drugi komputer o adresie IP 192.168.2.10 do VLAN-u 20. Bramą dla pierwszego komputera jest adres 192.168.1.1, natomiast dla drugiego 192.168.2.2. Aby umożliwić komunikację między VLAN-</w:t>
-      </w:r>
-      <w:proofErr w:type="spellStart"/>
-      <w:r>
-        <w:t>ami</w:t>
-      </w:r>
-      <w:proofErr w:type="spellEnd"/>
-      <w:r>
-        <w:t xml:space="preserve">, zastosowano </w:t>
-      </w:r>
-      <w:proofErr w:type="spellStart"/>
-      <w:r>
-        <w:t>trunking</w:t>
-      </w:r>
-      <w:proofErr w:type="spellEnd"/>
-      <w:r>
-        <w:t xml:space="preserve"> na kablu łączącym </w:t>
-      </w:r>
-      <w:proofErr w:type="spellStart"/>
+        <w:t xml:space="preserve"> o adresie IP 192.168.1.10 do VLAN-u 10, a drugi komputer o adresie IP 192.168.2.10 do VLAN-u 20. Bramą dla pierwszego komputera jest adres 192.168.1.1, natomiast dla drugiego 192.168.2.2. Aby umożliwić komunikację między VLAN-ami, zastosowano trunking na kablu łączącym </w:t>
+      </w:r>
       <w:r>
         <w:t>s</w:t>
       </w:r>
       <w:r>
         <w:t>witch</w:t>
       </w:r>
-      <w:proofErr w:type="spellEnd"/>
       <w:r>
         <w:t xml:space="preserve"> S1</w:t>
       </w:r>
@@ -8593,15 +8120,7 @@
         <w:t xml:space="preserve">Jest </w:t>
       </w:r>
       <w:r>
-        <w:t xml:space="preserve">to mechanizm, który pozwala na przesyłanie ruchu należącego do różnych VLAN-ów przez jeden wspólny interfejs, przy jednoczesnym oznaczaniu pakietów odpowiednimi </w:t>
-      </w:r>
-      <w:proofErr w:type="spellStart"/>
-      <w:r>
-        <w:t>tagami</w:t>
-      </w:r>
-      <w:proofErr w:type="spellEnd"/>
-      <w:r>
-        <w:t xml:space="preserve"> VLAN (przy użyciu standardu IEEE 802.1Q).</w:t>
+        <w:t>to mechanizm, który pozwala na przesyłanie ruchu należącego do różnych VLAN-ów przez jeden wspólny interfejs, przy jednoczesnym oznaczaniu pakietów odpowiednimi tagami VLAN (przy użyciu standardu IEEE 802.1Q).</w:t>
       </w:r>
     </w:p>
     <w:p>
@@ -8700,16 +8219,8 @@
         <w:rPr>
           <w:spacing w:val="-2"/>
         </w:rPr>
-        <w:t xml:space="preserve"> połączonym ze </w:t>
-      </w:r>
-      <w:proofErr w:type="spellStart"/>
-      <w:r>
-        <w:rPr>
-          <w:spacing w:val="-2"/>
-        </w:rPr>
-        <w:t>switchem</w:t>
-      </w:r>
-      <w:proofErr w:type="spellEnd"/>
+        <w:t xml:space="preserve"> połączonym ze switchem</w:t>
+      </w:r>
       <w:r>
         <w:rPr>
           <w:spacing w:val="-2"/>
@@ -8808,22 +8319,15 @@
       <w:pPr>
         <w:pStyle w:val="PodpisObrazka"/>
       </w:pPr>
-      <w:proofErr w:type="spellStart"/>
       <w:r>
         <w:t>VLANy</w:t>
       </w:r>
-      <w:proofErr w:type="spellEnd"/>
       <w:r>
         <w:t xml:space="preserve"> skonfigurowane</w:t>
       </w:r>
       <w:r>
-        <w:t xml:space="preserve"> na </w:t>
-      </w:r>
-      <w:proofErr w:type="spellStart"/>
-      <w:r>
-        <w:t>switchu</w:t>
-      </w:r>
-      <w:proofErr w:type="spellEnd"/>
+        <w:t xml:space="preserve"> na switchu</w:t>
+      </w:r>
       <w:r>
         <w:t xml:space="preserve"> S1</w:t>
       </w:r>
@@ -8860,31 +8364,7 @@
         <w:pStyle w:val="MjTekst"/>
       </w:pPr>
       <w:r>
-        <w:t xml:space="preserve">Serwer PT w „Podsieci 3” został skonfigurowany do automatycznego przydzielania adresów IP komputerom w sieci za pomocą protokołu DHCP (ang. </w:t>
-      </w:r>
-      <w:proofErr w:type="spellStart"/>
-      <w:r>
-        <w:t>Dynamic</w:t>
-      </w:r>
-      <w:proofErr w:type="spellEnd"/>
-      <w:r>
-        <w:t xml:space="preserve"> Host </w:t>
-      </w:r>
-      <w:proofErr w:type="spellStart"/>
-      <w:r>
-        <w:t>Configuration</w:t>
-      </w:r>
-      <w:proofErr w:type="spellEnd"/>
-      <w:r>
-        <w:t xml:space="preserve"> </w:t>
-      </w:r>
-      <w:proofErr w:type="spellStart"/>
-      <w:r>
-        <w:t>Protocol</w:t>
-      </w:r>
-      <w:proofErr w:type="spellEnd"/>
-      <w:r>
-        <w:t>). DHCP pozwala na dynamiczne przypisywanie adresów IP, masek podsieci, bram domyślnych oraz serwerów DNS bez konieczności ręcznego konfigurowania tych parametrów na każdym urządzeniu.</w:t>
+        <w:t>Serwer PT w „Podsieci 3” został skonfigurowany do automatycznego przydzielania adresów IP komputerom w sieci za pomocą protokołu DHCP (ang. Dynamic Host Configuration Protocol). DHCP pozwala na dynamiczne przypisywanie adresów IP, masek podsieci, bram domyślnych oraz serwerów DNS bez konieczności ręcznego konfigurowania tych parametrów na każdym urządzeniu.</w:t>
       </w:r>
     </w:p>
     <w:p>
@@ -9126,15 +8606,7 @@
         <w:pStyle w:val="MjTekst"/>
       </w:pPr>
       <w:r>
-        <w:t xml:space="preserve">Dostęp SSH (ang. </w:t>
-      </w:r>
-      <w:proofErr w:type="spellStart"/>
-      <w:r>
-        <w:t>Secure</w:t>
-      </w:r>
-      <w:proofErr w:type="spellEnd"/>
-      <w:r>
-        <w:t xml:space="preserve"> Shell) zapewnia bezpieczny, szyfrowany kanał komunikacji z urządzeniami sieciowymi</w:t>
+        <w:t>Dostęp SSH (ang. Secure Shell) zapewnia bezpieczny, szyfrowany kanał komunikacji z urządzeniami sieciowymi</w:t>
       </w:r>
       <w:r>
         <w:t xml:space="preserve"> z poziomu innych urządzeń. W naszym przypadku d</w:t>
@@ -9154,14 +8626,12 @@
       <w:r>
         <w:t xml:space="preserve"> oraz </w:t>
       </w:r>
-      <w:proofErr w:type="spellStart"/>
       <w:r>
         <w:t>s</w:t>
       </w:r>
       <w:r>
         <w:t>witch</w:t>
       </w:r>
-      <w:proofErr w:type="spellEnd"/>
       <w:r>
         <w:t xml:space="preserve"> S0</w:t>
       </w:r>
@@ -9174,15 +8644,7 @@
         <w:pStyle w:val="MjTekst"/>
       </w:pPr>
       <w:r>
-        <w:t xml:space="preserve">Konfiguracja zarówno routera, jak i </w:t>
-      </w:r>
-      <w:proofErr w:type="spellStart"/>
-      <w:r>
-        <w:t>switcha</w:t>
-      </w:r>
-      <w:proofErr w:type="spellEnd"/>
-      <w:r>
-        <w:t xml:space="preserve"> przebiegała w podobny sposób. </w:t>
+        <w:t xml:space="preserve">Konfiguracja zarówno routera, jak i switcha przebiegała w podobny sposób. </w:t>
       </w:r>
       <w:r>
         <w:t>Najpierw należało</w:t>
@@ -9200,23 +8662,7 @@
         <w:t>ę</w:t>
       </w:r>
       <w:r>
-        <w:t xml:space="preserve"> domeny, która jest wymagana do wygenerowania klucza kryptograficznego. Następnie utworzono użytkownika o nazwie „</w:t>
-      </w:r>
-      <w:proofErr w:type="spellStart"/>
-      <w:r>
-        <w:t>cisco</w:t>
-      </w:r>
-      <w:proofErr w:type="spellEnd"/>
-      <w:r>
-        <w:t>” z przypisanym zaszyfrowanym hasłem „</w:t>
-      </w:r>
-      <w:proofErr w:type="spellStart"/>
-      <w:r>
-        <w:t>cisco</w:t>
-      </w:r>
-      <w:proofErr w:type="spellEnd"/>
-      <w:r>
-        <w:t>”. Kolejnym krokiem było wygenerowanie 1024-bitowego klucza RSA, niezbędnego do działania protokołu S</w:t>
+        <w:t xml:space="preserve"> domeny, która jest wymagana do wygenerowania klucza kryptograficznego. Następnie utworzono użytkownika o nazwie „cisco” z przypisanym zaszyfrowanym hasłem „cisco”. Kolejnym krokiem było wygenerowanie 1024-bitowego klucza RSA, niezbędnego do działania protokołu S</w:t>
       </w:r>
       <w:r>
         <w:t>SH.</w:t>
@@ -9242,15 +8688,7 @@
         <w:t xml:space="preserve"> został przedstawiony</w:t>
       </w:r>
       <w:r>
-        <w:t xml:space="preserve"> w formie </w:t>
-      </w:r>
-      <w:proofErr w:type="spellStart"/>
-      <w:r>
-        <w:t>screenów</w:t>
-      </w:r>
-      <w:proofErr w:type="spellEnd"/>
-      <w:r>
-        <w:t xml:space="preserve"> z terminala poniżej.</w:t>
+        <w:t xml:space="preserve"> w formie screenów z terminala poniżej.</w:t>
       </w:r>
       <w:r>
         <w:t xml:space="preserve"> </w:t>
@@ -9345,11 +8783,9 @@
         </w:rPr>
         <w:t xml:space="preserve"> </w:t>
       </w:r>
-      <w:proofErr w:type="spellStart"/>
       <w:r>
         <w:t>dostepu</w:t>
       </w:r>
-      <w:proofErr w:type="spellEnd"/>
       <w:r>
         <w:rPr>
           <w:spacing w:val="-5"/>
@@ -9424,11 +8860,9 @@
         </w:rPr>
         <w:t xml:space="preserve"> </w:t>
       </w:r>
-      <w:proofErr w:type="spellStart"/>
       <w:r>
         <w:t>switcha</w:t>
       </w:r>
-      <w:proofErr w:type="spellEnd"/>
       <w:r>
         <w:rPr>
           <w:spacing w:val="-6"/>
@@ -9484,15 +8918,7 @@
       </w:pPr>
       <w:r>
         <w:lastRenderedPageBreak/>
-        <w:t xml:space="preserve">W celu zaprezentowania poprawności działania dostępu SSH, ustanowiono połączenie ze </w:t>
-      </w:r>
-      <w:proofErr w:type="spellStart"/>
-      <w:r>
-        <w:t>switchem</w:t>
-      </w:r>
-      <w:proofErr w:type="spellEnd"/>
-      <w:r>
-        <w:t xml:space="preserve"> S0 oraz następnie z routerem R2 z poziomu terminala CMD komputera PC0. </w:t>
+        <w:t xml:space="preserve">W celu zaprezentowania poprawności działania dostępu SSH, ustanowiono połączenie ze switchem S0 oraz następnie z routerem R2 z poziomu terminala CMD komputera PC0. </w:t>
       </w:r>
       <w:r>
         <w:t>Dzięki temu istnieje możliwość konfiguracji urządzeń sieciowych pośrednio z poziomu innych urządzeń – tak jak w tym przypadku, można konfigurować S0 lub R2 z terminala komputera PC0.</w:t>
@@ -9587,19 +9013,11 @@
         </w:rPr>
         <w:t xml:space="preserve"> </w:t>
       </w:r>
-      <w:proofErr w:type="spellStart"/>
       <w:r>
         <w:rPr>
           <w:spacing w:val="-2"/>
         </w:rPr>
-        <w:t>switcha</w:t>
-      </w:r>
-      <w:proofErr w:type="spellEnd"/>
-      <w:r>
-        <w:rPr>
-          <w:spacing w:val="-2"/>
-        </w:rPr>
-        <w:t xml:space="preserve"> oraz routera</w:t>
+        <w:t>switcha oraz routera</w:t>
       </w:r>
     </w:p>
     <w:p>
@@ -9664,15 +9082,7 @@
         <w:pStyle w:val="MjTekst"/>
       </w:pPr>
       <w:r>
-        <w:t xml:space="preserve">Network Time </w:t>
-      </w:r>
-      <w:proofErr w:type="spellStart"/>
-      <w:r>
-        <w:t>Protocol</w:t>
-      </w:r>
-      <w:proofErr w:type="spellEnd"/>
-      <w:r>
-        <w:t xml:space="preserve"> (NTP) to protokół służący do synchronizacji zegarów systemowych w</w:t>
+        <w:t>Network Time Protocol (NTP) to protokół służący do synchronizacji zegarów systemowych w</w:t>
       </w:r>
       <w:r>
         <w:t> </w:t>
@@ -9725,14 +9135,11 @@
         <w:jc w:val="center"/>
       </w:pPr>
       <w:r>
-        <w:rPr>
-          <w:noProof/>
-        </w:rPr>
         <w:drawing>
-          <wp:inline distT="0" distB="0" distL="0" distR="0" wp14:anchorId="2DD39A7C" wp14:editId="3B615519">
-            <wp:extent cx="5266659" cy="4762500"/>
-            <wp:effectExtent l="0" t="0" r="0" b="0"/>
-            <wp:docPr id="1904152657" name="Obraz 1"/>
+          <wp:inline distT="0" distB="0" distL="0" distR="0" wp14:anchorId="7DF240EA" wp14:editId="1FB98193">
+            <wp:extent cx="5135880" cy="5224222"/>
+            <wp:effectExtent l="0" t="0" r="7620" b="0"/>
+            <wp:docPr id="1123791021" name="Obraz 1" descr="Obraz zawierający tekst, zrzut ekranu, oprogramowanie, Ikona komputerowa&#10;&#10;Zawartość wygenerowana przez sztuczną inteligencję może być niepoprawna."/>
             <wp:cNvGraphicFramePr>
               <a:graphicFrameLocks xmlns:a="http://schemas.openxmlformats.org/drawingml/2006/main" noChangeAspect="1"/>
             </wp:cNvGraphicFramePr>
@@ -9740,7 +9147,7 @@
               <a:graphicData uri="http://schemas.openxmlformats.org/drawingml/2006/picture">
                 <pic:pic xmlns:pic="http://schemas.openxmlformats.org/drawingml/2006/picture">
                   <pic:nvPicPr>
-                    <pic:cNvPr id="1904152657" name=""/>
+                    <pic:cNvPr id="1123791021" name="Obraz 1" descr="Obraz zawierający tekst, zrzut ekranu, oprogramowanie, Ikona komputerowa&#10;&#10;Zawartość wygenerowana przez sztuczną inteligencję może być niepoprawna."/>
                     <pic:cNvPicPr/>
                   </pic:nvPicPr>
                   <pic:blipFill>
@@ -9752,7 +9159,7 @@
                   <pic:spPr>
                     <a:xfrm>
                       <a:off x="0" y="0"/>
-                      <a:ext cx="5270010" cy="4765531"/>
+                      <a:ext cx="5138219" cy="5226601"/>
                     </a:xfrm>
                     <a:prstGeom prst="rect">
                       <a:avLst/>
@@ -9826,15 +9233,7 @@
       </w:pPr>
       <w:r>
         <w:lastRenderedPageBreak/>
-        <w:t xml:space="preserve">Następnie na routerze i </w:t>
-      </w:r>
-      <w:proofErr w:type="spellStart"/>
-      <w:r>
-        <w:t>switchu</w:t>
-      </w:r>
-      <w:proofErr w:type="spellEnd"/>
-      <w:r>
-        <w:t xml:space="preserve"> </w:t>
+        <w:t xml:space="preserve">Następnie na routerze i switchu </w:t>
       </w:r>
       <w:r>
         <w:t>ustawiono</w:t>
@@ -10028,16 +9427,8 @@
         <w:rPr>
           <w:spacing w:val="-7"/>
         </w:rPr>
-        <w:t xml:space="preserve"> </w:t>
-      </w:r>
-      <w:proofErr w:type="spellStart"/>
-      <w:r>
-        <w:rPr>
-          <w:spacing w:val="-7"/>
-        </w:rPr>
-        <w:t>switchu</w:t>
-      </w:r>
-      <w:proofErr w:type="spellEnd"/>
+        <w:t xml:space="preserve"> switchu</w:t>
+      </w:r>
       <w:r>
         <w:rPr>
           <w:spacing w:val="-7"/>
@@ -10077,15 +9468,7 @@
         <w:pStyle w:val="MjTekst"/>
       </w:pPr>
       <w:r>
-        <w:t>Cisco IOS wspiera efektywne zarządzanie siecią dzięki funkcji rejestrowania zdarzeń (</w:t>
-      </w:r>
-      <w:proofErr w:type="spellStart"/>
-      <w:r>
-        <w:t>syslog</w:t>
-      </w:r>
-      <w:proofErr w:type="spellEnd"/>
-      <w:r>
-        <w:t>) i</w:t>
+        <w:t>Cisco IOS wspiera efektywne zarządzanie siecią dzięki funkcji rejestrowania zdarzeń (syslog) i</w:t>
       </w:r>
       <w:r>
         <w:t> </w:t>
@@ -10304,31 +9687,7 @@
         <w:pStyle w:val="MjTekst"/>
       </w:pPr>
       <w:r>
-        <w:t xml:space="preserve">Następnie, z wykorzystaniem komendy </w:t>
-      </w:r>
-      <w:proofErr w:type="spellStart"/>
-      <w:r>
-        <w:t>logging</w:t>
-      </w:r>
-      <w:proofErr w:type="spellEnd"/>
-      <w:r>
-        <w:t xml:space="preserve"> na routerze oraz </w:t>
-      </w:r>
-      <w:proofErr w:type="spellStart"/>
-      <w:r>
-        <w:t>switchu</w:t>
-      </w:r>
-      <w:proofErr w:type="spellEnd"/>
-      <w:r>
-        <w:t xml:space="preserve">, został określony adres serwera z włączoną usługą logowania, co umożliwiło przesyłanie logów systemowych z tych urządzeń do centralnego serwera </w:t>
-      </w:r>
-      <w:proofErr w:type="spellStart"/>
-      <w:r>
-        <w:t>syslog</w:t>
-      </w:r>
-      <w:proofErr w:type="spellEnd"/>
-      <w:r>
-        <w:t>,</w:t>
+        <w:t>Następnie, z wykorzystaniem komendy logging na routerze oraz switchu, został określony adres serwera z włączoną usługą logowania, co umożliwiło przesyłanie logów systemowych z tych urządzeń do centralnego serwera syslog,</w:t>
       </w:r>
     </w:p>
     <w:p>
@@ -10411,14 +9770,12 @@
         </w:rPr>
         <w:t xml:space="preserve"> </w:t>
       </w:r>
-      <w:proofErr w:type="spellStart"/>
       <w:r>
         <w:rPr>
           <w:spacing w:val="-2"/>
         </w:rPr>
         <w:t>switchu</w:t>
       </w:r>
-      <w:proofErr w:type="spellEnd"/>
       <w:r>
         <w:rPr>
           <w:spacing w:val="-2"/>
@@ -10625,14 +9982,12 @@
         </w:rPr>
         <w:t xml:space="preserve"> </w:t>
       </w:r>
-      <w:proofErr w:type="spellStart"/>
       <w:r>
         <w:rPr>
           <w:spacing w:val="-2"/>
         </w:rPr>
         <w:t>switcha</w:t>
       </w:r>
-      <w:proofErr w:type="spellEnd"/>
       <w:r>
         <w:rPr>
           <w:spacing w:val="-2"/>
@@ -10673,7 +10028,6 @@
         </w:rPr>
       </w:pPr>
       <w:bookmarkStart w:id="12" w:name="_Toc186532083"/>
-      <w:proofErr w:type="spellStart"/>
       <w:r>
         <w:rPr>
           <w:sz w:val="28"/>
@@ -10696,7 +10050,6 @@
         </w:rPr>
         <w:t>y</w:t>
       </w:r>
-      <w:proofErr w:type="spellEnd"/>
       <w:r>
         <w:rPr>
           <w:sz w:val="28"/>
@@ -10711,15 +10064,7 @@
         <w:pStyle w:val="MjTekst"/>
       </w:pPr>
       <w:r>
-        <w:t xml:space="preserve">Lokalny SPAN to funkcja dostępna w przełącznikach sieciowych, która umożliwia monitorowanie ruchu sieciowego na wybranych portach. Ruch ten jest kopiowany na dedykowany port monitorujący, do którego można podłączyć urządzenie analizujące, takie jak </w:t>
-      </w:r>
-      <w:proofErr w:type="spellStart"/>
-      <w:r>
-        <w:t>sniffer</w:t>
-      </w:r>
-      <w:proofErr w:type="spellEnd"/>
-      <w:r>
-        <w:t xml:space="preserve"> czy IDS. </w:t>
+        <w:t xml:space="preserve">Lokalny SPAN to funkcja dostępna w przełącznikach sieciowych, która umożliwia monitorowanie ruchu sieciowego na wybranych portach. Ruch ten jest kopiowany na dedykowany port monitorujący, do którego można podłączyć urządzenie analizujące, takie jak sniffer czy IDS. </w:t>
       </w:r>
     </w:p>
     <w:p>
@@ -10739,15 +10084,7 @@
         <w:t xml:space="preserve">. </w:t>
       </w:r>
       <w:r>
-        <w:t xml:space="preserve">Urządzenie </w:t>
-      </w:r>
-      <w:proofErr w:type="spellStart"/>
-      <w:r>
-        <w:t>switch</w:t>
-      </w:r>
-      <w:proofErr w:type="spellEnd"/>
-      <w:r>
-        <w:t xml:space="preserve"> S9</w:t>
+        <w:t>Urządzenie switch S9</w:t>
       </w:r>
       <w:r>
         <w:t xml:space="preserve"> został</w:t>
@@ -10756,23 +10093,7 @@
         <w:t>o</w:t>
       </w:r>
       <w:r>
-        <w:t xml:space="preserve"> skonfigurowany tak, by ruch z portu </w:t>
-      </w:r>
-      <w:proofErr w:type="spellStart"/>
-      <w:r>
-        <w:t>FastEthernet</w:t>
-      </w:r>
-      <w:proofErr w:type="spellEnd"/>
-      <w:r>
-        <w:t xml:space="preserve"> 0/1 był kopiowany i przesyłany na port </w:t>
-      </w:r>
-      <w:proofErr w:type="spellStart"/>
-      <w:r>
-        <w:t>FastEthernet</w:t>
-      </w:r>
-      <w:proofErr w:type="spellEnd"/>
-      <w:r>
-        <w:t xml:space="preserve"> 0/2</w:t>
+        <w:t xml:space="preserve"> skonfigurowany tak, by ruch z portu FastEthernet 0/1 był kopiowany i przesyłany na port FastEthernet 0/2</w:t>
       </w:r>
       <w:r>
         <w:t>.</w:t>
@@ -10856,21 +10177,7 @@
         <w:rPr>
           <w:spacing w:val="-4"/>
         </w:rPr>
-        <w:t xml:space="preserve"> na </w:t>
-      </w:r>
-      <w:proofErr w:type="spellStart"/>
-      <w:r>
-        <w:rPr>
-          <w:spacing w:val="-4"/>
-        </w:rPr>
-        <w:t>switchu</w:t>
-      </w:r>
-      <w:proofErr w:type="spellEnd"/>
-      <w:r>
-        <w:rPr>
-          <w:spacing w:val="-4"/>
-        </w:rPr>
-        <w:t xml:space="preserve"> S9</w:t>
+        <w:t xml:space="preserve"> na switchu S9</w:t>
       </w:r>
     </w:p>
     <w:p>
@@ -10888,32 +10195,11 @@
       <w:r>
         <w:t xml:space="preserve">W celu weryfikacji poprawności działania należało najpierw wygenerować jakiś ruch sieciowy na porcie </w:t>
       </w:r>
-      <w:proofErr w:type="spellStart"/>
-      <w:r>
-        <w:t>FastEthernet</w:t>
-      </w:r>
-      <w:proofErr w:type="spellEnd"/>
-      <w:r>
-        <w:t xml:space="preserve"> 0/1</w:t>
-      </w:r>
-      <w:r>
-        <w:t xml:space="preserve">. </w:t>
-      </w:r>
-      <w:proofErr w:type="spellStart"/>
-      <w:r>
-        <w:t>Zapingowanie</w:t>
-      </w:r>
-      <w:proofErr w:type="spellEnd"/>
-      <w:r>
-        <w:t xml:space="preserve"> routera R2 z poziomu wiersza poleceń CMD na komputerze PC11 pozwoliło na przesłanie pakietów ICMP, które następnie można było przechwycić na </w:t>
-      </w:r>
-      <w:proofErr w:type="spellStart"/>
-      <w:r>
-        <w:t>Snifferze</w:t>
-      </w:r>
-      <w:proofErr w:type="spellEnd"/>
-      <w:r>
-        <w:t>.</w:t>
+      <w:r>
+        <w:t>FastEthernet 0/1</w:t>
+      </w:r>
+      <w:r>
+        <w:t>. Zapingowanie routera R2 z poziomu wiersza poleceń CMD na komputerze PC11 pozwoliło na przesłanie pakietów ICMP, które następnie można było przechwycić na Snifferze.</w:t>
       </w:r>
     </w:p>
     <w:p>
@@ -11050,14 +10336,12 @@
         </w:rPr>
         <w:t xml:space="preserve"> </w:t>
       </w:r>
-      <w:proofErr w:type="spellStart"/>
       <w:r>
         <w:rPr>
           <w:spacing w:val="-2"/>
         </w:rPr>
         <w:t>Sniffera</w:t>
       </w:r>
-      <w:proofErr w:type="spellEnd"/>
     </w:p>
     <w:p>
       <w:pPr>
@@ -11101,15 +10385,7 @@
         <w:pStyle w:val="MjTekst"/>
       </w:pPr>
       <w:r>
-        <w:t xml:space="preserve">Listy kontroli dostępu (ACL, ang. Access Control </w:t>
-      </w:r>
-      <w:proofErr w:type="spellStart"/>
-      <w:r>
-        <w:t>Lists</w:t>
-      </w:r>
-      <w:proofErr w:type="spellEnd"/>
-      <w:r>
-        <w:t>) to mechanizm stosowany w sieciach komputerowych w celu definiowania reguł dostępu do zasobów i filtrowania ruchu sieciowego. ACL pozwalają określać, jakie typy ruchu są dozwolone, a jakie powinny zostać zablokowane, na podstawie takich parametrów jak adresy IP, protokoły czy porty.</w:t>
+        <w:t>Listy kontroli dostępu (ACL, ang. Access Control Lists) to mechanizm stosowany w sieciach komputerowych w celu definiowania reguł dostępu do zasobów i filtrowania ruchu sieciowego. ACL pozwalają określać, jakie typy ruchu są dozwolone, a jakie powinny zostać zablokowane, na podstawie takich parametrów jak adresy IP, protokoły czy porty.</w:t>
       </w:r>
     </w:p>
     <w:p>
@@ -11136,45 +10412,8 @@
         </w:numPr>
         <w:spacing w:after="0"/>
       </w:pPr>
-      <w:proofErr w:type="spellStart"/>
-      <w:r>
-        <w:t>permit</w:t>
-      </w:r>
-      <w:proofErr w:type="spellEnd"/>
-      <w:r>
-        <w:t xml:space="preserve"> </w:t>
-      </w:r>
-      <w:proofErr w:type="spellStart"/>
-      <w:r>
-        <w:t>icmp</w:t>
-      </w:r>
-      <w:proofErr w:type="spellEnd"/>
-      <w:r>
-        <w:t xml:space="preserve"> </w:t>
-      </w:r>
-      <w:proofErr w:type="spellStart"/>
-      <w:r>
-        <w:t>any</w:t>
-      </w:r>
-      <w:proofErr w:type="spellEnd"/>
-      <w:r>
-        <w:t xml:space="preserve"> </w:t>
-      </w:r>
-      <w:proofErr w:type="spellStart"/>
-      <w:r>
-        <w:t>any</w:t>
-      </w:r>
-      <w:proofErr w:type="spellEnd"/>
-      <w:r>
-        <w:t xml:space="preserve"> – zezwala na cały ruch ICMP w sieci (np. </w:t>
-      </w:r>
-      <w:proofErr w:type="spellStart"/>
-      <w:r>
-        <w:t>pingowanie</w:t>
-      </w:r>
-      <w:proofErr w:type="spellEnd"/>
-      <w:r>
-        <w:t xml:space="preserve"> urządzeń).</w:t>
+      <w:r>
+        <w:t>permit icmp any any – zezwala na cały ruch ICMP w sieci (np. pingowanie urządzeń).</w:t>
       </w:r>
     </w:p>
     <w:p>
@@ -11186,29 +10425,8 @@
         </w:numPr>
         <w:spacing w:after="0"/>
       </w:pPr>
-      <w:proofErr w:type="spellStart"/>
-      <w:r>
-        <w:t>deny</w:t>
-      </w:r>
-      <w:proofErr w:type="spellEnd"/>
-      <w:r>
-        <w:t xml:space="preserve"> </w:t>
-      </w:r>
-      <w:proofErr w:type="spellStart"/>
-      <w:r>
-        <w:t>ip</w:t>
-      </w:r>
-      <w:proofErr w:type="spellEnd"/>
-      <w:r>
-        <w:t xml:space="preserve"> </w:t>
-      </w:r>
-      <w:proofErr w:type="spellStart"/>
-      <w:r>
-        <w:t>any</w:t>
-      </w:r>
-      <w:proofErr w:type="spellEnd"/>
-      <w:r>
-        <w:t xml:space="preserve"> 196.168.10.0 0.0.0.255 – blokuje cały ruch IP skierowany do podsieci 196.168.10.0/24.</w:t>
+      <w:r>
+        <w:t>deny ip any 196.168.10.0 0.0.0.255 – blokuje cały ruch IP skierowany do podsieci 196.168.10.0/24.</w:t>
       </w:r>
     </w:p>
     <w:p>
@@ -11220,29 +10438,8 @@
         </w:numPr>
         <w:spacing w:after="0"/>
       </w:pPr>
-      <w:proofErr w:type="spellStart"/>
-      <w:r>
-        <w:t>deny</w:t>
-      </w:r>
-      <w:proofErr w:type="spellEnd"/>
-      <w:r>
-        <w:t xml:space="preserve"> </w:t>
-      </w:r>
-      <w:proofErr w:type="spellStart"/>
-      <w:r>
-        <w:t>ip</w:t>
-      </w:r>
-      <w:proofErr w:type="spellEnd"/>
-      <w:r>
-        <w:t xml:space="preserve"> 196.168.10.0 0.0.0.255 </w:t>
-      </w:r>
-      <w:proofErr w:type="spellStart"/>
-      <w:r>
-        <w:t>any</w:t>
-      </w:r>
-      <w:proofErr w:type="spellEnd"/>
-      <w:r>
-        <w:t xml:space="preserve"> – blokuje cały ruch wychodzący z tej samej podsieci do dowolnego celu.</w:t>
+      <w:r>
+        <w:t>deny ip 196.168.10.0 0.0.0.255 any – blokuje cały ruch wychodzący z tej samej podsieci do dowolnego celu.</w:t>
       </w:r>
     </w:p>
     <w:p>
@@ -11253,37 +10450,8 @@
           <w:numId w:val="69"/>
         </w:numPr>
       </w:pPr>
-      <w:proofErr w:type="spellStart"/>
-      <w:r>
-        <w:t>permit</w:t>
-      </w:r>
-      <w:proofErr w:type="spellEnd"/>
-      <w:r>
-        <w:t xml:space="preserve"> </w:t>
-      </w:r>
-      <w:proofErr w:type="spellStart"/>
-      <w:r>
-        <w:t>ip</w:t>
-      </w:r>
-      <w:proofErr w:type="spellEnd"/>
-      <w:r>
-        <w:t xml:space="preserve"> </w:t>
-      </w:r>
-      <w:proofErr w:type="spellStart"/>
-      <w:r>
-        <w:t>any</w:t>
-      </w:r>
-      <w:proofErr w:type="spellEnd"/>
-      <w:r>
-        <w:t xml:space="preserve"> </w:t>
-      </w:r>
-      <w:proofErr w:type="spellStart"/>
-      <w:r>
-        <w:t>any</w:t>
-      </w:r>
-      <w:proofErr w:type="spellEnd"/>
-      <w:r>
-        <w:t xml:space="preserve"> – zezwala na cały pozostały ruch, który nie został wcześniej zablokowany przez reguły.</w:t>
+      <w:r>
+        <w:t>permit ip any any – zezwala na cały pozostały ruch, który nie został wcześniej zablokowany przez reguły.</w:t>
       </w:r>
     </w:p>
     <w:p>
@@ -11415,7 +10583,6 @@
         </w:rPr>
       </w:pPr>
       <w:bookmarkStart w:id="14" w:name="_Toc186532085"/>
-      <w:proofErr w:type="spellStart"/>
       <w:r>
         <w:rPr>
           <w:sz w:val="28"/>
@@ -11437,7 +10604,6 @@
         </w:rPr>
         <w:t>nia</w:t>
       </w:r>
-      <w:proofErr w:type="spellEnd"/>
       <w:r>
         <w:rPr>
           <w:sz w:val="28"/>
@@ -11452,84 +10618,40 @@
         <w:pStyle w:val="MjTekst"/>
       </w:pPr>
       <w:r>
-        <w:t>W celu zapewnienia stabilności i bezpieczeństwa działania protokołu STP (</w:t>
-      </w:r>
-      <w:proofErr w:type="spellStart"/>
-      <w:r>
-        <w:t>Spanning</w:t>
-      </w:r>
-      <w:proofErr w:type="spellEnd"/>
+        <w:t xml:space="preserve">W celu zapewnienia stabilności i bezpieczeństwa działania protokołu STP (Spanning Tree Protocol) w </w:t>
+      </w:r>
+      <w:r>
+        <w:t>„Pod</w:t>
+      </w:r>
+      <w:r>
+        <w:t>sieci</w:t>
+      </w:r>
+      <w:r>
+        <w:t xml:space="preserve"> 6”</w:t>
+      </w:r>
+      <w:r>
+        <w:t xml:space="preserve">, przeprowadzono konfigurację urządzeń, definiując główne węzły drzewa oraz implementując mechanizmy ochronne. Na początku jako główny węzeł drzewa (root) wybrano </w:t>
+      </w:r>
+      <w:r>
+        <w:t>switch S4, a jako</w:t>
+      </w:r>
       <w:r>
         <w:t xml:space="preserve"> </w:t>
       </w:r>
-      <w:proofErr w:type="spellStart"/>
-      <w:r>
-        <w:t>Tree</w:t>
-      </w:r>
-      <w:proofErr w:type="spellEnd"/>
-      <w:r>
-        <w:t xml:space="preserve"> </w:t>
-      </w:r>
-      <w:proofErr w:type="spellStart"/>
-      <w:r>
-        <w:t>Protocol</w:t>
-      </w:r>
-      <w:proofErr w:type="spellEnd"/>
-      <w:r>
-        <w:t xml:space="preserve">) w </w:t>
-      </w:r>
-      <w:r>
-        <w:t>„Pod</w:t>
-      </w:r>
-      <w:r>
-        <w:t>sieci</w:t>
-      </w:r>
-      <w:r>
-        <w:t xml:space="preserve"> 6”</w:t>
-      </w:r>
-      <w:r>
-        <w:t>, przeprowadzono konfigurację urządzeń, definiując główne węzły drzewa oraz implementując mechanizmy ochronne. Na początku jako główny węzeł drzewa (</w:t>
-      </w:r>
-      <w:proofErr w:type="spellStart"/>
-      <w:r>
-        <w:t>root</w:t>
-      </w:r>
-      <w:proofErr w:type="spellEnd"/>
-      <w:r>
-        <w:t xml:space="preserve">) wybrano </w:t>
-      </w:r>
-      <w:proofErr w:type="spellStart"/>
-      <w:r>
-        <w:t>switch</w:t>
-      </w:r>
-      <w:proofErr w:type="spellEnd"/>
-      <w:r>
-        <w:t xml:space="preserve"> S4, a jako</w:t>
-      </w:r>
-      <w:r>
-        <w:t xml:space="preserve"> </w:t>
-      </w:r>
       <w:r>
         <w:t>drugorzędny węzeł główny (</w:t>
       </w:r>
-      <w:proofErr w:type="spellStart"/>
       <w:r>
         <w:t>root-secondary</w:t>
       </w:r>
-      <w:proofErr w:type="spellEnd"/>
       <w:r>
         <w:t>)</w:t>
       </w:r>
       <w:r>
         <w:t xml:space="preserve"> skonfigurowano </w:t>
       </w:r>
-      <w:proofErr w:type="spellStart"/>
-      <w:r>
-        <w:t>switch</w:t>
-      </w:r>
-      <w:proofErr w:type="spellEnd"/>
-      <w:r>
-        <w:t xml:space="preserve"> S5. W ten sposób zapewniliśmy celową</w:t>
+      <w:r>
+        <w:t>switch S5. W ten sposób zapewniliśmy celową</w:t>
       </w:r>
       <w:r>
         <w:t xml:space="preserve"> redundancję</w:t>
@@ -11613,13 +10735,20 @@
         <w:t>urządzenia</w:t>
       </w:r>
       <w:r>
+        <w:t xml:space="preserve"> switch</w:t>
+      </w:r>
+      <w:r>
+        <w:rPr>
+          <w:spacing w:val="-6"/>
+        </w:rPr>
         <w:t xml:space="preserve"> </w:t>
       </w:r>
-      <w:proofErr w:type="spellStart"/>
-      <w:r>
-        <w:t>switch</w:t>
-      </w:r>
-      <w:proofErr w:type="spellEnd"/>
+      <w:r>
+        <w:t>S</w:t>
+      </w:r>
+      <w:r>
+        <w:t>4</w:t>
+      </w:r>
       <w:r>
         <w:rPr>
           <w:spacing w:val="-6"/>
@@ -11627,10 +10756,7 @@
         <w:t xml:space="preserve"> </w:t>
       </w:r>
       <w:r>
-        <w:t>S</w:t>
-      </w:r>
-      <w:r>
-        <w:t>4</w:t>
+        <w:t>jako</w:t>
       </w:r>
       <w:r>
         <w:rPr>
@@ -11639,33 +10765,24 @@
         <w:t xml:space="preserve"> </w:t>
       </w:r>
       <w:r>
-        <w:t>jako</w:t>
-      </w:r>
-      <w:r>
-        <w:rPr>
-          <w:spacing w:val="-6"/>
+        <w:t>głównego</w:t>
+      </w:r>
+      <w:r>
+        <w:rPr>
+          <w:spacing w:val="-10"/>
         </w:rPr>
         <w:t xml:space="preserve"> </w:t>
       </w:r>
       <w:r>
-        <w:t>głównego</w:t>
-      </w:r>
-      <w:r>
-        <w:rPr>
-          <w:spacing w:val="-10"/>
+        <w:t>węzła</w:t>
+      </w:r>
+      <w:r>
+        <w:rPr>
+          <w:spacing w:val="-7"/>
         </w:rPr>
         <w:t xml:space="preserve"> </w:t>
       </w:r>
       <w:r>
-        <w:t>węzła</w:t>
-      </w:r>
-      <w:r>
-        <w:rPr>
-          <w:spacing w:val="-7"/>
-        </w:rPr>
-        <w:t xml:space="preserve"> </w:t>
-      </w:r>
-      <w:r>
         <w:rPr>
           <w:spacing w:val="-2"/>
         </w:rPr>
@@ -11675,21 +10792,7 @@
         <w:rPr>
           <w:spacing w:val="-2"/>
         </w:rPr>
-        <w:t xml:space="preserve"> (</w:t>
-      </w:r>
-      <w:proofErr w:type="spellStart"/>
-      <w:r>
-        <w:rPr>
-          <w:spacing w:val="-2"/>
-        </w:rPr>
-        <w:t>root</w:t>
-      </w:r>
-      <w:proofErr w:type="spellEnd"/>
-      <w:r>
-        <w:rPr>
-          <w:spacing w:val="-2"/>
-        </w:rPr>
-        <w:t>)</w:t>
+        <w:t xml:space="preserve"> (root)</w:t>
       </w:r>
     </w:p>
     <w:p>
@@ -11768,14 +10871,12 @@
         </w:rPr>
         <w:t xml:space="preserve"> </w:t>
       </w:r>
-      <w:proofErr w:type="spellStart"/>
       <w:r>
         <w:t>s</w:t>
       </w:r>
       <w:r>
         <w:t>witch</w:t>
       </w:r>
-      <w:proofErr w:type="spellEnd"/>
       <w:r>
         <w:t xml:space="preserve"> S5</w:t>
       </w:r>
@@ -11803,7 +10904,6 @@
         </w:rPr>
         <w:t>(</w:t>
       </w:r>
-      <w:proofErr w:type="spellStart"/>
       <w:r>
         <w:t>root-</w:t>
       </w:r>
@@ -11813,7 +10913,6 @@
         </w:rPr>
         <w:t>secondary</w:t>
       </w:r>
-      <w:proofErr w:type="spellEnd"/>
       <w:r>
         <w:rPr>
           <w:spacing w:val="-2"/>
@@ -11854,47 +10953,7 @@
         <w:t>8</w:t>
       </w:r>
       <w:r>
-        <w:t xml:space="preserve"> zastosowano funkcje </w:t>
-      </w:r>
-      <w:proofErr w:type="spellStart"/>
-      <w:r>
-        <w:t>PortFast</w:t>
-      </w:r>
-      <w:proofErr w:type="spellEnd"/>
-      <w:r>
-        <w:t xml:space="preserve"> oraz BPDU </w:t>
-      </w:r>
-      <w:proofErr w:type="spellStart"/>
-      <w:r>
-        <w:t>Guard</w:t>
-      </w:r>
-      <w:proofErr w:type="spellEnd"/>
-      <w:r>
-        <w:t xml:space="preserve">. </w:t>
-      </w:r>
-      <w:proofErr w:type="spellStart"/>
-      <w:r>
-        <w:t>PortFast</w:t>
-      </w:r>
-      <w:proofErr w:type="spellEnd"/>
-      <w:r>
-        <w:t xml:space="preserve"> pozwala na szybkie przełączanie portów do stanu przekazywania (</w:t>
-      </w:r>
-      <w:proofErr w:type="spellStart"/>
-      <w:r>
-        <w:t>forwarding</w:t>
-      </w:r>
-      <w:proofErr w:type="spellEnd"/>
-      <w:r>
-        <w:t xml:space="preserve">), co jest szczególnie przydatne na portach końcowych, podczas gdy BPDU </w:t>
-      </w:r>
-      <w:proofErr w:type="spellStart"/>
-      <w:r>
-        <w:t>Guard</w:t>
-      </w:r>
-      <w:proofErr w:type="spellEnd"/>
-      <w:r>
-        <w:t xml:space="preserve"> zapobiega wprowadzaniu zmian w topologii przez nieautoryzowane urządzenia.</w:t>
+        <w:t xml:space="preserve"> zastosowano funkcje PortFast oraz BPDU Guard. PortFast pozwala na szybkie przełączanie portów do stanu przekazywania (forwarding), co jest szczególnie przydatne na portach końcowych, podczas gdy BPDU Guard zapobiega wprowadzaniu zmian w topologii przez nieautoryzowane urządzenia.</w:t>
       </w:r>
     </w:p>
     <w:p>
@@ -11959,11 +11018,9 @@
         </w:rPr>
         <w:t xml:space="preserve"> </w:t>
       </w:r>
-      <w:proofErr w:type="spellStart"/>
       <w:r>
         <w:t>PortFast</w:t>
       </w:r>
-      <w:proofErr w:type="spellEnd"/>
       <w:r>
         <w:rPr>
           <w:spacing w:val="-8"/>
@@ -11988,11 +11045,9 @@
         </w:rPr>
         <w:t xml:space="preserve"> </w:t>
       </w:r>
-      <w:proofErr w:type="spellStart"/>
       <w:r>
         <w:t>Guard</w:t>
       </w:r>
-      <w:proofErr w:type="spellEnd"/>
       <w:r>
         <w:rPr>
           <w:spacing w:val="-6"/>
@@ -12017,19 +11072,11 @@
         </w:rPr>
         <w:t xml:space="preserve"> </w:t>
       </w:r>
-      <w:proofErr w:type="spellStart"/>
       <w:r>
         <w:rPr>
           <w:spacing w:val="-2"/>
         </w:rPr>
-        <w:t>switch</w:t>
-      </w:r>
-      <w:proofErr w:type="spellEnd"/>
-      <w:r>
-        <w:rPr>
-          <w:spacing w:val="-2"/>
-        </w:rPr>
-        <w:t xml:space="preserve"> S7</w:t>
+        <w:t>switch S7</w:t>
       </w:r>
     </w:p>
     <w:p>
@@ -12099,11 +11146,9 @@
         </w:rPr>
         <w:t xml:space="preserve"> </w:t>
       </w:r>
-      <w:proofErr w:type="spellStart"/>
       <w:r>
         <w:t>PortFast</w:t>
       </w:r>
-      <w:proofErr w:type="spellEnd"/>
       <w:r>
         <w:rPr>
           <w:spacing w:val="-7"/>
@@ -12128,11 +11173,9 @@
         </w:rPr>
         <w:t xml:space="preserve"> </w:t>
       </w:r>
-      <w:proofErr w:type="spellStart"/>
       <w:r>
         <w:t>Guard</w:t>
       </w:r>
-      <w:proofErr w:type="spellEnd"/>
       <w:r>
         <w:rPr>
           <w:spacing w:val="-5"/>
@@ -12160,7 +11203,6 @@
         </w:rPr>
         <w:t xml:space="preserve"> </w:t>
       </w:r>
-      <w:proofErr w:type="spellStart"/>
       <w:r>
         <w:rPr>
           <w:spacing w:val="-2"/>
@@ -12173,7 +11215,6 @@
         </w:rPr>
         <w:t>witch</w:t>
       </w:r>
-      <w:proofErr w:type="spellEnd"/>
       <w:r>
         <w:rPr>
           <w:spacing w:val="-2"/>
@@ -12203,13 +11244,8 @@
         <w:t xml:space="preserve">Na koniec </w:t>
       </w:r>
       <w:r>
-        <w:t xml:space="preserve">na urządzeniach </w:t>
-      </w:r>
-      <w:proofErr w:type="spellStart"/>
-      <w:r>
-        <w:t>switch</w:t>
-      </w:r>
-      <w:proofErr w:type="spellEnd"/>
+        <w:t>na urządzeniach switch</w:t>
+      </w:r>
       <w:r>
         <w:t xml:space="preserve"> S</w:t>
       </w:r>
@@ -12229,15 +11265,7 @@
         <w:t xml:space="preserve">funkcję </w:t>
       </w:r>
       <w:r>
-        <w:t xml:space="preserve">Root </w:t>
-      </w:r>
-      <w:proofErr w:type="spellStart"/>
-      <w:r>
-        <w:t>Guard</w:t>
-      </w:r>
-      <w:proofErr w:type="spellEnd"/>
-      <w:r>
-        <w:t xml:space="preserve"> na wybranych portach, aby zabezpieczyć główną strukturę drzewa przed potencjalnym przejęciem roli głównego węzła przez inne urządzenia. Taka konfiguracja pozwala na ochronę stabilności sieci oraz minimalizację ryzyka zakłóceń spowodowanych przez nieprawidłowe lub złośliwe działanie.</w:t>
+        <w:t>Root Guard na wybranych portach, aby zabezpieczyć główną strukturę drzewa przed potencjalnym przejęciem roli głównego węzła przez inne urządzenia. Taka konfiguracja pozwala na ochronę stabilności sieci oraz minimalizację ryzyka zakłóceń spowodowanych przez nieprawidłowe lub złośliwe działanie.</w:t>
       </w:r>
     </w:p>
     <w:p>
@@ -12308,11 +11336,9 @@
         </w:rPr>
         <w:t xml:space="preserve"> </w:t>
       </w:r>
-      <w:proofErr w:type="spellStart"/>
       <w:r>
         <w:t>Guard</w:t>
       </w:r>
-      <w:proofErr w:type="spellEnd"/>
       <w:r>
         <w:rPr>
           <w:spacing w:val="-5"/>
@@ -12335,21 +11361,7 @@
         <w:rPr>
           <w:spacing w:val="-5"/>
         </w:rPr>
-        <w:t xml:space="preserve"> </w:t>
-      </w:r>
-      <w:proofErr w:type="spellStart"/>
-      <w:r>
-        <w:rPr>
-          <w:spacing w:val="-5"/>
-        </w:rPr>
-        <w:t>switch</w:t>
-      </w:r>
-      <w:proofErr w:type="spellEnd"/>
-      <w:r>
-        <w:rPr>
-          <w:spacing w:val="-5"/>
-        </w:rPr>
-        <w:t xml:space="preserve"> S5</w:t>
+        <w:t xml:space="preserve"> switch S5</w:t>
       </w:r>
     </w:p>
     <w:p>
@@ -12420,11 +11432,9 @@
         </w:rPr>
         <w:t xml:space="preserve"> </w:t>
       </w:r>
-      <w:proofErr w:type="spellStart"/>
       <w:r>
         <w:t>Guard</w:t>
       </w:r>
-      <w:proofErr w:type="spellEnd"/>
       <w:r>
         <w:rPr>
           <w:spacing w:val="-5"/>
@@ -12449,7 +11459,6 @@
         </w:rPr>
         <w:t xml:space="preserve"> </w:t>
       </w:r>
-      <w:proofErr w:type="spellStart"/>
       <w:r>
         <w:rPr>
           <w:spacing w:val="-2"/>
@@ -12462,7 +11471,6 @@
         </w:rPr>
         <w:t>witch</w:t>
       </w:r>
-      <w:proofErr w:type="spellEnd"/>
       <w:r>
         <w:rPr>
           <w:spacing w:val="-2"/>
@@ -12512,23 +11520,7 @@
         <w:pStyle w:val="MjTekst"/>
       </w:pPr>
       <w:r>
-        <w:t>W celu zwiększenia bezpieczeństwa dostępu do urządzeń sieciowych, zaimplementowano uwierzytelnianie AAA (</w:t>
-      </w:r>
-      <w:proofErr w:type="spellStart"/>
-      <w:r>
-        <w:t>Authentication</w:t>
-      </w:r>
-      <w:proofErr w:type="spellEnd"/>
-      <w:r>
-        <w:t xml:space="preserve">, </w:t>
-      </w:r>
-      <w:proofErr w:type="spellStart"/>
-      <w:r>
-        <w:t>Authorization</w:t>
-      </w:r>
-      <w:proofErr w:type="spellEnd"/>
-      <w:r>
-        <w:t>, and Accounting) przy użyciu protokołu TACACS+ (Terminal Access Controller Access-Control System Plus)</w:t>
+        <w:t>W celu zwiększenia bezpieczeństwa dostępu do urządzeń sieciowych, zaimplementowano uwierzytelnianie AAA (Authentication, Authorization, and Accounting) przy użyciu protokołu TACACS+ (Terminal Access Controller Access-Control System Plus)</w:t>
       </w:r>
       <w:r>
         <w:t>.</w:t>
@@ -12575,15 +11567,7 @@
         <w:t xml:space="preserve"> R0</w:t>
       </w:r>
       <w:r>
-        <w:t xml:space="preserve">) korzystającego z usługi uwierzytelniania, w tym adres IP oraz hasło współdzielone dla komunikacji między serwerem a routerem. Dla celów projektu hasło to: </w:t>
-      </w:r>
-      <w:proofErr w:type="spellStart"/>
-      <w:r>
-        <w:t>ciscoTACACS</w:t>
-      </w:r>
-      <w:proofErr w:type="spellEnd"/>
-      <w:r>
-        <w:t>.</w:t>
+        <w:t>) korzystającego z usługi uwierzytelniania, w tym adres IP oraz hasło współdzielone dla komunikacji między serwerem a routerem. Dla celów projektu hasło to: ciscoTACACS.</w:t>
       </w:r>
     </w:p>
     <w:p>
@@ -13002,32 +11986,14 @@
           <w:szCs w:val="28"/>
           <w:lang w:val="pl-PL"/>
         </w:rPr>
-        <w:t xml:space="preserve"> typu </w:t>
-      </w:r>
-      <w:proofErr w:type="spellStart"/>
+        <w:t xml:space="preserve"> typu Private and Public</w:t>
+      </w:r>
       <w:r>
         <w:rPr>
           <w:sz w:val="28"/>
           <w:szCs w:val="28"/>
           <w:lang w:val="pl-PL"/>
         </w:rPr>
-        <w:t>Private</w:t>
-      </w:r>
-      <w:proofErr w:type="spellEnd"/>
-      <w:r>
-        <w:rPr>
-          <w:sz w:val="28"/>
-          <w:szCs w:val="28"/>
-          <w:lang w:val="pl-PL"/>
-        </w:rPr>
-        <w:t xml:space="preserve"> and Public</w:t>
-      </w:r>
-      <w:r>
-        <w:rPr>
-          <w:sz w:val="28"/>
-          <w:szCs w:val="28"/>
-          <w:lang w:val="pl-PL"/>
-        </w:rPr>
         <w:t xml:space="preserve"> (ZPF)</w:t>
       </w:r>
       <w:bookmarkEnd w:id="16"/>
@@ -13037,15 +12003,7 @@
         <w:pStyle w:val="MjTekst"/>
       </w:pPr>
       <w:r>
-        <w:t>Do utworzenia zapory sieciowej typu Zone-</w:t>
-      </w:r>
-      <w:proofErr w:type="spellStart"/>
-      <w:r>
-        <w:t>Based</w:t>
-      </w:r>
-      <w:proofErr w:type="spellEnd"/>
-      <w:r>
-        <w:t xml:space="preserve"> Policy Firewall (ZPF) konieczne było zastosowanie pakietu funkcjonalności</w:t>
+        <w:t>Do utworzenia zapory sieciowej typu Zone-Based Policy Firewall (ZPF) konieczne było zastosowanie pakietu funkcjonalności</w:t>
       </w:r>
       <w:r>
         <w:rPr>
@@ -13056,7 +12014,6 @@
         </w:rPr>
         <w:t xml:space="preserve"> </w:t>
       </w:r>
-      <w:proofErr w:type="spellStart"/>
       <w:r>
         <w:rPr>
           <w:b/>
@@ -13064,57 +12021,7 @@
           <w:i/>
           <w:iCs/>
         </w:rPr>
-        <w:t>license</w:t>
-      </w:r>
-      <w:proofErr w:type="spellEnd"/>
-      <w:r>
-        <w:rPr>
-          <w:b/>
-          <w:bCs/>
-          <w:i/>
-          <w:iCs/>
-        </w:rPr>
-        <w:t xml:space="preserve"> </w:t>
-      </w:r>
-      <w:proofErr w:type="spellStart"/>
-      <w:r>
-        <w:rPr>
-          <w:b/>
-          <w:bCs/>
-          <w:i/>
-          <w:iCs/>
-        </w:rPr>
-        <w:t>boot</w:t>
-      </w:r>
-      <w:proofErr w:type="spellEnd"/>
-      <w:r>
-        <w:rPr>
-          <w:b/>
-          <w:bCs/>
-          <w:i/>
-          <w:iCs/>
-        </w:rPr>
-        <w:t xml:space="preserve"> module c1900 </w:t>
-      </w:r>
-      <w:proofErr w:type="spellStart"/>
-      <w:r>
-        <w:rPr>
-          <w:b/>
-          <w:bCs/>
-          <w:i/>
-          <w:iCs/>
-        </w:rPr>
-        <w:t>technology-package</w:t>
-      </w:r>
-      <w:proofErr w:type="spellEnd"/>
-      <w:r>
-        <w:rPr>
-          <w:b/>
-          <w:bCs/>
-          <w:i/>
-          <w:iCs/>
-        </w:rPr>
-        <w:t xml:space="preserve"> securityk9</w:t>
+        <w:t>license boot module c1900 technology-package securityk9</w:t>
       </w:r>
       <w:r>
         <w:t xml:space="preserve"> który aktywuje wymagane możliwości bezpieczeństwa na urządzeniu.</w:t>
@@ -13194,15 +12101,7 @@
         <w:pStyle w:val="MjTekst"/>
       </w:pPr>
       <w:r>
-        <w:t>Pierwszym krokiem w konfiguracji zapory było utworzenie dwóch stref: wewnętrznej (</w:t>
-      </w:r>
-      <w:proofErr w:type="spellStart"/>
-      <w:r>
-        <w:t>Private</w:t>
-      </w:r>
-      <w:proofErr w:type="spellEnd"/>
-      <w:r>
-        <w:t>) i zewnętrznej (Public). Zdefiniowanie tych stref umożliwia segmentację ruchu i ustanowienie zasad bezpieczeństwa dla komunikacji między nimi. Następnie skonfigurowano listę kontroli dostępu (ACL), która pozwala na ruch wychodzący z sieci wewnętrznej do sieci zewnętrznej, zapewniając jednocześnie podstawowe filtrowanie ruchu.</w:t>
+        <w:t>Pierwszym krokiem w konfiguracji zapory było utworzenie dwóch stref: wewnętrznej (Private) i zewnętrznej (Public). Zdefiniowanie tych stref umożliwia segmentację ruchu i ustanowienie zasad bezpieczeństwa dla komunikacji między nimi. Następnie skonfigurowano listę kontroli dostępu (ACL), która pozwala na ruch wychodzący z sieci wewnętrznej do sieci zewnętrznej, zapewniając jednocześnie podstawowe filtrowanie ruchu.</w:t>
       </w:r>
     </w:p>
     <w:p>
@@ -13386,7 +12285,6 @@
       <w:r>
         <w:t xml:space="preserve">W kolejnym kroku utworzono klasyfikator ruchu typu </w:t>
       </w:r>
-      <w:proofErr w:type="spellStart"/>
       <w:r>
         <w:rPr>
           <w:b/>
@@ -13394,17 +12292,7 @@
           <w:i/>
           <w:iCs/>
         </w:rPr>
-        <w:t>class</w:t>
-      </w:r>
-      <w:proofErr w:type="spellEnd"/>
-      <w:r>
-        <w:rPr>
-          <w:b/>
-          <w:bCs/>
-          <w:i/>
-          <w:iCs/>
-        </w:rPr>
-        <w:t>-map</w:t>
+        <w:t>class-map</w:t>
       </w:r>
       <w:r>
         <w:t>, który definiuje ruch bazujący na wcześniej zdefiniowanej liście kontroli ACL. Klasyfikator ten pozwala na przypisanie zasad bezpieczeństwa do wybranych kategorii ruchu. Na podstawie klasyfikatora ruchu skonfigurowano mapę zasad (</w:t>
@@ -13511,13 +12399,8 @@
         </w:rPr>
         <w:t xml:space="preserve"> </w:t>
       </w:r>
-      <w:proofErr w:type="spellStart"/>
-      <w:r>
-        <w:t>class</w:t>
-      </w:r>
-      <w:proofErr w:type="spellEnd"/>
-      <w:r>
-        <w:t>-</w:t>
+      <w:r>
+        <w:t>class-</w:t>
       </w:r>
       <w:r>
         <w:rPr>
@@ -13880,7 +12763,6 @@
         </w:rPr>
       </w:pPr>
       <w:bookmarkStart w:id="17" w:name="_Toc186532088"/>
-      <w:proofErr w:type="spellStart"/>
       <w:r>
         <w:rPr>
           <w:sz w:val="28"/>
@@ -13888,34 +12770,7 @@
           <w:lang w:val="pl-PL"/>
         </w:rPr>
         <w:lastRenderedPageBreak/>
-        <w:t>Demilitarized</w:t>
-      </w:r>
-      <w:proofErr w:type="spellEnd"/>
-      <w:r>
-        <w:rPr>
-          <w:sz w:val="28"/>
-          <w:szCs w:val="28"/>
-          <w:lang w:val="pl-PL"/>
-        </w:rPr>
-        <w:t xml:space="preserve"> Zone (DMZ)/Zone-</w:t>
-      </w:r>
-      <w:proofErr w:type="spellStart"/>
-      <w:r>
-        <w:rPr>
-          <w:sz w:val="28"/>
-          <w:szCs w:val="28"/>
-          <w:lang w:val="pl-PL"/>
-        </w:rPr>
-        <w:t>Based</w:t>
-      </w:r>
-      <w:proofErr w:type="spellEnd"/>
-      <w:r>
-        <w:rPr>
-          <w:sz w:val="28"/>
-          <w:szCs w:val="28"/>
-          <w:lang w:val="pl-PL"/>
-        </w:rPr>
-        <w:t xml:space="preserve"> Policy</w:t>
+        <w:t>Demilitarized Zone (DMZ)/Zone-Based Policy</w:t>
       </w:r>
       <w:bookmarkEnd w:id="17"/>
     </w:p>
@@ -13923,13 +12778,8 @@
       <w:pPr>
         <w:pStyle w:val="MjTekst"/>
       </w:pPr>
-      <w:proofErr w:type="spellStart"/>
-      <w:r>
-        <w:t>Demilitarized</w:t>
-      </w:r>
-      <w:proofErr w:type="spellEnd"/>
-      <w:r>
-        <w:t xml:space="preserve"> Zone (DMZ) to wydzielony segment sieci, który umożliwia umieszczanie serwerów dostępnych zarówno dla sieci wewnętrznej, jak i zewnętrznej, zapewniając jednocześnie izolację i dodatkowy poziom bezpieczeństwa. </w:t>
+      <w:r>
+        <w:t xml:space="preserve">Demilitarized Zone (DMZ) to wydzielony segment sieci, który umożliwia umieszczanie serwerów dostępnych zarówno dla sieci wewnętrznej, jak i zewnętrznej, zapewniając jednocześnie izolację i dodatkowy poziom bezpieczeństwa. </w:t>
       </w:r>
     </w:p>
     <w:p>
@@ -13949,7 +12799,6 @@
       <w:r>
         <w:t xml:space="preserve">, </w:t>
       </w:r>
-      <w:proofErr w:type="spellStart"/>
       <w:r>
         <w:rPr>
           <w:b/>
@@ -13957,7 +12806,6 @@
         </w:rPr>
         <w:t>Outside</w:t>
       </w:r>
-      <w:proofErr w:type="spellEnd"/>
       <w:r>
         <w:t xml:space="preserve"> oraz </w:t>
       </w:r>
@@ -13975,15 +12823,7 @@
         <w:t>posiada</w:t>
       </w:r>
       <w:r>
-        <w:t xml:space="preserve"> najwyższy poziom bezpieczeństwa (100) i stanowi połączenie z routerem R1 obsługującym sieć wewnętrzną. Interfejs przypisany do strefy </w:t>
-      </w:r>
-      <w:proofErr w:type="spellStart"/>
-      <w:r>
-        <w:t>Outside</w:t>
-      </w:r>
-      <w:proofErr w:type="spellEnd"/>
-      <w:r>
-        <w:t xml:space="preserve"> </w:t>
+        <w:t xml:space="preserve"> najwyższy poziom bezpieczeństwa (100) i stanowi połączenie z routerem R1 obsługującym sieć wewnętrzną. Interfejs przypisany do strefy Outside </w:t>
       </w:r>
       <w:r>
         <w:t>ma</w:t>
@@ -14095,25 +12935,8 @@
         <w:pStyle w:val="MjTekst"/>
       </w:pPr>
       <w:r>
-        <w:t xml:space="preserve">Na przełącznikach stref DMZ i </w:t>
-      </w:r>
-      <w:proofErr w:type="spellStart"/>
-      <w:r>
-        <w:t>Outside</w:t>
-      </w:r>
-      <w:proofErr w:type="spellEnd"/>
-      <w:r>
-        <w:t xml:space="preserve"> utworzono odpowiednie VLAN-y, aby oddzielić ruch sieciowy w obu segmentach. Dla strefy </w:t>
-      </w:r>
-      <w:proofErr w:type="spellStart"/>
-      <w:r>
-        <w:t>Outside</w:t>
-      </w:r>
-      <w:proofErr w:type="spellEnd"/>
-      <w:r>
-        <w:t xml:space="preserve">, do której podłączono urządzenia zewnętrzne, w tym </w:t>
-      </w:r>
-      <w:proofErr w:type="spellStart"/>
+        <w:t xml:space="preserve">Na przełącznikach stref DMZ i Outside utworzono odpowiednie VLAN-y, aby oddzielić ruch sieciowy w obu segmentach. Dla strefy Outside, do której podłączono urządzenia zewnętrzne, w tym </w:t>
+      </w:r>
       <w:r>
         <w:rPr>
           <w:b/>
@@ -14121,7 +12944,6 @@
         </w:rPr>
         <w:t>UntrustedServer</w:t>
       </w:r>
-      <w:proofErr w:type="spellEnd"/>
       <w:r>
         <w:t xml:space="preserve">, skonfigurowano </w:t>
       </w:r>
@@ -14286,23 +13108,7 @@
       </w:pPr>
       <w:r>
         <w:lastRenderedPageBreak/>
-        <w:t xml:space="preserve">Aby umożliwić komunikację między sieciami, skonfigurowano statyczne trasy routingu. Dodano trasę domyślną dla ruchu wychodzącego ze strefy </w:t>
-      </w:r>
-      <w:proofErr w:type="spellStart"/>
-      <w:r>
-        <w:t>Outside</w:t>
-      </w:r>
-      <w:proofErr w:type="spellEnd"/>
-      <w:r>
-        <w:t xml:space="preserve"> do </w:t>
-      </w:r>
-      <w:proofErr w:type="spellStart"/>
-      <w:r>
-        <w:t>internetu</w:t>
-      </w:r>
-      <w:proofErr w:type="spellEnd"/>
-      <w:r>
-        <w:t xml:space="preserve"> oraz trasę do sieci wewnętrznej przez router R1.</w:t>
+        <w:t>Aby umożliwić komunikację między sieciami, skonfigurowano statyczne trasy routingu. Dodano trasę domyślną dla ruchu wychodzącego ze strefy Outside do internetu oraz trasę do sieci wewnętrznej przez router R1.</w:t>
       </w:r>
     </w:p>
     <w:p>
@@ -14373,23 +13179,7 @@
         <w:pStyle w:val="MjTekst"/>
       </w:pPr>
       <w:r>
-        <w:t xml:space="preserve">Ponadto wdrożono translację adresów NAT w celu ochrony wewnętrznych adresów IP przed bezpośrednią ekspozycją. Ruch z sieci wewnętrznej (Inside) oraz DMZ został zmapowany na zewnętrzny adres IP przypisany do interfejsu strefy </w:t>
-      </w:r>
-      <w:proofErr w:type="spellStart"/>
-      <w:r>
-        <w:t>Outside</w:t>
-      </w:r>
-      <w:proofErr w:type="spellEnd"/>
-      <w:r>
-        <w:t xml:space="preserve">, co pozwoliło na bezpieczny dostęp do </w:t>
-      </w:r>
-      <w:proofErr w:type="spellStart"/>
-      <w:r>
-        <w:t>internetu</w:t>
-      </w:r>
-      <w:proofErr w:type="spellEnd"/>
-      <w:r>
-        <w:t>.</w:t>
+        <w:t>Ponadto wdrożono translację adresów NAT w celu ochrony wewnętrznych adresów IP przed bezpośrednią ekspozycją. Ruch z sieci wewnętrznej (Inside) oraz DMZ został zmapowany na zewnętrzny adres IP przypisany do interfejsu strefy Outside, co pozwoliło na bezpieczny dostęp do internetu.</w:t>
       </w:r>
     </w:p>
     <w:p>
@@ -14560,15 +13350,7 @@
         <w:pStyle w:val="MjTekst"/>
       </w:pPr>
       <w:r>
-        <w:t xml:space="preserve">W ramach realizacji projektu udało nam się zbudować i skonfigurować funkcjonalną sieć, spełniającą niemal wszystkie założenia początkowe. Zrealizowano kluczowe elementy infrastruktury oraz wdrożono rozwiązania zgodne z wymaganiami na ocenę 3, 4, a także część założeń na ocenę 5. Niestety, nie udało się wdrożyć VPN </w:t>
-      </w:r>
-      <w:proofErr w:type="spellStart"/>
-      <w:r>
-        <w:t>Ipsec</w:t>
-      </w:r>
-      <w:proofErr w:type="spellEnd"/>
-      <w:r>
-        <w:t>, co stanowi jedyny brakujący element w pełnym spektrum założeń projektu.</w:t>
+        <w:t>W ramach realizacji projektu udało nam się zbudować i skonfigurować funkcjonalną sieć, spełniającą niemal wszystkie założenia początkowe. Zrealizowano kluczowe elementy infrastruktury oraz wdrożono rozwiązania zgodne z wymaganiami na ocenę 3, 4, a także część założeń na ocenę 5. Niestety, nie udało się wdrożyć VPN Ipsec, co stanowi jedyny brakujący element w pełnym spektrum założeń projektu.</w:t>
       </w:r>
     </w:p>
     <w:p>

</xml_diff>

<commit_message>
Dodano zabezpieczenia VLAN, DHCP i routing między VLANami
</commit_message>
<xml_diff>
--- a/Sprawozdanie.docx
+++ b/Sprawozdanie.docx
@@ -8161,7 +8161,6 @@
           <w:sz w:val="28"/>
           <w:szCs w:val="28"/>
         </w:rPr>
-        <w:lastRenderedPageBreak/>
         <w:t>Zabezpieczenia</w:t>
       </w:r>
       <w:bookmarkEnd w:id="4"/>
@@ -8247,6 +8246,498 @@
           <w:szCs w:val="28"/>
         </w:rPr>
         <w:t>Serwer DHCP</w:t>
+      </w:r>
+    </w:p>
+    <w:p>
+      <w:pPr>
+        <w:pStyle w:val="Nagwek2"/>
+        <w:spacing w:before="120" w:after="120"/>
+        <w:ind w:left="426" w:hanging="426"/>
+      </w:pPr>
+      <w:r>
+        <w:t>Zabezpieczenia przed atakami DHCP</w:t>
+      </w:r>
+    </w:p>
+    <w:p>
+      <w:pPr>
+        <w:rPr>
+          <w:b/>
+          <w:bCs/>
+          <w:lang w:val="pl-PL"/>
+        </w:rPr>
+      </w:pPr>
+      <w:r>
+        <w:rPr>
+          <w:b/>
+          <w:bCs/>
+          <w:lang w:val="pl-PL"/>
+        </w:rPr>
+        <w:t>Co musimy zrobić:</w:t>
+      </w:r>
+    </w:p>
+    <w:p>
+      <w:pPr>
+        <w:numPr>
+          <w:ilvl w:val="0"/>
+          <w:numId w:val="77"/>
+        </w:numPr>
+        <w:rPr>
+          <w:lang w:val="pl-PL"/>
+        </w:rPr>
+      </w:pPr>
+      <w:r>
+        <w:rPr>
+          <w:rFonts w:ascii="Segoe UI Emoji" w:hAnsi="Segoe UI Emoji" w:cs="Segoe UI Emoji"/>
+          <w:lang w:val="pl-PL"/>
+        </w:rPr>
+        <w:t>✅</w:t>
+      </w:r>
+      <w:r>
+        <w:rPr>
+          <w:lang w:val="pl-PL"/>
+        </w:rPr>
+        <w:t xml:space="preserve"> Włączyć </w:t>
+      </w:r>
+      <w:r>
+        <w:rPr>
+          <w:b/>
+          <w:bCs/>
+          <w:lang w:val="pl-PL"/>
+        </w:rPr>
+        <w:t xml:space="preserve">DHCP </w:t>
+      </w:r>
+      <w:proofErr w:type="spellStart"/>
+      <w:r>
+        <w:rPr>
+          <w:b/>
+          <w:bCs/>
+          <w:lang w:val="pl-PL"/>
+        </w:rPr>
+        <w:t>snooping</w:t>
+      </w:r>
+      <w:proofErr w:type="spellEnd"/>
+      <w:r>
+        <w:rPr>
+          <w:lang w:val="pl-PL"/>
+        </w:rPr>
+        <w:t xml:space="preserve"> globalnie na przełączniku.</w:t>
+      </w:r>
+    </w:p>
+    <w:p>
+      <w:pPr>
+        <w:numPr>
+          <w:ilvl w:val="0"/>
+          <w:numId w:val="77"/>
+        </w:numPr>
+        <w:rPr>
+          <w:lang w:val="pl-PL"/>
+        </w:rPr>
+      </w:pPr>
+      <w:r>
+        <w:rPr>
+          <w:rFonts w:ascii="Segoe UI Emoji" w:hAnsi="Segoe UI Emoji" w:cs="Segoe UI Emoji"/>
+          <w:lang w:val="pl-PL"/>
+        </w:rPr>
+        <w:t>✅</w:t>
+      </w:r>
+      <w:r>
+        <w:rPr>
+          <w:lang w:val="pl-PL"/>
+        </w:rPr>
+        <w:t xml:space="preserve"> Włączyć DHCP </w:t>
+      </w:r>
+      <w:proofErr w:type="spellStart"/>
+      <w:r>
+        <w:rPr>
+          <w:lang w:val="pl-PL"/>
+        </w:rPr>
+        <w:t>snooping</w:t>
+      </w:r>
+      <w:proofErr w:type="spellEnd"/>
+      <w:r>
+        <w:rPr>
+          <w:lang w:val="pl-PL"/>
+        </w:rPr>
+        <w:t xml:space="preserve"> dla odpowiedniego </w:t>
+      </w:r>
+      <w:proofErr w:type="spellStart"/>
+      <w:r>
+        <w:rPr>
+          <w:b/>
+          <w:bCs/>
+          <w:lang w:val="pl-PL"/>
+        </w:rPr>
+        <w:t>VLANu</w:t>
+      </w:r>
+      <w:proofErr w:type="spellEnd"/>
+      <w:r>
+        <w:rPr>
+          <w:lang w:val="pl-PL"/>
+        </w:rPr>
+        <w:t xml:space="preserve"> (np. VLAN 1, jeśli nie zmieniałeś).</w:t>
+      </w:r>
+    </w:p>
+    <w:p>
+      <w:pPr>
+        <w:numPr>
+          <w:ilvl w:val="0"/>
+          <w:numId w:val="77"/>
+        </w:numPr>
+        <w:rPr>
+          <w:lang w:val="pl-PL"/>
+        </w:rPr>
+      </w:pPr>
+      <w:r>
+        <w:rPr>
+          <w:rFonts w:ascii="Segoe UI Emoji" w:hAnsi="Segoe UI Emoji" w:cs="Segoe UI Emoji"/>
+          <w:lang w:val="pl-PL"/>
+        </w:rPr>
+        <w:t>✅</w:t>
+      </w:r>
+      <w:r>
+        <w:rPr>
+          <w:lang w:val="pl-PL"/>
+        </w:rPr>
+        <w:t xml:space="preserve"> Oznaczyć </w:t>
+      </w:r>
+      <w:r>
+        <w:rPr>
+          <w:b/>
+          <w:bCs/>
+          <w:lang w:val="pl-PL"/>
+        </w:rPr>
+        <w:t>port połączony z legalnym serwerem DHCP</w:t>
+      </w:r>
+      <w:r>
+        <w:rPr>
+          <w:lang w:val="pl-PL"/>
+        </w:rPr>
+        <w:t xml:space="preserve"> jako </w:t>
+      </w:r>
+      <w:r>
+        <w:rPr>
+          <w:b/>
+          <w:bCs/>
+          <w:lang w:val="pl-PL"/>
+        </w:rPr>
+        <w:t>zaufany (</w:t>
+      </w:r>
+      <w:proofErr w:type="spellStart"/>
+      <w:r>
+        <w:rPr>
+          <w:b/>
+          <w:bCs/>
+          <w:lang w:val="pl-PL"/>
+        </w:rPr>
+        <w:t>trusted</w:t>
+      </w:r>
+      <w:proofErr w:type="spellEnd"/>
+      <w:r>
+        <w:rPr>
+          <w:b/>
+          <w:bCs/>
+          <w:lang w:val="pl-PL"/>
+        </w:rPr>
+        <w:t>)</w:t>
+      </w:r>
+      <w:r>
+        <w:rPr>
+          <w:lang w:val="pl-PL"/>
+        </w:rPr>
+        <w:t>.</w:t>
+      </w:r>
+    </w:p>
+    <w:p>
+      <w:pPr>
+        <w:numPr>
+          <w:ilvl w:val="0"/>
+          <w:numId w:val="77"/>
+        </w:numPr>
+        <w:rPr>
+          <w:lang w:val="pl-PL"/>
+        </w:rPr>
+      </w:pPr>
+      <w:r>
+        <w:rPr>
+          <w:rFonts w:ascii="Segoe UI Emoji" w:hAnsi="Segoe UI Emoji" w:cs="Segoe UI Emoji"/>
+          <w:lang w:val="pl-PL"/>
+        </w:rPr>
+        <w:t>✅</w:t>
+      </w:r>
+      <w:r>
+        <w:rPr>
+          <w:lang w:val="pl-PL"/>
+        </w:rPr>
+        <w:t xml:space="preserve"> Pozostałe porty powinny być </w:t>
+      </w:r>
+      <w:r>
+        <w:rPr>
+          <w:b/>
+          <w:bCs/>
+          <w:lang w:val="pl-PL"/>
+        </w:rPr>
+        <w:t>niezaufane (domyślnie)</w:t>
+      </w:r>
+      <w:r>
+        <w:rPr>
+          <w:lang w:val="pl-PL"/>
+        </w:rPr>
+        <w:t xml:space="preserve"> – na nich ruch DHCP będzie filtrowany.</w:t>
+      </w:r>
+    </w:p>
+    <w:p>
+      <w:pPr>
+        <w:numPr>
+          <w:ilvl w:val="0"/>
+          <w:numId w:val="77"/>
+        </w:numPr>
+        <w:rPr>
+          <w:lang w:val="pl-PL"/>
+        </w:rPr>
+      </w:pPr>
+      <w:r>
+        <w:rPr>
+          <w:rFonts w:ascii="Segoe UI Emoji" w:hAnsi="Segoe UI Emoji" w:cs="Segoe UI Emoji"/>
+          <w:lang w:val="pl-PL"/>
+        </w:rPr>
+        <w:t>✅</w:t>
+      </w:r>
+      <w:r>
+        <w:rPr>
+          <w:lang w:val="pl-PL"/>
+        </w:rPr>
+        <w:t xml:space="preserve"> Upewnić się, że serwer DHCP działa prawidłowo.</w:t>
+      </w:r>
+    </w:p>
+    <w:p>
+      <w:pPr>
+        <w:rPr>
+          <w:b/>
+          <w:bCs/>
+          <w:lang w:val="pl-PL"/>
+        </w:rPr>
+      </w:pPr>
+      <w:r>
+        <w:rPr>
+          <w:b/>
+          <w:bCs/>
+          <w:lang w:val="pl-PL"/>
+        </w:rPr>
+        <w:t>Efekt końcowy:</w:t>
+      </w:r>
+    </w:p>
+    <w:p>
+      <w:pPr>
+        <w:numPr>
+          <w:ilvl w:val="0"/>
+          <w:numId w:val="78"/>
+        </w:numPr>
+        <w:rPr>
+          <w:lang w:val="pl-PL"/>
+        </w:rPr>
+      </w:pPr>
+      <w:r>
+        <w:rPr>
+          <w:b/>
+          <w:bCs/>
+          <w:lang w:val="pl-PL"/>
+        </w:rPr>
+        <w:t>Serwer DHCP</w:t>
+      </w:r>
+      <w:r>
+        <w:rPr>
+          <w:lang w:val="pl-PL"/>
+        </w:rPr>
+        <w:t xml:space="preserve"> (Server0) może bez problemu przydzielać adresy IP.</w:t>
+      </w:r>
+    </w:p>
+    <w:p>
+      <w:pPr>
+        <w:numPr>
+          <w:ilvl w:val="0"/>
+          <w:numId w:val="78"/>
+        </w:numPr>
+        <w:rPr>
+          <w:lang w:val="pl-PL"/>
+        </w:rPr>
+      </w:pPr>
+      <w:r>
+        <w:rPr>
+          <w:b/>
+          <w:bCs/>
+          <w:lang w:val="pl-PL"/>
+        </w:rPr>
+        <w:t>Komputery PC0 i PC1</w:t>
+      </w:r>
+      <w:r>
+        <w:rPr>
+          <w:lang w:val="pl-PL"/>
+        </w:rPr>
+        <w:t xml:space="preserve"> otrzymują poprawne adresy IP tylko od </w:t>
+      </w:r>
+      <w:r>
+        <w:rPr>
+          <w:b/>
+          <w:bCs/>
+          <w:lang w:val="pl-PL"/>
+        </w:rPr>
+        <w:t>zaufanego serwera</w:t>
+      </w:r>
+      <w:r>
+        <w:rPr>
+          <w:lang w:val="pl-PL"/>
+        </w:rPr>
+        <w:t>.</w:t>
+      </w:r>
+    </w:p>
+    <w:p>
+      <w:pPr>
+        <w:numPr>
+          <w:ilvl w:val="0"/>
+          <w:numId w:val="78"/>
+        </w:numPr>
+        <w:rPr>
+          <w:lang w:val="pl-PL"/>
+        </w:rPr>
+      </w:pPr>
+      <w:r>
+        <w:rPr>
+          <w:b/>
+          <w:bCs/>
+          <w:lang w:val="pl-PL"/>
+        </w:rPr>
+        <w:t>Fałszywe serwery DHCP (np. podłączone przez innego hosta)</w:t>
+      </w:r>
+      <w:r>
+        <w:rPr>
+          <w:lang w:val="pl-PL"/>
+        </w:rPr>
+        <w:t xml:space="preserve"> zostaną </w:t>
+      </w:r>
+      <w:r>
+        <w:rPr>
+          <w:b/>
+          <w:bCs/>
+          <w:lang w:val="pl-PL"/>
+        </w:rPr>
+        <w:t>zablokowane</w:t>
+      </w:r>
+      <w:r>
+        <w:rPr>
+          <w:lang w:val="pl-PL"/>
+        </w:rPr>
+        <w:t xml:space="preserve"> – przełącznik nie dopuści ich ofert.</w:t>
+      </w:r>
+    </w:p>
+    <w:p>
+      <w:pPr>
+        <w:rPr>
+          <w:b/>
+          <w:bCs/>
+          <w:lang w:val="pl-PL"/>
+        </w:rPr>
+      </w:pPr>
+      <w:r>
+        <w:rPr>
+          <w:b/>
+          <w:bCs/>
+          <w:lang w:val="pl-PL"/>
+        </w:rPr>
+        <w:lastRenderedPageBreak/>
+        <w:t>Jak przetestować?</w:t>
+      </w:r>
+    </w:p>
+    <w:p>
+      <w:pPr>
+        <w:numPr>
+          <w:ilvl w:val="0"/>
+          <w:numId w:val="79"/>
+        </w:numPr>
+        <w:rPr>
+          <w:lang w:val="pl-PL"/>
+        </w:rPr>
+      </w:pPr>
+      <w:r>
+        <w:rPr>
+          <w:lang w:val="pl-PL"/>
+        </w:rPr>
+        <w:t xml:space="preserve">Ustaw PC0 i PC1 na </w:t>
+      </w:r>
+      <w:r>
+        <w:rPr>
+          <w:b/>
+          <w:bCs/>
+          <w:lang w:val="pl-PL"/>
+        </w:rPr>
+        <w:t>DHCP</w:t>
+      </w:r>
+      <w:r>
+        <w:rPr>
+          <w:lang w:val="pl-PL"/>
+        </w:rPr>
+        <w:t>.</w:t>
+      </w:r>
+    </w:p>
+    <w:p>
+      <w:pPr>
+        <w:numPr>
+          <w:ilvl w:val="0"/>
+          <w:numId w:val="79"/>
+        </w:numPr>
+        <w:rPr>
+          <w:lang w:val="pl-PL"/>
+        </w:rPr>
+      </w:pPr>
+      <w:r>
+        <w:rPr>
+          <w:lang w:val="pl-PL"/>
+        </w:rPr>
+        <w:t>Upewnij się, że Server0 ma włączoną usługę DHCP i skonfigurowaną pulę adresów.</w:t>
+      </w:r>
+    </w:p>
+    <w:p>
+      <w:pPr>
+        <w:numPr>
+          <w:ilvl w:val="0"/>
+          <w:numId w:val="79"/>
+        </w:numPr>
+        <w:rPr>
+          <w:lang w:val="pl-PL"/>
+        </w:rPr>
+      </w:pPr>
+      <w:r>
+        <w:rPr>
+          <w:lang w:val="pl-PL"/>
+        </w:rPr>
+        <w:t xml:space="preserve">(Opcjonalnie) Dodaj inny komputer np. PC2 i uruchom na nim </w:t>
+      </w:r>
+      <w:r>
+        <w:rPr>
+          <w:b/>
+          <w:bCs/>
+          <w:lang w:val="pl-PL"/>
+        </w:rPr>
+        <w:t>DHCP service</w:t>
+      </w:r>
+      <w:r>
+        <w:rPr>
+          <w:lang w:val="pl-PL"/>
+        </w:rPr>
+        <w:t xml:space="preserve"> (fałszywy serwer), podłączając go do Fa0/3 — DHCP </w:t>
+      </w:r>
+      <w:proofErr w:type="spellStart"/>
+      <w:r>
+        <w:rPr>
+          <w:lang w:val="pl-PL"/>
+        </w:rPr>
+        <w:t>snooping</w:t>
+      </w:r>
+      <w:proofErr w:type="spellEnd"/>
+      <w:r>
+        <w:rPr>
+          <w:lang w:val="pl-PL"/>
+        </w:rPr>
+        <w:t xml:space="preserve"> zablokuje jego pakiety DHCP OFFER/DISCOVER.</w:t>
       </w:r>
     </w:p>
     <w:p>
@@ -8502,53 +8993,6 @@
       </w:r>
       <w:bookmarkEnd w:id="9"/>
       <w:proofErr w:type="spellEnd"/>
-      <w:r>
-        <w:rPr>
-          <w:sz w:val="28"/>
-          <w:szCs w:val="28"/>
-          <w:lang w:val="pl-PL"/>
-        </w:rPr>
-        <w:t xml:space="preserve"> </w:t>
-      </w:r>
-      <w:r>
-        <w:rPr>
-          <w:sz w:val="28"/>
-          <w:szCs w:val="28"/>
-          <w:lang w:val="pl-PL"/>
-        </w:rPr>
-        <w:t>i</w:t>
-      </w:r>
-      <w:r>
-        <w:rPr>
-          <w:sz w:val="28"/>
-          <w:szCs w:val="28"/>
-          <w:lang w:val="pl-PL"/>
-        </w:rPr>
-        <w:t xml:space="preserve"> routing między n</w:t>
-      </w:r>
-      <w:r>
-        <w:rPr>
-          <w:sz w:val="28"/>
-          <w:szCs w:val="28"/>
-          <w:lang w:val="pl-PL"/>
-        </w:rPr>
-        <w:t>imi</w:t>
-      </w:r>
-    </w:p>
-    <w:p>
-      <w:pPr>
-        <w:pStyle w:val="Nagwek2"/>
-        <w:spacing w:before="120" w:after="120"/>
-        <w:ind w:left="426" w:hanging="426"/>
-      </w:pPr>
-      <w:proofErr w:type="spellStart"/>
-      <w:r>
-        <w:t>VLANy</w:t>
-      </w:r>
-      <w:proofErr w:type="spellEnd"/>
-      <w:r>
-        <w:t xml:space="preserve"> 1-3</w:t>
-      </w:r>
     </w:p>
     <w:p>
       <w:pPr>
@@ -8564,6 +9008,366 @@
         <w:t>VLANami</w:t>
       </w:r>
       <w:proofErr w:type="spellEnd"/>
+    </w:p>
+    <w:p>
+      <w:pPr>
+        <w:rPr>
+          <w:b/>
+          <w:bCs/>
+          <w:lang w:val="pl-PL"/>
+        </w:rPr>
+      </w:pPr>
+      <w:r>
+        <w:rPr>
+          <w:rFonts w:ascii="Segoe UI Emoji" w:hAnsi="Segoe UI Emoji" w:cs="Segoe UI Emoji"/>
+          <w:b/>
+          <w:bCs/>
+          <w:lang w:val="pl-PL"/>
+        </w:rPr>
+        <w:t>🔁</w:t>
+      </w:r>
+      <w:r>
+        <w:rPr>
+          <w:b/>
+          <w:bCs/>
+          <w:lang w:val="pl-PL"/>
+        </w:rPr>
+        <w:t xml:space="preserve"> Routing między </w:t>
+      </w:r>
+      <w:proofErr w:type="spellStart"/>
+      <w:r>
+        <w:rPr>
+          <w:b/>
+          <w:bCs/>
+          <w:lang w:val="pl-PL"/>
+        </w:rPr>
+        <w:t>VLANami</w:t>
+      </w:r>
+      <w:proofErr w:type="spellEnd"/>
+      <w:r>
+        <w:rPr>
+          <w:b/>
+          <w:bCs/>
+          <w:lang w:val="pl-PL"/>
+        </w:rPr>
+        <w:t xml:space="preserve"> – podsumowanie (już gotowe)</w:t>
+      </w:r>
+    </w:p>
+    <w:p>
+      <w:pPr>
+        <w:rPr>
+          <w:lang w:val="pl-PL"/>
+        </w:rPr>
+      </w:pPr>
+      <w:r>
+        <w:rPr>
+          <w:lang w:val="pl-PL"/>
+        </w:rPr>
+        <w:t>Zgodnie z konfiguracją:</w:t>
+      </w:r>
+    </w:p>
+    <w:p>
+      <w:pPr>
+        <w:numPr>
+          <w:ilvl w:val="0"/>
+          <w:numId w:val="75"/>
+        </w:numPr>
+        <w:rPr>
+          <w:lang w:val="pl-PL"/>
+        </w:rPr>
+      </w:pPr>
+      <w:r>
+        <w:rPr>
+          <w:lang w:val="pl-PL"/>
+        </w:rPr>
+        <w:t xml:space="preserve">Router R0 posiada </w:t>
+      </w:r>
+      <w:proofErr w:type="spellStart"/>
+      <w:r>
+        <w:rPr>
+          <w:lang w:val="pl-PL"/>
+        </w:rPr>
+        <w:t>podinterfejsy</w:t>
+      </w:r>
+      <w:proofErr w:type="spellEnd"/>
+      <w:r>
+        <w:rPr>
+          <w:lang w:val="pl-PL"/>
+        </w:rPr>
+        <w:t xml:space="preserve"> z </w:t>
+      </w:r>
+      <w:proofErr w:type="spellStart"/>
+      <w:r>
+        <w:rPr>
+          <w:lang w:val="pl-PL"/>
+        </w:rPr>
+        <w:t>tagowaniem</w:t>
+      </w:r>
+      <w:proofErr w:type="spellEnd"/>
+      <w:r>
+        <w:rPr>
+          <w:lang w:val="pl-PL"/>
+        </w:rPr>
+        <w:t xml:space="preserve"> dot1Q, więc ruch między </w:t>
+      </w:r>
+      <w:proofErr w:type="spellStart"/>
+      <w:r>
+        <w:rPr>
+          <w:lang w:val="pl-PL"/>
+        </w:rPr>
+        <w:t>VLANami</w:t>
+      </w:r>
+      <w:proofErr w:type="spellEnd"/>
+      <w:r>
+        <w:rPr>
+          <w:lang w:val="pl-PL"/>
+        </w:rPr>
+        <w:t xml:space="preserve"> może być kierowany (routing działa).</w:t>
+      </w:r>
+    </w:p>
+    <w:p>
+      <w:pPr>
+        <w:numPr>
+          <w:ilvl w:val="0"/>
+          <w:numId w:val="75"/>
+        </w:numPr>
+        <w:rPr>
+          <w:lang w:val="pl-PL"/>
+        </w:rPr>
+      </w:pPr>
+      <w:r>
+        <w:rPr>
+          <w:lang w:val="pl-PL"/>
+        </w:rPr>
+        <w:t>Switch S1 ma port trunkowy (Fa0/1) do routera.</w:t>
+      </w:r>
+    </w:p>
+    <w:p>
+      <w:pPr>
+        <w:rPr>
+          <w:lang w:val="pl-PL"/>
+        </w:rPr>
+      </w:pPr>
+      <w:r>
+        <w:rPr>
+          <w:lang w:val="pl-PL"/>
+        </w:rPr>
+        <w:t xml:space="preserve">Ten routing już działa – urządzenia z różnych </w:t>
+      </w:r>
+      <w:proofErr w:type="spellStart"/>
+      <w:r>
+        <w:rPr>
+          <w:lang w:val="pl-PL"/>
+        </w:rPr>
+        <w:t>VLANów</w:t>
+      </w:r>
+      <w:proofErr w:type="spellEnd"/>
+      <w:r>
+        <w:rPr>
+          <w:lang w:val="pl-PL"/>
+        </w:rPr>
+        <w:t xml:space="preserve"> mogą się komunikować </w:t>
+      </w:r>
+      <w:r>
+        <w:rPr>
+          <w:b/>
+          <w:bCs/>
+          <w:lang w:val="pl-PL"/>
+        </w:rPr>
+        <w:t>za pośrednictwem routera</w:t>
+      </w:r>
+      <w:r>
+        <w:rPr>
+          <w:lang w:val="pl-PL"/>
+        </w:rPr>
+        <w:t>.</w:t>
+      </w:r>
+    </w:p>
+    <w:p>
+      <w:pPr>
+        <w:pStyle w:val="Nagwek2"/>
+        <w:spacing w:before="120" w:after="120"/>
+        <w:ind w:left="426" w:hanging="426"/>
+      </w:pPr>
+      <w:r>
+        <w:t>Zabezpieczenia przed atakami</w:t>
+      </w:r>
+      <w:r>
+        <w:t xml:space="preserve"> </w:t>
+      </w:r>
+      <w:proofErr w:type="spellStart"/>
+      <w:r>
+        <w:t>VLANami</w:t>
+      </w:r>
+      <w:proofErr w:type="spellEnd"/>
+    </w:p>
+    <w:p>
+      <w:pPr>
+        <w:rPr>
+          <w:lang w:val="pl-PL"/>
+        </w:rPr>
+      </w:pPr>
+      <w:r>
+        <w:rPr>
+          <w:lang w:val="pl-PL"/>
+        </w:rPr>
+        <w:t>W sieciach VLAN należy się zabezpieczyć głównie przed:</w:t>
+      </w:r>
+    </w:p>
+    <w:p>
+      <w:pPr>
+        <w:numPr>
+          <w:ilvl w:val="0"/>
+          <w:numId w:val="76"/>
+        </w:numPr>
+        <w:rPr>
+          <w:lang w:val="pl-PL"/>
+        </w:rPr>
+      </w:pPr>
+      <w:r>
+        <w:rPr>
+          <w:b/>
+          <w:bCs/>
+          <w:lang w:val="pl-PL"/>
+        </w:rPr>
+        <w:t xml:space="preserve">VLAN </w:t>
+      </w:r>
+      <w:proofErr w:type="spellStart"/>
+      <w:r>
+        <w:rPr>
+          <w:b/>
+          <w:bCs/>
+          <w:lang w:val="pl-PL"/>
+        </w:rPr>
+        <w:t>Hopping</w:t>
+      </w:r>
+      <w:proofErr w:type="spellEnd"/>
+      <w:r>
+        <w:rPr>
+          <w:lang w:val="pl-PL"/>
+        </w:rPr>
+        <w:t xml:space="preserve"> (atak przez fałszywe trunkowanie),</w:t>
+      </w:r>
+    </w:p>
+    <w:p>
+      <w:pPr>
+        <w:numPr>
+          <w:ilvl w:val="0"/>
+          <w:numId w:val="76"/>
+        </w:numPr>
+        <w:rPr>
+          <w:lang w:val="pl-PL"/>
+        </w:rPr>
+      </w:pPr>
+      <w:r>
+        <w:rPr>
+          <w:b/>
+          <w:bCs/>
+          <w:lang w:val="pl-PL"/>
+        </w:rPr>
+        <w:t>Nieautoryzowany dostęp do trunków</w:t>
+      </w:r>
+      <w:r>
+        <w:rPr>
+          <w:lang w:val="pl-PL"/>
+        </w:rPr>
+        <w:t>,</w:t>
+      </w:r>
+    </w:p>
+    <w:p>
+      <w:pPr>
+        <w:numPr>
+          <w:ilvl w:val="0"/>
+          <w:numId w:val="76"/>
+        </w:numPr>
+        <w:rPr>
+          <w:lang w:val="pl-PL"/>
+        </w:rPr>
+      </w:pPr>
+      <w:r>
+        <w:rPr>
+          <w:b/>
+          <w:bCs/>
+          <w:lang w:val="pl-PL"/>
+        </w:rPr>
+        <w:t>Nieprawidłowa konfiguracja VTP</w:t>
+      </w:r>
+      <w:r>
+        <w:rPr>
+          <w:lang w:val="pl-PL"/>
+        </w:rPr>
+        <w:t xml:space="preserve"> (jeśli używany),</w:t>
+      </w:r>
+    </w:p>
+    <w:p>
+      <w:pPr>
+        <w:numPr>
+          <w:ilvl w:val="0"/>
+          <w:numId w:val="76"/>
+        </w:numPr>
+        <w:rPr>
+          <w:lang w:val="pl-PL"/>
+        </w:rPr>
+      </w:pPr>
+      <w:proofErr w:type="spellStart"/>
+      <w:r>
+        <w:rPr>
+          <w:b/>
+          <w:bCs/>
+          <w:lang w:val="pl-PL"/>
+        </w:rPr>
+        <w:t>Unused</w:t>
+      </w:r>
+      <w:proofErr w:type="spellEnd"/>
+      <w:r>
+        <w:rPr>
+          <w:b/>
+          <w:bCs/>
+          <w:lang w:val="pl-PL"/>
+        </w:rPr>
+        <w:t xml:space="preserve"> </w:t>
+      </w:r>
+      <w:proofErr w:type="spellStart"/>
+      <w:r>
+        <w:rPr>
+          <w:b/>
+          <w:bCs/>
+          <w:lang w:val="pl-PL"/>
+        </w:rPr>
+        <w:t>ports</w:t>
+      </w:r>
+      <w:proofErr w:type="spellEnd"/>
+      <w:r>
+        <w:rPr>
+          <w:b/>
+          <w:bCs/>
+          <w:lang w:val="pl-PL"/>
+        </w:rPr>
+        <w:t xml:space="preserve"> </w:t>
+      </w:r>
+      <w:proofErr w:type="spellStart"/>
+      <w:r>
+        <w:rPr>
+          <w:b/>
+          <w:bCs/>
+          <w:lang w:val="pl-PL"/>
+        </w:rPr>
+        <w:t>attack</w:t>
+      </w:r>
+      <w:proofErr w:type="spellEnd"/>
+      <w:r>
+        <w:rPr>
+          <w:lang w:val="pl-PL"/>
+        </w:rPr>
+        <w:t xml:space="preserve"> (atak przez porty nieużywane).</w:t>
+      </w:r>
+    </w:p>
+    <w:p>
+      <w:pPr>
+        <w:rPr>
+          <w:lang w:val="pl-PL"/>
+        </w:rPr>
+      </w:pPr>
     </w:p>
     <w:p>
       <w:pPr>
@@ -11050,6 +11854,119 @@
     </w:lvl>
   </w:abstractNum>
   <w:abstractNum w:abstractNumId="12" w15:restartNumberingAfterBreak="0">
+    <w:nsid w:val="11E40295"/>
+    <w:multiLevelType w:val="multilevel"/>
+    <w:tmpl w:val="825EF228"/>
+    <w:lvl w:ilvl="0">
+      <w:start w:val="1"/>
+      <w:numFmt w:val="decimal"/>
+      <w:lvlText w:val="%1."/>
+      <w:lvlJc w:val="left"/>
+      <w:pPr>
+        <w:tabs>
+          <w:tab w:val="num" w:pos="720"/>
+        </w:tabs>
+        <w:ind w:left="720" w:hanging="360"/>
+      </w:pPr>
+    </w:lvl>
+    <w:lvl w:ilvl="1" w:tentative="1">
+      <w:start w:val="1"/>
+      <w:numFmt w:val="decimal"/>
+      <w:lvlText w:val="%2."/>
+      <w:lvlJc w:val="left"/>
+      <w:pPr>
+        <w:tabs>
+          <w:tab w:val="num" w:pos="1440"/>
+        </w:tabs>
+        <w:ind w:left="1440" w:hanging="360"/>
+      </w:pPr>
+    </w:lvl>
+    <w:lvl w:ilvl="2" w:tentative="1">
+      <w:start w:val="1"/>
+      <w:numFmt w:val="decimal"/>
+      <w:lvlText w:val="%3."/>
+      <w:lvlJc w:val="left"/>
+      <w:pPr>
+        <w:tabs>
+          <w:tab w:val="num" w:pos="2160"/>
+        </w:tabs>
+        <w:ind w:left="2160" w:hanging="360"/>
+      </w:pPr>
+    </w:lvl>
+    <w:lvl w:ilvl="3" w:tentative="1">
+      <w:start w:val="1"/>
+      <w:numFmt w:val="decimal"/>
+      <w:lvlText w:val="%4."/>
+      <w:lvlJc w:val="left"/>
+      <w:pPr>
+        <w:tabs>
+          <w:tab w:val="num" w:pos="2880"/>
+        </w:tabs>
+        <w:ind w:left="2880" w:hanging="360"/>
+      </w:pPr>
+    </w:lvl>
+    <w:lvl w:ilvl="4" w:tentative="1">
+      <w:start w:val="1"/>
+      <w:numFmt w:val="decimal"/>
+      <w:lvlText w:val="%5."/>
+      <w:lvlJc w:val="left"/>
+      <w:pPr>
+        <w:tabs>
+          <w:tab w:val="num" w:pos="3600"/>
+        </w:tabs>
+        <w:ind w:left="3600" w:hanging="360"/>
+      </w:pPr>
+    </w:lvl>
+    <w:lvl w:ilvl="5" w:tentative="1">
+      <w:start w:val="1"/>
+      <w:numFmt w:val="decimal"/>
+      <w:lvlText w:val="%6."/>
+      <w:lvlJc w:val="left"/>
+      <w:pPr>
+        <w:tabs>
+          <w:tab w:val="num" w:pos="4320"/>
+        </w:tabs>
+        <w:ind w:left="4320" w:hanging="360"/>
+      </w:pPr>
+    </w:lvl>
+    <w:lvl w:ilvl="6" w:tentative="1">
+      <w:start w:val="1"/>
+      <w:numFmt w:val="decimal"/>
+      <w:lvlText w:val="%7."/>
+      <w:lvlJc w:val="left"/>
+      <w:pPr>
+        <w:tabs>
+          <w:tab w:val="num" w:pos="5040"/>
+        </w:tabs>
+        <w:ind w:left="5040" w:hanging="360"/>
+      </w:pPr>
+    </w:lvl>
+    <w:lvl w:ilvl="7" w:tentative="1">
+      <w:start w:val="1"/>
+      <w:numFmt w:val="decimal"/>
+      <w:lvlText w:val="%8."/>
+      <w:lvlJc w:val="left"/>
+      <w:pPr>
+        <w:tabs>
+          <w:tab w:val="num" w:pos="5760"/>
+        </w:tabs>
+        <w:ind w:left="5760" w:hanging="360"/>
+      </w:pPr>
+    </w:lvl>
+    <w:lvl w:ilvl="8" w:tentative="1">
+      <w:start w:val="1"/>
+      <w:numFmt w:val="decimal"/>
+      <w:lvlText w:val="%9."/>
+      <w:lvlJc w:val="left"/>
+      <w:pPr>
+        <w:tabs>
+          <w:tab w:val="num" w:pos="6480"/>
+        </w:tabs>
+        <w:ind w:left="6480" w:hanging="360"/>
+      </w:pPr>
+    </w:lvl>
+  </w:abstractNum>
+  <w:abstractNum w:abstractNumId="13" w15:restartNumberingAfterBreak="0">
     <w:nsid w:val="12450FB3"/>
     <w:multiLevelType w:val="multilevel"/>
     <w:tmpl w:val="E8F47E04"/>
@@ -11198,7 +12115,7 @@
       </w:rPr>
     </w:lvl>
   </w:abstractNum>
-  <w:abstractNum w:abstractNumId="13" w15:restartNumberingAfterBreak="0">
+  <w:abstractNum w:abstractNumId="14" w15:restartNumberingAfterBreak="0">
     <w:nsid w:val="124A4FE9"/>
     <w:multiLevelType w:val="multilevel"/>
     <w:tmpl w:val="DBF8738C"/>
@@ -11347,7 +12264,7 @@
       </w:rPr>
     </w:lvl>
   </w:abstractNum>
-  <w:abstractNum w:abstractNumId="14" w15:restartNumberingAfterBreak="0">
+  <w:abstractNum w:abstractNumId="15" w15:restartNumberingAfterBreak="0">
     <w:nsid w:val="125746B3"/>
     <w:multiLevelType w:val="multilevel"/>
     <w:tmpl w:val="FFE233B8"/>
@@ -11496,7 +12413,7 @@
       </w:rPr>
     </w:lvl>
   </w:abstractNum>
-  <w:abstractNum w:abstractNumId="15" w15:restartNumberingAfterBreak="0">
+  <w:abstractNum w:abstractNumId="16" w15:restartNumberingAfterBreak="0">
     <w:nsid w:val="156E4BFE"/>
     <w:multiLevelType w:val="multilevel"/>
     <w:tmpl w:val="10EA53CC"/>
@@ -11645,7 +12562,7 @@
       </w:rPr>
     </w:lvl>
   </w:abstractNum>
-  <w:abstractNum w:abstractNumId="16" w15:restartNumberingAfterBreak="0">
+  <w:abstractNum w:abstractNumId="17" w15:restartNumberingAfterBreak="0">
     <w:nsid w:val="16514349"/>
     <w:multiLevelType w:val="multilevel"/>
     <w:tmpl w:val="1FE4CD16"/>
@@ -11794,7 +12711,7 @@
       </w:rPr>
     </w:lvl>
   </w:abstractNum>
-  <w:abstractNum w:abstractNumId="17" w15:restartNumberingAfterBreak="0">
+  <w:abstractNum w:abstractNumId="18" w15:restartNumberingAfterBreak="0">
     <w:nsid w:val="16E51179"/>
     <w:multiLevelType w:val="multilevel"/>
     <w:tmpl w:val="20B06376"/>
@@ -11943,7 +12860,7 @@
       </w:rPr>
     </w:lvl>
   </w:abstractNum>
-  <w:abstractNum w:abstractNumId="18" w15:restartNumberingAfterBreak="0">
+  <w:abstractNum w:abstractNumId="19" w15:restartNumberingAfterBreak="0">
     <w:nsid w:val="178F0589"/>
     <w:multiLevelType w:val="multilevel"/>
     <w:tmpl w:val="360CDE28"/>
@@ -12092,7 +13009,7 @@
       </w:rPr>
     </w:lvl>
   </w:abstractNum>
-  <w:abstractNum w:abstractNumId="19" w15:restartNumberingAfterBreak="0">
+  <w:abstractNum w:abstractNumId="20" w15:restartNumberingAfterBreak="0">
     <w:nsid w:val="1AA31972"/>
     <w:multiLevelType w:val="hybridMultilevel"/>
     <w:tmpl w:val="AA782DE6"/>
@@ -12178,7 +13095,7 @@
       </w:pPr>
     </w:lvl>
   </w:abstractNum>
-  <w:abstractNum w:abstractNumId="20" w15:restartNumberingAfterBreak="0">
+  <w:abstractNum w:abstractNumId="21" w15:restartNumberingAfterBreak="0">
     <w:nsid w:val="1B9C63E3"/>
     <w:multiLevelType w:val="multilevel"/>
     <w:tmpl w:val="B0564680"/>
@@ -12327,7 +13244,7 @@
       </w:rPr>
     </w:lvl>
   </w:abstractNum>
-  <w:abstractNum w:abstractNumId="21" w15:restartNumberingAfterBreak="0">
+  <w:abstractNum w:abstractNumId="22" w15:restartNumberingAfterBreak="0">
     <w:nsid w:val="1E474EC5"/>
     <w:multiLevelType w:val="hybridMultilevel"/>
     <w:tmpl w:val="45E4B5E0"/>
@@ -12440,7 +13357,7 @@
       </w:rPr>
     </w:lvl>
   </w:abstractNum>
-  <w:abstractNum w:abstractNumId="22" w15:restartNumberingAfterBreak="0">
+  <w:abstractNum w:abstractNumId="23" w15:restartNumberingAfterBreak="0">
     <w:nsid w:val="24FC0DC4"/>
     <w:multiLevelType w:val="multilevel"/>
     <w:tmpl w:val="97146E2C"/>
@@ -12589,7 +13506,7 @@
       </w:rPr>
     </w:lvl>
   </w:abstractNum>
-  <w:abstractNum w:abstractNumId="23" w15:restartNumberingAfterBreak="0">
+  <w:abstractNum w:abstractNumId="24" w15:restartNumberingAfterBreak="0">
     <w:nsid w:val="25404BFE"/>
     <w:multiLevelType w:val="multilevel"/>
     <w:tmpl w:val="4D1EF98E"/>
@@ -12738,7 +13655,7 @@
       </w:rPr>
     </w:lvl>
   </w:abstractNum>
-  <w:abstractNum w:abstractNumId="24" w15:restartNumberingAfterBreak="0">
+  <w:abstractNum w:abstractNumId="25" w15:restartNumberingAfterBreak="0">
     <w:nsid w:val="25A90DA5"/>
     <w:multiLevelType w:val="multilevel"/>
     <w:tmpl w:val="27B0F134"/>
@@ -12887,7 +13804,7 @@
       </w:rPr>
     </w:lvl>
   </w:abstractNum>
-  <w:abstractNum w:abstractNumId="25" w15:restartNumberingAfterBreak="0">
+  <w:abstractNum w:abstractNumId="26" w15:restartNumberingAfterBreak="0">
     <w:nsid w:val="26584635"/>
     <w:multiLevelType w:val="multilevel"/>
     <w:tmpl w:val="5E3CB3E0"/>
@@ -13036,7 +13953,156 @@
       </w:rPr>
     </w:lvl>
   </w:abstractNum>
-  <w:abstractNum w:abstractNumId="26" w15:restartNumberingAfterBreak="0">
+  <w:abstractNum w:abstractNumId="27" w15:restartNumberingAfterBreak="0">
+    <w:nsid w:val="276877EC"/>
+    <w:multiLevelType w:val="multilevel"/>
+    <w:tmpl w:val="EC12FAEE"/>
+    <w:lvl w:ilvl="0">
+      <w:start w:val="1"/>
+      <w:numFmt w:val="bullet"/>
+      <w:lvlText w:val=""/>
+      <w:lvlJc w:val="left"/>
+      <w:pPr>
+        <w:tabs>
+          <w:tab w:val="num" w:pos="720"/>
+        </w:tabs>
+        <w:ind w:left="720" w:hanging="360"/>
+      </w:pPr>
+      <w:rPr>
+        <w:rFonts w:ascii="Symbol" w:hAnsi="Symbol" w:hint="default"/>
+        <w:sz w:val="20"/>
+      </w:rPr>
+    </w:lvl>
+    <w:lvl w:ilvl="1" w:tentative="1">
+      <w:start w:val="1"/>
+      <w:numFmt w:val="bullet"/>
+      <w:lvlText w:val="o"/>
+      <w:lvlJc w:val="left"/>
+      <w:pPr>
+        <w:tabs>
+          <w:tab w:val="num" w:pos="1440"/>
+        </w:tabs>
+        <w:ind w:left="1440" w:hanging="360"/>
+      </w:pPr>
+      <w:rPr>
+        <w:rFonts w:ascii="Courier New" w:hAnsi="Courier New" w:hint="default"/>
+        <w:sz w:val="20"/>
+      </w:rPr>
+    </w:lvl>
+    <w:lvl w:ilvl="2" w:tentative="1">
+      <w:start w:val="1"/>
+      <w:numFmt w:val="bullet"/>
+      <w:lvlText w:val=""/>
+      <w:lvlJc w:val="left"/>
+      <w:pPr>
+        <w:tabs>
+          <w:tab w:val="num" w:pos="2160"/>
+        </w:tabs>
+        <w:ind w:left="2160" w:hanging="360"/>
+      </w:pPr>
+      <w:rPr>
+        <w:rFonts w:ascii="Wingdings" w:hAnsi="Wingdings" w:hint="default"/>
+        <w:sz w:val="20"/>
+      </w:rPr>
+    </w:lvl>
+    <w:lvl w:ilvl="3" w:tentative="1">
+      <w:start w:val="1"/>
+      <w:numFmt w:val="bullet"/>
+      <w:lvlText w:val=""/>
+      <w:lvlJc w:val="left"/>
+      <w:pPr>
+        <w:tabs>
+          <w:tab w:val="num" w:pos="2880"/>
+        </w:tabs>
+        <w:ind w:left="2880" w:hanging="360"/>
+      </w:pPr>
+      <w:rPr>
+        <w:rFonts w:ascii="Wingdings" w:hAnsi="Wingdings" w:hint="default"/>
+        <w:sz w:val="20"/>
+      </w:rPr>
+    </w:lvl>
+    <w:lvl w:ilvl="4" w:tentative="1">
+      <w:start w:val="1"/>
+      <w:numFmt w:val="bullet"/>
+      <w:lvlText w:val=""/>
+      <w:lvlJc w:val="left"/>
+      <w:pPr>
+        <w:tabs>
+          <w:tab w:val="num" w:pos="3600"/>
+        </w:tabs>
+        <w:ind w:left="3600" w:hanging="360"/>
+      </w:pPr>
+      <w:rPr>
+        <w:rFonts w:ascii="Wingdings" w:hAnsi="Wingdings" w:hint="default"/>
+        <w:sz w:val="20"/>
+      </w:rPr>
+    </w:lvl>
+    <w:lvl w:ilvl="5" w:tentative="1">
+      <w:start w:val="1"/>
+      <w:numFmt w:val="bullet"/>
+      <w:lvlText w:val=""/>
+      <w:lvlJc w:val="left"/>
+      <w:pPr>
+        <w:tabs>
+          <w:tab w:val="num" w:pos="4320"/>
+        </w:tabs>
+        <w:ind w:left="4320" w:hanging="360"/>
+      </w:pPr>
+      <w:rPr>
+        <w:rFonts w:ascii="Wingdings" w:hAnsi="Wingdings" w:hint="default"/>
+        <w:sz w:val="20"/>
+      </w:rPr>
+    </w:lvl>
+    <w:lvl w:ilvl="6" w:tentative="1">
+      <w:start w:val="1"/>
+      <w:numFmt w:val="bullet"/>
+      <w:lvlText w:val=""/>
+      <w:lvlJc w:val="left"/>
+      <w:pPr>
+        <w:tabs>
+          <w:tab w:val="num" w:pos="5040"/>
+        </w:tabs>
+        <w:ind w:left="5040" w:hanging="360"/>
+      </w:pPr>
+      <w:rPr>
+        <w:rFonts w:ascii="Wingdings" w:hAnsi="Wingdings" w:hint="default"/>
+        <w:sz w:val="20"/>
+      </w:rPr>
+    </w:lvl>
+    <w:lvl w:ilvl="7" w:tentative="1">
+      <w:start w:val="1"/>
+      <w:numFmt w:val="bullet"/>
+      <w:lvlText w:val=""/>
+      <w:lvlJc w:val="left"/>
+      <w:pPr>
+        <w:tabs>
+          <w:tab w:val="num" w:pos="5760"/>
+        </w:tabs>
+        <w:ind w:left="5760" w:hanging="360"/>
+      </w:pPr>
+      <w:rPr>
+        <w:rFonts w:ascii="Wingdings" w:hAnsi="Wingdings" w:hint="default"/>
+        <w:sz w:val="20"/>
+      </w:rPr>
+    </w:lvl>
+    <w:lvl w:ilvl="8" w:tentative="1">
+      <w:start w:val="1"/>
+      <w:numFmt w:val="bullet"/>
+      <w:lvlText w:val=""/>
+      <w:lvlJc w:val="left"/>
+      <w:pPr>
+        <w:tabs>
+          <w:tab w:val="num" w:pos="6480"/>
+        </w:tabs>
+        <w:ind w:left="6480" w:hanging="360"/>
+      </w:pPr>
+      <w:rPr>
+        <w:rFonts w:ascii="Wingdings" w:hAnsi="Wingdings" w:hint="default"/>
+        <w:sz w:val="20"/>
+      </w:rPr>
+    </w:lvl>
+  </w:abstractNum>
+  <w:abstractNum w:abstractNumId="28" w15:restartNumberingAfterBreak="0">
     <w:nsid w:val="27837F69"/>
     <w:multiLevelType w:val="multilevel"/>
     <w:tmpl w:val="6DEA0272"/>
@@ -13149,7 +14215,7 @@
       </w:pPr>
     </w:lvl>
   </w:abstractNum>
-  <w:abstractNum w:abstractNumId="27" w15:restartNumberingAfterBreak="0">
+  <w:abstractNum w:abstractNumId="29" w15:restartNumberingAfterBreak="0">
     <w:nsid w:val="295A2951"/>
     <w:multiLevelType w:val="multilevel"/>
     <w:tmpl w:val="71DA515A"/>
@@ -13298,7 +14364,7 @@
       </w:rPr>
     </w:lvl>
   </w:abstractNum>
-  <w:abstractNum w:abstractNumId="28" w15:restartNumberingAfterBreak="0">
+  <w:abstractNum w:abstractNumId="30" w15:restartNumberingAfterBreak="0">
     <w:nsid w:val="29706A00"/>
     <w:multiLevelType w:val="multilevel"/>
     <w:tmpl w:val="C12AFC48"/>
@@ -13447,7 +14513,7 @@
       </w:rPr>
     </w:lvl>
   </w:abstractNum>
-  <w:abstractNum w:abstractNumId="29" w15:restartNumberingAfterBreak="0">
+  <w:abstractNum w:abstractNumId="31" w15:restartNumberingAfterBreak="0">
     <w:nsid w:val="2EAB141E"/>
     <w:multiLevelType w:val="multilevel"/>
     <w:tmpl w:val="E78682AC"/>
@@ -13596,7 +14662,7 @@
       </w:rPr>
     </w:lvl>
   </w:abstractNum>
-  <w:abstractNum w:abstractNumId="30" w15:restartNumberingAfterBreak="0">
+  <w:abstractNum w:abstractNumId="32" w15:restartNumberingAfterBreak="0">
     <w:nsid w:val="2F0C16F9"/>
     <w:multiLevelType w:val="multilevel"/>
     <w:tmpl w:val="F9FCFF20"/>
@@ -13745,7 +14811,7 @@
       </w:rPr>
     </w:lvl>
   </w:abstractNum>
-  <w:abstractNum w:abstractNumId="31" w15:restartNumberingAfterBreak="0">
+  <w:abstractNum w:abstractNumId="33" w15:restartNumberingAfterBreak="0">
     <w:nsid w:val="318D3AC6"/>
     <w:multiLevelType w:val="multilevel"/>
     <w:tmpl w:val="138E9CAA"/>
@@ -13894,7 +14960,7 @@
       </w:rPr>
     </w:lvl>
   </w:abstractNum>
-  <w:abstractNum w:abstractNumId="32" w15:restartNumberingAfterBreak="0">
+  <w:abstractNum w:abstractNumId="34" w15:restartNumberingAfterBreak="0">
     <w:nsid w:val="3790590C"/>
     <w:multiLevelType w:val="multilevel"/>
     <w:tmpl w:val="C75CCEEE"/>
@@ -14043,7 +15109,7 @@
       </w:rPr>
     </w:lvl>
   </w:abstractNum>
-  <w:abstractNum w:abstractNumId="33" w15:restartNumberingAfterBreak="0">
+  <w:abstractNum w:abstractNumId="35" w15:restartNumberingAfterBreak="0">
     <w:nsid w:val="3A3F338E"/>
     <w:multiLevelType w:val="multilevel"/>
     <w:tmpl w:val="3BEC5744"/>
@@ -14192,7 +15258,7 @@
       </w:rPr>
     </w:lvl>
   </w:abstractNum>
-  <w:abstractNum w:abstractNumId="34" w15:restartNumberingAfterBreak="0">
+  <w:abstractNum w:abstractNumId="36" w15:restartNumberingAfterBreak="0">
     <w:nsid w:val="3A4533F2"/>
     <w:multiLevelType w:val="multilevel"/>
     <w:tmpl w:val="077687E6"/>
@@ -14341,7 +15407,7 @@
       </w:rPr>
     </w:lvl>
   </w:abstractNum>
-  <w:abstractNum w:abstractNumId="35" w15:restartNumberingAfterBreak="0">
+  <w:abstractNum w:abstractNumId="37" w15:restartNumberingAfterBreak="0">
     <w:nsid w:val="3B0B5850"/>
     <w:multiLevelType w:val="multilevel"/>
     <w:tmpl w:val="64E64F02"/>
@@ -14490,7 +15556,7 @@
       </w:rPr>
     </w:lvl>
   </w:abstractNum>
-  <w:abstractNum w:abstractNumId="36" w15:restartNumberingAfterBreak="0">
+  <w:abstractNum w:abstractNumId="38" w15:restartNumberingAfterBreak="0">
     <w:nsid w:val="3C9C63F7"/>
     <w:multiLevelType w:val="multilevel"/>
     <w:tmpl w:val="83BAE118"/>
@@ -14639,7 +15705,7 @@
       </w:rPr>
     </w:lvl>
   </w:abstractNum>
-  <w:abstractNum w:abstractNumId="37" w15:restartNumberingAfterBreak="0">
+  <w:abstractNum w:abstractNumId="39" w15:restartNumberingAfterBreak="0">
     <w:nsid w:val="3F0F74D6"/>
     <w:multiLevelType w:val="multilevel"/>
     <w:tmpl w:val="EB6044F0"/>
@@ -14788,7 +15854,7 @@
       </w:rPr>
     </w:lvl>
   </w:abstractNum>
-  <w:abstractNum w:abstractNumId="38" w15:restartNumberingAfterBreak="0">
+  <w:abstractNum w:abstractNumId="40" w15:restartNumberingAfterBreak="0">
     <w:nsid w:val="4143587C"/>
     <w:multiLevelType w:val="multilevel"/>
     <w:tmpl w:val="A08483D0"/>
@@ -14937,7 +16003,7 @@
       </w:rPr>
     </w:lvl>
   </w:abstractNum>
-  <w:abstractNum w:abstractNumId="39" w15:restartNumberingAfterBreak="0">
+  <w:abstractNum w:abstractNumId="41" w15:restartNumberingAfterBreak="0">
     <w:nsid w:val="42B67ED0"/>
     <w:multiLevelType w:val="multilevel"/>
     <w:tmpl w:val="69BEF820"/>
@@ -15086,7 +16152,156 @@
       </w:rPr>
     </w:lvl>
   </w:abstractNum>
-  <w:abstractNum w:abstractNumId="40" w15:restartNumberingAfterBreak="0">
+  <w:abstractNum w:abstractNumId="42" w15:restartNumberingAfterBreak="0">
+    <w:nsid w:val="44AC3A6B"/>
+    <w:multiLevelType w:val="multilevel"/>
+    <w:tmpl w:val="9AE85C1A"/>
+    <w:lvl w:ilvl="0">
+      <w:start w:val="1"/>
+      <w:numFmt w:val="bullet"/>
+      <w:lvlText w:val=""/>
+      <w:lvlJc w:val="left"/>
+      <w:pPr>
+        <w:tabs>
+          <w:tab w:val="num" w:pos="720"/>
+        </w:tabs>
+        <w:ind w:left="720" w:hanging="360"/>
+      </w:pPr>
+      <w:rPr>
+        <w:rFonts w:ascii="Symbol" w:hAnsi="Symbol" w:hint="default"/>
+        <w:sz w:val="20"/>
+      </w:rPr>
+    </w:lvl>
+    <w:lvl w:ilvl="1" w:tentative="1">
+      <w:start w:val="1"/>
+      <w:numFmt w:val="bullet"/>
+      <w:lvlText w:val="o"/>
+      <w:lvlJc w:val="left"/>
+      <w:pPr>
+        <w:tabs>
+          <w:tab w:val="num" w:pos="1440"/>
+        </w:tabs>
+        <w:ind w:left="1440" w:hanging="360"/>
+      </w:pPr>
+      <w:rPr>
+        <w:rFonts w:ascii="Courier New" w:hAnsi="Courier New" w:hint="default"/>
+        <w:sz w:val="20"/>
+      </w:rPr>
+    </w:lvl>
+    <w:lvl w:ilvl="2" w:tentative="1">
+      <w:start w:val="1"/>
+      <w:numFmt w:val="bullet"/>
+      <w:lvlText w:val=""/>
+      <w:lvlJc w:val="left"/>
+      <w:pPr>
+        <w:tabs>
+          <w:tab w:val="num" w:pos="2160"/>
+        </w:tabs>
+        <w:ind w:left="2160" w:hanging="360"/>
+      </w:pPr>
+      <w:rPr>
+        <w:rFonts w:ascii="Wingdings" w:hAnsi="Wingdings" w:hint="default"/>
+        <w:sz w:val="20"/>
+      </w:rPr>
+    </w:lvl>
+    <w:lvl w:ilvl="3" w:tentative="1">
+      <w:start w:val="1"/>
+      <w:numFmt w:val="bullet"/>
+      <w:lvlText w:val=""/>
+      <w:lvlJc w:val="left"/>
+      <w:pPr>
+        <w:tabs>
+          <w:tab w:val="num" w:pos="2880"/>
+        </w:tabs>
+        <w:ind w:left="2880" w:hanging="360"/>
+      </w:pPr>
+      <w:rPr>
+        <w:rFonts w:ascii="Wingdings" w:hAnsi="Wingdings" w:hint="default"/>
+        <w:sz w:val="20"/>
+      </w:rPr>
+    </w:lvl>
+    <w:lvl w:ilvl="4" w:tentative="1">
+      <w:start w:val="1"/>
+      <w:numFmt w:val="bullet"/>
+      <w:lvlText w:val=""/>
+      <w:lvlJc w:val="left"/>
+      <w:pPr>
+        <w:tabs>
+          <w:tab w:val="num" w:pos="3600"/>
+        </w:tabs>
+        <w:ind w:left="3600" w:hanging="360"/>
+      </w:pPr>
+      <w:rPr>
+        <w:rFonts w:ascii="Wingdings" w:hAnsi="Wingdings" w:hint="default"/>
+        <w:sz w:val="20"/>
+      </w:rPr>
+    </w:lvl>
+    <w:lvl w:ilvl="5" w:tentative="1">
+      <w:start w:val="1"/>
+      <w:numFmt w:val="bullet"/>
+      <w:lvlText w:val=""/>
+      <w:lvlJc w:val="left"/>
+      <w:pPr>
+        <w:tabs>
+          <w:tab w:val="num" w:pos="4320"/>
+        </w:tabs>
+        <w:ind w:left="4320" w:hanging="360"/>
+      </w:pPr>
+      <w:rPr>
+        <w:rFonts w:ascii="Wingdings" w:hAnsi="Wingdings" w:hint="default"/>
+        <w:sz w:val="20"/>
+      </w:rPr>
+    </w:lvl>
+    <w:lvl w:ilvl="6" w:tentative="1">
+      <w:start w:val="1"/>
+      <w:numFmt w:val="bullet"/>
+      <w:lvlText w:val=""/>
+      <w:lvlJc w:val="left"/>
+      <w:pPr>
+        <w:tabs>
+          <w:tab w:val="num" w:pos="5040"/>
+        </w:tabs>
+        <w:ind w:left="5040" w:hanging="360"/>
+      </w:pPr>
+      <w:rPr>
+        <w:rFonts w:ascii="Wingdings" w:hAnsi="Wingdings" w:hint="default"/>
+        <w:sz w:val="20"/>
+      </w:rPr>
+    </w:lvl>
+    <w:lvl w:ilvl="7" w:tentative="1">
+      <w:start w:val="1"/>
+      <w:numFmt w:val="bullet"/>
+      <w:lvlText w:val=""/>
+      <w:lvlJc w:val="left"/>
+      <w:pPr>
+        <w:tabs>
+          <w:tab w:val="num" w:pos="5760"/>
+        </w:tabs>
+        <w:ind w:left="5760" w:hanging="360"/>
+      </w:pPr>
+      <w:rPr>
+        <w:rFonts w:ascii="Wingdings" w:hAnsi="Wingdings" w:hint="default"/>
+        <w:sz w:val="20"/>
+      </w:rPr>
+    </w:lvl>
+    <w:lvl w:ilvl="8" w:tentative="1">
+      <w:start w:val="1"/>
+      <w:numFmt w:val="bullet"/>
+      <w:lvlText w:val=""/>
+      <w:lvlJc w:val="left"/>
+      <w:pPr>
+        <w:tabs>
+          <w:tab w:val="num" w:pos="6480"/>
+        </w:tabs>
+        <w:ind w:left="6480" w:hanging="360"/>
+      </w:pPr>
+      <w:rPr>
+        <w:rFonts w:ascii="Wingdings" w:hAnsi="Wingdings" w:hint="default"/>
+        <w:sz w:val="20"/>
+      </w:rPr>
+    </w:lvl>
+  </w:abstractNum>
+  <w:abstractNum w:abstractNumId="43" w15:restartNumberingAfterBreak="0">
     <w:nsid w:val="491616DE"/>
     <w:multiLevelType w:val="hybridMultilevel"/>
     <w:tmpl w:val="03202ECC"/>
@@ -15199,7 +16414,7 @@
       </w:rPr>
     </w:lvl>
   </w:abstractNum>
-  <w:abstractNum w:abstractNumId="41" w15:restartNumberingAfterBreak="0">
+  <w:abstractNum w:abstractNumId="44" w15:restartNumberingAfterBreak="0">
     <w:nsid w:val="4A833642"/>
     <w:multiLevelType w:val="multilevel"/>
     <w:tmpl w:val="72E8B818"/>
@@ -15348,7 +16563,7 @@
       </w:rPr>
     </w:lvl>
   </w:abstractNum>
-  <w:abstractNum w:abstractNumId="42" w15:restartNumberingAfterBreak="0">
+  <w:abstractNum w:abstractNumId="45" w15:restartNumberingAfterBreak="0">
     <w:nsid w:val="4B937EDD"/>
     <w:multiLevelType w:val="multilevel"/>
     <w:tmpl w:val="7256A918"/>
@@ -15497,7 +16712,7 @@
       </w:rPr>
     </w:lvl>
   </w:abstractNum>
-  <w:abstractNum w:abstractNumId="43" w15:restartNumberingAfterBreak="0">
+  <w:abstractNum w:abstractNumId="46" w15:restartNumberingAfterBreak="0">
     <w:nsid w:val="52125475"/>
     <w:multiLevelType w:val="multilevel"/>
     <w:tmpl w:val="AD9A71EC"/>
@@ -15646,7 +16861,7 @@
       </w:rPr>
     </w:lvl>
   </w:abstractNum>
-  <w:abstractNum w:abstractNumId="44" w15:restartNumberingAfterBreak="0">
+  <w:abstractNum w:abstractNumId="47" w15:restartNumberingAfterBreak="0">
     <w:nsid w:val="55211E3C"/>
     <w:multiLevelType w:val="multilevel"/>
     <w:tmpl w:val="4B22D3B0"/>
@@ -15795,7 +17010,7 @@
       </w:rPr>
     </w:lvl>
   </w:abstractNum>
-  <w:abstractNum w:abstractNumId="45" w15:restartNumberingAfterBreak="0">
+  <w:abstractNum w:abstractNumId="48" w15:restartNumberingAfterBreak="0">
     <w:nsid w:val="56733592"/>
     <w:multiLevelType w:val="multilevel"/>
     <w:tmpl w:val="C65652AC"/>
@@ -15944,7 +17159,7 @@
       </w:rPr>
     </w:lvl>
   </w:abstractNum>
-  <w:abstractNum w:abstractNumId="46" w15:restartNumberingAfterBreak="0">
+  <w:abstractNum w:abstractNumId="49" w15:restartNumberingAfterBreak="0">
     <w:nsid w:val="58C670EA"/>
     <w:multiLevelType w:val="hybridMultilevel"/>
     <w:tmpl w:val="0F7084FE"/>
@@ -16057,7 +17272,156 @@
       </w:rPr>
     </w:lvl>
   </w:abstractNum>
-  <w:abstractNum w:abstractNumId="47" w15:restartNumberingAfterBreak="0">
+  <w:abstractNum w:abstractNumId="50" w15:restartNumberingAfterBreak="0">
+    <w:nsid w:val="58E50AA4"/>
+    <w:multiLevelType w:val="multilevel"/>
+    <w:tmpl w:val="C3CAD322"/>
+    <w:lvl w:ilvl="0">
+      <w:start w:val="1"/>
+      <w:numFmt w:val="bullet"/>
+      <w:lvlText w:val=""/>
+      <w:lvlJc w:val="left"/>
+      <w:pPr>
+        <w:tabs>
+          <w:tab w:val="num" w:pos="720"/>
+        </w:tabs>
+        <w:ind w:left="720" w:hanging="360"/>
+      </w:pPr>
+      <w:rPr>
+        <w:rFonts w:ascii="Symbol" w:hAnsi="Symbol" w:hint="default"/>
+        <w:sz w:val="20"/>
+      </w:rPr>
+    </w:lvl>
+    <w:lvl w:ilvl="1" w:tentative="1">
+      <w:start w:val="1"/>
+      <w:numFmt w:val="bullet"/>
+      <w:lvlText w:val="o"/>
+      <w:lvlJc w:val="left"/>
+      <w:pPr>
+        <w:tabs>
+          <w:tab w:val="num" w:pos="1440"/>
+        </w:tabs>
+        <w:ind w:left="1440" w:hanging="360"/>
+      </w:pPr>
+      <w:rPr>
+        <w:rFonts w:ascii="Courier New" w:hAnsi="Courier New" w:hint="default"/>
+        <w:sz w:val="20"/>
+      </w:rPr>
+    </w:lvl>
+    <w:lvl w:ilvl="2" w:tentative="1">
+      <w:start w:val="1"/>
+      <w:numFmt w:val="bullet"/>
+      <w:lvlText w:val=""/>
+      <w:lvlJc w:val="left"/>
+      <w:pPr>
+        <w:tabs>
+          <w:tab w:val="num" w:pos="2160"/>
+        </w:tabs>
+        <w:ind w:left="2160" w:hanging="360"/>
+      </w:pPr>
+      <w:rPr>
+        <w:rFonts w:ascii="Wingdings" w:hAnsi="Wingdings" w:hint="default"/>
+        <w:sz w:val="20"/>
+      </w:rPr>
+    </w:lvl>
+    <w:lvl w:ilvl="3" w:tentative="1">
+      <w:start w:val="1"/>
+      <w:numFmt w:val="bullet"/>
+      <w:lvlText w:val=""/>
+      <w:lvlJc w:val="left"/>
+      <w:pPr>
+        <w:tabs>
+          <w:tab w:val="num" w:pos="2880"/>
+        </w:tabs>
+        <w:ind w:left="2880" w:hanging="360"/>
+      </w:pPr>
+      <w:rPr>
+        <w:rFonts w:ascii="Wingdings" w:hAnsi="Wingdings" w:hint="default"/>
+        <w:sz w:val="20"/>
+      </w:rPr>
+    </w:lvl>
+    <w:lvl w:ilvl="4" w:tentative="1">
+      <w:start w:val="1"/>
+      <w:numFmt w:val="bullet"/>
+      <w:lvlText w:val=""/>
+      <w:lvlJc w:val="left"/>
+      <w:pPr>
+        <w:tabs>
+          <w:tab w:val="num" w:pos="3600"/>
+        </w:tabs>
+        <w:ind w:left="3600" w:hanging="360"/>
+      </w:pPr>
+      <w:rPr>
+        <w:rFonts w:ascii="Wingdings" w:hAnsi="Wingdings" w:hint="default"/>
+        <w:sz w:val="20"/>
+      </w:rPr>
+    </w:lvl>
+    <w:lvl w:ilvl="5" w:tentative="1">
+      <w:start w:val="1"/>
+      <w:numFmt w:val="bullet"/>
+      <w:lvlText w:val=""/>
+      <w:lvlJc w:val="left"/>
+      <w:pPr>
+        <w:tabs>
+          <w:tab w:val="num" w:pos="4320"/>
+        </w:tabs>
+        <w:ind w:left="4320" w:hanging="360"/>
+      </w:pPr>
+      <w:rPr>
+        <w:rFonts w:ascii="Wingdings" w:hAnsi="Wingdings" w:hint="default"/>
+        <w:sz w:val="20"/>
+      </w:rPr>
+    </w:lvl>
+    <w:lvl w:ilvl="6" w:tentative="1">
+      <w:start w:val="1"/>
+      <w:numFmt w:val="bullet"/>
+      <w:lvlText w:val=""/>
+      <w:lvlJc w:val="left"/>
+      <w:pPr>
+        <w:tabs>
+          <w:tab w:val="num" w:pos="5040"/>
+        </w:tabs>
+        <w:ind w:left="5040" w:hanging="360"/>
+      </w:pPr>
+      <w:rPr>
+        <w:rFonts w:ascii="Wingdings" w:hAnsi="Wingdings" w:hint="default"/>
+        <w:sz w:val="20"/>
+      </w:rPr>
+    </w:lvl>
+    <w:lvl w:ilvl="7" w:tentative="1">
+      <w:start w:val="1"/>
+      <w:numFmt w:val="bullet"/>
+      <w:lvlText w:val=""/>
+      <w:lvlJc w:val="left"/>
+      <w:pPr>
+        <w:tabs>
+          <w:tab w:val="num" w:pos="5760"/>
+        </w:tabs>
+        <w:ind w:left="5760" w:hanging="360"/>
+      </w:pPr>
+      <w:rPr>
+        <w:rFonts w:ascii="Wingdings" w:hAnsi="Wingdings" w:hint="default"/>
+        <w:sz w:val="20"/>
+      </w:rPr>
+    </w:lvl>
+    <w:lvl w:ilvl="8" w:tentative="1">
+      <w:start w:val="1"/>
+      <w:numFmt w:val="bullet"/>
+      <w:lvlText w:val=""/>
+      <w:lvlJc w:val="left"/>
+      <w:pPr>
+        <w:tabs>
+          <w:tab w:val="num" w:pos="6480"/>
+        </w:tabs>
+        <w:ind w:left="6480" w:hanging="360"/>
+      </w:pPr>
+      <w:rPr>
+        <w:rFonts w:ascii="Wingdings" w:hAnsi="Wingdings" w:hint="default"/>
+        <w:sz w:val="20"/>
+      </w:rPr>
+    </w:lvl>
+  </w:abstractNum>
+  <w:abstractNum w:abstractNumId="51" w15:restartNumberingAfterBreak="0">
     <w:nsid w:val="597B1E89"/>
     <w:multiLevelType w:val="multilevel"/>
     <w:tmpl w:val="6FDE190A"/>
@@ -16206,7 +17570,7 @@
       </w:rPr>
     </w:lvl>
   </w:abstractNum>
-  <w:abstractNum w:abstractNumId="48" w15:restartNumberingAfterBreak="0">
+  <w:abstractNum w:abstractNumId="52" w15:restartNumberingAfterBreak="0">
     <w:nsid w:val="599C0651"/>
     <w:multiLevelType w:val="multilevel"/>
     <w:tmpl w:val="F3083F7E"/>
@@ -16355,7 +17719,7 @@
       </w:rPr>
     </w:lvl>
   </w:abstractNum>
-  <w:abstractNum w:abstractNumId="49" w15:restartNumberingAfterBreak="0">
+  <w:abstractNum w:abstractNumId="53" w15:restartNumberingAfterBreak="0">
     <w:nsid w:val="5A1358D7"/>
     <w:multiLevelType w:val="multilevel"/>
     <w:tmpl w:val="CF4C2FAA"/>
@@ -16504,7 +17868,7 @@
       </w:rPr>
     </w:lvl>
   </w:abstractNum>
-  <w:abstractNum w:abstractNumId="50" w15:restartNumberingAfterBreak="0">
+  <w:abstractNum w:abstractNumId="54" w15:restartNumberingAfterBreak="0">
     <w:nsid w:val="5B243CF5"/>
     <w:multiLevelType w:val="multilevel"/>
     <w:tmpl w:val="A192E6DC"/>
@@ -16653,7 +18017,7 @@
       </w:rPr>
     </w:lvl>
   </w:abstractNum>
-  <w:abstractNum w:abstractNumId="51" w15:restartNumberingAfterBreak="0">
+  <w:abstractNum w:abstractNumId="55" w15:restartNumberingAfterBreak="0">
     <w:nsid w:val="5B5D4D0B"/>
     <w:multiLevelType w:val="multilevel"/>
     <w:tmpl w:val="C194D132"/>
@@ -16802,7 +18166,120 @@
       </w:rPr>
     </w:lvl>
   </w:abstractNum>
-  <w:abstractNum w:abstractNumId="52" w15:restartNumberingAfterBreak="0">
+  <w:abstractNum w:abstractNumId="56" w15:restartNumberingAfterBreak="0">
+    <w:nsid w:val="5BC25DBF"/>
+    <w:multiLevelType w:val="multilevel"/>
+    <w:tmpl w:val="56822F2C"/>
+    <w:lvl w:ilvl="0">
+      <w:start w:val="1"/>
+      <w:numFmt w:val="decimal"/>
+      <w:lvlText w:val="%1."/>
+      <w:lvlJc w:val="left"/>
+      <w:pPr>
+        <w:tabs>
+          <w:tab w:val="num" w:pos="720"/>
+        </w:tabs>
+        <w:ind w:left="720" w:hanging="360"/>
+      </w:pPr>
+    </w:lvl>
+    <w:lvl w:ilvl="1" w:tentative="1">
+      <w:start w:val="1"/>
+      <w:numFmt w:val="decimal"/>
+      <w:lvlText w:val="%2."/>
+      <w:lvlJc w:val="left"/>
+      <w:pPr>
+        <w:tabs>
+          <w:tab w:val="num" w:pos="1440"/>
+        </w:tabs>
+        <w:ind w:left="1440" w:hanging="360"/>
+      </w:pPr>
+    </w:lvl>
+    <w:lvl w:ilvl="2" w:tentative="1">
+      <w:start w:val="1"/>
+      <w:numFmt w:val="decimal"/>
+      <w:lvlText w:val="%3."/>
+      <w:lvlJc w:val="left"/>
+      <w:pPr>
+        <w:tabs>
+          <w:tab w:val="num" w:pos="2160"/>
+        </w:tabs>
+        <w:ind w:left="2160" w:hanging="360"/>
+      </w:pPr>
+    </w:lvl>
+    <w:lvl w:ilvl="3" w:tentative="1">
+      <w:start w:val="1"/>
+      <w:numFmt w:val="decimal"/>
+      <w:lvlText w:val="%4."/>
+      <w:lvlJc w:val="left"/>
+      <w:pPr>
+        <w:tabs>
+          <w:tab w:val="num" w:pos="2880"/>
+        </w:tabs>
+        <w:ind w:left="2880" w:hanging="360"/>
+      </w:pPr>
+    </w:lvl>
+    <w:lvl w:ilvl="4" w:tentative="1">
+      <w:start w:val="1"/>
+      <w:numFmt w:val="decimal"/>
+      <w:lvlText w:val="%5."/>
+      <w:lvlJc w:val="left"/>
+      <w:pPr>
+        <w:tabs>
+          <w:tab w:val="num" w:pos="3600"/>
+        </w:tabs>
+        <w:ind w:left="3600" w:hanging="360"/>
+      </w:pPr>
+    </w:lvl>
+    <w:lvl w:ilvl="5" w:tentative="1">
+      <w:start w:val="1"/>
+      <w:numFmt w:val="decimal"/>
+      <w:lvlText w:val="%6."/>
+      <w:lvlJc w:val="left"/>
+      <w:pPr>
+        <w:tabs>
+          <w:tab w:val="num" w:pos="4320"/>
+        </w:tabs>
+        <w:ind w:left="4320" w:hanging="360"/>
+      </w:pPr>
+    </w:lvl>
+    <w:lvl w:ilvl="6" w:tentative="1">
+      <w:start w:val="1"/>
+      <w:numFmt w:val="decimal"/>
+      <w:lvlText w:val="%7."/>
+      <w:lvlJc w:val="left"/>
+      <w:pPr>
+        <w:tabs>
+          <w:tab w:val="num" w:pos="5040"/>
+        </w:tabs>
+        <w:ind w:left="5040" w:hanging="360"/>
+      </w:pPr>
+    </w:lvl>
+    <w:lvl w:ilvl="7" w:tentative="1">
+      <w:start w:val="1"/>
+      <w:numFmt w:val="decimal"/>
+      <w:lvlText w:val="%8."/>
+      <w:lvlJc w:val="left"/>
+      <w:pPr>
+        <w:tabs>
+          <w:tab w:val="num" w:pos="5760"/>
+        </w:tabs>
+        <w:ind w:left="5760" w:hanging="360"/>
+      </w:pPr>
+    </w:lvl>
+    <w:lvl w:ilvl="8" w:tentative="1">
+      <w:start w:val="1"/>
+      <w:numFmt w:val="decimal"/>
+      <w:lvlText w:val="%9."/>
+      <w:lvlJc w:val="left"/>
+      <w:pPr>
+        <w:tabs>
+          <w:tab w:val="num" w:pos="6480"/>
+        </w:tabs>
+        <w:ind w:left="6480" w:hanging="360"/>
+      </w:pPr>
+    </w:lvl>
+  </w:abstractNum>
+  <w:abstractNum w:abstractNumId="57" w15:restartNumberingAfterBreak="0">
     <w:nsid w:val="5BDC51CA"/>
     <w:multiLevelType w:val="hybridMultilevel"/>
     <w:tmpl w:val="D15074E2"/>
@@ -16888,7 +18365,7 @@
       </w:pPr>
     </w:lvl>
   </w:abstractNum>
-  <w:abstractNum w:abstractNumId="53" w15:restartNumberingAfterBreak="0">
+  <w:abstractNum w:abstractNumId="58" w15:restartNumberingAfterBreak="0">
     <w:nsid w:val="5FAE6F33"/>
     <w:multiLevelType w:val="multilevel"/>
     <w:tmpl w:val="8C3C85D4"/>
@@ -17037,7 +18514,7 @@
       </w:rPr>
     </w:lvl>
   </w:abstractNum>
-  <w:abstractNum w:abstractNumId="54" w15:restartNumberingAfterBreak="0">
+  <w:abstractNum w:abstractNumId="59" w15:restartNumberingAfterBreak="0">
     <w:nsid w:val="5FCC7277"/>
     <w:multiLevelType w:val="multilevel"/>
     <w:tmpl w:val="02A60518"/>
@@ -17186,7 +18663,7 @@
       </w:rPr>
     </w:lvl>
   </w:abstractNum>
-  <w:abstractNum w:abstractNumId="55" w15:restartNumberingAfterBreak="0">
+  <w:abstractNum w:abstractNumId="60" w15:restartNumberingAfterBreak="0">
     <w:nsid w:val="61360D55"/>
     <w:multiLevelType w:val="multilevel"/>
     <w:tmpl w:val="5E52EC68"/>
@@ -17335,7 +18812,7 @@
       </w:rPr>
     </w:lvl>
   </w:abstractNum>
-  <w:abstractNum w:abstractNumId="56" w15:restartNumberingAfterBreak="0">
+  <w:abstractNum w:abstractNumId="61" w15:restartNumberingAfterBreak="0">
     <w:nsid w:val="665D4593"/>
     <w:multiLevelType w:val="multilevel"/>
     <w:tmpl w:val="A2508626"/>
@@ -17484,7 +18961,7 @@
       </w:rPr>
     </w:lvl>
   </w:abstractNum>
-  <w:abstractNum w:abstractNumId="57" w15:restartNumberingAfterBreak="0">
+  <w:abstractNum w:abstractNumId="62" w15:restartNumberingAfterBreak="0">
     <w:nsid w:val="67045F4A"/>
     <w:multiLevelType w:val="multilevel"/>
     <w:tmpl w:val="A6C696D6"/>
@@ -17633,7 +19110,7 @@
       </w:rPr>
     </w:lvl>
   </w:abstractNum>
-  <w:abstractNum w:abstractNumId="58" w15:restartNumberingAfterBreak="0">
+  <w:abstractNum w:abstractNumId="63" w15:restartNumberingAfterBreak="0">
     <w:nsid w:val="68443DF2"/>
     <w:multiLevelType w:val="multilevel"/>
     <w:tmpl w:val="42DC8748"/>
@@ -17782,7 +19259,7 @@
       </w:rPr>
     </w:lvl>
   </w:abstractNum>
-  <w:abstractNum w:abstractNumId="59" w15:restartNumberingAfterBreak="0">
+  <w:abstractNum w:abstractNumId="64" w15:restartNumberingAfterBreak="0">
     <w:nsid w:val="68EE2E3A"/>
     <w:multiLevelType w:val="multilevel"/>
     <w:tmpl w:val="26641DE0"/>
@@ -17931,7 +19408,7 @@
       </w:rPr>
     </w:lvl>
   </w:abstractNum>
-  <w:abstractNum w:abstractNumId="60" w15:restartNumberingAfterBreak="0">
+  <w:abstractNum w:abstractNumId="65" w15:restartNumberingAfterBreak="0">
     <w:nsid w:val="694418F7"/>
     <w:multiLevelType w:val="multilevel"/>
     <w:tmpl w:val="CDE8D276"/>
@@ -18080,7 +19557,7 @@
       </w:rPr>
     </w:lvl>
   </w:abstractNum>
-  <w:abstractNum w:abstractNumId="61" w15:restartNumberingAfterBreak="0">
+  <w:abstractNum w:abstractNumId="66" w15:restartNumberingAfterBreak="0">
     <w:nsid w:val="69646365"/>
     <w:multiLevelType w:val="multilevel"/>
     <w:tmpl w:val="DA2C66A0"/>
@@ -18193,7 +19670,7 @@
       </w:pPr>
     </w:lvl>
   </w:abstractNum>
-  <w:abstractNum w:abstractNumId="62" w15:restartNumberingAfterBreak="0">
+  <w:abstractNum w:abstractNumId="67" w15:restartNumberingAfterBreak="0">
     <w:nsid w:val="6C9A2478"/>
     <w:multiLevelType w:val="multilevel"/>
     <w:tmpl w:val="6BE485C2"/>
@@ -18342,7 +19819,7 @@
       </w:rPr>
     </w:lvl>
   </w:abstractNum>
-  <w:abstractNum w:abstractNumId="63" w15:restartNumberingAfterBreak="0">
+  <w:abstractNum w:abstractNumId="68" w15:restartNumberingAfterBreak="0">
     <w:nsid w:val="6F3647EF"/>
     <w:multiLevelType w:val="multilevel"/>
     <w:tmpl w:val="CFFA35C2"/>
@@ -18491,7 +19968,7 @@
       </w:rPr>
     </w:lvl>
   </w:abstractNum>
-  <w:abstractNum w:abstractNumId="64" w15:restartNumberingAfterBreak="0">
+  <w:abstractNum w:abstractNumId="69" w15:restartNumberingAfterBreak="0">
     <w:nsid w:val="72125B2C"/>
     <w:multiLevelType w:val="multilevel"/>
     <w:tmpl w:val="06DC754E"/>
@@ -18640,7 +20117,7 @@
       </w:rPr>
     </w:lvl>
   </w:abstractNum>
-  <w:abstractNum w:abstractNumId="65" w15:restartNumberingAfterBreak="0">
+  <w:abstractNum w:abstractNumId="70" w15:restartNumberingAfterBreak="0">
     <w:nsid w:val="75905745"/>
     <w:multiLevelType w:val="hybridMultilevel"/>
     <w:tmpl w:val="82C436BC"/>
@@ -18753,7 +20230,7 @@
       </w:rPr>
     </w:lvl>
   </w:abstractNum>
-  <w:abstractNum w:abstractNumId="66" w15:restartNumberingAfterBreak="0">
+  <w:abstractNum w:abstractNumId="71" w15:restartNumberingAfterBreak="0">
     <w:nsid w:val="780A66D1"/>
     <w:multiLevelType w:val="hybridMultilevel"/>
     <w:tmpl w:val="B9A20386"/>
@@ -18843,7 +20320,7 @@
       </w:pPr>
     </w:lvl>
   </w:abstractNum>
-  <w:abstractNum w:abstractNumId="67" w15:restartNumberingAfterBreak="0">
+  <w:abstractNum w:abstractNumId="72" w15:restartNumberingAfterBreak="0">
     <w:nsid w:val="79365D16"/>
     <w:multiLevelType w:val="multilevel"/>
     <w:tmpl w:val="AB0436CA"/>
@@ -18992,7 +20469,7 @@
       </w:rPr>
     </w:lvl>
   </w:abstractNum>
-  <w:abstractNum w:abstractNumId="68" w15:restartNumberingAfterBreak="0">
+  <w:abstractNum w:abstractNumId="73" w15:restartNumberingAfterBreak="0">
     <w:nsid w:val="7DA332F1"/>
     <w:multiLevelType w:val="multilevel"/>
     <w:tmpl w:val="0C5EC354"/>
@@ -19141,7 +20618,7 @@
       </w:rPr>
     </w:lvl>
   </w:abstractNum>
-  <w:abstractNum w:abstractNumId="69" w15:restartNumberingAfterBreak="0">
+  <w:abstractNum w:abstractNumId="74" w15:restartNumberingAfterBreak="0">
     <w:nsid w:val="7DB97E5A"/>
     <w:multiLevelType w:val="multilevel"/>
     <w:tmpl w:val="40AA46A8"/>
@@ -19290,7 +20767,7 @@
       </w:rPr>
     </w:lvl>
   </w:abstractNum>
-  <w:abstractNum w:abstractNumId="70" w15:restartNumberingAfterBreak="0">
+  <w:abstractNum w:abstractNumId="75" w15:restartNumberingAfterBreak="0">
     <w:nsid w:val="7E0A1D92"/>
     <w:multiLevelType w:val="hybridMultilevel"/>
     <w:tmpl w:val="506CA102"/>
@@ -19404,79 +20881,79 @@
     </w:lvl>
   </w:abstractNum>
   <w:num w:numId="1" w16cid:durableId="70347978">
-    <w:abstractNumId w:val="28"/>
+    <w:abstractNumId w:val="30"/>
   </w:num>
   <w:num w:numId="2" w16cid:durableId="196280429">
-    <w:abstractNumId w:val="49"/>
+    <w:abstractNumId w:val="53"/>
   </w:num>
   <w:num w:numId="3" w16cid:durableId="1259021758">
     <w:abstractNumId w:val="3"/>
   </w:num>
   <w:num w:numId="4" w16cid:durableId="423652453">
-    <w:abstractNumId w:val="30"/>
+    <w:abstractNumId w:val="32"/>
   </w:num>
   <w:num w:numId="5" w16cid:durableId="373896522">
-    <w:abstractNumId w:val="37"/>
+    <w:abstractNumId w:val="39"/>
   </w:num>
   <w:num w:numId="6" w16cid:durableId="1405835904">
     <w:abstractNumId w:val="1"/>
   </w:num>
   <w:num w:numId="7" w16cid:durableId="2040468676">
-    <w:abstractNumId w:val="22"/>
+    <w:abstractNumId w:val="23"/>
   </w:num>
   <w:num w:numId="8" w16cid:durableId="209733563">
-    <w:abstractNumId w:val="15"/>
+    <w:abstractNumId w:val="16"/>
   </w:num>
   <w:num w:numId="9" w16cid:durableId="1279221720">
-    <w:abstractNumId w:val="19"/>
+    <w:abstractNumId w:val="20"/>
   </w:num>
   <w:num w:numId="10" w16cid:durableId="805851805">
     <w:abstractNumId w:val="2"/>
   </w:num>
   <w:num w:numId="11" w16cid:durableId="618755862">
-    <w:abstractNumId w:val="16"/>
+    <w:abstractNumId w:val="17"/>
   </w:num>
   <w:num w:numId="12" w16cid:durableId="1418359353">
-    <w:abstractNumId w:val="42"/>
+    <w:abstractNumId w:val="45"/>
   </w:num>
   <w:num w:numId="13" w16cid:durableId="743144881">
-    <w:abstractNumId w:val="33"/>
+    <w:abstractNumId w:val="35"/>
   </w:num>
   <w:num w:numId="14" w16cid:durableId="772630309">
-    <w:abstractNumId w:val="35"/>
+    <w:abstractNumId w:val="37"/>
   </w:num>
   <w:num w:numId="15" w16cid:durableId="415249763">
-    <w:abstractNumId w:val="38"/>
+    <w:abstractNumId w:val="40"/>
   </w:num>
   <w:num w:numId="16" w16cid:durableId="1703172019">
-    <w:abstractNumId w:val="43"/>
+    <w:abstractNumId w:val="46"/>
   </w:num>
   <w:num w:numId="17" w16cid:durableId="793913824">
-    <w:abstractNumId w:val="27"/>
+    <w:abstractNumId w:val="29"/>
   </w:num>
   <w:num w:numId="18" w16cid:durableId="2135634952">
-    <w:abstractNumId w:val="52"/>
+    <w:abstractNumId w:val="57"/>
   </w:num>
   <w:num w:numId="19" w16cid:durableId="666127503">
-    <w:abstractNumId w:val="66"/>
+    <w:abstractNumId w:val="71"/>
   </w:num>
   <w:num w:numId="20" w16cid:durableId="2020504469">
-    <w:abstractNumId w:val="65"/>
+    <w:abstractNumId w:val="70"/>
   </w:num>
   <w:num w:numId="21" w16cid:durableId="514224105">
-    <w:abstractNumId w:val="67"/>
+    <w:abstractNumId w:val="72"/>
   </w:num>
   <w:num w:numId="22" w16cid:durableId="613902202">
     <w:abstractNumId w:val="0"/>
   </w:num>
   <w:num w:numId="23" w16cid:durableId="1170027316">
-    <w:abstractNumId w:val="21"/>
+    <w:abstractNumId w:val="22"/>
   </w:num>
   <w:num w:numId="24" w16cid:durableId="589513060">
-    <w:abstractNumId w:val="40"/>
+    <w:abstractNumId w:val="43"/>
   </w:num>
   <w:num w:numId="25" w16cid:durableId="1963001995">
-    <w:abstractNumId w:val="70"/>
+    <w:abstractNumId w:val="75"/>
   </w:num>
   <w:num w:numId="26" w16cid:durableId="252981136">
     <w:abstractNumId w:val="2"/>
@@ -19569,16 +21046,16 @@
     </w:lvlOverride>
   </w:num>
   <w:num w:numId="29" w16cid:durableId="2084643889">
-    <w:abstractNumId w:val="62"/>
+    <w:abstractNumId w:val="67"/>
   </w:num>
   <w:num w:numId="30" w16cid:durableId="256713351">
-    <w:abstractNumId w:val="18"/>
+    <w:abstractNumId w:val="19"/>
   </w:num>
   <w:num w:numId="31" w16cid:durableId="1959603157">
-    <w:abstractNumId w:val="68"/>
+    <w:abstractNumId w:val="73"/>
   </w:num>
   <w:num w:numId="32" w16cid:durableId="199633290">
-    <w:abstractNumId w:val="34"/>
+    <w:abstractNumId w:val="36"/>
   </w:num>
   <w:num w:numId="33" w16cid:durableId="1221357261">
     <w:abstractNumId w:val="7"/>
@@ -19587,10 +21064,10 @@
     <w:abstractNumId w:val="4"/>
   </w:num>
   <w:num w:numId="35" w16cid:durableId="395594868">
-    <w:abstractNumId w:val="50"/>
+    <w:abstractNumId w:val="54"/>
   </w:num>
   <w:num w:numId="36" w16cid:durableId="77946716">
-    <w:abstractNumId w:val="32"/>
+    <w:abstractNumId w:val="34"/>
   </w:num>
   <w:num w:numId="37" w16cid:durableId="2079549133">
     <w:abstractNumId w:val="6"/>
@@ -19599,112 +21076,127 @@
     <w:abstractNumId w:val="8"/>
   </w:num>
   <w:num w:numId="39" w16cid:durableId="1184511273">
-    <w:abstractNumId w:val="60"/>
+    <w:abstractNumId w:val="65"/>
   </w:num>
   <w:num w:numId="40" w16cid:durableId="300575257">
-    <w:abstractNumId w:val="20"/>
+    <w:abstractNumId w:val="21"/>
   </w:num>
   <w:num w:numId="41" w16cid:durableId="985164931">
-    <w:abstractNumId w:val="39"/>
+    <w:abstractNumId w:val="41"/>
   </w:num>
   <w:num w:numId="42" w16cid:durableId="1945965401">
-    <w:abstractNumId w:val="36"/>
+    <w:abstractNumId w:val="38"/>
   </w:num>
   <w:num w:numId="43" w16cid:durableId="130900960">
-    <w:abstractNumId w:val="17"/>
+    <w:abstractNumId w:val="18"/>
   </w:num>
   <w:num w:numId="44" w16cid:durableId="1986087474">
-    <w:abstractNumId w:val="41"/>
+    <w:abstractNumId w:val="44"/>
   </w:num>
   <w:num w:numId="45" w16cid:durableId="1120302458">
+    <w:abstractNumId w:val="15"/>
+  </w:num>
+  <w:num w:numId="46" w16cid:durableId="243032247">
     <w:abstractNumId w:val="14"/>
   </w:num>
-  <w:num w:numId="46" w16cid:durableId="243032247">
-    <w:abstractNumId w:val="13"/>
-  </w:num>
   <w:num w:numId="47" w16cid:durableId="614287098">
-    <w:abstractNumId w:val="23"/>
+    <w:abstractNumId w:val="24"/>
   </w:num>
   <w:num w:numId="48" w16cid:durableId="232664885">
-    <w:abstractNumId w:val="25"/>
+    <w:abstractNumId w:val="26"/>
   </w:num>
   <w:num w:numId="49" w16cid:durableId="809322502">
     <w:abstractNumId w:val="11"/>
   </w:num>
   <w:num w:numId="50" w16cid:durableId="15665374">
-    <w:abstractNumId w:val="51"/>
+    <w:abstractNumId w:val="55"/>
   </w:num>
   <w:num w:numId="51" w16cid:durableId="1214197279">
-    <w:abstractNumId w:val="29"/>
+    <w:abstractNumId w:val="31"/>
   </w:num>
   <w:num w:numId="52" w16cid:durableId="1801071214">
     <w:abstractNumId w:val="5"/>
   </w:num>
   <w:num w:numId="53" w16cid:durableId="468668393">
-    <w:abstractNumId w:val="58"/>
+    <w:abstractNumId w:val="63"/>
   </w:num>
   <w:num w:numId="54" w16cid:durableId="689113514">
-    <w:abstractNumId w:val="48"/>
+    <w:abstractNumId w:val="52"/>
   </w:num>
   <w:num w:numId="55" w16cid:durableId="162354584">
-    <w:abstractNumId w:val="24"/>
+    <w:abstractNumId w:val="25"/>
   </w:num>
   <w:num w:numId="56" w16cid:durableId="1318534277">
-    <w:abstractNumId w:val="59"/>
+    <w:abstractNumId w:val="64"/>
   </w:num>
   <w:num w:numId="57" w16cid:durableId="439297707">
-    <w:abstractNumId w:val="57"/>
+    <w:abstractNumId w:val="62"/>
   </w:num>
   <w:num w:numId="58" w16cid:durableId="1716615754">
-    <w:abstractNumId w:val="31"/>
+    <w:abstractNumId w:val="33"/>
   </w:num>
   <w:num w:numId="59" w16cid:durableId="1632056138">
-    <w:abstractNumId w:val="63"/>
+    <w:abstractNumId w:val="68"/>
   </w:num>
   <w:num w:numId="60" w16cid:durableId="1690451326">
-    <w:abstractNumId w:val="56"/>
+    <w:abstractNumId w:val="61"/>
   </w:num>
   <w:num w:numId="61" w16cid:durableId="1801805963">
     <w:abstractNumId w:val="10"/>
   </w:num>
   <w:num w:numId="62" w16cid:durableId="1941137092">
-    <w:abstractNumId w:val="12"/>
+    <w:abstractNumId w:val="13"/>
   </w:num>
   <w:num w:numId="63" w16cid:durableId="1975912857">
+    <w:abstractNumId w:val="74"/>
+  </w:num>
+  <w:num w:numId="64" w16cid:durableId="1456219392">
+    <w:abstractNumId w:val="47"/>
+  </w:num>
+  <w:num w:numId="65" w16cid:durableId="1235704567">
+    <w:abstractNumId w:val="58"/>
+  </w:num>
+  <w:num w:numId="66" w16cid:durableId="1772780683">
     <w:abstractNumId w:val="69"/>
   </w:num>
-  <w:num w:numId="64" w16cid:durableId="1456219392">
-    <w:abstractNumId w:val="44"/>
-  </w:num>
-  <w:num w:numId="65" w16cid:durableId="1235704567">
-    <w:abstractNumId w:val="53"/>
-  </w:num>
-  <w:num w:numId="66" w16cid:durableId="1772780683">
-    <w:abstractNumId w:val="64"/>
-  </w:num>
   <w:num w:numId="67" w16cid:durableId="755126669">
-    <w:abstractNumId w:val="46"/>
+    <w:abstractNumId w:val="49"/>
   </w:num>
   <w:num w:numId="68" w16cid:durableId="1735616943">
     <w:abstractNumId w:val="9"/>
   </w:num>
   <w:num w:numId="69" w16cid:durableId="1933539396">
-    <w:abstractNumId w:val="45"/>
+    <w:abstractNumId w:val="48"/>
   </w:num>
   <w:num w:numId="70" w16cid:durableId="1408066967">
-    <w:abstractNumId w:val="54"/>
+    <w:abstractNumId w:val="59"/>
   </w:num>
   <w:num w:numId="71" w16cid:durableId="598635499">
-    <w:abstractNumId w:val="26"/>
+    <w:abstractNumId w:val="28"/>
   </w:num>
   <w:num w:numId="72" w16cid:durableId="77479419">
-    <w:abstractNumId w:val="47"/>
+    <w:abstractNumId w:val="51"/>
   </w:num>
   <w:num w:numId="73" w16cid:durableId="956181011">
-    <w:abstractNumId w:val="61"/>
+    <w:abstractNumId w:val="66"/>
   </w:num>
   <w:num w:numId="74" w16cid:durableId="2136485999">
-    <w:abstractNumId w:val="55"/>
+    <w:abstractNumId w:val="60"/>
+  </w:num>
+  <w:num w:numId="75" w16cid:durableId="20598136">
+    <w:abstractNumId w:val="27"/>
+  </w:num>
+  <w:num w:numId="76" w16cid:durableId="1831290483">
+    <w:abstractNumId w:val="42"/>
+  </w:num>
+  <w:num w:numId="77" w16cid:durableId="452672822">
+    <w:abstractNumId w:val="56"/>
+  </w:num>
+  <w:num w:numId="78" w16cid:durableId="760680621">
+    <w:abstractNumId w:val="50"/>
+  </w:num>
+  <w:num w:numId="79" w16cid:durableId="1186361659">
+    <w:abstractNumId w:val="12"/>
   </w:num>
 </w:numbering>
 </file>

</xml_diff>

<commit_message>
Dodano zabezpieczenie przed atakami MAC
</commit_message>
<xml_diff>
--- a/Sprawozdanie.docx
+++ b/Sprawozdanie.docx
@@ -8739,6 +8739,7 @@
         </w:rPr>
         <w:t xml:space="preserve"> zablokuje jego pakiety DHCP OFFER/DISCOVER.</w:t>
       </w:r>
+      <w:bookmarkStart w:id="5" w:name="_Toc186532079"/>
     </w:p>
     <w:p>
       <w:pPr>
@@ -8758,7 +8759,6 @@
           <w:lang w:val="pl-PL"/>
         </w:rPr>
       </w:pPr>
-      <w:bookmarkStart w:id="5" w:name="_Toc186532079"/>
       <w:r>
         <w:rPr>
           <w:sz w:val="28"/>
@@ -8979,6 +8979,619 @@
         <w:rPr>
           <w:sz w:val="28"/>
           <w:szCs w:val="28"/>
+        </w:rPr>
+      </w:pPr>
+      <w:proofErr w:type="spellStart"/>
+      <w:r>
+        <w:rPr>
+          <w:sz w:val="28"/>
+          <w:szCs w:val="28"/>
+        </w:rPr>
+        <w:t>Zabezpieczenia</w:t>
+      </w:r>
+      <w:proofErr w:type="spellEnd"/>
+      <w:r>
+        <w:rPr>
+          <w:sz w:val="28"/>
+          <w:szCs w:val="28"/>
+        </w:rPr>
+        <w:t xml:space="preserve"> </w:t>
+      </w:r>
+      <w:proofErr w:type="spellStart"/>
+      <w:r>
+        <w:rPr>
+          <w:sz w:val="28"/>
+          <w:szCs w:val="28"/>
+        </w:rPr>
+        <w:t>przed</w:t>
+      </w:r>
+      <w:proofErr w:type="spellEnd"/>
+      <w:r>
+        <w:rPr>
+          <w:sz w:val="28"/>
+          <w:szCs w:val="28"/>
+        </w:rPr>
+        <w:t xml:space="preserve"> </w:t>
+      </w:r>
+      <w:proofErr w:type="spellStart"/>
+      <w:r>
+        <w:rPr>
+          <w:sz w:val="28"/>
+          <w:szCs w:val="28"/>
+        </w:rPr>
+        <w:t>atakami</w:t>
+      </w:r>
+      <w:proofErr w:type="spellEnd"/>
+      <w:r>
+        <w:rPr>
+          <w:sz w:val="28"/>
+          <w:szCs w:val="28"/>
+        </w:rPr>
+        <w:t xml:space="preserve"> MAC</w:t>
+      </w:r>
+    </w:p>
+    <w:p>
+      <w:pPr>
+        <w:rPr>
+          <w:lang w:val="pl-PL"/>
+        </w:rPr>
+      </w:pPr>
+      <w:r>
+        <w:rPr>
+          <w:rFonts w:ascii="Segoe UI Emoji" w:hAnsi="Segoe UI Emoji" w:cs="Segoe UI Emoji"/>
+          <w:lang w:val="pl-PL"/>
+        </w:rPr>
+        <w:t>✅</w:t>
+      </w:r>
+      <w:r>
+        <w:rPr>
+          <w:lang w:val="pl-PL"/>
+        </w:rPr>
+        <w:t xml:space="preserve"> </w:t>
+      </w:r>
+      <w:r>
+        <w:rPr>
+          <w:b/>
+          <w:bCs/>
+          <w:lang w:val="pl-PL"/>
+        </w:rPr>
+        <w:t>Główna technologia: Port Security</w:t>
+      </w:r>
+    </w:p>
+    <w:p>
+      <w:pPr>
+        <w:rPr>
+          <w:lang w:val="pl-PL"/>
+        </w:rPr>
+      </w:pPr>
+      <w:r>
+        <w:rPr>
+          <w:lang w:val="pl-PL"/>
+        </w:rPr>
+        <w:t xml:space="preserve">To narzędzie dostępne na </w:t>
+      </w:r>
+      <w:proofErr w:type="spellStart"/>
+      <w:r>
+        <w:rPr>
+          <w:lang w:val="pl-PL"/>
+        </w:rPr>
+        <w:t>switchach</w:t>
+      </w:r>
+      <w:proofErr w:type="spellEnd"/>
+      <w:r>
+        <w:rPr>
+          <w:lang w:val="pl-PL"/>
+        </w:rPr>
+        <w:t xml:space="preserve"> Cisco, które pozwala ograniczyć liczbę adresów MAC dozwolonych na danym porcie i/lub zdefiniować konkretne adresy MAC, które mogą się połączyć.</w:t>
+      </w:r>
+    </w:p>
+    <w:p>
+      <w:pPr>
+        <w:rPr>
+          <w:lang w:val="pl-PL"/>
+        </w:rPr>
+      </w:pPr>
+      <w:r>
+        <w:rPr>
+          <w:lang w:val="pl-PL"/>
+        </w:rPr>
+        <w:t>Polecenie</w:t>
+      </w:r>
+      <w:r>
+        <w:rPr>
+          <w:lang w:val="pl-PL"/>
+        </w:rPr>
+        <w:tab/>
+      </w:r>
+      <w:r>
+        <w:rPr>
+          <w:lang w:val="pl-PL"/>
+        </w:rPr>
+        <w:tab/>
+      </w:r>
+      <w:r>
+        <w:rPr>
+          <w:lang w:val="pl-PL"/>
+        </w:rPr>
+        <w:tab/>
+      </w:r>
+      <w:r>
+        <w:rPr>
+          <w:lang w:val="pl-PL"/>
+        </w:rPr>
+        <w:tab/>
+      </w:r>
+      <w:r>
+        <w:rPr>
+          <w:lang w:val="pl-PL"/>
+        </w:rPr>
+        <w:tab/>
+      </w:r>
+      <w:r>
+        <w:rPr>
+          <w:lang w:val="pl-PL"/>
+        </w:rPr>
+        <w:t>Opis</w:t>
+      </w:r>
+    </w:p>
+    <w:p>
+      <w:r>
+        <w:t>switchport port-security</w:t>
+      </w:r>
+      <w:r>
+        <w:tab/>
+      </w:r>
+      <w:r>
+        <w:tab/>
+      </w:r>
+      <w:r>
+        <w:tab/>
+      </w:r>
+      <w:r>
+        <w:tab/>
+      </w:r>
+      <w:proofErr w:type="spellStart"/>
+      <w:r>
+        <w:t>Włącza</w:t>
+      </w:r>
+      <w:proofErr w:type="spellEnd"/>
+      <w:r>
+        <w:t xml:space="preserve"> Port Security</w:t>
+      </w:r>
+    </w:p>
+    <w:p>
+      <w:r>
+        <w:t>switchport port-security maximum 1</w:t>
+      </w:r>
+      <w:r>
+        <w:tab/>
+      </w:r>
+      <w:r>
+        <w:tab/>
+      </w:r>
+      <w:proofErr w:type="spellStart"/>
+      <w:r>
+        <w:t>Tylko</w:t>
+      </w:r>
+      <w:proofErr w:type="spellEnd"/>
+      <w:r>
+        <w:t xml:space="preserve"> 1 MAC </w:t>
+      </w:r>
+      <w:proofErr w:type="spellStart"/>
+      <w:r>
+        <w:t>na</w:t>
+      </w:r>
+      <w:proofErr w:type="spellEnd"/>
+      <w:r>
+        <w:t xml:space="preserve"> </w:t>
+      </w:r>
+      <w:proofErr w:type="spellStart"/>
+      <w:r>
+        <w:t>porcie</w:t>
+      </w:r>
+      <w:proofErr w:type="spellEnd"/>
+    </w:p>
+    <w:p>
+      <w:pPr>
+        <w:rPr>
+          <w:lang w:val="pl-PL"/>
+        </w:rPr>
+      </w:pPr>
+      <w:proofErr w:type="spellStart"/>
+      <w:r>
+        <w:rPr>
+          <w:lang w:val="pl-PL"/>
+        </w:rPr>
+        <w:t>switchport</w:t>
+      </w:r>
+      <w:proofErr w:type="spellEnd"/>
+      <w:r>
+        <w:rPr>
+          <w:lang w:val="pl-PL"/>
+        </w:rPr>
+        <w:t xml:space="preserve"> port-</w:t>
+      </w:r>
+      <w:proofErr w:type="spellStart"/>
+      <w:r>
+        <w:rPr>
+          <w:lang w:val="pl-PL"/>
+        </w:rPr>
+        <w:t>security</w:t>
+      </w:r>
+      <w:proofErr w:type="spellEnd"/>
+      <w:r>
+        <w:rPr>
+          <w:lang w:val="pl-PL"/>
+        </w:rPr>
+        <w:t xml:space="preserve"> </w:t>
+      </w:r>
+      <w:proofErr w:type="spellStart"/>
+      <w:r>
+        <w:rPr>
+          <w:lang w:val="pl-PL"/>
+        </w:rPr>
+        <w:t>violation</w:t>
+      </w:r>
+      <w:proofErr w:type="spellEnd"/>
+      <w:r>
+        <w:rPr>
+          <w:lang w:val="pl-PL"/>
+        </w:rPr>
+        <w:t xml:space="preserve"> </w:t>
+      </w:r>
+      <w:proofErr w:type="spellStart"/>
+      <w:r>
+        <w:rPr>
+          <w:lang w:val="pl-PL"/>
+        </w:rPr>
+        <w:t>restrict</w:t>
+      </w:r>
+      <w:proofErr w:type="spellEnd"/>
+      <w:r>
+        <w:rPr>
+          <w:lang w:val="pl-PL"/>
+        </w:rPr>
+        <w:tab/>
+        <w:t>Blokuje i loguje naruszenie (bez wyłączania portu)</w:t>
+      </w:r>
+    </w:p>
+    <w:p>
+      <w:pPr>
+        <w:rPr>
+          <w:lang w:val="pl-PL"/>
+        </w:rPr>
+      </w:pPr>
+      <w:proofErr w:type="spellStart"/>
+      <w:r>
+        <w:rPr>
+          <w:lang w:val="pl-PL"/>
+        </w:rPr>
+        <w:t>switchport</w:t>
+      </w:r>
+      <w:proofErr w:type="spellEnd"/>
+      <w:r>
+        <w:rPr>
+          <w:lang w:val="pl-PL"/>
+        </w:rPr>
+        <w:t xml:space="preserve"> port-</w:t>
+      </w:r>
+      <w:proofErr w:type="spellStart"/>
+      <w:r>
+        <w:rPr>
+          <w:lang w:val="pl-PL"/>
+        </w:rPr>
+        <w:t>security</w:t>
+      </w:r>
+      <w:proofErr w:type="spellEnd"/>
+      <w:r>
+        <w:rPr>
+          <w:lang w:val="pl-PL"/>
+        </w:rPr>
+        <w:t xml:space="preserve"> mac-</w:t>
+      </w:r>
+      <w:proofErr w:type="spellStart"/>
+      <w:r>
+        <w:rPr>
+          <w:lang w:val="pl-PL"/>
+        </w:rPr>
+        <w:t>address</w:t>
+      </w:r>
+      <w:proofErr w:type="spellEnd"/>
+      <w:r>
+        <w:rPr>
+          <w:lang w:val="pl-PL"/>
+        </w:rPr>
+        <w:t xml:space="preserve"> </w:t>
+      </w:r>
+      <w:proofErr w:type="spellStart"/>
+      <w:r>
+        <w:rPr>
+          <w:lang w:val="pl-PL"/>
+        </w:rPr>
+        <w:t>sticky</w:t>
+      </w:r>
+      <w:proofErr w:type="spellEnd"/>
+      <w:r>
+        <w:rPr>
+          <w:lang w:val="pl-PL"/>
+        </w:rPr>
+        <w:tab/>
+        <w:t>Uczy się MAC-a i zapisuje go jako "dozwolony"</w:t>
+      </w:r>
+    </w:p>
+    <w:p>
+      <w:pPr>
+        <w:rPr>
+          <w:lang w:val="pl-PL"/>
+        </w:rPr>
+      </w:pPr>
+    </w:p>
+    <w:p>
+      <w:pPr>
+        <w:rPr>
+          <w:lang w:val="pl-PL"/>
+        </w:rPr>
+      </w:pPr>
+      <w:r>
+        <w:rPr>
+          <w:lang w:val="pl-PL"/>
+        </w:rPr>
+        <w:t>Atak</w:t>
+      </w:r>
+      <w:r>
+        <w:rPr>
+          <w:lang w:val="pl-PL"/>
+        </w:rPr>
+        <w:tab/>
+      </w:r>
+      <w:r>
+        <w:rPr>
+          <w:lang w:val="pl-PL"/>
+        </w:rPr>
+        <w:tab/>
+      </w:r>
+      <w:r>
+        <w:rPr>
+          <w:lang w:val="pl-PL"/>
+        </w:rPr>
+        <w:tab/>
+      </w:r>
+      <w:r>
+        <w:rPr>
+          <w:lang w:val="pl-PL"/>
+        </w:rPr>
+        <w:tab/>
+      </w:r>
+      <w:r>
+        <w:rPr>
+          <w:lang w:val="pl-PL"/>
+        </w:rPr>
+        <w:tab/>
+      </w:r>
+      <w:r>
+        <w:rPr>
+          <w:lang w:val="pl-PL"/>
+        </w:rPr>
+        <w:tab/>
+      </w:r>
+      <w:r>
+        <w:rPr>
+          <w:lang w:val="pl-PL"/>
+        </w:rPr>
+        <w:tab/>
+      </w:r>
+      <w:r>
+        <w:rPr>
+          <w:lang w:val="pl-PL"/>
+        </w:rPr>
+        <w:tab/>
+      </w:r>
+      <w:r>
+        <w:rPr>
+          <w:lang w:val="pl-PL"/>
+        </w:rPr>
+        <w:t>Zabezpieczenie</w:t>
+      </w:r>
+    </w:p>
+    <w:p>
+      <w:pPr>
+        <w:rPr>
+          <w:lang w:val="pl-PL"/>
+        </w:rPr>
+      </w:pPr>
+      <w:r>
+        <w:rPr>
+          <w:lang w:val="pl-PL"/>
+        </w:rPr>
+        <w:t xml:space="preserve">MAC </w:t>
+      </w:r>
+      <w:proofErr w:type="spellStart"/>
+      <w:r>
+        <w:rPr>
+          <w:lang w:val="pl-PL"/>
+        </w:rPr>
+        <w:t>Flooding</w:t>
+      </w:r>
+      <w:proofErr w:type="spellEnd"/>
+      <w:r>
+        <w:rPr>
+          <w:lang w:val="pl-PL"/>
+        </w:rPr>
+        <w:t xml:space="preserve"> – zalewanie tablicy CAM wieloma MAC-</w:t>
+      </w:r>
+      <w:proofErr w:type="spellStart"/>
+      <w:r>
+        <w:rPr>
+          <w:lang w:val="pl-PL"/>
+        </w:rPr>
+        <w:t>ami</w:t>
+      </w:r>
+      <w:proofErr w:type="spellEnd"/>
+      <w:r>
+        <w:rPr>
+          <w:lang w:val="pl-PL"/>
+        </w:rPr>
+        <w:tab/>
+        <w:t>maximum 1 ogranicza</w:t>
+      </w:r>
+    </w:p>
+    <w:p>
+      <w:r>
+        <w:t xml:space="preserve">MAC Spoofing – </w:t>
+      </w:r>
+      <w:proofErr w:type="spellStart"/>
+      <w:r>
+        <w:t>podszywanie</w:t>
+      </w:r>
+      <w:proofErr w:type="spellEnd"/>
+      <w:r>
+        <w:t xml:space="preserve"> </w:t>
+      </w:r>
+      <w:proofErr w:type="spellStart"/>
+      <w:r>
+        <w:t>się</w:t>
+      </w:r>
+      <w:proofErr w:type="spellEnd"/>
+      <w:r>
+        <w:t xml:space="preserve"> pod </w:t>
+      </w:r>
+      <w:proofErr w:type="spellStart"/>
+      <w:r>
+        <w:t>inny</w:t>
+      </w:r>
+      <w:proofErr w:type="spellEnd"/>
+      <w:r>
+        <w:t xml:space="preserve"> MAC</w:t>
+      </w:r>
+      <w:r>
+        <w:tab/>
+      </w:r>
+      <w:r>
+        <w:tab/>
+      </w:r>
+      <w:r>
+        <w:tab/>
+      </w:r>
+      <w:r>
+        <w:t>sticky + violation restrict/shutdown</w:t>
+      </w:r>
+    </w:p>
+    <w:p>
+      <w:pPr>
+        <w:rPr>
+          <w:lang w:val="pl-PL"/>
+        </w:rPr>
+      </w:pPr>
+      <w:r>
+        <w:rPr>
+          <w:lang w:val="pl-PL"/>
+        </w:rPr>
+        <w:t>Nieautoryzowane urządzenia</w:t>
+      </w:r>
+      <w:r>
+        <w:rPr>
+          <w:lang w:val="pl-PL"/>
+        </w:rPr>
+        <w:tab/>
+      </w:r>
+      <w:r>
+        <w:rPr>
+          <w:lang w:val="pl-PL"/>
+        </w:rPr>
+        <w:tab/>
+      </w:r>
+      <w:r>
+        <w:rPr>
+          <w:lang w:val="pl-PL"/>
+        </w:rPr>
+        <w:tab/>
+      </w:r>
+      <w:r>
+        <w:rPr>
+          <w:lang w:val="pl-PL"/>
+        </w:rPr>
+        <w:tab/>
+      </w:r>
+      <w:r>
+        <w:rPr>
+          <w:lang w:val="pl-PL"/>
+        </w:rPr>
+        <w:tab/>
+      </w:r>
+      <w:r>
+        <w:rPr>
+          <w:lang w:val="pl-PL"/>
+        </w:rPr>
+        <w:t>tylko określony MAC może działać</w:t>
+      </w:r>
+    </w:p>
+    <w:p>
+      <w:pPr>
+        <w:rPr>
+          <w:lang w:val="pl-PL"/>
+        </w:rPr>
+      </w:pPr>
+    </w:p>
+    <w:p>
+      <w:pPr>
+        <w:rPr>
+          <w:b/>
+          <w:bCs/>
+        </w:rPr>
+      </w:pPr>
+      <w:proofErr w:type="spellStart"/>
+      <w:r>
+        <w:rPr>
+          <w:b/>
+          <w:bCs/>
+        </w:rPr>
+        <w:t>Sprawdzenie</w:t>
+      </w:r>
+      <w:proofErr w:type="spellEnd"/>
+      <w:r>
+        <w:rPr>
+          <w:b/>
+          <w:bCs/>
+        </w:rPr>
+        <w:t xml:space="preserve"> </w:t>
+      </w:r>
+      <w:proofErr w:type="spellStart"/>
+      <w:r>
+        <w:rPr>
+          <w:b/>
+          <w:bCs/>
+        </w:rPr>
+        <w:t>statusu</w:t>
+      </w:r>
+      <w:proofErr w:type="spellEnd"/>
+      <w:r>
+        <w:rPr>
+          <w:b/>
+          <w:bCs/>
+        </w:rPr>
+        <w:t>:</w:t>
+      </w:r>
+    </w:p>
+    <w:p>
+      <w:r>
+        <w:t>show port-security interface FastEthernet0/3</w:t>
+      </w:r>
+    </w:p>
+    <w:p>
+      <w:pPr>
+        <w:pStyle w:val="Nagwek1"/>
+        <w:numPr>
+          <w:ilvl w:val="0"/>
+          <w:numId w:val="10"/>
+        </w:numPr>
+        <w:tabs>
+          <w:tab w:val="num" w:pos="720"/>
+        </w:tabs>
+        <w:spacing w:after="120"/>
+        <w:ind w:left="426" w:hanging="426"/>
+        <w:rPr>
+          <w:sz w:val="28"/>
+          <w:szCs w:val="28"/>
           <w:lang w:val="pl-PL"/>
         </w:rPr>
       </w:pPr>
@@ -9290,6 +9903,7 @@
           <w:bCs/>
           <w:lang w:val="pl-PL"/>
         </w:rPr>
+        <w:lastRenderedPageBreak/>
         <w:t>Nieprawidłowa konfiguracja VTP</w:t>
       </w:r>
       <w:r>

</xml_diff>

<commit_message>
Poprawiono działanie routingu VLANów
</commit_message>
<xml_diff>
--- a/Sprawozdanie.docx
+++ b/Sprawozdanie.docx
@@ -2285,10 +2285,25 @@
     </w:p>
     <w:p>
       <w:pPr>
-        <w:rPr>
-          <w:lang w:val="pl-PL"/>
-        </w:rPr>
-      </w:pPr>
+        <w:pStyle w:val="MjTekst"/>
+      </w:pPr>
+      <w:r>
+        <w:t>Tematem naszego projektu było zaprojektowanie struktury sieci dla biura rachunkowego. W</w:t>
+      </w:r>
+      <w:r>
+        <w:t> </w:t>
+      </w:r>
+      <w:r>
+        <w:t xml:space="preserve">ramach realizacji zadania należało opracować schemat sieci oraz odpowiednio skonfigurować urządzenia wchodzące w jej skład. Do prac nad projektem wykorzystano oprogramowanie Cisco </w:t>
+      </w:r>
+      <w:proofErr w:type="spellStart"/>
+      <w:r>
+        <w:t>PacketTracer</w:t>
+      </w:r>
+      <w:proofErr w:type="spellEnd"/>
+      <w:r>
+        <w:t>. Konfiguracja miała obejmować implementację następujących rozwiązań (w tabeli zaznaczono również, które z nich udało się zrealizować):</w:t>
+      </w:r>
     </w:p>
     <w:tbl>
       <w:tblPr>
@@ -4067,13 +4082,6 @@
     </w:tbl>
     <w:p>
       <w:pPr>
-        <w:rPr>
-          <w:lang w:val="pl-PL"/>
-        </w:rPr>
-      </w:pPr>
-    </w:p>
-    <w:p>
-      <w:pPr>
         <w:pStyle w:val="Nagwek1"/>
         <w:numPr>
           <w:ilvl w:val="0"/>
@@ -4116,6 +4124,46 @@
     </w:p>
     <w:p>
       <w:pPr>
+        <w:pStyle w:val="MjTekst"/>
+      </w:pPr>
+      <w:r>
+        <w:t>Na obrazie poniżej przedstawiono strukturę naszego projektu sieci.</w:t>
+      </w:r>
+    </w:p>
+    <w:p>
+      <w:pPr>
+        <w:pStyle w:val="MjTekst"/>
+      </w:pPr>
+      <w:r>
+        <w:t>ZDJĘCIE</w:t>
+      </w:r>
+    </w:p>
+    <w:p>
+      <w:pPr>
+        <w:pStyle w:val="PodpisObrazka"/>
+      </w:pPr>
+      <w:r>
+        <w:t>Struktura sieci</w:t>
+      </w:r>
+      <w:r>
+        <w:t xml:space="preserve"> z programu </w:t>
+      </w:r>
+      <w:proofErr w:type="spellStart"/>
+      <w:r>
+        <w:t>Packet</w:t>
+      </w:r>
+      <w:proofErr w:type="spellEnd"/>
+      <w:r>
+        <w:t xml:space="preserve"> </w:t>
+      </w:r>
+      <w:proofErr w:type="spellStart"/>
+      <w:r>
+        <w:t>Tracer</w:t>
+      </w:r>
+      <w:proofErr w:type="spellEnd"/>
+    </w:p>
+    <w:p>
+      <w:pPr>
         <w:pStyle w:val="Nagwek1"/>
         <w:numPr>
           <w:ilvl w:val="0"/>
@@ -4177,6 +4225,95 @@
     </w:p>
     <w:p>
       <w:pPr>
+        <w:pStyle w:val="MjTekst"/>
+      </w:pPr>
+      <w:r>
+        <w:t xml:space="preserve">Przed implementacją poszczególnych rozwiązań, podzieliliśmy naszą </w:t>
+      </w:r>
+      <w:r>
+        <w:t>sieć na</w:t>
+      </w:r>
+      <w:r>
+        <w:t xml:space="preserve"> mniejsze</w:t>
+      </w:r>
+      <w:r>
+        <w:t xml:space="preserve"> </w:t>
+      </w:r>
+      <w:r>
+        <w:t xml:space="preserve">podsieci, </w:t>
+      </w:r>
+      <w:r>
+        <w:t>z</w:t>
+      </w:r>
+      <w:r>
+        <w:t> </w:t>
+      </w:r>
+      <w:r>
+        <w:t>których każd</w:t>
+      </w:r>
+      <w:r>
+        <w:t>a</w:t>
+      </w:r>
+      <w:r>
+        <w:t xml:space="preserve"> odpowiada za inną funkcjonalność. Dzięki temu udało się uniknąć nadmiernego obciążenia pojedynczych urządzeń oraz poprawić czytelność i organizację konfiguracji. </w:t>
+      </w:r>
+      <w:r>
+        <w:t>Podsieci zostały</w:t>
+      </w:r>
+      <w:r>
+        <w:t xml:space="preserve"> oznaczon</w:t>
+      </w:r>
+      <w:r>
+        <w:t>e</w:t>
+      </w:r>
+      <w:r>
+        <w:t xml:space="preserve"> innym</w:t>
+      </w:r>
+      <w:r>
+        <w:t>i</w:t>
+      </w:r>
+      <w:r>
+        <w:t xml:space="preserve"> kolor</w:t>
+      </w:r>
+      <w:r>
+        <w:t>ami</w:t>
+      </w:r>
+      <w:r>
+        <w:t xml:space="preserve">, tak jak to można zauważyć na poprzednim zdjęciu, aby </w:t>
+      </w:r>
+      <w:r>
+        <w:lastRenderedPageBreak/>
+        <w:t xml:space="preserve">podkreślić ich rozłączność. Dodatkowo przy każdej </w:t>
+      </w:r>
+      <w:r>
+        <w:t>podsieci</w:t>
+      </w:r>
+      <w:r>
+        <w:t xml:space="preserve"> znajduje się krótka notatka, </w:t>
+      </w:r>
+      <w:r>
+        <w:t xml:space="preserve">informująca o </w:t>
+      </w:r>
+      <w:r>
+        <w:t xml:space="preserve">zaimplementowanych w niej </w:t>
+      </w:r>
+      <w:r>
+        <w:t>funkcjach</w:t>
+      </w:r>
+      <w:r>
+        <w:t>.</w:t>
+      </w:r>
+    </w:p>
+    <w:p>
+      <w:pPr>
+        <w:pStyle w:val="MjTekst"/>
+      </w:pPr>
+      <w:r>
+        <w:t>Jesteśmy świadomi, że w rzeczywistych zastosowaniach takie podejście nie jest w pełni profesjonalne, ponieważ każda podsieć powinna być w pełni skonfigurowana i w pełni zintegrowana z całą infrastrukturą. Tylko w ten sposób można zagwarantować poprawność działania oraz bezpieczeństwo całej sieci. Jednak w ramach projektu przyjęte rozwiązanie miało na celu przede wszystkim zademonstrowanie naszej umiejętności implementacji wybranych funkcjonalności i osiągnięcia założonych celów.</w:t>
+      </w:r>
+    </w:p>
+    <w:p>
+      <w:pPr>
         <w:pStyle w:val="Nagwek1"/>
         <w:numPr>
           <w:ilvl w:val="0"/>
@@ -4206,26 +4343,21 @@
     </w:p>
     <w:p>
       <w:pPr>
-        <w:rPr>
-          <w:lang w:val="pl-PL"/>
-        </w:rPr>
-      </w:pPr>
-      <w:r>
-        <w:rPr>
-          <w:lang w:val="pl-PL"/>
-        </w:rPr>
+        <w:pStyle w:val="MjTekst"/>
+      </w:pPr>
+      <w:r>
         <w:t>Poniżej znajdują się tabele a</w:t>
       </w:r>
       <w:r>
-        <w:rPr>
-          <w:lang w:val="pl-PL"/>
-        </w:rPr>
-        <w:t xml:space="preserve">dresacji dla poszczególnych podsieci w naszym projekcie. W przypadku, gdy jakiś interfejs nie posiada przydzielonych adresów IP lub </w:t>
-      </w:r>
-      <w:r>
-        <w:rPr>
-          <w:lang w:val="pl-PL"/>
-        </w:rPr>
+        <w:t>dresacji dla poszczególnych podsieci w naszym projekcie. W</w:t>
+      </w:r>
+      <w:r>
+        <w:t> </w:t>
+      </w:r>
+      <w:r>
+        <w:t xml:space="preserve">przypadku, gdy jakiś interfejs nie posiada przydzielonych adresów IP lub </w:t>
+      </w:r>
+      <w:r>
         <w:t>jest nieaktywny, to nie został on uwzględniony.</w:t>
       </w:r>
     </w:p>
@@ -9919,7 +10051,6 @@
         </w:tc>
       </w:tr>
     </w:tbl>
-    <w:p/>
     <w:p>
       <w:pPr>
         <w:pStyle w:val="Nagwek1"/>
@@ -9951,6 +10082,353 @@
     </w:p>
     <w:p>
       <w:pPr>
+        <w:pStyle w:val="MjTekst"/>
+      </w:pPr>
+      <w:r>
+        <w:t>Urządzenia sieciowe w naszym projekcie zostały odpowiednio zabezpieczone przed nieautoryzowanym dostępem osób trzecich. Skonfigurowano między innymi zabezpieczenia dostępu do trybu uprzywilejowanego, portów konsolowych oraz wirtualnych terminali (VTY). W przypadku urządzenia router R0 zastosowano autoryzację przy użyciu TACACS+. Poniżej przedstawiono wykorzystane w projekcie dane uwierzytelniania oraz przykładową konfigurację zabezpieczeń na jednym z urządzeń.</w:t>
+      </w:r>
+    </w:p>
+    <w:p>
+      <w:pPr>
+        <w:pStyle w:val="MjTekst"/>
+      </w:pPr>
+      <w:r>
+        <w:t>Dla celów projektu zastosowano następujące hasła:</w:t>
+      </w:r>
+    </w:p>
+    <w:p>
+      <w:pPr>
+        <w:pStyle w:val="MjTekst"/>
+        <w:numPr>
+          <w:ilvl w:val="0"/>
+          <w:numId w:val="70"/>
+        </w:numPr>
+      </w:pPr>
+      <w:r>
+        <w:rPr>
+          <w:b/>
+          <w:bCs/>
+        </w:rPr>
+        <w:t xml:space="preserve">Domyślny dostęp do urządzenia: </w:t>
+      </w:r>
+      <w:proofErr w:type="spellStart"/>
+      <w:r>
+        <w:t>username</w:t>
+      </w:r>
+      <w:proofErr w:type="spellEnd"/>
+      <w:r>
+        <w:t xml:space="preserve">: </w:t>
+      </w:r>
+      <w:proofErr w:type="spellStart"/>
+      <w:r>
+        <w:t>cisco</w:t>
+      </w:r>
+      <w:proofErr w:type="spellEnd"/>
+      <w:r>
+        <w:t xml:space="preserve"> / hasło: </w:t>
+      </w:r>
+      <w:proofErr w:type="spellStart"/>
+      <w:r>
+        <w:t>cisco</w:t>
+      </w:r>
+      <w:proofErr w:type="spellEnd"/>
+      <w:r>
+        <w:t xml:space="preserve"> </w:t>
+      </w:r>
+    </w:p>
+    <w:p>
+      <w:pPr>
+        <w:pStyle w:val="MjTekst"/>
+        <w:numPr>
+          <w:ilvl w:val="0"/>
+          <w:numId w:val="70"/>
+        </w:numPr>
+      </w:pPr>
+      <w:r>
+        <w:rPr>
+          <w:b/>
+          <w:bCs/>
+        </w:rPr>
+        <w:t xml:space="preserve">Dostępy różnych poziomów (dla R0 i S0): </w:t>
+      </w:r>
+    </w:p>
+    <w:p>
+      <w:pPr>
+        <w:pStyle w:val="MjTekst"/>
+        <w:numPr>
+          <w:ilvl w:val="1"/>
+          <w:numId w:val="70"/>
+        </w:numPr>
+        <w:rPr>
+          <w:lang w:val="en-US"/>
+        </w:rPr>
+      </w:pPr>
+      <w:r>
+        <w:rPr>
+          <w:b/>
+          <w:bCs/>
+          <w:lang w:val="en-US"/>
+        </w:rPr>
+        <w:t>Admin (privilege 15):</w:t>
+      </w:r>
+      <w:r>
+        <w:rPr>
+          <w:lang w:val="en-US"/>
+        </w:rPr>
+        <w:t xml:space="preserve"> username: </w:t>
+      </w:r>
+      <w:r>
+        <w:rPr>
+          <w:lang w:val="en-US"/>
+        </w:rPr>
+        <w:t>admin</w:t>
+      </w:r>
+      <w:r>
+        <w:rPr>
+          <w:lang w:val="en-US"/>
+        </w:rPr>
+        <w:t xml:space="preserve">/ </w:t>
+      </w:r>
+      <w:proofErr w:type="spellStart"/>
+      <w:r>
+        <w:rPr>
+          <w:lang w:val="en-US"/>
+        </w:rPr>
+        <w:t>hasło</w:t>
+      </w:r>
+      <w:proofErr w:type="spellEnd"/>
+      <w:r>
+        <w:rPr>
+          <w:lang w:val="en-US"/>
+        </w:rPr>
+        <w:t xml:space="preserve">: </w:t>
+      </w:r>
+      <w:r>
+        <w:rPr>
+          <w:lang w:val="en-US"/>
+        </w:rPr>
+        <w:t>admin123</w:t>
+      </w:r>
+    </w:p>
+    <w:p>
+      <w:pPr>
+        <w:pStyle w:val="MjTekst"/>
+        <w:numPr>
+          <w:ilvl w:val="1"/>
+          <w:numId w:val="70"/>
+        </w:numPr>
+        <w:rPr>
+          <w:lang w:val="en-US"/>
+        </w:rPr>
+      </w:pPr>
+      <w:r>
+        <w:rPr>
+          <w:b/>
+          <w:bCs/>
+          <w:lang w:val="en-US"/>
+        </w:rPr>
+        <w:t>Technik (privilege 10):</w:t>
+      </w:r>
+      <w:r>
+        <w:rPr>
+          <w:lang w:val="en-US"/>
+        </w:rPr>
+        <w:t xml:space="preserve"> username: </w:t>
+      </w:r>
+      <w:proofErr w:type="spellStart"/>
+      <w:r>
+        <w:rPr>
+          <w:lang w:val="en-US"/>
+        </w:rPr>
+        <w:t>technik</w:t>
+      </w:r>
+      <w:proofErr w:type="spellEnd"/>
+      <w:r>
+        <w:rPr>
+          <w:lang w:val="en-US"/>
+        </w:rPr>
+        <w:t xml:space="preserve"> / </w:t>
+      </w:r>
+      <w:proofErr w:type="spellStart"/>
+      <w:r>
+        <w:rPr>
+          <w:lang w:val="en-US"/>
+        </w:rPr>
+        <w:t>hasło</w:t>
+      </w:r>
+      <w:proofErr w:type="spellEnd"/>
+      <w:r>
+        <w:rPr>
+          <w:lang w:val="en-US"/>
+        </w:rPr>
+        <w:t xml:space="preserve">: </w:t>
+      </w:r>
+      <w:r>
+        <w:rPr>
+          <w:lang w:val="en-US"/>
+        </w:rPr>
+        <w:t>technik123</w:t>
+      </w:r>
+    </w:p>
+    <w:p>
+      <w:pPr>
+        <w:pStyle w:val="MjTekst"/>
+        <w:numPr>
+          <w:ilvl w:val="1"/>
+          <w:numId w:val="70"/>
+        </w:numPr>
+        <w:rPr>
+          <w:lang w:val="en-US"/>
+        </w:rPr>
+      </w:pPr>
+      <w:r>
+        <w:rPr>
+          <w:b/>
+          <w:bCs/>
+          <w:lang w:val="en-US"/>
+        </w:rPr>
+        <w:t>Junior (privilege 5):</w:t>
+      </w:r>
+      <w:r>
+        <w:rPr>
+          <w:lang w:val="en-US"/>
+        </w:rPr>
+        <w:t xml:space="preserve"> username: </w:t>
+      </w:r>
+      <w:r>
+        <w:rPr>
+          <w:lang w:val="en-US"/>
+        </w:rPr>
+        <w:t>junior</w:t>
+      </w:r>
+      <w:r>
+        <w:rPr>
+          <w:lang w:val="en-US"/>
+        </w:rPr>
+        <w:t xml:space="preserve"> / </w:t>
+      </w:r>
+      <w:proofErr w:type="spellStart"/>
+      <w:r>
+        <w:rPr>
+          <w:lang w:val="en-US"/>
+        </w:rPr>
+        <w:t>hasło</w:t>
+      </w:r>
+      <w:proofErr w:type="spellEnd"/>
+      <w:r>
+        <w:rPr>
+          <w:lang w:val="en-US"/>
+        </w:rPr>
+        <w:t xml:space="preserve">: </w:t>
+      </w:r>
+      <w:r>
+        <w:rPr>
+          <w:lang w:val="en-US"/>
+        </w:rPr>
+        <w:t>junior123</w:t>
+      </w:r>
+      <w:r>
+        <w:rPr>
+          <w:lang w:val="en-US"/>
+        </w:rPr>
+        <w:t xml:space="preserve"> </w:t>
+      </w:r>
+    </w:p>
+    <w:p>
+      <w:pPr>
+        <w:pStyle w:val="MjTekst"/>
+        <w:numPr>
+          <w:ilvl w:val="0"/>
+          <w:numId w:val="70"/>
+        </w:numPr>
+      </w:pPr>
+      <w:r>
+        <w:rPr>
+          <w:b/>
+          <w:bCs/>
+        </w:rPr>
+        <w:t>Tryb uprzywilejowany (</w:t>
+      </w:r>
+      <w:proofErr w:type="spellStart"/>
+      <w:r>
+        <w:rPr>
+          <w:b/>
+          <w:bCs/>
+        </w:rPr>
+        <w:t>enable</w:t>
+      </w:r>
+      <w:proofErr w:type="spellEnd"/>
+      <w:r>
+        <w:rPr>
+          <w:b/>
+          <w:bCs/>
+        </w:rPr>
+        <w:t>):</w:t>
+      </w:r>
+      <w:r>
+        <w:t xml:space="preserve"> hasło: </w:t>
+      </w:r>
+      <w:proofErr w:type="spellStart"/>
+      <w:r>
+        <w:t>class</w:t>
+      </w:r>
+      <w:proofErr w:type="spellEnd"/>
+    </w:p>
+    <w:p>
+      <w:pPr>
+        <w:pStyle w:val="MjTekst"/>
+        <w:numPr>
+          <w:ilvl w:val="0"/>
+          <w:numId w:val="70"/>
+        </w:numPr>
+      </w:pPr>
+      <w:r>
+        <w:rPr>
+          <w:b/>
+          <w:bCs/>
+        </w:rPr>
+        <w:t xml:space="preserve">Dane dostępu do routera R0 (TACACS+): </w:t>
+      </w:r>
+      <w:proofErr w:type="spellStart"/>
+      <w:r>
+        <w:t>username</w:t>
+      </w:r>
+      <w:proofErr w:type="spellEnd"/>
+      <w:r>
+        <w:t xml:space="preserve">: </w:t>
+      </w:r>
+      <w:proofErr w:type="spellStart"/>
+      <w:r>
+        <w:t>ciscoTACACS</w:t>
+      </w:r>
+      <w:proofErr w:type="spellEnd"/>
+      <w:r>
+        <w:t xml:space="preserve"> / hasło: </w:t>
+      </w:r>
+      <w:proofErr w:type="spellStart"/>
+      <w:r>
+        <w:t>ciscoTACACS</w:t>
+      </w:r>
+      <w:proofErr w:type="spellEnd"/>
+    </w:p>
+    <w:p>
+      <w:pPr>
+        <w:pStyle w:val="MjTekst"/>
+      </w:pPr>
+      <w:r>
+        <w:t>ZDJĘCIE</w:t>
+      </w:r>
+    </w:p>
+    <w:p>
+      <w:pPr>
+        <w:pStyle w:val="PodpisObrazka"/>
+      </w:pPr>
+      <w:r>
+        <w:t>Przykładowa konfiguracja zabezpieczeń routera w naszej sieci</w:t>
+      </w:r>
+    </w:p>
+    <w:p>
+      <w:pPr>
         <w:pStyle w:val="Nagwek1"/>
         <w:numPr>
           <w:ilvl w:val="0"/>
@@ -9972,6 +10450,7 @@
           <w:sz w:val="28"/>
           <w:szCs w:val="28"/>
         </w:rPr>
+        <w:lastRenderedPageBreak/>
         <w:t>Dynamiczny</w:t>
       </w:r>
       <w:proofErr w:type="spellEnd"/>
@@ -10208,6 +10687,169 @@
     </w:p>
     <w:p>
       <w:pPr>
+        <w:pStyle w:val="MjTekst"/>
+      </w:pPr>
+      <w:r>
+        <w:t xml:space="preserve">Serwer PT w „Podsieci </w:t>
+      </w:r>
+      <w:r>
+        <w:t>1</w:t>
+      </w:r>
+      <w:r>
+        <w:t>” został skonfigurowany do automatycznego przydzielania adresów IP komputerom</w:t>
+      </w:r>
+      <w:r>
+        <w:t xml:space="preserve"> i innym urządzeniom znajdującym się w tej samej podsieci. Odbywa się to </w:t>
+      </w:r>
+      <w:r>
+        <w:t>z</w:t>
+      </w:r>
+      <w:r>
+        <w:t> wykorzystaniem</w:t>
+      </w:r>
+      <w:r>
+        <w:t xml:space="preserve"> protokołu DHCP (ang. </w:t>
+      </w:r>
+      <w:proofErr w:type="spellStart"/>
+      <w:r>
+        <w:t>Dynamic</w:t>
+      </w:r>
+      <w:proofErr w:type="spellEnd"/>
+      <w:r>
+        <w:t xml:space="preserve"> Host </w:t>
+      </w:r>
+      <w:proofErr w:type="spellStart"/>
+      <w:r>
+        <w:t>Configuration</w:t>
+      </w:r>
+      <w:proofErr w:type="spellEnd"/>
+      <w:r>
+        <w:t xml:space="preserve"> </w:t>
+      </w:r>
+      <w:proofErr w:type="spellStart"/>
+      <w:r>
+        <w:t>Protocol</w:t>
+      </w:r>
+      <w:proofErr w:type="spellEnd"/>
+      <w:r>
+        <w:t>). DHCP pozwala na dynamiczne przypisywanie adresów IP, masek podsieci, bram domyślnych oraz serwerów DNS bez konieczności ręcznego konfigurowania tych parametrów na każdym urządzeniu.</w:t>
+      </w:r>
+    </w:p>
+    <w:p>
+      <w:pPr>
+        <w:pStyle w:val="MjTekst"/>
+      </w:pPr>
+      <w:r>
+        <w:t>Serwer wykorzystuje zdefiniowaną pulę adresów IP, z której losowo przydziela adresy do urządzeń w podsieci. Dzięki temu proces konfiguracji urządzeń sieciowych staje się szybszy, a zarządzanie adresacją w sieci bardziej efektywne. Poniżej przedstawiono przykładowy adres IP przypisany jednemu z hostów za pomocą tego protokołu.</w:t>
+      </w:r>
+    </w:p>
+    <w:p>
+      <w:pPr>
+        <w:rPr>
+          <w:lang w:val="pl-PL"/>
+        </w:rPr>
+      </w:pPr>
+      <w:r>
+        <w:rPr>
+          <w:lang w:val="pl-PL"/>
+        </w:rPr>
+        <w:t>ZDJĘCIE</w:t>
+      </w:r>
+    </w:p>
+    <w:p>
+      <w:pPr>
+        <w:pStyle w:val="PodpisObrazka"/>
+        <w:rPr>
+          <w:spacing w:val="-4"/>
+        </w:rPr>
+      </w:pPr>
+      <w:r>
+        <w:t>Przykład</w:t>
+      </w:r>
+      <w:r>
+        <w:rPr>
+          <w:spacing w:val="-6"/>
+        </w:rPr>
+        <w:t xml:space="preserve"> </w:t>
+      </w:r>
+      <w:r>
+        <w:t>działania</w:t>
+      </w:r>
+      <w:r>
+        <w:rPr>
+          <w:spacing w:val="-8"/>
+        </w:rPr>
+        <w:t xml:space="preserve"> </w:t>
+      </w:r>
+      <w:r>
+        <w:t>protokołu</w:t>
+      </w:r>
+      <w:r>
+        <w:rPr>
+          <w:spacing w:val="-7"/>
+        </w:rPr>
+        <w:t xml:space="preserve"> </w:t>
+      </w:r>
+      <w:r>
+        <w:t>DHCP</w:t>
+      </w:r>
+      <w:r>
+        <w:rPr>
+          <w:spacing w:val="-13"/>
+        </w:rPr>
+        <w:t xml:space="preserve"> </w:t>
+      </w:r>
+      <w:r>
+        <w:t>dla</w:t>
+      </w:r>
+      <w:r>
+        <w:rPr>
+          <w:spacing w:val="-6"/>
+        </w:rPr>
+        <w:t xml:space="preserve"> </w:t>
+      </w:r>
+      <w:r>
+        <w:rPr>
+          <w:spacing w:val="-4"/>
+        </w:rPr>
+        <w:t>hosta</w:t>
+      </w:r>
+    </w:p>
+    <w:p>
+      <w:pPr>
+        <w:rPr>
+          <w:lang w:val="pl-PL"/>
+        </w:rPr>
+      </w:pPr>
+      <w:r>
+        <w:rPr>
+          <w:lang w:val="pl-PL"/>
+        </w:rPr>
+        <w:t>ZDJĘCIE</w:t>
+      </w:r>
+    </w:p>
+    <w:p>
+      <w:pPr>
+        <w:pStyle w:val="PodpisObrazka"/>
+      </w:pPr>
+      <w:r>
+        <w:t>Konfiguracja protokołu</w:t>
+      </w:r>
+      <w:r>
+        <w:rPr>
+          <w:spacing w:val="-7"/>
+        </w:rPr>
+        <w:t xml:space="preserve"> </w:t>
+      </w:r>
+      <w:r>
+        <w:rPr>
+          <w:spacing w:val="-4"/>
+        </w:rPr>
+        <w:t>DHCP na serwerze</w:t>
+      </w:r>
+    </w:p>
+    <w:p>
+      <w:pPr>
         <w:pStyle w:val="Nagwek2"/>
         <w:spacing w:before="120" w:after="120"/>
         <w:ind w:left="426" w:hanging="426"/>
@@ -10481,7 +11123,6 @@
           <w:bCs/>
           <w:lang w:val="pl-PL"/>
         </w:rPr>
-        <w:lastRenderedPageBreak/>
         <w:t>Efekt końcowy:</w:t>
       </w:r>
     </w:p>
@@ -10619,6 +11260,7 @@
         <w:rPr>
           <w:lang w:val="pl-PL"/>
         </w:rPr>
+        <w:lastRenderedPageBreak/>
         <w:t xml:space="preserve">Ustaw PC0 i PC1 na </w:t>
       </w:r>
       <w:r>
@@ -10729,6 +11371,317 @@
     </w:p>
     <w:p>
       <w:pPr>
+        <w:pStyle w:val="MjTekst"/>
+      </w:pPr>
+      <w:r>
+        <w:t xml:space="preserve">Dostęp SSH (ang. </w:t>
+      </w:r>
+      <w:proofErr w:type="spellStart"/>
+      <w:r>
+        <w:t>Secure</w:t>
+      </w:r>
+      <w:proofErr w:type="spellEnd"/>
+      <w:r>
+        <w:t xml:space="preserve"> Shell) zapewnia bezpieczny, szyfrowany kanał komunikacji z</w:t>
+      </w:r>
+      <w:r>
+        <w:t> </w:t>
+      </w:r>
+      <w:r>
+        <w:t xml:space="preserve">urządzeniami sieciowymi z poziomu innych urządzeń. W naszym przypadku do konfiguracji urządzeń pod kątem dostępu SSH wybraliśmy dwa urządzenia: router R2 oraz </w:t>
+      </w:r>
+      <w:proofErr w:type="spellStart"/>
+      <w:r>
+        <w:t>switch</w:t>
+      </w:r>
+      <w:proofErr w:type="spellEnd"/>
+      <w:r>
+        <w:t xml:space="preserve"> S0.</w:t>
+      </w:r>
+    </w:p>
+    <w:p>
+      <w:pPr>
+        <w:pStyle w:val="MjTekst"/>
+      </w:pPr>
+      <w:r>
+        <w:t xml:space="preserve">Konfiguracja zarówno routera, jak i </w:t>
+      </w:r>
+      <w:proofErr w:type="spellStart"/>
+      <w:r>
+        <w:t>switcha</w:t>
+      </w:r>
+      <w:proofErr w:type="spellEnd"/>
+      <w:r>
+        <w:t xml:space="preserve"> przebiegała w podobny sposób. Najpierw należało ustawić nazwę domeny, która jest wymagana do wygenerowania klucza kryptograficznego. Następnie </w:t>
+      </w:r>
+      <w:r>
+        <w:t xml:space="preserve">dla routera R2 </w:t>
+      </w:r>
+      <w:r>
+        <w:t>utworzono użytkownika o nazwie „</w:t>
+      </w:r>
+      <w:proofErr w:type="spellStart"/>
+      <w:r>
+        <w:t>cisco</w:t>
+      </w:r>
+      <w:proofErr w:type="spellEnd"/>
+      <w:r>
+        <w:t>” z przypisanym zaszyfrowanym hasłem „</w:t>
+      </w:r>
+      <w:proofErr w:type="spellStart"/>
+      <w:r>
+        <w:t>cisco</w:t>
+      </w:r>
+      <w:proofErr w:type="spellEnd"/>
+      <w:r>
+        <w:t xml:space="preserve">”. </w:t>
+      </w:r>
+      <w:r>
+        <w:t xml:space="preserve">Dla </w:t>
+      </w:r>
+      <w:proofErr w:type="spellStart"/>
+      <w:r>
+        <w:t>switcha</w:t>
+      </w:r>
+      <w:proofErr w:type="spellEnd"/>
+      <w:r>
+        <w:t xml:space="preserve"> S0 utworzyliśmy trzech osobnych użytkowników, każdy z innym poziomem dostępu, ale więcej na ten temat znajduje się w punkcie 10 sprawozdania. </w:t>
+      </w:r>
+      <w:r>
+        <w:t>Kolejnym krokiem było wygenerowanie 1024-bitowego klucza RSA, niezbędnego do działania protokołu SSH.</w:t>
+      </w:r>
+    </w:p>
+    <w:p>
+      <w:pPr>
+        <w:pStyle w:val="MjTekst"/>
+      </w:pPr>
+      <w:r>
+        <w:t>Po wygenerowaniu klucza skonfigurowano linie VTY, umożliwiając dostęp do urządzeń za pomocą SSH. Linie VTY zostały dostosowane tak, aby wykorzystywały dane uwierzytelniające wcześniej utworzo</w:t>
+      </w:r>
+      <w:r>
+        <w:t xml:space="preserve">nych </w:t>
+      </w:r>
+      <w:r>
+        <w:t>użytkownik</w:t>
+      </w:r>
+      <w:r>
+        <w:t>ów</w:t>
+      </w:r>
+      <w:r>
+        <w:t xml:space="preserve">. Szczegółowy przebieg konfiguracji dla urządzeń został przedstawiony w formie </w:t>
+      </w:r>
+      <w:proofErr w:type="spellStart"/>
+      <w:r>
+        <w:t>screenów</w:t>
+      </w:r>
+      <w:proofErr w:type="spellEnd"/>
+      <w:r>
+        <w:t xml:space="preserve"> z terminala poniżej. </w:t>
+      </w:r>
+    </w:p>
+    <w:p>
+      <w:pPr>
+        <w:pStyle w:val="MjTekst"/>
+      </w:pPr>
+    </w:p>
+    <w:p>
+      <w:pPr>
+        <w:pStyle w:val="PodpisObrazka"/>
+        <w:rPr>
+          <w:spacing w:val="-5"/>
+        </w:rPr>
+      </w:pPr>
+      <w:r>
+        <w:t>Konfiguracja</w:t>
+      </w:r>
+      <w:r>
+        <w:rPr>
+          <w:spacing w:val="-6"/>
+        </w:rPr>
+        <w:t xml:space="preserve"> </w:t>
+      </w:r>
+      <w:r>
+        <w:t>routera</w:t>
+      </w:r>
+      <w:r>
+        <w:rPr>
+          <w:spacing w:val="-8"/>
+        </w:rPr>
+        <w:t xml:space="preserve"> </w:t>
+      </w:r>
+      <w:r>
+        <w:t>pod</w:t>
+      </w:r>
+      <w:r>
+        <w:rPr>
+          <w:spacing w:val="-8"/>
+        </w:rPr>
+        <w:t xml:space="preserve"> </w:t>
+      </w:r>
+      <w:r>
+        <w:t>kątem</w:t>
+      </w:r>
+      <w:r>
+        <w:rPr>
+          <w:spacing w:val="-5"/>
+        </w:rPr>
+        <w:t xml:space="preserve"> </w:t>
+      </w:r>
+      <w:proofErr w:type="spellStart"/>
+      <w:r>
+        <w:t>dostepu</w:t>
+      </w:r>
+      <w:proofErr w:type="spellEnd"/>
+      <w:r>
+        <w:rPr>
+          <w:spacing w:val="-5"/>
+        </w:rPr>
+        <w:t xml:space="preserve"> SSH</w:t>
+      </w:r>
+    </w:p>
+    <w:p>
+      <w:pPr>
+        <w:rPr>
+          <w:lang w:val="pl-PL"/>
+        </w:rPr>
+      </w:pPr>
+    </w:p>
+    <w:p>
+      <w:pPr>
+        <w:pStyle w:val="PodpisObrazka"/>
+        <w:rPr>
+          <w:spacing w:val="-5"/>
+        </w:rPr>
+      </w:pPr>
+      <w:r>
+        <w:t>Konfiguracja</w:t>
+      </w:r>
+      <w:r>
+        <w:rPr>
+          <w:spacing w:val="-6"/>
+        </w:rPr>
+        <w:t xml:space="preserve"> </w:t>
+      </w:r>
+      <w:proofErr w:type="spellStart"/>
+      <w:r>
+        <w:t>switcha</w:t>
+      </w:r>
+      <w:proofErr w:type="spellEnd"/>
+      <w:r>
+        <w:rPr>
+          <w:spacing w:val="-6"/>
+        </w:rPr>
+        <w:t xml:space="preserve"> </w:t>
+      </w:r>
+      <w:r>
+        <w:t>pod</w:t>
+      </w:r>
+      <w:r>
+        <w:rPr>
+          <w:spacing w:val="-7"/>
+        </w:rPr>
+        <w:t xml:space="preserve"> </w:t>
+      </w:r>
+      <w:r>
+        <w:t>kątem</w:t>
+      </w:r>
+      <w:r>
+        <w:rPr>
+          <w:spacing w:val="-6"/>
+        </w:rPr>
+        <w:t xml:space="preserve"> </w:t>
+      </w:r>
+      <w:r>
+        <w:t>dostępu</w:t>
+      </w:r>
+      <w:r>
+        <w:rPr>
+          <w:spacing w:val="-5"/>
+        </w:rPr>
+        <w:t xml:space="preserve"> SSH</w:t>
+      </w:r>
+    </w:p>
+    <w:p>
+      <w:pPr>
+        <w:pStyle w:val="MjTekst"/>
+      </w:pPr>
+      <w:r>
+        <w:t xml:space="preserve">W celu zaprezentowania poprawności działania dostępu SSH, ustanowiono połączenie ze </w:t>
+      </w:r>
+      <w:proofErr w:type="spellStart"/>
+      <w:r>
+        <w:t>switchem</w:t>
+      </w:r>
+      <w:proofErr w:type="spellEnd"/>
+      <w:r>
+        <w:t xml:space="preserve"> S0 oraz następnie z routerem R2 z poziomu terminala CMD komputera PC0. Dzięki temu istnieje możliwość konfiguracji urządzeń sieciowych pośrednio z poziomu innych urządzeń – tak jak w tym przypadku, można konfigurować S0 lub R2 z terminala komputera PC0.</w:t>
+      </w:r>
+    </w:p>
+    <w:p>
+      <w:pPr>
+        <w:pStyle w:val="MjTekst"/>
+      </w:pPr>
+    </w:p>
+    <w:p>
+      <w:pPr>
+        <w:pStyle w:val="PodpisObrazka"/>
+        <w:rPr>
+          <w:spacing w:val="-2"/>
+        </w:rPr>
+      </w:pPr>
+      <w:r>
+        <w:t>Logowanie</w:t>
+      </w:r>
+      <w:r>
+        <w:rPr>
+          <w:spacing w:val="-7"/>
+        </w:rPr>
+        <w:t xml:space="preserve"> </w:t>
+      </w:r>
+      <w:r>
+        <w:t>poprzez</w:t>
+      </w:r>
+      <w:r>
+        <w:rPr>
+          <w:spacing w:val="-7"/>
+        </w:rPr>
+        <w:t xml:space="preserve"> </w:t>
+      </w:r>
+      <w:r>
+        <w:t>SSH</w:t>
+      </w:r>
+      <w:r>
+        <w:rPr>
+          <w:spacing w:val="-6"/>
+        </w:rPr>
+        <w:t xml:space="preserve"> </w:t>
+      </w:r>
+      <w:r>
+        <w:t>do</w:t>
+      </w:r>
+      <w:r>
+        <w:rPr>
+          <w:spacing w:val="-4"/>
+        </w:rPr>
+        <w:t xml:space="preserve"> </w:t>
+      </w:r>
+      <w:proofErr w:type="spellStart"/>
+      <w:r>
+        <w:rPr>
+          <w:spacing w:val="-2"/>
+        </w:rPr>
+        <w:t>switcha</w:t>
+      </w:r>
+      <w:proofErr w:type="spellEnd"/>
+      <w:r>
+        <w:rPr>
+          <w:spacing w:val="-2"/>
+        </w:rPr>
+        <w:t xml:space="preserve"> oraz routera</w:t>
+      </w:r>
+    </w:p>
+    <w:p>
+      <w:pPr>
         <w:pStyle w:val="Nagwek1"/>
         <w:numPr>
           <w:ilvl w:val="0"/>
@@ -10766,6 +11719,280 @@
     </w:p>
     <w:p>
       <w:pPr>
+        <w:pStyle w:val="MjTekst"/>
+      </w:pPr>
+      <w:r>
+        <w:t>W celu zwiększenia bezpieczeństwa dostępu do urządzeń sieciowych, zaimplementowano uwierzytelnianie AAA (</w:t>
+      </w:r>
+      <w:proofErr w:type="spellStart"/>
+      <w:r>
+        <w:t>Authentication</w:t>
+      </w:r>
+      <w:proofErr w:type="spellEnd"/>
+      <w:r>
+        <w:t xml:space="preserve">, </w:t>
+      </w:r>
+      <w:proofErr w:type="spellStart"/>
+      <w:r>
+        <w:t>Authorization</w:t>
+      </w:r>
+      <w:proofErr w:type="spellEnd"/>
+      <w:r>
+        <w:t>, and Accounting) przy użyciu protokołu TACACS+ (Terminal Access Controller Access-Control System Plus).</w:t>
+      </w:r>
+    </w:p>
+    <w:p>
+      <w:pPr>
+        <w:pStyle w:val="MjTekst"/>
+      </w:pPr>
+      <w:r>
+        <w:t xml:space="preserve">Pierwszym krokiem było włączenie usługi uwierzytelniania AAA na serwerze zlokalizowanym w „Podsieci </w:t>
+      </w:r>
+      <w:r>
+        <w:t>1</w:t>
+      </w:r>
+      <w:r>
+        <w:t xml:space="preserve">” oraz wybranie metody TACACS+. Następnie dodano dane urządzenia (routera R0) korzystającego z usługi uwierzytelniania, w tym adres IP oraz hasło współdzielone dla komunikacji między serwerem a routerem. Dla celów projektu hasło to: </w:t>
+      </w:r>
+      <w:proofErr w:type="spellStart"/>
+      <w:r>
+        <w:t>ciscoTACACS</w:t>
+      </w:r>
+      <w:proofErr w:type="spellEnd"/>
+      <w:r>
+        <w:t>.</w:t>
+      </w:r>
+    </w:p>
+    <w:p>
+      <w:pPr>
+        <w:pStyle w:val="MjTekst"/>
+      </w:pPr>
+    </w:p>
+    <w:p>
+      <w:pPr>
+        <w:pStyle w:val="PodpisObrazka"/>
+        <w:rPr>
+          <w:spacing w:val="-2"/>
+        </w:rPr>
+      </w:pPr>
+      <w:bookmarkStart w:id="7" w:name="_Hlk195813812"/>
+      <w:r>
+        <w:t>Konfiguracja</w:t>
+      </w:r>
+      <w:r>
+        <w:rPr>
+          <w:spacing w:val="-13"/>
+        </w:rPr>
+        <w:t xml:space="preserve"> </w:t>
+      </w:r>
+      <w:r>
+        <w:t>uwierzytelniania</w:t>
+      </w:r>
+      <w:r>
+        <w:rPr>
+          <w:spacing w:val="-12"/>
+        </w:rPr>
+        <w:t xml:space="preserve"> </w:t>
+      </w:r>
+      <w:r>
+        <w:t>AAA</w:t>
+      </w:r>
+      <w:r>
+        <w:rPr>
+          <w:spacing w:val="-13"/>
+        </w:rPr>
+        <w:t xml:space="preserve"> </w:t>
+      </w:r>
+      <w:r>
+        <w:t>przy</w:t>
+      </w:r>
+      <w:r>
+        <w:rPr>
+          <w:spacing w:val="-11"/>
+        </w:rPr>
+        <w:t xml:space="preserve"> </w:t>
+      </w:r>
+      <w:r>
+        <w:t>użyciu</w:t>
+      </w:r>
+      <w:r>
+        <w:rPr>
+          <w:spacing w:val="-12"/>
+        </w:rPr>
+        <w:t xml:space="preserve"> </w:t>
+      </w:r>
+      <w:r>
+        <w:t>TACACS+</w:t>
+      </w:r>
+      <w:r>
+        <w:rPr>
+          <w:spacing w:val="-9"/>
+        </w:rPr>
+        <w:t xml:space="preserve"> </w:t>
+      </w:r>
+      <w:r>
+        <w:t>na</w:t>
+      </w:r>
+      <w:r>
+        <w:rPr>
+          <w:spacing w:val="-9"/>
+        </w:rPr>
+        <w:t xml:space="preserve"> </w:t>
+      </w:r>
+      <w:r>
+        <w:rPr>
+          <w:spacing w:val="-2"/>
+        </w:rPr>
+        <w:t>serwerze</w:t>
+      </w:r>
+      <w:bookmarkEnd w:id="7"/>
+    </w:p>
+    <w:p>
+      <w:pPr>
+        <w:pStyle w:val="MjTekst"/>
+      </w:pPr>
+      <w:r>
+        <w:t xml:space="preserve">Dalsza konfiguracja dotyczyła już routera R0. Na urządzeniu </w:t>
+      </w:r>
+      <w:r>
+        <w:t>włączono funkcję AAA</w:t>
+      </w:r>
+      <w:r>
+        <w:t xml:space="preserve">, </w:t>
+      </w:r>
+      <w:r>
+        <w:t>co umożliwiło korzystanie z zewnętrznych serwerów uwierzytelniania</w:t>
+      </w:r>
+      <w:r>
+        <w:t>, a</w:t>
+      </w:r>
+      <w:r>
+        <w:t xml:space="preserve"> </w:t>
+      </w:r>
+      <w:r>
+        <w:t>n</w:t>
+      </w:r>
+      <w:r>
+        <w:t xml:space="preserve">astępnie zdefiniowano serwer TACACS+ poprzez wskazanie jego adresu IP, hasła współdzielonego oraz portu komunikacji. Ostatecznie router został skonfigurowany tak, aby logowanie </w:t>
+      </w:r>
+      <w:r>
+        <w:t xml:space="preserve">do urządzenia </w:t>
+      </w:r>
+      <w:r>
+        <w:t>odbywało się z</w:t>
+      </w:r>
+      <w:r>
+        <w:t> </w:t>
+      </w:r>
+      <w:r>
+        <w:t>wykorzystaniem serwera TACACS+</w:t>
+      </w:r>
+      <w:r>
+        <w:t>, a nie lokalnie na urządzeniu.</w:t>
+      </w:r>
+      <w:r>
+        <w:t xml:space="preserve"> </w:t>
+      </w:r>
+    </w:p>
+    <w:p>
+      <w:pPr>
+        <w:pStyle w:val="MjTekst"/>
+      </w:pPr>
+    </w:p>
+    <w:p>
+      <w:pPr>
+        <w:pStyle w:val="PodpisObrazka"/>
+        <w:rPr>
+          <w:spacing w:val="-2"/>
+        </w:rPr>
+      </w:pPr>
+      <w:r>
+        <w:t>Konfiguracja</w:t>
+      </w:r>
+      <w:r>
+        <w:rPr>
+          <w:spacing w:val="-12"/>
+        </w:rPr>
+        <w:t xml:space="preserve"> </w:t>
+      </w:r>
+      <w:r>
+        <w:t>TACACS+</w:t>
+      </w:r>
+      <w:r>
+        <w:rPr>
+          <w:spacing w:val="-11"/>
+        </w:rPr>
+        <w:t xml:space="preserve"> </w:t>
+      </w:r>
+      <w:r>
+        <w:t>na</w:t>
+      </w:r>
+      <w:r>
+        <w:rPr>
+          <w:spacing w:val="-11"/>
+        </w:rPr>
+        <w:t xml:space="preserve"> </w:t>
+      </w:r>
+      <w:r>
+        <w:rPr>
+          <w:spacing w:val="-2"/>
+        </w:rPr>
+        <w:t>routerze R0</w:t>
+      </w:r>
+    </w:p>
+    <w:p>
+      <w:pPr>
+        <w:pStyle w:val="MjTekst"/>
+      </w:pPr>
+      <w:r>
+        <w:t>Po zakończeniu konfiguracji dostęp do routera wymaga podania danych uwierzytelniających skonfigurowanych na serwerze TACACS+. Dzięki temu wszystkie próby logowania są rejestrowane i mogą być monitorowane na serwerze, co zwiększa kontrolę oraz bezpieczeństwo sieci.</w:t>
+      </w:r>
+    </w:p>
+    <w:p>
+      <w:pPr>
+        <w:pStyle w:val="MjTekst"/>
+      </w:pPr>
+    </w:p>
+    <w:p>
+      <w:pPr>
+        <w:pStyle w:val="PodpisObrazka"/>
+      </w:pPr>
+      <w:r>
+        <w:t>Zabezpieczony</w:t>
+      </w:r>
+      <w:r>
+        <w:rPr>
+          <w:spacing w:val="-9"/>
+        </w:rPr>
+        <w:t xml:space="preserve"> </w:t>
+      </w:r>
+      <w:r>
+        <w:t>dostęp</w:t>
+      </w:r>
+      <w:r>
+        <w:rPr>
+          <w:spacing w:val="-7"/>
+        </w:rPr>
+        <w:t xml:space="preserve"> </w:t>
+      </w:r>
+      <w:r>
+        <w:t>wykorzystujący</w:t>
+      </w:r>
+      <w:r>
+        <w:rPr>
+          <w:spacing w:val="-11"/>
+        </w:rPr>
+        <w:t xml:space="preserve"> uwierzytelnianie </w:t>
+      </w:r>
+      <w:r>
+        <w:rPr>
+          <w:spacing w:val="-2"/>
+        </w:rPr>
+        <w:t>TACACS+</w:t>
+      </w:r>
+    </w:p>
+    <w:p>
+      <w:pPr>
         <w:pStyle w:val="Nagwek1"/>
         <w:numPr>
           <w:ilvl w:val="0"/>
@@ -10824,17 +12051,16 @@
           <w:lang w:val="pl-PL"/>
         </w:rPr>
       </w:pPr>
-      <w:bookmarkStart w:id="7" w:name="_Toc186532080"/>
+      <w:bookmarkStart w:id="8" w:name="_Toc186532080"/>
       <w:r>
         <w:rPr>
           <w:sz w:val="28"/>
           <w:szCs w:val="28"/>
           <w:lang w:val="pl-PL"/>
         </w:rPr>
-        <w:lastRenderedPageBreak/>
         <w:t>Konfiguracja NTP oraz zarządzania i raportowania CISCO IOS</w:t>
       </w:r>
-      <w:bookmarkEnd w:id="7"/>
+      <w:bookmarkEnd w:id="8"/>
       <w:r>
         <w:rPr>
           <w:sz w:val="28"/>
@@ -10868,21 +12094,85 @@
         <w:spacing w:before="120" w:after="120"/>
         <w:ind w:left="426" w:hanging="426"/>
       </w:pPr>
-      <w:bookmarkStart w:id="8" w:name="_Toc186532081"/>
+      <w:bookmarkStart w:id="9" w:name="_Toc186532081"/>
       <w:r>
         <w:t>NTP</w:t>
       </w:r>
-      <w:bookmarkEnd w:id="8"/>
+      <w:bookmarkEnd w:id="9"/>
     </w:p>
     <w:p>
       <w:pPr>
         <w:pStyle w:val="MjTekst"/>
+      </w:pPr>
+      <w:r>
+        <w:t xml:space="preserve">Network Time </w:t>
+      </w:r>
+      <w:proofErr w:type="spellStart"/>
+      <w:r>
+        <w:t>Protocol</w:t>
+      </w:r>
+      <w:proofErr w:type="spellEnd"/>
+      <w:r>
+        <w:t xml:space="preserve"> (NTP) to protokół służący do synchronizacji zegarów systemowych w</w:t>
+      </w:r>
+      <w:r>
+        <w:t> </w:t>
+      </w:r>
+      <w:r>
+        <w:t xml:space="preserve">urządzeniach sieciowych. Zapewnia dokładne i spójne ustawienia czasu w całej infrastrukturze, co ma kluczowe znaczenie dla działania usług sieciowych, takich jak logowanie zdarzeń, uwierzytelnianie czy analiza ruchu sieciowego. NTP działa w modelu hierarchicznym, gdzie serwery wyższego poziomu synchronizują się z zegarami atomowymi lub GPS, a urządzenia w sieci lokalnej pobierają czas od lokalnych serwerów NTP, minimalizując opóźnienia. </w:t>
+      </w:r>
+    </w:p>
+    <w:p>
+      <w:pPr>
+        <w:pStyle w:val="MjTekst"/>
+        <w:rPr>
+          <w:spacing w:val="-2"/>
+        </w:rPr>
+      </w:pPr>
+      <w:r>
+        <w:t>W celu konfiguracji protokołu NTP w naszej sieci należało zacząć od włączenia usługi NTP</w:t>
+      </w:r>
+      <w:r>
+        <w:rPr>
+          <w:spacing w:val="4"/>
+        </w:rPr>
+        <w:t xml:space="preserve"> </w:t>
+      </w:r>
+      <w:r>
+        <w:t>na</w:t>
+      </w:r>
+      <w:r>
+        <w:rPr>
+          <w:spacing w:val="1"/>
+        </w:rPr>
+        <w:t xml:space="preserve"> </w:t>
+      </w:r>
+      <w:r>
+        <w:t xml:space="preserve">serwerze znajdującym się w „Podsieci </w:t>
+      </w:r>
+      <w:r>
+        <w:t>1</w:t>
+      </w:r>
+      <w:r>
+        <w:t>”</w:t>
+      </w:r>
+      <w:r>
+        <w:rPr>
+          <w:spacing w:val="3"/>
+        </w:rPr>
+        <w:t xml:space="preserve"> oraz ustawienia bieżącego czasu, wobec którego będą synchronizowane pozostałe urządzenia.</w:t>
+      </w:r>
+    </w:p>
+    <w:p>
+      <w:pPr>
+        <w:pStyle w:val="MjTekst"/>
         <w:jc w:val="center"/>
       </w:pPr>
       <w:r>
         <w:rPr>
           <w:noProof/>
         </w:rPr>
+        <w:lastRenderedPageBreak/>
         <w:drawing>
           <wp:inline distT="0" distB="0" distL="0" distR="0" wp14:anchorId="6E37C86C" wp14:editId="6D10D496">
             <wp:extent cx="5135880" cy="5224222"/>
@@ -10953,6 +12243,154 @@
       <w:pPr>
         <w:pStyle w:val="MjTekst"/>
       </w:pPr>
+      <w:r>
+        <w:t>Następnie na routerze</w:t>
+      </w:r>
+      <w:r>
+        <w:t xml:space="preserve"> R0</w:t>
+      </w:r>
+      <w:r>
+        <w:t xml:space="preserve"> i </w:t>
+      </w:r>
+      <w:proofErr w:type="spellStart"/>
+      <w:r>
+        <w:t>switchu</w:t>
+      </w:r>
+      <w:proofErr w:type="spellEnd"/>
+      <w:r>
+        <w:t xml:space="preserve"> S0</w:t>
+      </w:r>
+      <w:r>
+        <w:t xml:space="preserve"> </w:t>
+      </w:r>
+      <w:r>
+        <w:t>ustawiono</w:t>
+      </w:r>
+      <w:r>
+        <w:t xml:space="preserve"> adres IP serwera NTP oraz włączono funkcję logowania ze znacznikami czasu, które zawierają dokładne informacje o dacie</w:t>
+      </w:r>
+      <w:r>
+        <w:t xml:space="preserve"> oraz </w:t>
+      </w:r>
+      <w:r>
+        <w:t>godzinie</w:t>
+      </w:r>
+      <w:r>
+        <w:t>.</w:t>
+      </w:r>
+    </w:p>
+    <w:p>
+      <w:pPr>
+        <w:pStyle w:val="MjTekst"/>
+        <w:jc w:val="center"/>
+      </w:pPr>
+    </w:p>
+    <w:p>
+      <w:pPr>
+        <w:pStyle w:val="PodpisObrazka"/>
+        <w:rPr>
+          <w:spacing w:val="-2"/>
+        </w:rPr>
+      </w:pPr>
+      <w:r>
+        <w:t>Konfiguracja</w:t>
+      </w:r>
+      <w:r>
+        <w:rPr>
+          <w:spacing w:val="-7"/>
+        </w:rPr>
+        <w:t xml:space="preserve"> </w:t>
+      </w:r>
+      <w:r>
+        <w:t>NTP</w:t>
+      </w:r>
+      <w:r>
+        <w:rPr>
+          <w:spacing w:val="-12"/>
+        </w:rPr>
+        <w:t xml:space="preserve"> </w:t>
+      </w:r>
+      <w:r>
+        <w:t>na</w:t>
+      </w:r>
+      <w:r>
+        <w:rPr>
+          <w:spacing w:val="-6"/>
+        </w:rPr>
+        <w:t xml:space="preserve"> </w:t>
+      </w:r>
+      <w:r>
+        <w:rPr>
+          <w:spacing w:val="-2"/>
+        </w:rPr>
+        <w:t>routerze oraz weryfikacja działania (sprawdzenie czasu)</w:t>
+      </w:r>
+    </w:p>
+    <w:p>
+      <w:pPr>
+        <w:pStyle w:val="MjTekst"/>
+      </w:pPr>
+    </w:p>
+    <w:p>
+      <w:pPr>
+        <w:pStyle w:val="MjTekst"/>
+        <w:jc w:val="center"/>
+      </w:pPr>
+    </w:p>
+    <w:p>
+      <w:pPr>
+        <w:pStyle w:val="PodpisObrazka"/>
+        <w:rPr>
+          <w:spacing w:val="-2"/>
+        </w:rPr>
+      </w:pPr>
+      <w:r>
+        <w:t>Konfiguracja</w:t>
+      </w:r>
+      <w:r>
+        <w:rPr>
+          <w:spacing w:val="-8"/>
+        </w:rPr>
+        <w:t xml:space="preserve"> </w:t>
+      </w:r>
+      <w:r>
+        <w:t>NTP</w:t>
+      </w:r>
+      <w:r>
+        <w:rPr>
+          <w:spacing w:val="-13"/>
+        </w:rPr>
+        <w:t xml:space="preserve"> </w:t>
+      </w:r>
+      <w:r>
+        <w:t>na</w:t>
+      </w:r>
+      <w:r>
+        <w:rPr>
+          <w:spacing w:val="-7"/>
+        </w:rPr>
+        <w:t xml:space="preserve"> </w:t>
+      </w:r>
+      <w:proofErr w:type="spellStart"/>
+      <w:r>
+        <w:rPr>
+          <w:spacing w:val="-7"/>
+        </w:rPr>
+        <w:t>switchu</w:t>
+      </w:r>
+      <w:proofErr w:type="spellEnd"/>
+      <w:r>
+        <w:rPr>
+          <w:spacing w:val="-7"/>
+        </w:rPr>
+        <w:t xml:space="preserve"> </w:t>
+      </w:r>
+      <w:r>
+        <w:rPr>
+          <w:spacing w:val="-2"/>
+        </w:rPr>
+        <w:t>oraz weryfikacja działania (sprawdzenie czasu)</w:t>
+      </w:r>
     </w:p>
     <w:p>
       <w:pPr>
@@ -10960,7 +12398,7 @@
         <w:spacing w:before="120" w:after="120"/>
         <w:ind w:left="426" w:hanging="425"/>
       </w:pPr>
-      <w:bookmarkStart w:id="9" w:name="_Toc186532082"/>
+      <w:bookmarkStart w:id="10" w:name="_Toc186532082"/>
       <w:r>
         <w:t>Zarządzanie i raportowanie C</w:t>
       </w:r>
@@ -10970,7 +12408,7 @@
       <w:r>
         <w:t xml:space="preserve"> IOS</w:t>
       </w:r>
-      <w:bookmarkEnd w:id="9"/>
+      <w:bookmarkEnd w:id="10"/>
       <w:r>
         <w:t xml:space="preserve"> (</w:t>
       </w:r>
@@ -10981,6 +12419,477 @@
       <w:proofErr w:type="spellEnd"/>
       <w:r>
         <w:t>)</w:t>
+      </w:r>
+    </w:p>
+    <w:p>
+      <w:pPr>
+        <w:pStyle w:val="MjTekst"/>
+      </w:pPr>
+      <w:r>
+        <w:t>Cisco IOS wspiera efektywne zarządzanie siecią dzięki funkcji rejestrowania zdarzeń (</w:t>
+      </w:r>
+      <w:proofErr w:type="spellStart"/>
+      <w:r>
+        <w:t>syslog</w:t>
+      </w:r>
+      <w:proofErr w:type="spellEnd"/>
+      <w:r>
+        <w:t>) i</w:t>
+      </w:r>
+      <w:r>
+        <w:t> </w:t>
+      </w:r>
+      <w:r>
+        <w:t>konfiguracji serwerów logów.</w:t>
+      </w:r>
+      <w:r>
+        <w:t xml:space="preserve"> </w:t>
+      </w:r>
+      <w:r>
+        <w:t xml:space="preserve">Funkcja pozwala na przesyłanie zdarzeń z urządzeń sieciowych do zdalnego serwera, co ułatwia </w:t>
+      </w:r>
+      <w:r>
+        <w:t>późniejsze</w:t>
+      </w:r>
+      <w:r>
+        <w:t xml:space="preserve"> zarządzanie logami i ich analizę.</w:t>
+      </w:r>
+    </w:p>
+    <w:p>
+      <w:pPr>
+        <w:pStyle w:val="MjTekst"/>
+      </w:pPr>
+      <w:r>
+        <w:t>W celu implementacji tego rozwiązania w naszej sieci, podobnie</w:t>
+      </w:r>
+      <w:r>
+        <w:rPr>
+          <w:spacing w:val="40"/>
+        </w:rPr>
+        <w:t xml:space="preserve"> </w:t>
+      </w:r>
+      <w:r>
+        <w:t>jak</w:t>
+      </w:r>
+      <w:r>
+        <w:rPr>
+          <w:spacing w:val="40"/>
+        </w:rPr>
+        <w:t xml:space="preserve"> </w:t>
+      </w:r>
+      <w:r>
+        <w:t>w</w:t>
+      </w:r>
+      <w:r>
+        <w:rPr>
+          <w:spacing w:val="40"/>
+        </w:rPr>
+        <w:t xml:space="preserve"> </w:t>
+      </w:r>
+      <w:r>
+        <w:t>przypadku</w:t>
+      </w:r>
+      <w:r>
+        <w:rPr>
+          <w:spacing w:val="40"/>
+        </w:rPr>
+        <w:t xml:space="preserve"> </w:t>
+      </w:r>
+      <w:r>
+        <w:t>konfiguracji</w:t>
+      </w:r>
+      <w:r>
+        <w:rPr>
+          <w:spacing w:val="40"/>
+        </w:rPr>
+        <w:t xml:space="preserve"> </w:t>
+      </w:r>
+      <w:r>
+        <w:t>NTP,</w:t>
+      </w:r>
+      <w:r>
+        <w:rPr>
+          <w:spacing w:val="40"/>
+        </w:rPr>
+        <w:t xml:space="preserve"> </w:t>
+      </w:r>
+      <w:r>
+        <w:t>pierwszym</w:t>
+      </w:r>
+      <w:r>
+        <w:rPr>
+          <w:spacing w:val="40"/>
+        </w:rPr>
+        <w:t xml:space="preserve"> </w:t>
+      </w:r>
+      <w:r>
+        <w:t>krokiem</w:t>
+      </w:r>
+      <w:r>
+        <w:rPr>
+          <w:spacing w:val="40"/>
+        </w:rPr>
+        <w:t xml:space="preserve"> </w:t>
+      </w:r>
+      <w:r>
+        <w:t>było</w:t>
+      </w:r>
+      <w:r>
+        <w:rPr>
+          <w:spacing w:val="40"/>
+        </w:rPr>
+        <w:t xml:space="preserve"> </w:t>
+      </w:r>
+      <w:r>
+        <w:t>włączenie</w:t>
+      </w:r>
+      <w:r>
+        <w:rPr>
+          <w:spacing w:val="40"/>
+        </w:rPr>
+        <w:t xml:space="preserve"> </w:t>
+      </w:r>
+      <w:r>
+        <w:t xml:space="preserve">usługi SYSLOG na serwerze w „Podsieci </w:t>
+      </w:r>
+      <w:r>
+        <w:t>1</w:t>
+      </w:r>
+      <w:r>
+        <w:t>”</w:t>
+      </w:r>
+    </w:p>
+    <w:p>
+      <w:pPr>
+        <w:pStyle w:val="MjTekst"/>
+        <w:jc w:val="center"/>
+      </w:pPr>
+      <w:r>
+        <w:rPr>
+          <w:noProof/>
+        </w:rPr>
+        <w:lastRenderedPageBreak/>
+        <w:drawing>
+          <wp:inline distT="0" distB="0" distL="0" distR="0" wp14:anchorId="7A2BADC0" wp14:editId="2139F375">
+            <wp:extent cx="5943600" cy="1844675"/>
+            <wp:effectExtent l="0" t="0" r="0" b="3175"/>
+            <wp:docPr id="1662548479" name="Obraz 1" descr="Obraz zawierający tekst, oprogramowanie, numer, Czcionka&#10;&#10;Zawartość wygenerowana przez sztuczną inteligencję może być niepoprawna."/>
+            <wp:cNvGraphicFramePr>
+              <a:graphicFrameLocks xmlns:a="http://schemas.openxmlformats.org/drawingml/2006/main" noChangeAspect="1"/>
+            </wp:cNvGraphicFramePr>
+            <a:graphic xmlns:a="http://schemas.openxmlformats.org/drawingml/2006/main">
+              <a:graphicData uri="http://schemas.openxmlformats.org/drawingml/2006/picture">
+                <pic:pic xmlns:pic="http://schemas.openxmlformats.org/drawingml/2006/picture">
+                  <pic:nvPicPr>
+                    <pic:cNvPr id="1662548479" name="Obraz 1" descr="Obraz zawierający tekst, oprogramowanie, numer, Czcionka&#10;&#10;Zawartość wygenerowana przez sztuczną inteligencję może być niepoprawna."/>
+                    <pic:cNvPicPr/>
+                  </pic:nvPicPr>
+                  <pic:blipFill>
+                    <a:blip r:embed="rId10"/>
+                    <a:stretch>
+                      <a:fillRect/>
+                    </a:stretch>
+                  </pic:blipFill>
+                  <pic:spPr>
+                    <a:xfrm>
+                      <a:off x="0" y="0"/>
+                      <a:ext cx="5943600" cy="1844675"/>
+                    </a:xfrm>
+                    <a:prstGeom prst="rect">
+                      <a:avLst/>
+                    </a:prstGeom>
+                  </pic:spPr>
+                </pic:pic>
+              </a:graphicData>
+            </a:graphic>
+          </wp:inline>
+        </w:drawing>
+      </w:r>
+    </w:p>
+    <w:p>
+      <w:pPr>
+        <w:pStyle w:val="PodpisObrazka"/>
+      </w:pPr>
+      <w:r>
+        <w:t>Włączenie</w:t>
+      </w:r>
+      <w:r>
+        <w:rPr>
+          <w:spacing w:val="-7"/>
+        </w:rPr>
+        <w:t xml:space="preserve"> </w:t>
+      </w:r>
+      <w:r>
+        <w:t>usługi</w:t>
+      </w:r>
+      <w:r>
+        <w:rPr>
+          <w:spacing w:val="-7"/>
+        </w:rPr>
+        <w:t xml:space="preserve"> </w:t>
+      </w:r>
+      <w:r>
+        <w:t>SYSLOG</w:t>
+      </w:r>
+      <w:r>
+        <w:rPr>
+          <w:spacing w:val="-5"/>
+        </w:rPr>
+        <w:t xml:space="preserve"> na serwerze</w:t>
+      </w:r>
+    </w:p>
+    <w:p>
+      <w:pPr>
+        <w:pStyle w:val="MjTekst"/>
+      </w:pPr>
+    </w:p>
+    <w:p>
+      <w:pPr>
+        <w:pStyle w:val="MjTekst"/>
+      </w:pPr>
+      <w:r>
+        <w:t xml:space="preserve">Następnie, z wykorzystaniem komendy </w:t>
+      </w:r>
+      <w:proofErr w:type="spellStart"/>
+      <w:r>
+        <w:t>logging</w:t>
+      </w:r>
+      <w:proofErr w:type="spellEnd"/>
+      <w:r>
+        <w:t xml:space="preserve"> na routerze </w:t>
+      </w:r>
+      <w:r>
+        <w:t xml:space="preserve">R0 </w:t>
+      </w:r>
+      <w:r>
+        <w:t xml:space="preserve">oraz </w:t>
+      </w:r>
+      <w:proofErr w:type="spellStart"/>
+      <w:r>
+        <w:t>switchu</w:t>
+      </w:r>
+      <w:proofErr w:type="spellEnd"/>
+      <w:r>
+        <w:t xml:space="preserve"> S0</w:t>
+      </w:r>
+      <w:r>
+        <w:t xml:space="preserve">, został określony adres serwera z włączoną usługą logowania, co umożliwiło przesyłanie logów systemowych z tych urządzeń do centralnego serwera </w:t>
+      </w:r>
+      <w:proofErr w:type="spellStart"/>
+      <w:r>
+        <w:t>syslog</w:t>
+      </w:r>
+      <w:proofErr w:type="spellEnd"/>
+      <w:r>
+        <w:t>.</w:t>
+      </w:r>
+    </w:p>
+    <w:p>
+      <w:pPr>
+        <w:pStyle w:val="MjTekst"/>
+        <w:jc w:val="center"/>
+      </w:pPr>
+    </w:p>
+    <w:p>
+      <w:pPr>
+        <w:pStyle w:val="PodpisObrazka"/>
+        <w:rPr>
+          <w:spacing w:val="-2"/>
+        </w:rPr>
+      </w:pPr>
+      <w:r>
+        <w:t>Konfiguracja</w:t>
+      </w:r>
+      <w:r>
+        <w:rPr>
+          <w:spacing w:val="-6"/>
+        </w:rPr>
+        <w:t xml:space="preserve"> </w:t>
+      </w:r>
+      <w:r>
+        <w:t>SYSLOG</w:t>
+      </w:r>
+      <w:r>
+        <w:rPr>
+          <w:spacing w:val="-7"/>
+        </w:rPr>
+        <w:t xml:space="preserve"> </w:t>
+      </w:r>
+      <w:r>
+        <w:t>na</w:t>
+      </w:r>
+      <w:r>
+        <w:rPr>
+          <w:spacing w:val="-7"/>
+        </w:rPr>
+        <w:t xml:space="preserve"> </w:t>
+      </w:r>
+      <w:proofErr w:type="spellStart"/>
+      <w:r>
+        <w:rPr>
+          <w:spacing w:val="-2"/>
+        </w:rPr>
+        <w:t>switchu</w:t>
+      </w:r>
+      <w:proofErr w:type="spellEnd"/>
+      <w:r>
+        <w:rPr>
+          <w:spacing w:val="-2"/>
+        </w:rPr>
+        <w:t xml:space="preserve"> S0</w:t>
+      </w:r>
+    </w:p>
+    <w:p>
+      <w:pPr>
+        <w:pStyle w:val="MjTekst"/>
+      </w:pPr>
+    </w:p>
+    <w:p>
+      <w:pPr>
+        <w:pStyle w:val="MjTekst"/>
+        <w:jc w:val="center"/>
+      </w:pPr>
+    </w:p>
+    <w:p>
+      <w:pPr>
+        <w:pStyle w:val="PodpisObrazka"/>
+        <w:rPr>
+          <w:spacing w:val="-2"/>
+        </w:rPr>
+      </w:pPr>
+      <w:r>
+        <w:t>Konfiguracja</w:t>
+      </w:r>
+      <w:r>
+        <w:rPr>
+          <w:spacing w:val="-6"/>
+        </w:rPr>
+        <w:t xml:space="preserve"> </w:t>
+      </w:r>
+      <w:r>
+        <w:t>SYSLOG</w:t>
+      </w:r>
+      <w:r>
+        <w:rPr>
+          <w:spacing w:val="-7"/>
+        </w:rPr>
+        <w:t xml:space="preserve"> </w:t>
+      </w:r>
+      <w:r>
+        <w:t>na</w:t>
+      </w:r>
+      <w:r>
+        <w:rPr>
+          <w:spacing w:val="-7"/>
+        </w:rPr>
+        <w:t xml:space="preserve"> </w:t>
+      </w:r>
+      <w:r>
+        <w:rPr>
+          <w:spacing w:val="-2"/>
+        </w:rPr>
+        <w:t>routerze</w:t>
+      </w:r>
+      <w:r>
+        <w:rPr>
+          <w:spacing w:val="-2"/>
+        </w:rPr>
+        <w:t xml:space="preserve"> R0</w:t>
+      </w:r>
+    </w:p>
+    <w:p>
+      <w:pPr>
+        <w:pStyle w:val="MjTekst"/>
+      </w:pPr>
+    </w:p>
+    <w:p>
+      <w:pPr>
+        <w:pStyle w:val="MjTekst"/>
+      </w:pPr>
+      <w:r>
+        <w:t xml:space="preserve">Aby zweryfikować poprawność działania opcji rejestrowania zdarzeń systemowych, wystarczyło przejść do zakładki SYSLOG na serwerze w „Podsieci </w:t>
+      </w:r>
+      <w:r>
+        <w:t>1</w:t>
+      </w:r>
+      <w:r>
+        <w:t>”. Jak można zaobserwować na poniższym zrzucie ekranu, na serwer spłynęły wszystkie logi dotyczące zmian w konfiguracji wybranych urządzeń sieciowych.</w:t>
+      </w:r>
+    </w:p>
+    <w:p>
+      <w:pPr>
+        <w:pStyle w:val="MjTekst"/>
+        <w:jc w:val="center"/>
+      </w:pPr>
+    </w:p>
+    <w:p>
+      <w:pPr>
+        <w:pStyle w:val="PodpisObrazka"/>
+        <w:rPr>
+          <w:spacing w:val="-2"/>
+        </w:rPr>
+      </w:pPr>
+      <w:r>
+        <w:t>Logi</w:t>
+      </w:r>
+      <w:r>
+        <w:rPr>
+          <w:spacing w:val="-4"/>
+        </w:rPr>
+        <w:t xml:space="preserve"> </w:t>
+      </w:r>
+      <w:r>
+        <w:t>z</w:t>
+      </w:r>
+      <w:r>
+        <w:rPr>
+          <w:spacing w:val="-6"/>
+        </w:rPr>
+        <w:t xml:space="preserve"> </w:t>
+      </w:r>
+      <w:r>
+        <w:t>routera</w:t>
+      </w:r>
+      <w:r>
+        <w:rPr>
+          <w:spacing w:val="-5"/>
+        </w:rPr>
+        <w:t xml:space="preserve"> </w:t>
+      </w:r>
+      <w:r>
+        <w:rPr>
+          <w:spacing w:val="-5"/>
+        </w:rPr>
+        <w:t xml:space="preserve">R0 </w:t>
+      </w:r>
+      <w:r>
+        <w:t>oraz</w:t>
+      </w:r>
+      <w:r>
+        <w:rPr>
+          <w:spacing w:val="-6"/>
+        </w:rPr>
+        <w:t xml:space="preserve"> </w:t>
+      </w:r>
+      <w:proofErr w:type="spellStart"/>
+      <w:r>
+        <w:rPr>
+          <w:spacing w:val="-2"/>
+        </w:rPr>
+        <w:t>switcha</w:t>
+      </w:r>
+      <w:proofErr w:type="spellEnd"/>
+      <w:r>
+        <w:rPr>
+          <w:spacing w:val="-2"/>
+        </w:rPr>
+        <w:t xml:space="preserve"> S0</w:t>
+      </w:r>
+      <w:r>
+        <w:rPr>
+          <w:spacing w:val="-2"/>
+        </w:rPr>
+        <w:t>, które spłynęły na główny serwer</w:t>
       </w:r>
     </w:p>
     <w:p>
@@ -11000,7 +12909,7 @@
           <w:szCs w:val="28"/>
         </w:rPr>
       </w:pPr>
-      <w:bookmarkStart w:id="10" w:name="_Toc186532077"/>
+      <w:bookmarkStart w:id="11" w:name="_Toc186532077"/>
       <w:proofErr w:type="spellStart"/>
       <w:r>
         <w:rPr>
@@ -11200,7 +13109,6 @@
         <w:rPr>
           <w:lang w:val="pl-PL"/>
         </w:rPr>
-        <w:lastRenderedPageBreak/>
         <w:t>switchport</w:t>
       </w:r>
       <w:proofErr w:type="spellEnd"/>
@@ -11594,7 +13502,7 @@
           <w:lang w:val="pl-PL"/>
         </w:rPr>
       </w:pPr>
-      <w:bookmarkStart w:id="11" w:name="_Toc186532084"/>
+      <w:bookmarkStart w:id="12" w:name="_Toc186532084"/>
       <w:r>
         <w:rPr>
           <w:sz w:val="28"/>
@@ -11611,7 +13519,7 @@
         </w:rPr>
         <w:t xml:space="preserve"> kontroli ACL wewnątrz zabezpieczonej sieci</w:t>
       </w:r>
-      <w:bookmarkEnd w:id="11"/>
+      <w:bookmarkEnd w:id="12"/>
     </w:p>
     <w:p>
       <w:pPr>
@@ -12052,7 +13960,7 @@
           <w:szCs w:val="28"/>
         </w:rPr>
       </w:pPr>
-      <w:bookmarkStart w:id="12" w:name="_Toc186532085"/>
+      <w:bookmarkStart w:id="13" w:name="_Toc186532085"/>
       <w:proofErr w:type="spellStart"/>
       <w:r>
         <w:rPr>
@@ -12116,7 +14024,7 @@
         </w:rPr>
         <w:t xml:space="preserve"> STP</w:t>
       </w:r>
-      <w:bookmarkEnd w:id="12"/>
+      <w:bookmarkEnd w:id="13"/>
     </w:p>
     <w:p>
       <w:pPr>
@@ -12169,7 +14077,7 @@
           <w:szCs w:val="28"/>
         </w:rPr>
       </w:pPr>
-      <w:bookmarkStart w:id="13" w:name="_Toc186532078"/>
+      <w:bookmarkStart w:id="14" w:name="_Toc186532078"/>
       <w:r>
         <w:rPr>
           <w:sz w:val="28"/>
@@ -12190,7 +14098,7 @@
       <w:r>
         <w:t xml:space="preserve"> summary</w:t>
       </w:r>
-      <w:bookmarkEnd w:id="13"/>
+      <w:bookmarkEnd w:id="14"/>
     </w:p>
     <w:p>
       <w:pPr>
@@ -12219,11 +14127,155 @@
         </w:rPr>
         <w:t>VLANy</w:t>
       </w:r>
-      <w:bookmarkEnd w:id="10"/>
+      <w:bookmarkEnd w:id="11"/>
       <w:proofErr w:type="spellEnd"/>
     </w:p>
     <w:p>
       <w:pPr>
+        <w:pStyle w:val="MjTekst"/>
+      </w:pPr>
+      <w:r>
+        <w:t>W ramach</w:t>
+      </w:r>
+      <w:r>
+        <w:t xml:space="preserve"> </w:t>
+      </w:r>
+      <w:r>
+        <w:t>„Podsie</w:t>
+      </w:r>
+      <w:r>
+        <w:t>ci</w:t>
+      </w:r>
+      <w:r>
+        <w:t xml:space="preserve"> </w:t>
+      </w:r>
+      <w:r>
+        <w:t>7</w:t>
+      </w:r>
+      <w:r>
+        <w:t xml:space="preserve">” zostały utworzone </w:t>
+      </w:r>
+      <w:r>
+        <w:t>trzy</w:t>
+      </w:r>
+      <w:r>
+        <w:t xml:space="preserve"> VLAN-y: VLAN 10</w:t>
+      </w:r>
+      <w:r>
+        <w:t xml:space="preserve">, </w:t>
+      </w:r>
+      <w:r>
+        <w:t>VLAN 20</w:t>
+      </w:r>
+      <w:r>
+        <w:t xml:space="preserve"> oraz VLAN 30</w:t>
+      </w:r>
+      <w:r>
+        <w:t xml:space="preserve">. </w:t>
+      </w:r>
+      <w:r>
+        <w:t xml:space="preserve">Pozwoliło nam to na </w:t>
+      </w:r>
+      <w:r>
+        <w:t>logiczne podzielenie fizycznej sieci na odseparowane segmenty. Dzięki temu urządzenia należące do różnych VLAN-ów mogą działać w tej samej fizycznej infrastrukturze, ale ich ruch sieciowy pozostaje oddzielony.</w:t>
+      </w:r>
+      <w:r>
+        <w:t xml:space="preserve"> W naszym projekcie sieci do każdego z </w:t>
+      </w:r>
+      <w:proofErr w:type="spellStart"/>
+      <w:r>
+        <w:t>VLANów</w:t>
+      </w:r>
+      <w:proofErr w:type="spellEnd"/>
+      <w:r>
+        <w:t xml:space="preserve"> przypisano po dwa komputery PC.</w:t>
+      </w:r>
+    </w:p>
+    <w:p>
+      <w:pPr>
+        <w:pStyle w:val="MjTekst"/>
+        <w:jc w:val="center"/>
+      </w:pPr>
+    </w:p>
+    <w:p>
+      <w:pPr>
+        <w:pStyle w:val="PodpisObrazka"/>
+      </w:pPr>
+      <w:r>
+        <w:t>Konfiguracja</w:t>
+      </w:r>
+      <w:r>
+        <w:rPr>
+          <w:spacing w:val="-7"/>
+        </w:rPr>
+        <w:t xml:space="preserve"> </w:t>
+      </w:r>
+      <w:r>
+        <w:t>adresów</w:t>
+      </w:r>
+      <w:r>
+        <w:rPr>
+          <w:spacing w:val="-6"/>
+        </w:rPr>
+        <w:t xml:space="preserve"> </w:t>
+      </w:r>
+      <w:r>
+        <w:t>na</w:t>
+      </w:r>
+      <w:r>
+        <w:rPr>
+          <w:spacing w:val="-7"/>
+        </w:rPr>
+        <w:t xml:space="preserve"> </w:t>
+      </w:r>
+      <w:r>
+        <w:t xml:space="preserve">routerze R1 połączonym ze </w:t>
+      </w:r>
+      <w:proofErr w:type="spellStart"/>
+      <w:r>
+        <w:t>switchem</w:t>
+      </w:r>
+      <w:proofErr w:type="spellEnd"/>
+      <w:r>
+        <w:t xml:space="preserve"> S1 w „Podsieci 1”</w:t>
+      </w:r>
+    </w:p>
+    <w:p>
+      <w:pPr>
+        <w:pStyle w:val="MjTekst"/>
+      </w:pPr>
+    </w:p>
+    <w:p>
+      <w:pPr>
+        <w:pStyle w:val="MjTekst"/>
+      </w:pPr>
+    </w:p>
+    <w:p>
+      <w:pPr>
+        <w:pStyle w:val="PodpisObrazka"/>
+      </w:pPr>
+      <w:proofErr w:type="spellStart"/>
+      <w:r>
+        <w:t>VLANy</w:t>
+      </w:r>
+      <w:proofErr w:type="spellEnd"/>
+      <w:r>
+        <w:t xml:space="preserve"> skonfigurowane</w:t>
+      </w:r>
+      <w:r>
+        <w:t xml:space="preserve"> na </w:t>
+      </w:r>
+      <w:proofErr w:type="spellStart"/>
+      <w:r>
+        <w:t>switchu</w:t>
+      </w:r>
+      <w:proofErr w:type="spellEnd"/>
+      <w:r>
+        <w:t xml:space="preserve"> S1</w:t>
+      </w:r>
+    </w:p>
+    <w:p>
+      <w:pPr>
         <w:pStyle w:val="Nagwek2"/>
         <w:spacing w:before="120" w:after="120"/>
         <w:ind w:left="426" w:hanging="426"/>
@@ -12236,6 +14288,53 @@
         <w:t>VLANami</w:t>
       </w:r>
       <w:proofErr w:type="spellEnd"/>
+    </w:p>
+    <w:p>
+      <w:pPr>
+        <w:pStyle w:val="MjTekst"/>
+      </w:pPr>
+      <w:r>
+        <w:t>Aby umożliwić komunikację między VLAN-</w:t>
+      </w:r>
+      <w:proofErr w:type="spellStart"/>
+      <w:r>
+        <w:t>ami</w:t>
+      </w:r>
+      <w:proofErr w:type="spellEnd"/>
+      <w:r>
+        <w:t xml:space="preserve">, zastosowano </w:t>
+      </w:r>
+      <w:proofErr w:type="spellStart"/>
+      <w:r>
+        <w:t>trunking</w:t>
+      </w:r>
+      <w:proofErr w:type="spellEnd"/>
+      <w:r>
+        <w:t xml:space="preserve"> na kablu łączącym </w:t>
+      </w:r>
+      <w:proofErr w:type="spellStart"/>
+      <w:r>
+        <w:t>switch</w:t>
+      </w:r>
+      <w:proofErr w:type="spellEnd"/>
+      <w:r>
+        <w:t xml:space="preserve"> S1 z routerem R1. Jest to mechanizm, który pozwala na przesyłanie ruchu należącego do różnych VLAN-ów przez jeden wspólny interfejs, przy jednoczesnym oznaczaniu pakietów odpowiednimi </w:t>
+      </w:r>
+      <w:proofErr w:type="spellStart"/>
+      <w:r>
+        <w:t>tagami</w:t>
+      </w:r>
+      <w:proofErr w:type="spellEnd"/>
+      <w:r>
+        <w:t xml:space="preserve"> VLAN (przy użyciu standardu IEEE 802.1Q).</w:t>
+      </w:r>
+    </w:p>
+    <w:p>
+      <w:pPr>
+        <w:rPr>
+          <w:lang w:val="pl-PL"/>
+        </w:rPr>
+      </w:pPr>
     </w:p>
     <w:p>
       <w:pPr>
@@ -12541,6 +14640,7 @@
           <w:bCs/>
           <w:lang w:val="pl-PL"/>
         </w:rPr>
+        <w:lastRenderedPageBreak/>
         <w:t>Unused</w:t>
       </w:r>
       <w:proofErr w:type="spellEnd"/>
@@ -12605,19 +14705,84 @@
           <w:lang w:val="pl-PL"/>
         </w:rPr>
       </w:pPr>
-      <w:bookmarkStart w:id="14" w:name="_Toc186532089"/>
+      <w:bookmarkStart w:id="15" w:name="_Toc186532089"/>
       <w:r>
         <w:rPr>
           <w:sz w:val="28"/>
           <w:szCs w:val="28"/>
           <w:lang w:val="pl-PL"/>
         </w:rPr>
+        <w:t xml:space="preserve">Potencjalne </w:t>
+      </w:r>
+      <w:r>
+        <w:rPr>
+          <w:sz w:val="28"/>
+          <w:szCs w:val="28"/>
+          <w:lang w:val="pl-PL"/>
+        </w:rPr>
+        <w:t>zagrożenia mogą</w:t>
+      </w:r>
+      <w:r>
+        <w:rPr>
+          <w:sz w:val="28"/>
+          <w:szCs w:val="28"/>
+          <w:lang w:val="pl-PL"/>
+        </w:rPr>
+        <w:t>ce</w:t>
+      </w:r>
+      <w:r>
+        <w:rPr>
+          <w:sz w:val="28"/>
+          <w:szCs w:val="28"/>
+          <w:lang w:val="pl-PL"/>
+        </w:rPr>
+        <w:t xml:space="preserve"> wystąpić w stworzonej sieci</w:t>
+      </w:r>
+    </w:p>
+    <w:p>
+      <w:pPr>
+        <w:rPr>
+          <w:lang w:val="pl-PL"/>
+        </w:rPr>
+      </w:pPr>
+    </w:p>
+    <w:p>
+      <w:pPr>
+        <w:pStyle w:val="Nagwek1"/>
+        <w:numPr>
+          <w:ilvl w:val="0"/>
+          <w:numId w:val="10"/>
+        </w:numPr>
+        <w:tabs>
+          <w:tab w:val="num" w:pos="720"/>
+        </w:tabs>
+        <w:spacing w:after="120"/>
+        <w:ind w:left="426" w:hanging="426"/>
+        <w:rPr>
+          <w:sz w:val="28"/>
+          <w:szCs w:val="28"/>
+          <w:lang w:val="pl-PL"/>
+        </w:rPr>
+      </w:pPr>
+      <w:r>
+        <w:rPr>
+          <w:sz w:val="28"/>
+          <w:szCs w:val="28"/>
+          <w:lang w:val="pl-PL"/>
+        </w:rPr>
         <w:t>Wnioski</w:t>
       </w:r>
-      <w:bookmarkEnd w:id="14"/>
+      <w:bookmarkEnd w:id="15"/>
+    </w:p>
+    <w:p>
+      <w:pPr>
+        <w:rPr>
+          <w:lang w:val="pl-PL"/>
+        </w:rPr>
+      </w:pPr>
     </w:p>
     <w:sectPr>
-      <w:headerReference w:type="default" r:id="rId10"/>
+      <w:headerReference w:type="default" r:id="rId11"/>
       <w:pgSz w:w="12240" w:h="15840"/>
       <w:pgMar w:top="1276" w:right="1440" w:bottom="568" w:left="1440" w:header="709" w:footer="709" w:gutter="0"/>
       <w:cols w:space="708"/>

</xml_diff>

<commit_message>
Dodano screeny do EtherChannel
Trzeba jeszcze poprawić teorię z EtherChannel
</commit_message>
<xml_diff>
--- a/Sprawozdanie.docx
+++ b/Sprawozdanie.docx
@@ -16564,6 +16564,43 @@
         <w:pStyle w:val="MjTekst"/>
         <w:jc w:val="center"/>
       </w:pPr>
+      <w:r>
+        <w:drawing>
+          <wp:inline distT="0" distB="0" distL="0" distR="0" wp14:anchorId="242735AB" wp14:editId="0F42B066">
+            <wp:extent cx="3410426" cy="323895"/>
+            <wp:effectExtent l="0" t="0" r="0" b="0"/>
+            <wp:docPr id="1483097403" name="Obraz 1"/>
+            <wp:cNvGraphicFramePr>
+              <a:graphicFrameLocks xmlns:a="http://schemas.openxmlformats.org/drawingml/2006/main" noChangeAspect="1"/>
+            </wp:cNvGraphicFramePr>
+            <a:graphic xmlns:a="http://schemas.openxmlformats.org/drawingml/2006/main">
+              <a:graphicData uri="http://schemas.openxmlformats.org/drawingml/2006/picture">
+                <pic:pic xmlns:pic="http://schemas.openxmlformats.org/drawingml/2006/picture">
+                  <pic:nvPicPr>
+                    <pic:cNvPr id="1483097403" name=""/>
+                    <pic:cNvPicPr/>
+                  </pic:nvPicPr>
+                  <pic:blipFill>
+                    <a:blip r:embed="rId45"/>
+                    <a:stretch>
+                      <a:fillRect/>
+                    </a:stretch>
+                  </pic:blipFill>
+                  <pic:spPr>
+                    <a:xfrm>
+                      <a:off x="0" y="0"/>
+                      <a:ext cx="3410426" cy="323895"/>
+                    </a:xfrm>
+                    <a:prstGeom prst="rect">
+                      <a:avLst/>
+                    </a:prstGeom>
+                  </pic:spPr>
+                </pic:pic>
+              </a:graphicData>
+            </a:graphic>
+          </wp:inline>
+        </w:drawing>
+      </w:r>
     </w:p>
     <w:p>
       <w:pPr>
@@ -16653,6 +16690,43 @@
         <w:pStyle w:val="MjTekst"/>
         <w:jc w:val="center"/>
       </w:pPr>
+      <w:r>
+        <w:drawing>
+          <wp:inline distT="0" distB="0" distL="0" distR="0" wp14:anchorId="07B80FC4" wp14:editId="6842EFA6">
+            <wp:extent cx="3219450" cy="295275"/>
+            <wp:effectExtent l="0" t="0" r="0" b="9525"/>
+            <wp:docPr id="2002915034" name="Obraz 1"/>
+            <wp:cNvGraphicFramePr>
+              <a:graphicFrameLocks xmlns:a="http://schemas.openxmlformats.org/drawingml/2006/main" noChangeAspect="1"/>
+            </wp:cNvGraphicFramePr>
+            <a:graphic xmlns:a="http://schemas.openxmlformats.org/drawingml/2006/main">
+              <a:graphicData uri="http://schemas.openxmlformats.org/drawingml/2006/picture">
+                <pic:pic xmlns:pic="http://schemas.openxmlformats.org/drawingml/2006/picture">
+                  <pic:nvPicPr>
+                    <pic:cNvPr id="2002915034" name=""/>
+                    <pic:cNvPicPr/>
+                  </pic:nvPicPr>
+                  <pic:blipFill>
+                    <a:blip r:embed="rId46"/>
+                    <a:stretch>
+                      <a:fillRect/>
+                    </a:stretch>
+                  </pic:blipFill>
+                  <pic:spPr>
+                    <a:xfrm>
+                      <a:off x="0" y="0"/>
+                      <a:ext cx="3235598" cy="296756"/>
+                    </a:xfrm>
+                    <a:prstGeom prst="rect">
+                      <a:avLst/>
+                    </a:prstGeom>
+                  </pic:spPr>
+                </pic:pic>
+              </a:graphicData>
+            </a:graphic>
+          </wp:inline>
+        </w:drawing>
+      </w:r>
     </w:p>
     <w:p>
       <w:pPr>
@@ -16854,93 +16928,162 @@
     <w:p>
       <w:pPr>
         <w:pStyle w:val="MjTekst"/>
-      </w:pPr>
+        <w:jc w:val="center"/>
+      </w:pPr>
+      <w:r>
+        <w:drawing>
+          <wp:inline distT="0" distB="0" distL="0" distR="0" wp14:anchorId="66CEE05C" wp14:editId="298207E8">
+            <wp:extent cx="3772426" cy="390580"/>
+            <wp:effectExtent l="0" t="0" r="0" b="9525"/>
+            <wp:docPr id="56139442" name="Obraz 1"/>
+            <wp:cNvGraphicFramePr>
+              <a:graphicFrameLocks xmlns:a="http://schemas.openxmlformats.org/drawingml/2006/main" noChangeAspect="1"/>
+            </wp:cNvGraphicFramePr>
+            <a:graphic xmlns:a="http://schemas.openxmlformats.org/drawingml/2006/main">
+              <a:graphicData uri="http://schemas.openxmlformats.org/drawingml/2006/picture">
+                <pic:pic xmlns:pic="http://schemas.openxmlformats.org/drawingml/2006/picture">
+                  <pic:nvPicPr>
+                    <pic:cNvPr id="56139442" name=""/>
+                    <pic:cNvPicPr/>
+                  </pic:nvPicPr>
+                  <pic:blipFill>
+                    <a:blip r:embed="rId47"/>
+                    <a:stretch>
+                      <a:fillRect/>
+                    </a:stretch>
+                  </pic:blipFill>
+                  <pic:spPr>
+                    <a:xfrm>
+                      <a:off x="0" y="0"/>
+                      <a:ext cx="3772426" cy="390580"/>
+                    </a:xfrm>
+                    <a:prstGeom prst="rect">
+                      <a:avLst/>
+                    </a:prstGeom>
+                  </pic:spPr>
+                </pic:pic>
+              </a:graphicData>
+            </a:graphic>
+          </wp:inline>
+        </w:drawing>
+      </w:r>
     </w:p>
     <w:p>
       <w:pPr>
+        <w:pStyle w:val="PodpisObrazka"/>
+        <w:rPr>
+          <w:spacing w:val="-2"/>
+        </w:rPr>
+      </w:pPr>
+      <w:r>
+        <w:t>Konfiguracja</w:t>
+      </w:r>
+      <w:r>
+        <w:rPr>
+          <w:spacing w:val="-6"/>
+        </w:rPr>
+        <w:t xml:space="preserve"> </w:t>
+      </w:r>
+      <w:r>
+        <w:t>BPDU</w:t>
+      </w:r>
+      <w:r>
+        <w:rPr>
+          <w:spacing w:val="-7"/>
+        </w:rPr>
+        <w:t xml:space="preserve"> </w:t>
+      </w:r>
+      <w:proofErr w:type="spellStart"/>
+      <w:r>
+        <w:t>Guard</w:t>
+      </w:r>
+      <w:proofErr w:type="spellEnd"/>
+      <w:r>
+        <w:rPr>
+          <w:spacing w:val="-6"/>
+        </w:rPr>
+        <w:t xml:space="preserve"> </w:t>
+      </w:r>
+      <w:r>
+        <w:t>na</w:t>
+      </w:r>
+      <w:r>
+        <w:rPr>
+          <w:spacing w:val="-6"/>
+        </w:rPr>
+        <w:t xml:space="preserve"> </w:t>
+      </w:r>
+      <w:r>
+        <w:t>urządzeniu</w:t>
+      </w:r>
+      <w:r>
+        <w:rPr>
+          <w:spacing w:val="-6"/>
+        </w:rPr>
+        <w:t xml:space="preserve"> </w:t>
+      </w:r>
+      <w:proofErr w:type="spellStart"/>
+      <w:r>
+        <w:rPr>
+          <w:spacing w:val="-2"/>
+        </w:rPr>
+        <w:t>switch</w:t>
+      </w:r>
+      <w:proofErr w:type="spellEnd"/>
+      <w:r>
+        <w:rPr>
+          <w:spacing w:val="-2"/>
+        </w:rPr>
+        <w:t xml:space="preserve"> S7</w:t>
+      </w:r>
+    </w:p>
+    <w:p>
+      <w:pPr>
+        <w:pStyle w:val="MjTekst"/>
+      </w:pPr>
+    </w:p>
+    <w:p>
+      <w:pPr>
         <w:pStyle w:val="MjTekst"/>
         <w:jc w:val="center"/>
       </w:pPr>
-    </w:p>
-    <w:p>
-      <w:pPr>
-        <w:pStyle w:val="PodpisObrazka"/>
-        <w:rPr>
-          <w:spacing w:val="-2"/>
-        </w:rPr>
-      </w:pPr>
-      <w:r>
-        <w:t>Konfiguracja</w:t>
-      </w:r>
-      <w:r>
-        <w:rPr>
-          <w:spacing w:val="-6"/>
-        </w:rPr>
-        <w:t xml:space="preserve"> </w:t>
-      </w:r>
-      <w:r>
-        <w:t>BPDU</w:t>
-      </w:r>
-      <w:r>
-        <w:rPr>
-          <w:spacing w:val="-7"/>
-        </w:rPr>
-        <w:t xml:space="preserve"> </w:t>
-      </w:r>
-      <w:proofErr w:type="spellStart"/>
-      <w:r>
-        <w:t>Guard</w:t>
-      </w:r>
-      <w:proofErr w:type="spellEnd"/>
-      <w:r>
-        <w:rPr>
-          <w:spacing w:val="-6"/>
-        </w:rPr>
-        <w:t xml:space="preserve"> </w:t>
-      </w:r>
-      <w:r>
-        <w:t>na</w:t>
-      </w:r>
-      <w:r>
-        <w:rPr>
-          <w:spacing w:val="-6"/>
-        </w:rPr>
-        <w:t xml:space="preserve"> </w:t>
-      </w:r>
-      <w:r>
-        <w:t>urządzeniu</w:t>
-      </w:r>
-      <w:r>
-        <w:rPr>
-          <w:spacing w:val="-6"/>
-        </w:rPr>
-        <w:t xml:space="preserve"> </w:t>
-      </w:r>
-      <w:proofErr w:type="spellStart"/>
-      <w:r>
-        <w:rPr>
-          <w:spacing w:val="-2"/>
-        </w:rPr>
-        <w:t>switch</w:t>
-      </w:r>
-      <w:proofErr w:type="spellEnd"/>
-      <w:r>
-        <w:rPr>
-          <w:spacing w:val="-2"/>
-        </w:rPr>
-        <w:t xml:space="preserve"> S7</w:t>
-      </w:r>
-    </w:p>
-    <w:p>
-      <w:pPr>
-        <w:pStyle w:val="MjTekst"/>
-      </w:pPr>
-    </w:p>
-    <w:p>
-      <w:pPr>
-        <w:pStyle w:val="MjTekst"/>
-        <w:jc w:val="center"/>
-      </w:pPr>
+      <w:r>
+        <w:drawing>
+          <wp:inline distT="0" distB="0" distL="0" distR="0" wp14:anchorId="4FFAFA2B" wp14:editId="6A5C355C">
+            <wp:extent cx="3801005" cy="409632"/>
+            <wp:effectExtent l="0" t="0" r="9525" b="9525"/>
+            <wp:docPr id="835291017" name="Obraz 1"/>
+            <wp:cNvGraphicFramePr>
+              <a:graphicFrameLocks xmlns:a="http://schemas.openxmlformats.org/drawingml/2006/main" noChangeAspect="1"/>
+            </wp:cNvGraphicFramePr>
+            <a:graphic xmlns:a="http://schemas.openxmlformats.org/drawingml/2006/main">
+              <a:graphicData uri="http://schemas.openxmlformats.org/drawingml/2006/picture">
+                <pic:pic xmlns:pic="http://schemas.openxmlformats.org/drawingml/2006/picture">
+                  <pic:nvPicPr>
+                    <pic:cNvPr id="835291017" name=""/>
+                    <pic:cNvPicPr/>
+                  </pic:nvPicPr>
+                  <pic:blipFill>
+                    <a:blip r:embed="rId48"/>
+                    <a:stretch>
+                      <a:fillRect/>
+                    </a:stretch>
+                  </pic:blipFill>
+                  <pic:spPr>
+                    <a:xfrm>
+                      <a:off x="0" y="0"/>
+                      <a:ext cx="3801005" cy="409632"/>
+                    </a:xfrm>
+                    <a:prstGeom prst="rect">
+                      <a:avLst/>
+                    </a:prstGeom>
+                  </pic:spPr>
+                </pic:pic>
+              </a:graphicData>
+            </a:graphic>
+          </wp:inline>
+        </w:drawing>
+      </w:r>
     </w:p>
     <w:p>
       <w:pPr>
@@ -17117,13 +17260,163 @@
     <w:p>
       <w:pPr>
         <w:pStyle w:val="MjTekst"/>
-      </w:pPr>
+        <w:jc w:val="center"/>
+      </w:pPr>
+      <w:r>
+        <w:drawing>
+          <wp:inline distT="0" distB="0" distL="0" distR="0" wp14:anchorId="4A213FD6" wp14:editId="789AC091">
+            <wp:extent cx="3343742" cy="390580"/>
+            <wp:effectExtent l="0" t="0" r="0" b="9525"/>
+            <wp:docPr id="130297820" name="Obraz 1"/>
+            <wp:cNvGraphicFramePr>
+              <a:graphicFrameLocks xmlns:a="http://schemas.openxmlformats.org/drawingml/2006/main" noChangeAspect="1"/>
+            </wp:cNvGraphicFramePr>
+            <a:graphic xmlns:a="http://schemas.openxmlformats.org/drawingml/2006/main">
+              <a:graphicData uri="http://schemas.openxmlformats.org/drawingml/2006/picture">
+                <pic:pic xmlns:pic="http://schemas.openxmlformats.org/drawingml/2006/picture">
+                  <pic:nvPicPr>
+                    <pic:cNvPr id="130297820" name=""/>
+                    <pic:cNvPicPr/>
+                  </pic:nvPicPr>
+                  <pic:blipFill>
+                    <a:blip r:embed="rId49"/>
+                    <a:stretch>
+                      <a:fillRect/>
+                    </a:stretch>
+                  </pic:blipFill>
+                  <pic:spPr>
+                    <a:xfrm>
+                      <a:off x="0" y="0"/>
+                      <a:ext cx="3343742" cy="390580"/>
+                    </a:xfrm>
+                    <a:prstGeom prst="rect">
+                      <a:avLst/>
+                    </a:prstGeom>
+                  </pic:spPr>
+                </pic:pic>
+              </a:graphicData>
+            </a:graphic>
+          </wp:inline>
+        </w:drawing>
+      </w:r>
     </w:p>
     <w:p>
       <w:pPr>
+        <w:pStyle w:val="PodpisObrazka"/>
+        <w:rPr>
+          <w:spacing w:val="-2"/>
+        </w:rPr>
+      </w:pPr>
+      <w:r>
+        <w:t>Konfiguracja</w:t>
+      </w:r>
+      <w:r>
+        <w:rPr>
+          <w:spacing w:val="-6"/>
+        </w:rPr>
+        <w:t xml:space="preserve"> </w:t>
+      </w:r>
+      <w:r>
+        <w:t>Root</w:t>
+      </w:r>
+      <w:r>
+        <w:rPr>
+          <w:spacing w:val="-8"/>
+        </w:rPr>
+        <w:t xml:space="preserve"> </w:t>
+      </w:r>
+      <w:proofErr w:type="spellStart"/>
+      <w:r>
+        <w:t>Guard</w:t>
+      </w:r>
+      <w:proofErr w:type="spellEnd"/>
+      <w:r>
+        <w:rPr>
+          <w:spacing w:val="-5"/>
+        </w:rPr>
+        <w:t xml:space="preserve"> </w:t>
+      </w:r>
+      <w:r>
+        <w:t>na</w:t>
+      </w:r>
+      <w:r>
+        <w:rPr>
+          <w:spacing w:val="-6"/>
+        </w:rPr>
+        <w:t xml:space="preserve"> </w:t>
+      </w:r>
+      <w:r>
+        <w:t>urządzeniu</w:t>
+      </w:r>
+      <w:r>
+        <w:rPr>
+          <w:spacing w:val="-6"/>
+        </w:rPr>
+        <w:t xml:space="preserve"> </w:t>
+      </w:r>
+      <w:proofErr w:type="spellStart"/>
+      <w:r>
+        <w:rPr>
+          <w:spacing w:val="-2"/>
+        </w:rPr>
+        <w:t>switch</w:t>
+      </w:r>
+      <w:proofErr w:type="spellEnd"/>
+      <w:r>
+        <w:rPr>
+          <w:spacing w:val="-2"/>
+        </w:rPr>
+        <w:t xml:space="preserve"> S5</w:t>
+      </w:r>
+    </w:p>
+    <w:p>
+      <w:pPr>
+        <w:pStyle w:val="MjTekst"/>
+      </w:pPr>
+    </w:p>
+    <w:p>
+      <w:pPr>
         <w:pStyle w:val="MjTekst"/>
         <w:jc w:val="center"/>
       </w:pPr>
+      <w:r>
+        <w:lastRenderedPageBreak/>
+        <w:drawing>
+          <wp:inline distT="0" distB="0" distL="0" distR="0" wp14:anchorId="75069C4B" wp14:editId="19A6D2D3">
+            <wp:extent cx="3353268" cy="400106"/>
+            <wp:effectExtent l="0" t="0" r="0" b="0"/>
+            <wp:docPr id="2064779401" name="Obraz 1"/>
+            <wp:cNvGraphicFramePr>
+              <a:graphicFrameLocks xmlns:a="http://schemas.openxmlformats.org/drawingml/2006/main" noChangeAspect="1"/>
+            </wp:cNvGraphicFramePr>
+            <a:graphic xmlns:a="http://schemas.openxmlformats.org/drawingml/2006/main">
+              <a:graphicData uri="http://schemas.openxmlformats.org/drawingml/2006/picture">
+                <pic:pic xmlns:pic="http://schemas.openxmlformats.org/drawingml/2006/picture">
+                  <pic:nvPicPr>
+                    <pic:cNvPr id="2064779401" name=""/>
+                    <pic:cNvPicPr/>
+                  </pic:nvPicPr>
+                  <pic:blipFill>
+                    <a:blip r:embed="rId50"/>
+                    <a:stretch>
+                      <a:fillRect/>
+                    </a:stretch>
+                  </pic:blipFill>
+                  <pic:spPr>
+                    <a:xfrm>
+                      <a:off x="0" y="0"/>
+                      <a:ext cx="3353268" cy="400106"/>
+                    </a:xfrm>
+                    <a:prstGeom prst="rect">
+                      <a:avLst/>
+                    </a:prstGeom>
+                  </pic:spPr>
+                </pic:pic>
+              </a:graphicData>
+            </a:graphic>
+          </wp:inline>
+        </w:drawing>
+      </w:r>
     </w:p>
     <w:p>
       <w:pPr>
@@ -17133,87 +17426,6 @@
         </w:rPr>
       </w:pPr>
       <w:r>
-        <w:t>Konfiguracja</w:t>
-      </w:r>
-      <w:r>
-        <w:rPr>
-          <w:spacing w:val="-6"/>
-        </w:rPr>
-        <w:t xml:space="preserve"> </w:t>
-      </w:r>
-      <w:r>
-        <w:t>Root</w:t>
-      </w:r>
-      <w:r>
-        <w:rPr>
-          <w:spacing w:val="-8"/>
-        </w:rPr>
-        <w:t xml:space="preserve"> </w:t>
-      </w:r>
-      <w:proofErr w:type="spellStart"/>
-      <w:r>
-        <w:t>Guard</w:t>
-      </w:r>
-      <w:proofErr w:type="spellEnd"/>
-      <w:r>
-        <w:rPr>
-          <w:spacing w:val="-5"/>
-        </w:rPr>
-        <w:t xml:space="preserve"> </w:t>
-      </w:r>
-      <w:r>
-        <w:t>na</w:t>
-      </w:r>
-      <w:r>
-        <w:rPr>
-          <w:spacing w:val="-6"/>
-        </w:rPr>
-        <w:t xml:space="preserve"> </w:t>
-      </w:r>
-      <w:r>
-        <w:t>urządzeniu</w:t>
-      </w:r>
-      <w:r>
-        <w:rPr>
-          <w:spacing w:val="-6"/>
-        </w:rPr>
-        <w:t xml:space="preserve"> </w:t>
-      </w:r>
-      <w:proofErr w:type="spellStart"/>
-      <w:r>
-        <w:rPr>
-          <w:spacing w:val="-2"/>
-        </w:rPr>
-        <w:t>switch</w:t>
-      </w:r>
-      <w:proofErr w:type="spellEnd"/>
-      <w:r>
-        <w:rPr>
-          <w:spacing w:val="-2"/>
-        </w:rPr>
-        <w:t xml:space="preserve"> S5</w:t>
-      </w:r>
-    </w:p>
-    <w:p>
-      <w:pPr>
-        <w:pStyle w:val="MjTekst"/>
-      </w:pPr>
-    </w:p>
-    <w:p>
-      <w:pPr>
-        <w:pStyle w:val="MjTekst"/>
-        <w:jc w:val="center"/>
-      </w:pPr>
-    </w:p>
-    <w:p>
-      <w:pPr>
-        <w:pStyle w:val="PodpisObrazka"/>
-        <w:rPr>
-          <w:spacing w:val="-2"/>
-        </w:rPr>
-      </w:pPr>
-      <w:r>
-        <w:lastRenderedPageBreak/>
         <w:t>Konfiguracja</w:t>
       </w:r>
       <w:r>
@@ -17316,7 +17528,13 @@
         <w:t>S8</w:t>
       </w:r>
       <w:r>
-        <w:t xml:space="preserve">) skonfigurowano w trybie </w:t>
+        <w:t>) skonfigurowano w</w:t>
+      </w:r>
+      <w:r>
+        <w:t> </w:t>
+      </w:r>
+      <w:r>
+        <w:t xml:space="preserve">trybie </w:t>
       </w:r>
       <w:proofErr w:type="spellStart"/>
       <w:r>
@@ -17394,289 +17612,323 @@
     <w:p>
       <w:pPr>
         <w:pStyle w:val="MjTekst"/>
-      </w:pPr>
+        <w:ind w:left="-1418" w:right="-1413"/>
+        <w:jc w:val="center"/>
+      </w:pPr>
+      <w:r>
+        <w:drawing>
+          <wp:inline distT="0" distB="0" distL="0" distR="0" wp14:anchorId="010F7A0C" wp14:editId="7028A212">
+            <wp:extent cx="3665220" cy="2991184"/>
+            <wp:effectExtent l="0" t="0" r="0" b="0"/>
+            <wp:docPr id="561940375" name="Obraz 1" descr="Obraz zawierający tekst, zrzut ekranu, Czcionka, dokument&#10;&#10;Zawartość wygenerowana przez sztuczną inteligencję może być niepoprawna."/>
+            <wp:cNvGraphicFramePr>
+              <a:graphicFrameLocks xmlns:a="http://schemas.openxmlformats.org/drawingml/2006/main" noChangeAspect="1"/>
+            </wp:cNvGraphicFramePr>
+            <a:graphic xmlns:a="http://schemas.openxmlformats.org/drawingml/2006/main">
+              <a:graphicData uri="http://schemas.openxmlformats.org/drawingml/2006/picture">
+                <pic:pic xmlns:pic="http://schemas.openxmlformats.org/drawingml/2006/picture">
+                  <pic:nvPicPr>
+                    <pic:cNvPr id="1286012661" name="Obraz 1" descr="Obraz zawierający tekst, zrzut ekranu, Czcionka, dokument&#10;&#10;Zawartość wygenerowana przez sztuczną inteligencję może być niepoprawna."/>
+                    <pic:cNvPicPr/>
+                  </pic:nvPicPr>
+                  <pic:blipFill rotWithShape="1">
+                    <a:blip r:embed="rId51"/>
+                    <a:srcRect b="2906"/>
+                    <a:stretch/>
+                  </pic:blipFill>
+                  <pic:spPr bwMode="auto">
+                    <a:xfrm>
+                      <a:off x="0" y="0"/>
+                      <a:ext cx="3691313" cy="3012478"/>
+                    </a:xfrm>
+                    <a:prstGeom prst="rect">
+                      <a:avLst/>
+                    </a:prstGeom>
+                    <a:ln>
+                      <a:noFill/>
+                    </a:ln>
+                    <a:extLst>
+                      <a:ext uri="{53640926-AAD7-44D8-BBD7-CCE9431645EC}">
+                        <a14:shadowObscured xmlns:a14="http://schemas.microsoft.com/office/drawing/2010/main"/>
+                      </a:ext>
+                    </a:extLst>
+                  </pic:spPr>
+                </pic:pic>
+              </a:graphicData>
+            </a:graphic>
+          </wp:inline>
+        </w:drawing>
+      </w:r>
+      <w:r>
+        <w:drawing>
+          <wp:inline distT="0" distB="0" distL="0" distR="0" wp14:anchorId="707C6044" wp14:editId="2B45CF04">
+            <wp:extent cx="3566355" cy="2987040"/>
+            <wp:effectExtent l="0" t="0" r="0" b="3810"/>
+            <wp:docPr id="186328491" name="Obraz 1" descr="Obraz zawierający tekst, zrzut ekranu, Czcionka, numer&#10;&#10;Zawartość wygenerowana przez sztuczną inteligencję może być niepoprawna."/>
+            <wp:cNvGraphicFramePr>
+              <a:graphicFrameLocks xmlns:a="http://schemas.openxmlformats.org/drawingml/2006/main" noChangeAspect="1"/>
+            </wp:cNvGraphicFramePr>
+            <a:graphic xmlns:a="http://schemas.openxmlformats.org/drawingml/2006/main">
+              <a:graphicData uri="http://schemas.openxmlformats.org/drawingml/2006/picture">
+                <pic:pic xmlns:pic="http://schemas.openxmlformats.org/drawingml/2006/picture">
+                  <pic:nvPicPr>
+                    <pic:cNvPr id="1542318506" name="Obraz 1" descr="Obraz zawierający tekst, zrzut ekranu, Czcionka, numer&#10;&#10;Zawartość wygenerowana przez sztuczną inteligencję może być niepoprawna."/>
+                    <pic:cNvPicPr/>
+                  </pic:nvPicPr>
+                  <pic:blipFill rotWithShape="1">
+                    <a:blip r:embed="rId52"/>
+                    <a:srcRect b="2843"/>
+                    <a:stretch/>
+                  </pic:blipFill>
+                  <pic:spPr bwMode="auto">
+                    <a:xfrm>
+                      <a:off x="0" y="0"/>
+                      <a:ext cx="3576280" cy="2995352"/>
+                    </a:xfrm>
+                    <a:prstGeom prst="rect">
+                      <a:avLst/>
+                    </a:prstGeom>
+                    <a:ln>
+                      <a:noFill/>
+                    </a:ln>
+                    <a:extLst>
+                      <a:ext uri="{53640926-AAD7-44D8-BBD7-CCE9431645EC}">
+                        <a14:shadowObscured xmlns:a14="http://schemas.microsoft.com/office/drawing/2010/main"/>
+                      </a:ext>
+                    </a:extLst>
+                  </pic:spPr>
+                </pic:pic>
+              </a:graphicData>
+            </a:graphic>
+          </wp:inline>
+        </w:drawing>
+      </w:r>
     </w:p>
     <w:p>
       <w:pPr>
-        <w:pStyle w:val="MjTekst"/>
-        <w:jc w:val="center"/>
-      </w:pPr>
+        <w:pStyle w:val="PodpisObrazka"/>
+        <w:rPr>
+          <w:spacing w:val="-2"/>
+        </w:rPr>
+      </w:pPr>
+      <w:r>
+        <w:t>Konfiguracja</w:t>
+      </w:r>
+      <w:r>
+        <w:rPr>
+          <w:spacing w:val="-6"/>
+        </w:rPr>
+        <w:t xml:space="preserve"> </w:t>
+      </w:r>
+      <w:proofErr w:type="spellStart"/>
+      <w:r>
+        <w:t>PortFast</w:t>
+      </w:r>
+      <w:proofErr w:type="spellEnd"/>
+      <w:r>
+        <w:rPr>
+          <w:spacing w:val="-6"/>
+        </w:rPr>
+        <w:t xml:space="preserve"> </w:t>
+      </w:r>
+      <w:r>
+        <w:t>na</w:t>
+      </w:r>
+      <w:r>
+        <w:rPr>
+          <w:spacing w:val="-6"/>
+        </w:rPr>
+        <w:t xml:space="preserve"> </w:t>
+      </w:r>
+      <w:r>
+        <w:t>urządzeni</w:t>
+      </w:r>
+      <w:r>
+        <w:t>ach</w:t>
+      </w:r>
+      <w:r>
+        <w:rPr>
+          <w:spacing w:val="-6"/>
+        </w:rPr>
+        <w:t xml:space="preserve"> </w:t>
+      </w:r>
+      <w:proofErr w:type="spellStart"/>
+      <w:r>
+        <w:rPr>
+          <w:spacing w:val="-2"/>
+        </w:rPr>
+        <w:t>switch</w:t>
+      </w:r>
+      <w:proofErr w:type="spellEnd"/>
+      <w:r>
+        <w:rPr>
+          <w:spacing w:val="-2"/>
+        </w:rPr>
+        <w:t xml:space="preserve"> S7</w:t>
+      </w:r>
+      <w:r>
+        <w:rPr>
+          <w:spacing w:val="-2"/>
+        </w:rPr>
+        <w:t xml:space="preserve"> i S8</w:t>
+      </w:r>
     </w:p>
     <w:p>
       <w:pPr>
-        <w:pStyle w:val="PodpisObrazka"/>
-        <w:rPr>
-          <w:spacing w:val="-2"/>
-        </w:rPr>
-      </w:pPr>
-      <w:r>
-        <w:t>Konfiguracja</w:t>
-      </w:r>
-      <w:r>
-        <w:rPr>
-          <w:spacing w:val="-6"/>
-        </w:rPr>
-        <w:t xml:space="preserve"> </w:t>
-      </w:r>
-      <w:proofErr w:type="spellStart"/>
-      <w:r>
-        <w:t>PortFast</w:t>
-      </w:r>
-      <w:proofErr w:type="spellEnd"/>
-      <w:r>
-        <w:rPr>
-          <w:spacing w:val="-6"/>
-        </w:rPr>
-        <w:t xml:space="preserve"> </w:t>
-      </w:r>
-      <w:r>
-        <w:t>na</w:t>
-      </w:r>
-      <w:r>
-        <w:rPr>
-          <w:spacing w:val="-6"/>
-        </w:rPr>
-        <w:t xml:space="preserve"> </w:t>
-      </w:r>
-      <w:r>
-        <w:t>urządzeniu</w:t>
-      </w:r>
-      <w:r>
-        <w:rPr>
-          <w:spacing w:val="-6"/>
-        </w:rPr>
-        <w:t xml:space="preserve"> </w:t>
-      </w:r>
-      <w:proofErr w:type="spellStart"/>
-      <w:r>
-        <w:rPr>
-          <w:spacing w:val="-2"/>
-        </w:rPr>
-        <w:t>switch</w:t>
-      </w:r>
-      <w:proofErr w:type="spellEnd"/>
-      <w:r>
-        <w:rPr>
-          <w:spacing w:val="-2"/>
-        </w:rPr>
-        <w:t xml:space="preserve"> S7</w:t>
-      </w:r>
+        <w:pStyle w:val="MjTekst"/>
+      </w:pPr>
     </w:p>
     <w:p>
       <w:pPr>
         <w:pStyle w:val="MjTekst"/>
       </w:pPr>
+      <w:r>
+        <w:t>W rezultacie p</w:t>
+      </w:r>
+      <w:r>
+        <w:t xml:space="preserve">róba </w:t>
+      </w:r>
+      <w:r>
+        <w:rPr>
+          <w:b/>
+          <w:bCs/>
+        </w:rPr>
+        <w:t>podłączenia nieautoryzowanego przełącznika</w:t>
+      </w:r>
+      <w:r>
+        <w:t xml:space="preserve"> do portu z włączonym BPDU </w:t>
+      </w:r>
+      <w:proofErr w:type="spellStart"/>
+      <w:r>
+        <w:t>Guard</w:t>
+      </w:r>
+      <w:proofErr w:type="spellEnd"/>
+      <w:r>
+        <w:t xml:space="preserve"> </w:t>
+      </w:r>
+      <w:r>
+        <w:t>s</w:t>
+      </w:r>
+      <w:r>
+        <w:t>powoduje natychmiastowe wyłączenie portu</w:t>
+      </w:r>
+      <w:r>
+        <w:t>, a a</w:t>
+      </w:r>
+      <w:r>
+        <w:t xml:space="preserve">tak </w:t>
+      </w:r>
+      <w:r>
+        <w:rPr>
+          <w:b/>
+          <w:bCs/>
+        </w:rPr>
+        <w:t>fałszywymi ramkami BPDU</w:t>
+      </w:r>
+      <w:r>
+        <w:t xml:space="preserve"> nie może zmienić </w:t>
+      </w:r>
+      <w:proofErr w:type="spellStart"/>
+      <w:r>
+        <w:t>root</w:t>
+      </w:r>
+      <w:proofErr w:type="spellEnd"/>
+      <w:r>
+        <w:t xml:space="preserve"> </w:t>
+      </w:r>
+      <w:proofErr w:type="spellStart"/>
+      <w:r>
+        <w:t>bridge</w:t>
+      </w:r>
+      <w:proofErr w:type="spellEnd"/>
+      <w:r>
+        <w:t xml:space="preserve"> dzięki Root </w:t>
+      </w:r>
+      <w:proofErr w:type="spellStart"/>
+      <w:r>
+        <w:t>Guard</w:t>
+      </w:r>
+      <w:proofErr w:type="spellEnd"/>
+      <w:r>
+        <w:t xml:space="preserve"> na portach między </w:t>
+      </w:r>
+      <w:r>
+        <w:rPr>
+          <w:b/>
+          <w:bCs/>
+        </w:rPr>
+        <w:t>S5</w:t>
+      </w:r>
+      <w:r>
+        <w:t xml:space="preserve"> a </w:t>
+      </w:r>
+      <w:r>
+        <w:rPr>
+          <w:b/>
+          <w:bCs/>
+        </w:rPr>
+        <w:t>S6</w:t>
+      </w:r>
+      <w:r>
+        <w:t>.</w:t>
+      </w:r>
     </w:p>
     <w:p>
       <w:pPr>
         <w:pStyle w:val="MjTekst"/>
-        <w:jc w:val="center"/>
-      </w:pPr>
+      </w:pPr>
+      <w:r>
+        <w:t xml:space="preserve">Dzięki tym zabezpieczeniom sieć jest odporna na ataki typu </w:t>
+      </w:r>
+      <w:r>
+        <w:rPr>
+          <w:b/>
+          <w:bCs/>
+        </w:rPr>
+        <w:t xml:space="preserve">STP </w:t>
+      </w:r>
+      <w:proofErr w:type="spellStart"/>
+      <w:r>
+        <w:rPr>
+          <w:b/>
+          <w:bCs/>
+        </w:rPr>
+        <w:t>Hijacking</w:t>
+      </w:r>
+      <w:proofErr w:type="spellEnd"/>
+      <w:r>
+        <w:t xml:space="preserve"> lub </w:t>
+      </w:r>
+      <w:r>
+        <w:rPr>
+          <w:b/>
+          <w:bCs/>
+        </w:rPr>
+        <w:t xml:space="preserve">STP </w:t>
+      </w:r>
+      <w:proofErr w:type="spellStart"/>
+      <w:r>
+        <w:rPr>
+          <w:b/>
+          <w:bCs/>
+        </w:rPr>
+        <w:t>Reconnaissance</w:t>
+      </w:r>
+      <w:proofErr w:type="spellEnd"/>
+      <w:r>
+        <w:t xml:space="preserve">, a stabilność topologii jest zachowana. </w:t>
+      </w:r>
     </w:p>
     <w:p>
       <w:pPr>
-        <w:pStyle w:val="PodpisObrazka"/>
-        <w:rPr>
-          <w:spacing w:val="-2"/>
-        </w:rPr>
-      </w:pPr>
-      <w:r>
-        <w:t>Konfiguracja</w:t>
-      </w:r>
-      <w:r>
-        <w:rPr>
-          <w:spacing w:val="-6"/>
-        </w:rPr>
-        <w:t xml:space="preserve"> </w:t>
-      </w:r>
-      <w:proofErr w:type="spellStart"/>
-      <w:r>
-        <w:t>PortFast</w:t>
-      </w:r>
-      <w:proofErr w:type="spellEnd"/>
-      <w:r>
-        <w:rPr>
-          <w:spacing w:val="-6"/>
-        </w:rPr>
-        <w:t xml:space="preserve"> </w:t>
-      </w:r>
-      <w:r>
-        <w:t>na</w:t>
-      </w:r>
-      <w:r>
-        <w:rPr>
-          <w:spacing w:val="-6"/>
-        </w:rPr>
-        <w:t xml:space="preserve"> </w:t>
-      </w:r>
-      <w:r>
-        <w:t>urządzeniu</w:t>
-      </w:r>
-      <w:r>
-        <w:rPr>
-          <w:spacing w:val="-6"/>
-        </w:rPr>
-        <w:t xml:space="preserve"> </w:t>
-      </w:r>
-      <w:proofErr w:type="spellStart"/>
-      <w:r>
-        <w:rPr>
-          <w:spacing w:val="-2"/>
-        </w:rPr>
-        <w:t>switch</w:t>
-      </w:r>
-      <w:proofErr w:type="spellEnd"/>
-      <w:r>
-        <w:rPr>
-          <w:spacing w:val="-2"/>
-        </w:rPr>
-        <w:t xml:space="preserve"> S8</w:t>
-      </w:r>
-    </w:p>
-    <w:p>
-      <w:pPr>
-        <w:pStyle w:val="MjTekst"/>
-      </w:pPr>
-    </w:p>
-    <w:p>
-      <w:pPr>
-        <w:pStyle w:val="MjTekst"/>
-      </w:pPr>
-      <w:r>
-        <w:t>W rezultacie p</w:t>
-      </w:r>
-      <w:r>
-        <w:t xml:space="preserve">róba </w:t>
-      </w:r>
-      <w:r>
-        <w:rPr>
-          <w:b/>
-          <w:bCs/>
-        </w:rPr>
-        <w:t>podłączenia nieautoryzowanego przełącznika</w:t>
-      </w:r>
-      <w:r>
-        <w:t xml:space="preserve"> do portu z włączonym BPDU </w:t>
-      </w:r>
-      <w:proofErr w:type="spellStart"/>
-      <w:r>
-        <w:t>Guard</w:t>
-      </w:r>
-      <w:proofErr w:type="spellEnd"/>
-      <w:r>
-        <w:t xml:space="preserve"> </w:t>
-      </w:r>
-      <w:r>
-        <w:t>s</w:t>
-      </w:r>
-      <w:r>
-        <w:t>powoduje natychmiastowe wyłączenie portu</w:t>
-      </w:r>
-      <w:r>
-        <w:t>, a a</w:t>
-      </w:r>
-      <w:r>
-        <w:t xml:space="preserve">tak </w:t>
-      </w:r>
-      <w:r>
-        <w:rPr>
-          <w:b/>
-          <w:bCs/>
-        </w:rPr>
-        <w:t>fałszywymi ramkami BPDU</w:t>
-      </w:r>
-      <w:r>
-        <w:t xml:space="preserve"> nie może zmienić </w:t>
-      </w:r>
-      <w:proofErr w:type="spellStart"/>
-      <w:r>
-        <w:t>root</w:t>
-      </w:r>
-      <w:proofErr w:type="spellEnd"/>
-      <w:r>
-        <w:t xml:space="preserve"> </w:t>
-      </w:r>
-      <w:proofErr w:type="spellStart"/>
-      <w:r>
-        <w:t>bridge</w:t>
-      </w:r>
-      <w:proofErr w:type="spellEnd"/>
-      <w:r>
-        <w:t xml:space="preserve"> dzięki Root </w:t>
-      </w:r>
-      <w:proofErr w:type="spellStart"/>
-      <w:r>
-        <w:t>Guard</w:t>
-      </w:r>
-      <w:proofErr w:type="spellEnd"/>
-      <w:r>
-        <w:t xml:space="preserve"> na portach między </w:t>
-      </w:r>
-      <w:r>
-        <w:rPr>
-          <w:b/>
-          <w:bCs/>
-        </w:rPr>
-        <w:t>S5</w:t>
-      </w:r>
-      <w:r>
-        <w:t xml:space="preserve"> a </w:t>
-      </w:r>
-      <w:r>
-        <w:rPr>
-          <w:b/>
-          <w:bCs/>
-        </w:rPr>
-        <w:t>S6</w:t>
-      </w:r>
-      <w:r>
-        <w:t>.</w:t>
-      </w:r>
-    </w:p>
-    <w:p>
-      <w:pPr>
-        <w:pStyle w:val="MjTekst"/>
-      </w:pPr>
-      <w:r>
-        <w:t xml:space="preserve">Dzięki tym zabezpieczeniom sieć jest odporna na ataki typu </w:t>
-      </w:r>
-      <w:r>
-        <w:rPr>
-          <w:b/>
-          <w:bCs/>
-        </w:rPr>
-        <w:t xml:space="preserve">STP </w:t>
-      </w:r>
-      <w:proofErr w:type="spellStart"/>
-      <w:r>
-        <w:rPr>
-          <w:b/>
-          <w:bCs/>
-        </w:rPr>
-        <w:t>Hijacking</w:t>
-      </w:r>
-      <w:proofErr w:type="spellEnd"/>
-      <w:r>
-        <w:t xml:space="preserve"> lub </w:t>
-      </w:r>
-      <w:r>
-        <w:rPr>
-          <w:b/>
-          <w:bCs/>
-        </w:rPr>
-        <w:t xml:space="preserve">STP </w:t>
-      </w:r>
-      <w:proofErr w:type="spellStart"/>
-      <w:r>
-        <w:rPr>
-          <w:b/>
-          <w:bCs/>
-        </w:rPr>
-        <w:t>Reconnaissance</w:t>
-      </w:r>
-      <w:proofErr w:type="spellEnd"/>
-      <w:r>
-        <w:t xml:space="preserve">, a stabilność topologii jest zachowana. </w:t>
+        <w:rPr>
+          <w:sz w:val="24"/>
+          <w:szCs w:val="24"/>
+          <w:lang w:val="pl-PL"/>
+        </w:rPr>
+      </w:pPr>
+      <w:r>
+        <w:br w:type="page"/>
       </w:r>
     </w:p>
     <w:p>
@@ -17702,6 +17954,7 @@
           <w:sz w:val="28"/>
           <w:szCs w:val="28"/>
         </w:rPr>
+        <w:lastRenderedPageBreak/>
         <w:t>Konfiguracja</w:t>
       </w:r>
       <w:proofErr w:type="spellEnd"/>
@@ -17925,6 +18178,43 @@
         <w:pStyle w:val="MjTekst"/>
         <w:jc w:val="center"/>
       </w:pPr>
+      <w:r>
+        <w:drawing>
+          <wp:inline distT="0" distB="0" distL="0" distR="0" wp14:anchorId="58DC117E" wp14:editId="191F7110">
+            <wp:extent cx="3543795" cy="1057423"/>
+            <wp:effectExtent l="0" t="0" r="0" b="9525"/>
+            <wp:docPr id="644757278" name="Obraz 1" descr="Obraz zawierający tekst, Czcionka, zrzut ekranu, linia&#10;&#10;Zawartość wygenerowana przez sztuczną inteligencję może być niepoprawna."/>
+            <wp:cNvGraphicFramePr>
+              <a:graphicFrameLocks xmlns:a="http://schemas.openxmlformats.org/drawingml/2006/main" noChangeAspect="1"/>
+            </wp:cNvGraphicFramePr>
+            <a:graphic xmlns:a="http://schemas.openxmlformats.org/drawingml/2006/main">
+              <a:graphicData uri="http://schemas.openxmlformats.org/drawingml/2006/picture">
+                <pic:pic xmlns:pic="http://schemas.openxmlformats.org/drawingml/2006/picture">
+                  <pic:nvPicPr>
+                    <pic:cNvPr id="644757278" name="Obraz 1" descr="Obraz zawierający tekst, Czcionka, zrzut ekranu, linia&#10;&#10;Zawartość wygenerowana przez sztuczną inteligencję może być niepoprawna."/>
+                    <pic:cNvPicPr/>
+                  </pic:nvPicPr>
+                  <pic:blipFill>
+                    <a:blip r:embed="rId53"/>
+                    <a:stretch>
+                      <a:fillRect/>
+                    </a:stretch>
+                  </pic:blipFill>
+                  <pic:spPr>
+                    <a:xfrm>
+                      <a:off x="0" y="0"/>
+                      <a:ext cx="3543795" cy="1057423"/>
+                    </a:xfrm>
+                    <a:prstGeom prst="rect">
+                      <a:avLst/>
+                    </a:prstGeom>
+                  </pic:spPr>
+                </pic:pic>
+              </a:graphicData>
+            </a:graphic>
+          </wp:inline>
+        </w:drawing>
+      </w:r>
     </w:p>
     <w:p>
       <w:pPr>
@@ -18001,6 +18291,43 @@
         <w:pStyle w:val="MjTekst"/>
         <w:jc w:val="center"/>
       </w:pPr>
+      <w:r>
+        <w:drawing>
+          <wp:inline distT="0" distB="0" distL="0" distR="0" wp14:anchorId="5FCAC6DC" wp14:editId="6E0CF86E">
+            <wp:extent cx="3534268" cy="800212"/>
+            <wp:effectExtent l="0" t="0" r="0" b="0"/>
+            <wp:docPr id="672372046" name="Obraz 1" descr="Obraz zawierający tekst, Czcionka, zrzut ekranu, linia&#10;&#10;Zawartość wygenerowana przez sztuczną inteligencję może być niepoprawna."/>
+            <wp:cNvGraphicFramePr>
+              <a:graphicFrameLocks xmlns:a="http://schemas.openxmlformats.org/drawingml/2006/main" noChangeAspect="1"/>
+            </wp:cNvGraphicFramePr>
+            <a:graphic xmlns:a="http://schemas.openxmlformats.org/drawingml/2006/main">
+              <a:graphicData uri="http://schemas.openxmlformats.org/drawingml/2006/picture">
+                <pic:pic xmlns:pic="http://schemas.openxmlformats.org/drawingml/2006/picture">
+                  <pic:nvPicPr>
+                    <pic:cNvPr id="672372046" name="Obraz 1" descr="Obraz zawierający tekst, Czcionka, zrzut ekranu, linia&#10;&#10;Zawartość wygenerowana przez sztuczną inteligencję może być niepoprawna."/>
+                    <pic:cNvPicPr/>
+                  </pic:nvPicPr>
+                  <pic:blipFill>
+                    <a:blip r:embed="rId54"/>
+                    <a:stretch>
+                      <a:fillRect/>
+                    </a:stretch>
+                  </pic:blipFill>
+                  <pic:spPr>
+                    <a:xfrm>
+                      <a:off x="0" y="0"/>
+                      <a:ext cx="3534268" cy="800212"/>
+                    </a:xfrm>
+                    <a:prstGeom prst="rect">
+                      <a:avLst/>
+                    </a:prstGeom>
+                  </pic:spPr>
+                </pic:pic>
+              </a:graphicData>
+            </a:graphic>
+          </wp:inline>
+        </w:drawing>
+      </w:r>
     </w:p>
     <w:p>
       <w:pPr>
@@ -18022,10 +18349,10 @@
         <w:t xml:space="preserve">HSRP na routerze </w:t>
       </w:r>
       <w:r>
+        <w:t>R</w:t>
+      </w:r>
+      <w:r>
         <w:t>2</w:t>
-      </w:r>
-      <w:r>
-        <w:t>1</w:t>
       </w:r>
     </w:p>
     <w:p>
@@ -18087,13 +18414,135 @@
     <w:p>
       <w:pPr>
         <w:pStyle w:val="MjTekst"/>
-      </w:pPr>
+        <w:jc w:val="center"/>
+      </w:pPr>
+      <w:r>
+        <w:drawing>
+          <wp:inline distT="0" distB="0" distL="0" distR="0" wp14:anchorId="46534DCF" wp14:editId="04DCEB00">
+            <wp:extent cx="3077004" cy="295316"/>
+            <wp:effectExtent l="0" t="0" r="9525" b="9525"/>
+            <wp:docPr id="1944837803" name="Obraz 1"/>
+            <wp:cNvGraphicFramePr>
+              <a:graphicFrameLocks xmlns:a="http://schemas.openxmlformats.org/drawingml/2006/main" noChangeAspect="1"/>
+            </wp:cNvGraphicFramePr>
+            <a:graphic xmlns:a="http://schemas.openxmlformats.org/drawingml/2006/main">
+              <a:graphicData uri="http://schemas.openxmlformats.org/drawingml/2006/picture">
+                <pic:pic xmlns:pic="http://schemas.openxmlformats.org/drawingml/2006/picture">
+                  <pic:nvPicPr>
+                    <pic:cNvPr id="1944837803" name=""/>
+                    <pic:cNvPicPr/>
+                  </pic:nvPicPr>
+                  <pic:blipFill>
+                    <a:blip r:embed="rId55"/>
+                    <a:stretch>
+                      <a:fillRect/>
+                    </a:stretch>
+                  </pic:blipFill>
+                  <pic:spPr>
+                    <a:xfrm>
+                      <a:off x="0" y="0"/>
+                      <a:ext cx="3077004" cy="295316"/>
+                    </a:xfrm>
+                    <a:prstGeom prst="rect">
+                      <a:avLst/>
+                    </a:prstGeom>
+                  </pic:spPr>
+                </pic:pic>
+              </a:graphicData>
+            </a:graphic>
+          </wp:inline>
+        </w:drawing>
+      </w:r>
     </w:p>
     <w:p>
       <w:pPr>
+        <w:pStyle w:val="PodpisObrazka"/>
+        <w:rPr>
+          <w:spacing w:val="-2"/>
+        </w:rPr>
+      </w:pPr>
+      <w:r>
+        <w:t>Konfiguracja</w:t>
+      </w:r>
+      <w:r>
+        <w:rPr>
+          <w:spacing w:val="-6"/>
+        </w:rPr>
+        <w:t xml:space="preserve"> </w:t>
+      </w:r>
+      <w:r>
+        <w:rPr>
+          <w:spacing w:val="-6"/>
+        </w:rPr>
+        <w:t xml:space="preserve">wirtualnej </w:t>
+      </w:r>
+      <w:r>
+        <w:t xml:space="preserve">bramy domyślnej na </w:t>
+      </w:r>
+      <w:proofErr w:type="spellStart"/>
+      <w:r>
+        <w:t>switchu</w:t>
+      </w:r>
+      <w:proofErr w:type="spellEnd"/>
+      <w:r>
+        <w:t xml:space="preserve"> S10</w:t>
+      </w:r>
+    </w:p>
+    <w:p>
+      <w:pPr>
+        <w:rPr>
+          <w:sz w:val="24"/>
+          <w:szCs w:val="24"/>
+          <w:lang w:val="pl-PL"/>
+        </w:rPr>
+      </w:pPr>
+      <w:r>
+        <w:br w:type="page"/>
+      </w:r>
+    </w:p>
+    <w:p>
+      <w:pPr>
         <w:pStyle w:val="MjTekst"/>
         <w:jc w:val="center"/>
       </w:pPr>
+      <w:r>
+        <w:lastRenderedPageBreak/>
+        <w:drawing>
+          <wp:inline distT="0" distB="0" distL="0" distR="0" wp14:anchorId="0555D98A" wp14:editId="53F18046">
+            <wp:extent cx="5074920" cy="2241423"/>
+            <wp:effectExtent l="0" t="0" r="0" b="6985"/>
+            <wp:docPr id="1431479454" name="Obraz 1" descr="Obraz zawierający zrzut ekranu, tekst, oprogramowanie, numer&#10;&#10;Zawartość wygenerowana przez sztuczną inteligencję może być niepoprawna."/>
+            <wp:cNvGraphicFramePr>
+              <a:graphicFrameLocks xmlns:a="http://schemas.openxmlformats.org/drawingml/2006/main" noChangeAspect="1"/>
+            </wp:cNvGraphicFramePr>
+            <a:graphic xmlns:a="http://schemas.openxmlformats.org/drawingml/2006/main">
+              <a:graphicData uri="http://schemas.openxmlformats.org/drawingml/2006/picture">
+                <pic:pic xmlns:pic="http://schemas.openxmlformats.org/drawingml/2006/picture">
+                  <pic:nvPicPr>
+                    <pic:cNvPr id="1431479454" name="Obraz 1" descr="Obraz zawierający zrzut ekranu, tekst, oprogramowanie, numer&#10;&#10;Zawartość wygenerowana przez sztuczną inteligencję może być niepoprawna."/>
+                    <pic:cNvPicPr/>
+                  </pic:nvPicPr>
+                  <pic:blipFill>
+                    <a:blip r:embed="rId56"/>
+                    <a:stretch>
+                      <a:fillRect/>
+                    </a:stretch>
+                  </pic:blipFill>
+                  <pic:spPr>
+                    <a:xfrm>
+                      <a:off x="0" y="0"/>
+                      <a:ext cx="5081873" cy="2244494"/>
+                    </a:xfrm>
+                    <a:prstGeom prst="rect">
+                      <a:avLst/>
+                    </a:prstGeom>
+                  </pic:spPr>
+                </pic:pic>
+              </a:graphicData>
+            </a:graphic>
+          </wp:inline>
+        </w:drawing>
+      </w:r>
     </w:p>
     <w:p>
       <w:pPr>
@@ -18106,27 +18555,19 @@
         <w:t>Konfiguracja</w:t>
       </w:r>
       <w:r>
+        <w:t xml:space="preserve"> wirtualnej</w:t>
+      </w:r>
+      <w:r>
         <w:rPr>
           <w:spacing w:val="-6"/>
         </w:rPr>
         <w:t xml:space="preserve"> </w:t>
       </w:r>
       <w:r>
-        <w:rPr>
-          <w:spacing w:val="-6"/>
-        </w:rPr>
-        <w:t xml:space="preserve">wirtualnej </w:t>
-      </w:r>
-      <w:r>
         <w:t xml:space="preserve">bramy domyślnej na </w:t>
       </w:r>
-      <w:proofErr w:type="spellStart"/>
-      <w:r>
-        <w:t>switchu</w:t>
-      </w:r>
-      <w:proofErr w:type="spellEnd"/>
-      <w:r>
-        <w:t xml:space="preserve"> S10</w:t>
+      <w:r>
+        <w:t>urządzeniu PC11</w:t>
       </w:r>
     </w:p>
     <w:p>
@@ -18137,182 +18578,253 @@
     <w:p>
       <w:pPr>
         <w:pStyle w:val="MjTekst"/>
-        <w:jc w:val="center"/>
-      </w:pPr>
+      </w:pPr>
+      <w:r>
+        <w:t xml:space="preserve">Podczas normalnej pracy ruch z hostów przechodzi przez </w:t>
+      </w:r>
+      <w:r>
+        <w:rPr>
+          <w:b/>
+          <w:bCs/>
+        </w:rPr>
+        <w:t>R1</w:t>
+      </w:r>
+      <w:r>
+        <w:t xml:space="preserve">, ale w razie </w:t>
+      </w:r>
+      <w:r>
+        <w:t xml:space="preserve">awarii </w:t>
+      </w:r>
+      <w:r>
+        <w:rPr>
+          <w:b/>
+          <w:bCs/>
+        </w:rPr>
+        <w:t>R1</w:t>
+      </w:r>
+      <w:r>
+        <w:t xml:space="preserve"> (np. wyłączenie interfejsu Gig0/1) ruch</w:t>
+      </w:r>
+      <w:r>
+        <w:t xml:space="preserve"> zostanie automatycznie przejęty</w:t>
+      </w:r>
+      <w:r>
+        <w:t xml:space="preserve"> przez </w:t>
+      </w:r>
+      <w:r>
+        <w:rPr>
+          <w:b/>
+          <w:bCs/>
+        </w:rPr>
+        <w:t>R2</w:t>
+      </w:r>
+      <w:r>
+        <w:t>.</w:t>
+      </w:r>
+      <w:r>
+        <w:t xml:space="preserve"> </w:t>
+      </w:r>
+      <w:r>
+        <w:t xml:space="preserve">Po ponownym włączeniu </w:t>
+      </w:r>
+      <w:r>
+        <w:t xml:space="preserve">interfejsu, </w:t>
+      </w:r>
+      <w:r>
+        <w:rPr>
+          <w:b/>
+          <w:bCs/>
+        </w:rPr>
+        <w:t>R1</w:t>
+      </w:r>
+      <w:r>
+        <w:t xml:space="preserve"> odzysk</w:t>
+      </w:r>
+      <w:r>
+        <w:t>a</w:t>
+      </w:r>
+      <w:r>
+        <w:t xml:space="preserve"> rolę aktywnego rutera dzięki </w:t>
+      </w:r>
+      <w:proofErr w:type="spellStart"/>
+      <w:r>
+        <w:rPr>
+          <w:b/>
+          <w:bCs/>
+        </w:rPr>
+        <w:t>preempt</w:t>
+      </w:r>
+      <w:proofErr w:type="spellEnd"/>
+      <w:r>
+        <w:t>.</w:t>
+      </w:r>
     </w:p>
     <w:p>
       <w:pPr>
-        <w:pStyle w:val="PodpisObrazka"/>
-        <w:rPr>
-          <w:spacing w:val="-2"/>
-        </w:rPr>
-      </w:pPr>
-      <w:r>
-        <w:t>Konfiguracja</w:t>
-      </w:r>
-      <w:r>
-        <w:t xml:space="preserve"> wirtualnej</w:t>
-      </w:r>
-      <w:r>
-        <w:rPr>
-          <w:spacing w:val="-6"/>
-        </w:rPr>
-        <w:t xml:space="preserve"> </w:t>
-      </w:r>
-      <w:r>
-        <w:t xml:space="preserve">bramy domyślnej na </w:t>
-      </w:r>
-      <w:r>
-        <w:t>urządzeniu PC11</w:t>
+        <w:pStyle w:val="MjTekst"/>
+        <w:jc w:val="center"/>
+      </w:pPr>
+      <w:r>
+        <w:drawing>
+          <wp:inline distT="0" distB="0" distL="0" distR="0" wp14:anchorId="0A63B617" wp14:editId="72583545">
+            <wp:extent cx="4391638" cy="1867161"/>
+            <wp:effectExtent l="0" t="0" r="0" b="0"/>
+            <wp:docPr id="613137515" name="Obraz 1" descr="Obraz zawierający tekst, zrzut ekranu, Czcionka, numer&#10;&#10;Zawartość wygenerowana przez sztuczną inteligencję może być niepoprawna."/>
+            <wp:cNvGraphicFramePr>
+              <a:graphicFrameLocks xmlns:a="http://schemas.openxmlformats.org/drawingml/2006/main" noChangeAspect="1"/>
+            </wp:cNvGraphicFramePr>
+            <a:graphic xmlns:a="http://schemas.openxmlformats.org/drawingml/2006/main">
+              <a:graphicData uri="http://schemas.openxmlformats.org/drawingml/2006/picture">
+                <pic:pic xmlns:pic="http://schemas.openxmlformats.org/drawingml/2006/picture">
+                  <pic:nvPicPr>
+                    <pic:cNvPr id="613137515" name="Obraz 1" descr="Obraz zawierający tekst, zrzut ekranu, Czcionka, numer&#10;&#10;Zawartość wygenerowana przez sztuczną inteligencję może być niepoprawna."/>
+                    <pic:cNvPicPr/>
+                  </pic:nvPicPr>
+                  <pic:blipFill>
+                    <a:blip r:embed="rId57"/>
+                    <a:stretch>
+                      <a:fillRect/>
+                    </a:stretch>
+                  </pic:blipFill>
+                  <pic:spPr>
+                    <a:xfrm>
+                      <a:off x="0" y="0"/>
+                      <a:ext cx="4391638" cy="1867161"/>
+                    </a:xfrm>
+                    <a:prstGeom prst="rect">
+                      <a:avLst/>
+                    </a:prstGeom>
+                  </pic:spPr>
+                </pic:pic>
+              </a:graphicData>
+            </a:graphic>
+          </wp:inline>
+        </w:drawing>
       </w:r>
     </w:p>
     <w:p>
       <w:pPr>
-        <w:pStyle w:val="MjTekst"/>
-      </w:pPr>
+        <w:pStyle w:val="PodpisObrazka"/>
+      </w:pPr>
+      <w:r>
+        <w:t>Weryfikacja działania HSRP na routerze R1</w:t>
+      </w:r>
     </w:p>
     <w:p>
       <w:pPr>
         <w:pStyle w:val="MjTekst"/>
       </w:pPr>
-      <w:r>
-        <w:t xml:space="preserve">Podczas normalnej pracy ruch z hostów przechodzi przez </w:t>
-      </w:r>
-      <w:r>
-        <w:rPr>
-          <w:b/>
-          <w:bCs/>
-        </w:rPr>
-        <w:t>R1</w:t>
-      </w:r>
-      <w:r>
-        <w:t xml:space="preserve">, ale w razie </w:t>
-      </w:r>
-      <w:r>
-        <w:t>awarii R1 (np. wyłączenie interfejsu Gig0/1) ruch</w:t>
-      </w:r>
-      <w:r>
-        <w:t xml:space="preserve"> zostanie automatycznie przejęty</w:t>
-      </w:r>
-      <w:r>
-        <w:t xml:space="preserve"> przez </w:t>
-      </w:r>
-      <w:r>
-        <w:rPr>
-          <w:b/>
-          <w:bCs/>
-        </w:rPr>
-        <w:t>R2</w:t>
-      </w:r>
-      <w:r>
-        <w:t>.</w:t>
-      </w:r>
-      <w:r>
-        <w:t xml:space="preserve"> </w:t>
-      </w:r>
-      <w:r>
-        <w:t xml:space="preserve">Po ponownym włączeniu </w:t>
-      </w:r>
-      <w:r>
-        <w:t xml:space="preserve">interfejsu, </w:t>
-      </w:r>
-      <w:r>
-        <w:t>R1 odzysk</w:t>
-      </w:r>
-      <w:r>
-        <w:t>a</w:t>
-      </w:r>
-      <w:r>
-        <w:t xml:space="preserve"> rolę aktywnego rutera dzięki </w:t>
-      </w:r>
-      <w:proofErr w:type="spellStart"/>
-      <w:r>
-        <w:rPr>
-          <w:b/>
-          <w:bCs/>
-        </w:rPr>
-        <w:t>preempt</w:t>
-      </w:r>
-      <w:proofErr w:type="spellEnd"/>
-      <w:r>
-        <w:t>.</w:t>
-      </w:r>
     </w:p>
     <w:p>
       <w:pPr>
         <w:pStyle w:val="MjTekst"/>
         <w:jc w:val="center"/>
-        <w:rPr>
-          <w:color w:val="FF0000"/>
-        </w:rPr>
-      </w:pPr>
-      <w:r>
-        <w:rPr>
-          <w:color w:val="FF0000"/>
-        </w:rPr>
-        <w:t xml:space="preserve">Komenda show </w:t>
-      </w:r>
-      <w:proofErr w:type="spellStart"/>
-      <w:r>
-        <w:rPr>
-          <w:color w:val="FF0000"/>
-        </w:rPr>
-        <w:t>standby</w:t>
-      </w:r>
-      <w:proofErr w:type="spellEnd"/>
-      <w:r>
-        <w:rPr>
-          <w:color w:val="FF0000"/>
-        </w:rPr>
-        <w:t xml:space="preserve"> na routerze R1</w:t>
+      </w:pPr>
+      <w:r>
+        <w:drawing>
+          <wp:inline distT="0" distB="0" distL="0" distR="0" wp14:anchorId="6D3AAAB3" wp14:editId="4A9068D5">
+            <wp:extent cx="4324954" cy="2029108"/>
+            <wp:effectExtent l="0" t="0" r="0" b="9525"/>
+            <wp:docPr id="1026857000" name="Obraz 1" descr="Obraz zawierający tekst, zrzut ekranu, Czcionka, numer&#10;&#10;Zawartość wygenerowana przez sztuczną inteligencję może być niepoprawna."/>
+            <wp:cNvGraphicFramePr>
+              <a:graphicFrameLocks xmlns:a="http://schemas.openxmlformats.org/drawingml/2006/main" noChangeAspect="1"/>
+            </wp:cNvGraphicFramePr>
+            <a:graphic xmlns:a="http://schemas.openxmlformats.org/drawingml/2006/main">
+              <a:graphicData uri="http://schemas.openxmlformats.org/drawingml/2006/picture">
+                <pic:pic xmlns:pic="http://schemas.openxmlformats.org/drawingml/2006/picture">
+                  <pic:nvPicPr>
+                    <pic:cNvPr id="1026857000" name="Obraz 1" descr="Obraz zawierający tekst, zrzut ekranu, Czcionka, numer&#10;&#10;Zawartość wygenerowana przez sztuczną inteligencję może być niepoprawna."/>
+                    <pic:cNvPicPr/>
+                  </pic:nvPicPr>
+                  <pic:blipFill>
+                    <a:blip r:embed="rId58"/>
+                    <a:stretch>
+                      <a:fillRect/>
+                    </a:stretch>
+                  </pic:blipFill>
+                  <pic:spPr>
+                    <a:xfrm>
+                      <a:off x="0" y="0"/>
+                      <a:ext cx="4324954" cy="2029108"/>
+                    </a:xfrm>
+                    <a:prstGeom prst="rect">
+                      <a:avLst/>
+                    </a:prstGeom>
+                  </pic:spPr>
+                </pic:pic>
+              </a:graphicData>
+            </a:graphic>
+          </wp:inline>
+        </w:drawing>
       </w:r>
     </w:p>
     <w:p>
       <w:pPr>
         <w:pStyle w:val="PodpisObrazka"/>
-      </w:pPr>
-      <w:r>
-        <w:t>Weryfikacja działania HSRP na routerze R1</w:t>
+        <w:rPr>
+          <w:spacing w:val="-2"/>
+        </w:rPr>
+      </w:pPr>
+      <w:r>
+        <w:t>Weryfikacja działania HSRP na routerze R</w:t>
+      </w:r>
+      <w:r>
+        <w:t>2</w:t>
       </w:r>
     </w:p>
     <w:p>
       <w:pPr>
-        <w:pStyle w:val="MjTekst"/>
-      </w:pPr>
+        <w:rPr>
+          <w:sz w:val="24"/>
+          <w:szCs w:val="24"/>
+          <w:lang w:val="pl-PL"/>
+        </w:rPr>
+      </w:pPr>
+      <w:r>
+        <w:br w:type="page"/>
+      </w:r>
     </w:p>
     <w:p>
       <w:pPr>
-        <w:pStyle w:val="MjTekst"/>
-        <w:jc w:val="center"/>
-        <w:rPr>
-          <w:color w:val="FF0000"/>
-        </w:rPr>
-      </w:pPr>
-      <w:r>
-        <w:rPr>
-          <w:color w:val="FF0000"/>
-        </w:rPr>
-        <w:t xml:space="preserve">Komenda show </w:t>
-      </w:r>
-      <w:proofErr w:type="spellStart"/>
-      <w:r>
-        <w:rPr>
-          <w:color w:val="FF0000"/>
-        </w:rPr>
-        <w:t>standby</w:t>
-      </w:r>
-      <w:proofErr w:type="spellEnd"/>
-      <w:r>
-        <w:rPr>
-          <w:color w:val="FF0000"/>
-        </w:rPr>
-        <w:t xml:space="preserve"> na routerze R</w:t>
-      </w:r>
-      <w:r>
-        <w:rPr>
-          <w:color w:val="FF0000"/>
-        </w:rPr>
-        <w:t>2</w:t>
+        <w:pStyle w:val="PodpisObrazka"/>
+      </w:pPr>
+      <w:r>
+        <w:lastRenderedPageBreak/>
+        <w:drawing>
+          <wp:inline distT="0" distB="0" distL="0" distR="0" wp14:anchorId="171F6B5E" wp14:editId="676C13E1">
+            <wp:extent cx="4172532" cy="1876687"/>
+            <wp:effectExtent l="0" t="0" r="0" b="9525"/>
+            <wp:docPr id="970677711" name="Obraz 1" descr="Obraz zawierający tekst, zrzut ekranu, Czcionka, numer&#10;&#10;Zawartość wygenerowana przez sztuczną inteligencję może być niepoprawna."/>
+            <wp:cNvGraphicFramePr>
+              <a:graphicFrameLocks xmlns:a="http://schemas.openxmlformats.org/drawingml/2006/main" noChangeAspect="1"/>
+            </wp:cNvGraphicFramePr>
+            <a:graphic xmlns:a="http://schemas.openxmlformats.org/drawingml/2006/main">
+              <a:graphicData uri="http://schemas.openxmlformats.org/drawingml/2006/picture">
+                <pic:pic xmlns:pic="http://schemas.openxmlformats.org/drawingml/2006/picture">
+                  <pic:nvPicPr>
+                    <pic:cNvPr id="970677711" name="Obraz 1" descr="Obraz zawierający tekst, zrzut ekranu, Czcionka, numer&#10;&#10;Zawartość wygenerowana przez sztuczną inteligencję może być niepoprawna."/>
+                    <pic:cNvPicPr/>
+                  </pic:nvPicPr>
+                  <pic:blipFill>
+                    <a:blip r:embed="rId59"/>
+                    <a:stretch>
+                      <a:fillRect/>
+                    </a:stretch>
+                  </pic:blipFill>
+                  <pic:spPr>
+                    <a:xfrm>
+                      <a:off x="0" y="0"/>
+                      <a:ext cx="4172532" cy="1876687"/>
+                    </a:xfrm>
+                    <a:prstGeom prst="rect">
+                      <a:avLst/>
+                    </a:prstGeom>
+                  </pic:spPr>
+                </pic:pic>
+              </a:graphicData>
+            </a:graphic>
+          </wp:inline>
+        </w:drawing>
       </w:r>
     </w:p>
     <w:p>
@@ -18326,61 +18838,10 @@
         <w:t>Weryfikacja działania HSRP na routerze R</w:t>
       </w:r>
       <w:r>
-        <w:t>2</w:t>
-      </w:r>
-    </w:p>
-    <w:p>
-      <w:pPr>
-        <w:pStyle w:val="MjTekst"/>
-      </w:pPr>
-    </w:p>
-    <w:p>
-      <w:pPr>
-        <w:pStyle w:val="MjTekst"/>
-        <w:jc w:val="center"/>
-        <w:rPr>
-          <w:color w:val="FF0000"/>
-        </w:rPr>
-      </w:pPr>
-      <w:r>
-        <w:rPr>
-          <w:color w:val="FF0000"/>
-        </w:rPr>
-        <w:t xml:space="preserve">Komenda show </w:t>
-      </w:r>
-      <w:proofErr w:type="spellStart"/>
-      <w:r>
-        <w:rPr>
-          <w:color w:val="FF0000"/>
-        </w:rPr>
-        <w:t>standby</w:t>
-      </w:r>
-      <w:proofErr w:type="spellEnd"/>
-      <w:r>
-        <w:rPr>
-          <w:color w:val="FF0000"/>
-        </w:rPr>
-        <w:t xml:space="preserve"> na routerze R</w:t>
-      </w:r>
-      <w:r>
-        <w:rPr>
-          <w:color w:val="FF0000"/>
-        </w:rPr>
-        <w:t>2</w:t>
-      </w:r>
-    </w:p>
-    <w:p>
-      <w:pPr>
-        <w:pStyle w:val="PodpisObrazka"/>
-        <w:rPr>
-          <w:spacing w:val="-2"/>
-        </w:rPr>
-      </w:pPr>
-      <w:r>
-        <w:t>Weryfikacja działania HSRP na routerze R</w:t>
-      </w:r>
-      <w:r>
         <w:t>2 po wyłączeniu interfejsu Gig0/1</w:t>
+      </w:r>
+      <w:r>
+        <w:t xml:space="preserve"> na routerze R1</w:t>
       </w:r>
     </w:p>
     <w:p>
@@ -18543,47 +19004,131 @@
         <w:t>desirable</w:t>
       </w:r>
       <w:proofErr w:type="spellEnd"/>
-      <w:r>
-        <w:t xml:space="preserve"> (S11) i auto (S13):</w:t>
-      </w:r>
     </w:p>
     <w:p>
       <w:pPr>
         <w:pStyle w:val="MjTekst"/>
         <w:jc w:val="center"/>
       </w:pPr>
+      <w:r>
+        <w:drawing>
+          <wp:inline distT="0" distB="0" distL="0" distR="0" wp14:anchorId="7085364D" wp14:editId="13CF4E03">
+            <wp:extent cx="3620005" cy="1066949"/>
+            <wp:effectExtent l="0" t="0" r="0" b="0"/>
+            <wp:docPr id="870678086" name="Obraz 1" descr="Obraz zawierający tekst, Czcionka, zrzut ekranu, algebra&#10;&#10;Zawartość wygenerowana przez sztuczną inteligencję może być niepoprawna."/>
+            <wp:cNvGraphicFramePr>
+              <a:graphicFrameLocks xmlns:a="http://schemas.openxmlformats.org/drawingml/2006/main" noChangeAspect="1"/>
+            </wp:cNvGraphicFramePr>
+            <a:graphic xmlns:a="http://schemas.openxmlformats.org/drawingml/2006/main">
+              <a:graphicData uri="http://schemas.openxmlformats.org/drawingml/2006/picture">
+                <pic:pic xmlns:pic="http://schemas.openxmlformats.org/drawingml/2006/picture">
+                  <pic:nvPicPr>
+                    <pic:cNvPr id="870678086" name="Obraz 1" descr="Obraz zawierający tekst, Czcionka, zrzut ekranu, algebra&#10;&#10;Zawartość wygenerowana przez sztuczną inteligencję może być niepoprawna."/>
+                    <pic:cNvPicPr/>
+                  </pic:nvPicPr>
+                  <pic:blipFill>
+                    <a:blip r:embed="rId60"/>
+                    <a:stretch>
+                      <a:fillRect/>
+                    </a:stretch>
+                  </pic:blipFill>
+                  <pic:spPr>
+                    <a:xfrm>
+                      <a:off x="0" y="0"/>
+                      <a:ext cx="3620005" cy="1066949"/>
+                    </a:xfrm>
+                    <a:prstGeom prst="rect">
+                      <a:avLst/>
+                    </a:prstGeom>
+                  </pic:spPr>
+                </pic:pic>
+              </a:graphicData>
+            </a:graphic>
+          </wp:inline>
+        </w:drawing>
+      </w:r>
     </w:p>
     <w:p>
       <w:pPr>
-        <w:pStyle w:val="PodpisObrazka"/>
-      </w:pPr>
-      <w:r>
-        <w:t xml:space="preserve">Konfiguracja </w:t>
-      </w:r>
-      <w:proofErr w:type="spellStart"/>
-      <w:r>
-        <w:t>PAgP</w:t>
-      </w:r>
-      <w:proofErr w:type="spellEnd"/>
-      <w:r>
-        <w:t xml:space="preserve"> na </w:t>
-      </w:r>
-      <w:proofErr w:type="spellStart"/>
-      <w:r>
-        <w:t>switchach</w:t>
-      </w:r>
-      <w:proofErr w:type="spellEnd"/>
-      <w:r>
-        <w:t xml:space="preserve"> S11 i S13</w:t>
+        <w:pStyle w:val="MjTekst"/>
+        <w:jc w:val="center"/>
+      </w:pPr>
+      <w:r>
+        <w:drawing>
+          <wp:inline distT="0" distB="0" distL="0" distR="0" wp14:anchorId="59ADE4CF" wp14:editId="63F1786F">
+            <wp:extent cx="3591426" cy="1047896"/>
+            <wp:effectExtent l="0" t="0" r="9525" b="0"/>
+            <wp:docPr id="1302523878" name="Obraz 1" descr="Obraz zawierający tekst, zrzut ekranu, Czcionka, linia&#10;&#10;Zawartość wygenerowana przez sztuczną inteligencję może być niepoprawna."/>
+            <wp:cNvGraphicFramePr>
+              <a:graphicFrameLocks xmlns:a="http://schemas.openxmlformats.org/drawingml/2006/main" noChangeAspect="1"/>
+            </wp:cNvGraphicFramePr>
+            <a:graphic xmlns:a="http://schemas.openxmlformats.org/drawingml/2006/main">
+              <a:graphicData uri="http://schemas.openxmlformats.org/drawingml/2006/picture">
+                <pic:pic xmlns:pic="http://schemas.openxmlformats.org/drawingml/2006/picture">
+                  <pic:nvPicPr>
+                    <pic:cNvPr id="1302523878" name="Obraz 1" descr="Obraz zawierający tekst, zrzut ekranu, Czcionka, linia&#10;&#10;Zawartość wygenerowana przez sztuczną inteligencję może być niepoprawna."/>
+                    <pic:cNvPicPr/>
+                  </pic:nvPicPr>
+                  <pic:blipFill>
+                    <a:blip r:embed="rId61"/>
+                    <a:stretch>
+                      <a:fillRect/>
+                    </a:stretch>
+                  </pic:blipFill>
+                  <pic:spPr>
+                    <a:xfrm>
+                      <a:off x="0" y="0"/>
+                      <a:ext cx="3591426" cy="1047896"/>
+                    </a:xfrm>
+                    <a:prstGeom prst="rect">
+                      <a:avLst/>
+                    </a:prstGeom>
+                  </pic:spPr>
+                </pic:pic>
+              </a:graphicData>
+            </a:graphic>
+          </wp:inline>
+        </w:drawing>
       </w:r>
     </w:p>
     <w:p>
       <w:pPr>
-        <w:pStyle w:val="MjTekst"/>
-      </w:pPr>
+        <w:pStyle w:val="PodpisObrazka"/>
+      </w:pPr>
+      <w:r>
+        <w:t xml:space="preserve">Konfiguracja </w:t>
+      </w:r>
+      <w:proofErr w:type="spellStart"/>
+      <w:r>
+        <w:t>PAgP</w:t>
+      </w:r>
+      <w:proofErr w:type="spellEnd"/>
+      <w:r>
+        <w:t xml:space="preserve"> na </w:t>
+      </w:r>
+      <w:proofErr w:type="spellStart"/>
+      <w:r>
+        <w:t>switchach</w:t>
+      </w:r>
+      <w:proofErr w:type="spellEnd"/>
+      <w:r>
+        <w:t xml:space="preserve"> S11 i S13</w:t>
+      </w:r>
     </w:p>
     <w:p>
       <w:pPr>
+        <w:rPr>
+          <w:sz w:val="24"/>
+          <w:szCs w:val="24"/>
+          <w:lang w:val="pl-PL"/>
+        </w:rPr>
+      </w:pPr>
+      <w:r>
+        <w:br w:type="page"/>
+      </w:r>
+    </w:p>
+    <w:p>
+      <w:pPr>
         <w:pStyle w:val="MjTekst"/>
       </w:pPr>
       <w:r>
@@ -18591,6 +19136,7 @@
           <w:b/>
           <w:bCs/>
         </w:rPr>
+        <w:lastRenderedPageBreak/>
         <w:t>Połączenie S11-S12</w:t>
       </w:r>
       <w:r>
@@ -18623,50 +19169,134 @@
         <w:pStyle w:val="MjTekst"/>
         <w:jc w:val="center"/>
       </w:pPr>
+      <w:r>
+        <w:drawing>
+          <wp:inline distT="0" distB="0" distL="0" distR="0" wp14:anchorId="75993E9D" wp14:editId="72824487">
+            <wp:extent cx="3390899" cy="1066800"/>
+            <wp:effectExtent l="0" t="0" r="635" b="0"/>
+            <wp:docPr id="1144799724" name="Obraz 1" descr="Obraz zawierający tekst, Czcionka, zrzut ekranu, algebra&#10;&#10;Zawartość wygenerowana przez sztuczną inteligencję może być niepoprawna."/>
+            <wp:cNvGraphicFramePr>
+              <a:graphicFrameLocks xmlns:a="http://schemas.openxmlformats.org/drawingml/2006/main" noChangeAspect="1"/>
+            </wp:cNvGraphicFramePr>
+            <a:graphic xmlns:a="http://schemas.openxmlformats.org/drawingml/2006/main">
+              <a:graphicData uri="http://schemas.openxmlformats.org/drawingml/2006/picture">
+                <pic:pic xmlns:pic="http://schemas.openxmlformats.org/drawingml/2006/picture">
+                  <pic:nvPicPr>
+                    <pic:cNvPr id="1144799724" name="Obraz 1" descr="Obraz zawierający tekst, Czcionka, zrzut ekranu, algebra&#10;&#10;Zawartość wygenerowana przez sztuczną inteligencję może być niepoprawna."/>
+                    <pic:cNvPicPr/>
+                  </pic:nvPicPr>
+                  <pic:blipFill>
+                    <a:blip r:embed="rId62"/>
+                    <a:stretch>
+                      <a:fillRect/>
+                    </a:stretch>
+                  </pic:blipFill>
+                  <pic:spPr>
+                    <a:xfrm>
+                      <a:off x="0" y="0"/>
+                      <a:ext cx="3396380" cy="1068524"/>
+                    </a:xfrm>
+                    <a:prstGeom prst="rect">
+                      <a:avLst/>
+                    </a:prstGeom>
+                  </pic:spPr>
+                </pic:pic>
+              </a:graphicData>
+            </a:graphic>
+          </wp:inline>
+        </w:drawing>
+      </w:r>
     </w:p>
     <w:p>
       <w:pPr>
-        <w:pStyle w:val="PodpisObrazka"/>
-      </w:pPr>
-      <w:r>
-        <w:t xml:space="preserve">Konfiguracja </w:t>
-      </w:r>
-      <w:r>
-        <w:t xml:space="preserve">LACP w trybie </w:t>
-      </w:r>
-      <w:proofErr w:type="spellStart"/>
-      <w:r>
-        <w:t>active</w:t>
-      </w:r>
-      <w:proofErr w:type="spellEnd"/>
-      <w:r>
-        <w:t xml:space="preserve"> na </w:t>
-      </w:r>
-      <w:proofErr w:type="spellStart"/>
-      <w:r>
-        <w:t>switchach</w:t>
-      </w:r>
-      <w:proofErr w:type="spellEnd"/>
-      <w:r>
-        <w:t xml:space="preserve"> S1</w:t>
-      </w:r>
-      <w:r>
-        <w:t>1</w:t>
-      </w:r>
-      <w:r>
-        <w:t xml:space="preserve"> i S1</w:t>
-      </w:r>
-      <w:r>
-        <w:t>2</w:t>
+        <w:pStyle w:val="MjTekst"/>
+        <w:jc w:val="center"/>
+      </w:pPr>
+      <w:r>
+        <w:drawing>
+          <wp:inline distT="0" distB="0" distL="0" distR="0" wp14:anchorId="476AEA29" wp14:editId="60357A17">
+            <wp:extent cx="3368040" cy="1029897"/>
+            <wp:effectExtent l="0" t="0" r="3810" b="0"/>
+            <wp:docPr id="1796269952" name="Obraz 1" descr="Obraz zawierający tekst, Czcionka, zrzut ekranu, dokument&#10;&#10;Zawartość wygenerowana przez sztuczną inteligencję może być niepoprawna."/>
+            <wp:cNvGraphicFramePr>
+              <a:graphicFrameLocks xmlns:a="http://schemas.openxmlformats.org/drawingml/2006/main" noChangeAspect="1"/>
+            </wp:cNvGraphicFramePr>
+            <a:graphic xmlns:a="http://schemas.openxmlformats.org/drawingml/2006/main">
+              <a:graphicData uri="http://schemas.openxmlformats.org/drawingml/2006/picture">
+                <pic:pic xmlns:pic="http://schemas.openxmlformats.org/drawingml/2006/picture">
+                  <pic:nvPicPr>
+                    <pic:cNvPr id="1796269952" name="Obraz 1" descr="Obraz zawierający tekst, Czcionka, zrzut ekranu, dokument&#10;&#10;Zawartość wygenerowana przez sztuczną inteligencję może być niepoprawna."/>
+                    <pic:cNvPicPr/>
+                  </pic:nvPicPr>
+                  <pic:blipFill>
+                    <a:blip r:embed="rId63"/>
+                    <a:stretch>
+                      <a:fillRect/>
+                    </a:stretch>
+                  </pic:blipFill>
+                  <pic:spPr>
+                    <a:xfrm>
+                      <a:off x="0" y="0"/>
+                      <a:ext cx="3390375" cy="1036727"/>
+                    </a:xfrm>
+                    <a:prstGeom prst="rect">
+                      <a:avLst/>
+                    </a:prstGeom>
+                  </pic:spPr>
+                </pic:pic>
+              </a:graphicData>
+            </a:graphic>
+          </wp:inline>
+        </w:drawing>
       </w:r>
     </w:p>
     <w:p>
       <w:pPr>
-        <w:pStyle w:val="MjTekst"/>
-      </w:pPr>
+        <w:pStyle w:val="PodpisObrazka"/>
+      </w:pPr>
+      <w:r>
+        <w:t xml:space="preserve">Konfiguracja </w:t>
+      </w:r>
+      <w:r>
+        <w:t xml:space="preserve">LACP w trybie </w:t>
+      </w:r>
+      <w:proofErr w:type="spellStart"/>
+      <w:r>
+        <w:t>active</w:t>
+      </w:r>
+      <w:proofErr w:type="spellEnd"/>
+      <w:r>
+        <w:t xml:space="preserve"> na </w:t>
+      </w:r>
+      <w:proofErr w:type="spellStart"/>
+      <w:r>
+        <w:t>switchach</w:t>
+      </w:r>
+      <w:proofErr w:type="spellEnd"/>
+      <w:r>
+        <w:t xml:space="preserve"> S1</w:t>
+      </w:r>
+      <w:r>
+        <w:t>1</w:t>
+      </w:r>
+      <w:r>
+        <w:t xml:space="preserve"> i S1</w:t>
+      </w:r>
+      <w:r>
+        <w:t>2</w:t>
+      </w:r>
     </w:p>
     <w:p>
       <w:pPr>
+        <w:rPr>
+          <w:sz w:val="24"/>
+          <w:szCs w:val="24"/>
+          <w:lang w:val="pl-PL"/>
+        </w:rPr>
+      </w:pPr>
+    </w:p>
+    <w:p>
+      <w:pPr>
         <w:pStyle w:val="MjTekst"/>
       </w:pPr>
       <w:r>
@@ -18706,6 +19336,86 @@
         <w:pStyle w:val="MjTekst"/>
         <w:jc w:val="center"/>
       </w:pPr>
+      <w:r>
+        <w:drawing>
+          <wp:inline distT="0" distB="0" distL="0" distR="0" wp14:anchorId="77B98CE8" wp14:editId="048E12DD">
+            <wp:extent cx="3467584" cy="1047896"/>
+            <wp:effectExtent l="0" t="0" r="0" b="0"/>
+            <wp:docPr id="1264882759" name="Obraz 1" descr="Obraz zawierający tekst, Czcionka, zrzut ekranu, algebra&#10;&#10;Zawartość wygenerowana przez sztuczną inteligencję może być niepoprawna."/>
+            <wp:cNvGraphicFramePr>
+              <a:graphicFrameLocks xmlns:a="http://schemas.openxmlformats.org/drawingml/2006/main" noChangeAspect="1"/>
+            </wp:cNvGraphicFramePr>
+            <a:graphic xmlns:a="http://schemas.openxmlformats.org/drawingml/2006/main">
+              <a:graphicData uri="http://schemas.openxmlformats.org/drawingml/2006/picture">
+                <pic:pic xmlns:pic="http://schemas.openxmlformats.org/drawingml/2006/picture">
+                  <pic:nvPicPr>
+                    <pic:cNvPr id="1264882759" name="Obraz 1" descr="Obraz zawierający tekst, Czcionka, zrzut ekranu, algebra&#10;&#10;Zawartość wygenerowana przez sztuczną inteligencję może być niepoprawna."/>
+                    <pic:cNvPicPr/>
+                  </pic:nvPicPr>
+                  <pic:blipFill>
+                    <a:blip r:embed="rId64"/>
+                    <a:stretch>
+                      <a:fillRect/>
+                    </a:stretch>
+                  </pic:blipFill>
+                  <pic:spPr>
+                    <a:xfrm>
+                      <a:off x="0" y="0"/>
+                      <a:ext cx="3467584" cy="1047896"/>
+                    </a:xfrm>
+                    <a:prstGeom prst="rect">
+                      <a:avLst/>
+                    </a:prstGeom>
+                  </pic:spPr>
+                </pic:pic>
+              </a:graphicData>
+            </a:graphic>
+          </wp:inline>
+        </w:drawing>
+      </w:r>
+    </w:p>
+    <w:p>
+      <w:pPr>
+        <w:pStyle w:val="MjTekst"/>
+        <w:jc w:val="center"/>
+      </w:pPr>
+      <w:r>
+        <w:drawing>
+          <wp:inline distT="0" distB="0" distL="0" distR="0" wp14:anchorId="306B1892" wp14:editId="17D4BA57">
+            <wp:extent cx="3410426" cy="1057423"/>
+            <wp:effectExtent l="0" t="0" r="0" b="9525"/>
+            <wp:docPr id="93840504" name="Obraz 1" descr="Obraz zawierający tekst, Czcionka, zrzut ekranu, linia&#10;&#10;Zawartość wygenerowana przez sztuczną inteligencję może być niepoprawna."/>
+            <wp:cNvGraphicFramePr>
+              <a:graphicFrameLocks xmlns:a="http://schemas.openxmlformats.org/drawingml/2006/main" noChangeAspect="1"/>
+            </wp:cNvGraphicFramePr>
+            <a:graphic xmlns:a="http://schemas.openxmlformats.org/drawingml/2006/main">
+              <a:graphicData uri="http://schemas.openxmlformats.org/drawingml/2006/picture">
+                <pic:pic xmlns:pic="http://schemas.openxmlformats.org/drawingml/2006/picture">
+                  <pic:nvPicPr>
+                    <pic:cNvPr id="93840504" name="Obraz 1" descr="Obraz zawierający tekst, Czcionka, zrzut ekranu, linia&#10;&#10;Zawartość wygenerowana przez sztuczną inteligencję może być niepoprawna."/>
+                    <pic:cNvPicPr/>
+                  </pic:nvPicPr>
+                  <pic:blipFill>
+                    <a:blip r:embed="rId65"/>
+                    <a:stretch>
+                      <a:fillRect/>
+                    </a:stretch>
+                  </pic:blipFill>
+                  <pic:spPr>
+                    <a:xfrm>
+                      <a:off x="0" y="0"/>
+                      <a:ext cx="3410426" cy="1057423"/>
+                    </a:xfrm>
+                    <a:prstGeom prst="rect">
+                      <a:avLst/>
+                    </a:prstGeom>
+                  </pic:spPr>
+                </pic:pic>
+              </a:graphicData>
+            </a:graphic>
+          </wp:inline>
+        </w:drawing>
+      </w:r>
     </w:p>
     <w:p>
       <w:pPr>
@@ -18845,49 +19555,64 @@
     </w:p>
     <w:p>
       <w:pPr>
-        <w:pStyle w:val="MjTekst"/>
-      </w:pPr>
+        <w:rPr>
+          <w:sz w:val="24"/>
+          <w:szCs w:val="24"/>
+          <w:lang w:val="pl-PL"/>
+        </w:rPr>
+      </w:pPr>
+      <w:r>
+        <w:br w:type="page"/>
+      </w:r>
     </w:p>
     <w:p>
       <w:pPr>
         <w:jc w:val="center"/>
         <w:rPr>
-          <w:color w:val="FF0000"/>
           <w:lang w:val="pl-PL"/>
         </w:rPr>
       </w:pPr>
       <w:r>
         <w:rPr>
-          <w:color w:val="FF0000"/>
           <w:lang w:val="pl-PL"/>
         </w:rPr>
-        <w:t xml:space="preserve">show </w:t>
-      </w:r>
-      <w:proofErr w:type="spellStart"/>
-      <w:r>
-        <w:rPr>
-          <w:color w:val="FF0000"/>
-          <w:lang w:val="pl-PL"/>
-        </w:rPr>
-        <w:t>etherchannel</w:t>
-      </w:r>
-      <w:proofErr w:type="spellEnd"/>
-      <w:r>
-        <w:rPr>
-          <w:color w:val="FF0000"/>
-          <w:lang w:val="pl-PL"/>
-        </w:rPr>
-        <w:t xml:space="preserve"> </w:t>
-      </w:r>
-      <w:proofErr w:type="spellStart"/>
-      <w:r>
-        <w:rPr>
-          <w:color w:val="FF0000"/>
-          <w:lang w:val="pl-PL"/>
-        </w:rPr>
-        <w:t>summary</w:t>
-      </w:r>
-      <w:proofErr w:type="spellEnd"/>
+        <w:lastRenderedPageBreak/>
+        <w:drawing>
+          <wp:inline distT="0" distB="0" distL="0" distR="0" wp14:anchorId="45368C51" wp14:editId="3B9DC3B8">
+            <wp:extent cx="4010585" cy="2543530"/>
+            <wp:effectExtent l="0" t="0" r="9525" b="9525"/>
+            <wp:docPr id="1752485585" name="Obraz 1" descr="Obraz zawierający tekst, zrzut ekranu, Czcionka, numer&#10;&#10;Zawartość wygenerowana przez sztuczną inteligencję może być niepoprawna."/>
+            <wp:cNvGraphicFramePr>
+              <a:graphicFrameLocks xmlns:a="http://schemas.openxmlformats.org/drawingml/2006/main" noChangeAspect="1"/>
+            </wp:cNvGraphicFramePr>
+            <a:graphic xmlns:a="http://schemas.openxmlformats.org/drawingml/2006/main">
+              <a:graphicData uri="http://schemas.openxmlformats.org/drawingml/2006/picture">
+                <pic:pic xmlns:pic="http://schemas.openxmlformats.org/drawingml/2006/picture">
+                  <pic:nvPicPr>
+                    <pic:cNvPr id="1752485585" name="Obraz 1" descr="Obraz zawierający tekst, zrzut ekranu, Czcionka, numer&#10;&#10;Zawartość wygenerowana przez sztuczną inteligencję może być niepoprawna."/>
+                    <pic:cNvPicPr/>
+                  </pic:nvPicPr>
+                  <pic:blipFill>
+                    <a:blip r:embed="rId66"/>
+                    <a:stretch>
+                      <a:fillRect/>
+                    </a:stretch>
+                  </pic:blipFill>
+                  <pic:spPr>
+                    <a:xfrm>
+                      <a:off x="0" y="0"/>
+                      <a:ext cx="4010585" cy="2543530"/>
+                    </a:xfrm>
+                    <a:prstGeom prst="rect">
+                      <a:avLst/>
+                    </a:prstGeom>
+                  </pic:spPr>
+                </pic:pic>
+              </a:graphicData>
+            </a:graphic>
+          </wp:inline>
+        </w:drawing>
+      </w:r>
     </w:p>
     <w:p>
       <w:pPr>
@@ -18910,13 +19635,11 @@
       </w:r>
       <w:proofErr w:type="spellEnd"/>
       <w:r>
-        <w:t xml:space="preserve"> </w:t>
-      </w:r>
-      <w:proofErr w:type="spellStart"/>
-      <w:r>
-        <w:t>Sqq</w:t>
-      </w:r>
-      <w:proofErr w:type="spellEnd"/>
+        <w:t xml:space="preserve"> S</w:t>
+      </w:r>
+      <w:r>
+        <w:t>11</w:t>
+      </w:r>
     </w:p>
     <w:bookmarkEnd w:id="14"/>
     <w:p>
@@ -19148,7 +19871,6 @@
         <w:ind w:left="426" w:hanging="426"/>
       </w:pPr>
       <w:r>
-        <w:lastRenderedPageBreak/>
         <w:t xml:space="preserve">Routing między </w:t>
       </w:r>
       <w:proofErr w:type="spellStart"/>
@@ -19841,6 +20563,7 @@
           <w:szCs w:val="28"/>
           <w:lang w:val="pl-PL"/>
         </w:rPr>
+        <w:lastRenderedPageBreak/>
         <w:t>Wnioski</w:t>
       </w:r>
       <w:bookmarkEnd w:id="15"/>

</xml_diff>